<commit_message>
Docs: Update font API
</commit_message>
<xml_diff>
--- a/docs/neon86_cheatsheet.docx
+++ b/docs/neon86_cheatsheet.docx
@@ -24,11 +24,26 @@
         <w:pStyle w:val="Style1"/>
       </w:pPr>
       <w:r>
-        <w:t>color: Color(r,g,b,a=255)</w:t>
-      </w:r>
-      <w:r>
-        <w:br/>
-        <w:t>vec: Vector3 / Vector4</w:t>
+        <w:t>color: Color(</w:t>
+      </w:r>
+      <w:proofErr w:type="spellStart"/>
+      <w:r>
+        <w:t>r,g,b,a</w:t>
+      </w:r>
+      <w:proofErr w:type="spellEnd"/>
+      <w:r>
+        <w:t>=255)</w:t>
+      </w:r>
+      <w:r>
+        <w:br/>
+      </w:r>
+      <w:proofErr w:type="spellStart"/>
+      <w:r>
+        <w:t>vec</w:t>
+      </w:r>
+      <w:proofErr w:type="spellEnd"/>
+      <w:r>
+        <w:t>: Vector3 / Vector4</w:t>
       </w:r>
       <w:r>
         <w:br/>
@@ -36,19 +51,47 @@
       </w:r>
       <w:r>
         <w:br/>
-        <w:t>tex: Material / RTT / texture handle</w:t>
-      </w:r>
-      <w:r>
-        <w:br/>
-        <w:t>rtt: Render Target</w:t>
-      </w:r>
-      <w:r>
-        <w:br/>
-        <w:t>texHandle: texture handle</w:t>
-      </w:r>
-      <w:r>
-        <w:br/>
-        <w:t>eye,at,up: Vector3</w:t>
+      </w:r>
+      <w:proofErr w:type="spellStart"/>
+      <w:r>
+        <w:t>tex</w:t>
+      </w:r>
+      <w:proofErr w:type="spellEnd"/>
+      <w:r>
+        <w:t>: Material / RTT / texture handle</w:t>
+      </w:r>
+      <w:r>
+        <w:br/>
+      </w:r>
+      <w:proofErr w:type="spellStart"/>
+      <w:r>
+        <w:t>rtt</w:t>
+      </w:r>
+      <w:proofErr w:type="spellEnd"/>
+      <w:r>
+        <w:t>: Render Target</w:t>
+      </w:r>
+      <w:r>
+        <w:br/>
+      </w:r>
+      <w:proofErr w:type="spellStart"/>
+      <w:r>
+        <w:t>texHandle</w:t>
+      </w:r>
+      <w:proofErr w:type="spellEnd"/>
+      <w:r>
+        <w:t>: texture handle</w:t>
+      </w:r>
+      <w:r>
+        <w:br/>
+      </w:r>
+      <w:proofErr w:type="spellStart"/>
+      <w:r>
+        <w:t>eye,at,up</w:t>
+      </w:r>
+      <w:proofErr w:type="spellEnd"/>
+      <w:r>
+        <w:t>: Vector3</w:t>
       </w:r>
       <w:r>
         <w:br/>
@@ -59,12 +102,31 @@
       </w:r>
       <w:r>
         <w:br/>
-        <w:t>su,tv: UV coordinates (floats)</w:t>
-      </w:r>
-      <w:r>
-        <w:br/>
-        <w:t>nx,ny,nz: normals</w:t>
-      </w:r>
+      </w:r>
+      <w:proofErr w:type="spellStart"/>
+      <w:r>
+        <w:t>su,tv</w:t>
+      </w:r>
+      <w:proofErr w:type="spellEnd"/>
+      <w:r>
+        <w:t>: UV coordinates (floats)</w:t>
+      </w:r>
+      <w:r>
+        <w:br/>
+      </w:r>
+      <w:proofErr w:type="spellStart"/>
+      <w:r>
+        <w:t>nx,ny,nz</w:t>
+      </w:r>
+      <w:proofErr w:type="spellEnd"/>
+      <w:r>
+        <w:t xml:space="preserve">: </w:t>
+      </w:r>
+      <w:proofErr w:type="spellStart"/>
+      <w:r>
+        <w:t>normals</w:t>
+      </w:r>
+      <w:proofErr w:type="spellEnd"/>
     </w:p>
     <w:p>
       <w:pPr>
@@ -93,7 +155,15 @@
         <w:pStyle w:val="Style1"/>
       </w:pPr>
       <w:r>
-        <w:t>_init()</w:t>
+        <w:t>_</w:t>
+      </w:r>
+      <w:proofErr w:type="spellStart"/>
+      <w:r>
+        <w:t>init</w:t>
+      </w:r>
+      <w:proofErr w:type="spellEnd"/>
+      <w:r>
+        <w:t>()</w:t>
       </w:r>
       <w:r>
         <w:br/>
@@ -130,46 +200,123 @@
       <w:pPr>
         <w:pStyle w:val="Style1"/>
       </w:pPr>
-      <w:r>
-        <w:t>ShowMessage(caption, text)</w:t>
-      </w:r>
-      <w:r>
-        <w:br/>
-        <w:t>LogString(text)</w:t>
-      </w:r>
-      <w:r>
-        <w:br/>
-        <w:t>ExitGame()</w:t>
-      </w:r>
-      <w:r>
-        <w:br/>
-        <w:t>RestartGame()</w:t>
-      </w:r>
-      <w:r>
-        <w:br/>
-        <w:t>IsDebugMode()</w:t>
-      </w:r>
-      <w:r>
-        <w:br/>
-        <w:t>SetFPS(fps)</w:t>
-      </w:r>
-      <w:r>
-        <w:br/>
-        <w:t>dofile(scriptName)</w:t>
-      </w:r>
-      <w:r>
-        <w:br/>
-        <w:t>loadfile(file</w:t>
+      <w:proofErr w:type="spellStart"/>
+      <w:r>
+        <w:t>ShowMessage</w:t>
+      </w:r>
+      <w:proofErr w:type="spellEnd"/>
+      <w:r>
+        <w:t>(caption, text)</w:t>
+      </w:r>
+      <w:r>
+        <w:br/>
+      </w:r>
+      <w:proofErr w:type="spellStart"/>
+      <w:r>
+        <w:t>LogString</w:t>
+      </w:r>
+      <w:proofErr w:type="spellEnd"/>
+      <w:r>
+        <w:t>(text)</w:t>
+      </w:r>
+      <w:r>
+        <w:br/>
+      </w:r>
+      <w:proofErr w:type="spellStart"/>
+      <w:r>
+        <w:t>ExitGame</w:t>
+      </w:r>
+      <w:proofErr w:type="spellEnd"/>
+      <w:r>
+        <w:t>()</w:t>
+      </w:r>
+      <w:r>
+        <w:br/>
+      </w:r>
+      <w:proofErr w:type="spellStart"/>
+      <w:r>
+        <w:t>RestartGame</w:t>
+      </w:r>
+      <w:proofErr w:type="spellEnd"/>
+      <w:r>
+        <w:t>()</w:t>
+      </w:r>
+      <w:r>
+        <w:br/>
+      </w:r>
+      <w:proofErr w:type="spellStart"/>
+      <w:r>
+        <w:t>IsDebugMode</w:t>
+      </w:r>
+      <w:proofErr w:type="spellEnd"/>
+      <w:r>
+        <w:t>()</w:t>
+      </w:r>
+      <w:r>
+        <w:br/>
+      </w:r>
+      <w:proofErr w:type="spellStart"/>
+      <w:r>
+        <w:t>SetFPS</w:t>
+      </w:r>
+      <w:proofErr w:type="spellEnd"/>
+      <w:r>
+        <w:t>(fps)</w:t>
+      </w:r>
+      <w:r>
+        <w:br/>
+      </w:r>
+      <w:proofErr w:type="spellStart"/>
+      <w:r>
+        <w:t>dofile</w:t>
+      </w:r>
+      <w:proofErr w:type="spellEnd"/>
+      <w:r>
+        <w:t>(</w:t>
+      </w:r>
+      <w:proofErr w:type="spellStart"/>
+      <w:r>
+        <w:t>scriptName</w:t>
+      </w:r>
+      <w:proofErr w:type="spellEnd"/>
+      <w:r>
+        <w:t>)</w:t>
+      </w:r>
+      <w:r>
+        <w:br/>
+      </w:r>
+      <w:proofErr w:type="spellStart"/>
+      <w:r>
+        <w:t>loadfile</w:t>
+      </w:r>
+      <w:proofErr w:type="spellEnd"/>
+      <w:r>
+        <w:t>(</w:t>
+      </w:r>
+      <w:proofErr w:type="spellStart"/>
+      <w:r>
+        <w:t>file</w:t>
       </w:r>
       <w:r>
         <w:t>N</w:t>
       </w:r>
       <w:r>
-        <w:t>ame)</w:t>
-      </w:r>
-      <w:r>
-        <w:br/>
-        <w:t>getTime()</w:t>
+        <w:t>ame</w:t>
+      </w:r>
+      <w:proofErr w:type="spellEnd"/>
+      <w:r>
+        <w:t>)</w:t>
+      </w:r>
+      <w:r>
+        <w:br/>
+      </w:r>
+      <w:proofErr w:type="spellStart"/>
+      <w:r>
+        <w:t>getTime</w:t>
+      </w:r>
+      <w:proofErr w:type="spellEnd"/>
+      <w:r>
+        <w:t>()</w:t>
       </w:r>
     </w:p>
     <w:p>
@@ -185,17 +332,40 @@
         <w:pStyle w:val="Style1"/>
       </w:pPr>
       <w:r>
-        <w:t>Color(r,g,b</w:t>
-      </w:r>
-      <w:r>
-        <w:t>,a=255)</w:t>
-      </w:r>
-      <w:r>
-        <w:br/>
-        <w:t>ColorLinear(r,g,b</w:t>
-      </w:r>
-      <w:r>
-        <w:t>,a=1.0</w:t>
+        <w:t>Color(</w:t>
+      </w:r>
+      <w:proofErr w:type="spellStart"/>
+      <w:r>
+        <w:t>r,g,b</w:t>
+      </w:r>
+      <w:r>
+        <w:t>,a</w:t>
+      </w:r>
+      <w:proofErr w:type="spellEnd"/>
+      <w:r>
+        <w:t>=255)</w:t>
+      </w:r>
+      <w:r>
+        <w:br/>
+      </w:r>
+      <w:proofErr w:type="spellStart"/>
+      <w:r>
+        <w:t>ColorLinear</w:t>
+      </w:r>
+      <w:proofErr w:type="spellEnd"/>
+      <w:r>
+        <w:t>(</w:t>
+      </w:r>
+      <w:proofErr w:type="spellStart"/>
+      <w:r>
+        <w:t>r,g,b</w:t>
+      </w:r>
+      <w:r>
+        <w:t>,a</w:t>
+      </w:r>
+      <w:proofErr w:type="spellEnd"/>
+      <w:r>
+        <w:t>=1.0</w:t>
       </w:r>
       <w:r>
         <w:t>)</w:t>
@@ -206,7 +376,15 @@
       </w:r>
       <w:r>
         <w:br/>
-        <w:t>vec2str(vec)</w:t>
+        <w:t>vec2str(</w:t>
+      </w:r>
+      <w:proofErr w:type="spellStart"/>
+      <w:r>
+        <w:t>vec</w:t>
+      </w:r>
+      <w:proofErr w:type="spellEnd"/>
+      <w:r>
+        <w:t>)</w:t>
       </w:r>
     </w:p>
     <w:p>
@@ -235,19 +413,43 @@
         <w:br/>
       </w:r>
       <w:r>
-        <w:t>translate(x,y,z)</w:t>
-      </w:r>
-      <w:r>
-        <w:br/>
-      </w:r>
-      <w:r>
-        <w:t>rotate(x,y,z)</w:t>
-      </w:r>
-      <w:r>
-        <w:br/>
-      </w:r>
-      <w:r>
-        <w:t>scale(x,y,z)</w:t>
+        <w:t>translate(</w:t>
+      </w:r>
+      <w:proofErr w:type="spellStart"/>
+      <w:r>
+        <w:t>x,y,z</w:t>
+      </w:r>
+      <w:proofErr w:type="spellEnd"/>
+      <w:r>
+        <w:t>)</w:t>
+      </w:r>
+      <w:r>
+        <w:br/>
+      </w:r>
+      <w:r>
+        <w:t>rotate(</w:t>
+      </w:r>
+      <w:proofErr w:type="spellStart"/>
+      <w:r>
+        <w:t>x,y,z</w:t>
+      </w:r>
+      <w:proofErr w:type="spellEnd"/>
+      <w:r>
+        <w:t>)</w:t>
+      </w:r>
+      <w:r>
+        <w:br/>
+      </w:r>
+      <w:r>
+        <w:t>scale(</w:t>
+      </w:r>
+      <w:proofErr w:type="spellStart"/>
+      <w:r>
+        <w:t>x,y,z</w:t>
+      </w:r>
+      <w:proofErr w:type="spellEnd"/>
+      <w:r>
+        <w:t>)</w:t>
       </w:r>
       <w:r>
         <w:br/>
@@ -259,21 +461,60 @@
         <w:br/>
       </w:r>
       <w:r>
-        <w:t>shadow(planeVec,lightVec)</w:t>
-      </w:r>
-      <w:r>
-        <w:br/>
-      </w:r>
-      <w:r>
-        <w:t>reflect(planeVec)</w:t>
-      </w:r>
-      <w:r>
-        <w:br/>
-        <w:t>lookAt(eye,at,up)</w:t>
-      </w:r>
-      <w:r>
-        <w:br/>
-        <w:t>m(row,col)</w:t>
+        <w:t>shadow(</w:t>
+      </w:r>
+      <w:proofErr w:type="spellStart"/>
+      <w:r>
+        <w:t>planeVec,lightVec</w:t>
+      </w:r>
+      <w:proofErr w:type="spellEnd"/>
+      <w:r>
+        <w:t>)</w:t>
+      </w:r>
+      <w:r>
+        <w:br/>
+      </w:r>
+      <w:r>
+        <w:t>reflect(</w:t>
+      </w:r>
+      <w:proofErr w:type="spellStart"/>
+      <w:r>
+        <w:t>planeVec</w:t>
+      </w:r>
+      <w:proofErr w:type="spellEnd"/>
+      <w:r>
+        <w:t>)</w:t>
+      </w:r>
+      <w:r>
+        <w:br/>
+      </w:r>
+      <w:proofErr w:type="spellStart"/>
+      <w:r>
+        <w:t>lookAt</w:t>
+      </w:r>
+      <w:proofErr w:type="spellEnd"/>
+      <w:r>
+        <w:t>(</w:t>
+      </w:r>
+      <w:proofErr w:type="spellStart"/>
+      <w:r>
+        <w:t>eye,at,up</w:t>
+      </w:r>
+      <w:proofErr w:type="spellEnd"/>
+      <w:r>
+        <w:t>)</w:t>
+      </w:r>
+      <w:r>
+        <w:br/>
+        <w:t>m(</w:t>
+      </w:r>
+      <w:proofErr w:type="spellStart"/>
+      <w:r>
+        <w:t>row,col</w:t>
+      </w:r>
+      <w:proofErr w:type="spellEnd"/>
+      <w:r>
+        <w:t>)</w:t>
       </w:r>
       <w:r>
         <w:br/>
@@ -305,23 +546,47 @@
         <w:pStyle w:val="Style2"/>
       </w:pPr>
       <w:r>
-        <w:t>Vector3(x,y,z)</w:t>
-      </w:r>
-    </w:p>
-    <w:p>
-      <w:pPr>
-        <w:pStyle w:val="Style2"/>
-      </w:pPr>
-      <w:r>
-        <w:t>Vector4(x,y,z,w)</w:t>
-      </w:r>
-    </w:p>
-    <w:p>
-      <w:pPr>
-        <w:pStyle w:val="Style2"/>
-      </w:pPr>
-      <w:r>
-        <w:t>cross(vec)</w:t>
+        <w:t>Vector3(</w:t>
+      </w:r>
+      <w:proofErr w:type="spellStart"/>
+      <w:r>
+        <w:t>x,y,z</w:t>
+      </w:r>
+      <w:proofErr w:type="spellEnd"/>
+      <w:r>
+        <w:t>)</w:t>
+      </w:r>
+    </w:p>
+    <w:p>
+      <w:pPr>
+        <w:pStyle w:val="Style2"/>
+      </w:pPr>
+      <w:r>
+        <w:t>Vector4(</w:t>
+      </w:r>
+      <w:proofErr w:type="spellStart"/>
+      <w:r>
+        <w:t>x,y,z,w</w:t>
+      </w:r>
+      <w:proofErr w:type="spellEnd"/>
+      <w:r>
+        <w:t>)</w:t>
+      </w:r>
+    </w:p>
+    <w:p>
+      <w:pPr>
+        <w:pStyle w:val="Style2"/>
+      </w:pPr>
+      <w:r>
+        <w:t>cross(</w:t>
+      </w:r>
+      <w:proofErr w:type="spellStart"/>
+      <w:r>
+        <w:t>vec</w:t>
+      </w:r>
+      <w:proofErr w:type="spellEnd"/>
+      <w:r>
+        <w:t>)</w:t>
       </w:r>
     </w:p>
     <w:p>
@@ -352,8 +617,13 @@
       <w:pPr>
         <w:pStyle w:val="Style2"/>
       </w:pPr>
-      <w:r>
-        <w:t>magSq()</w:t>
+      <w:proofErr w:type="spellStart"/>
+      <w:r>
+        <w:t>magSq</w:t>
+      </w:r>
+      <w:proofErr w:type="spellEnd"/>
+      <w:r>
+        <w:t>()</w:t>
       </w:r>
     </w:p>
     <w:p>
@@ -363,8 +633,13 @@
       <w:r>
         <w:t>lerp(</w:t>
       </w:r>
-      <w:r>
-        <w:t>b,t)</w:t>
+      <w:proofErr w:type="spellStart"/>
+      <w:r>
+        <w:t>b,t</w:t>
+      </w:r>
+      <w:proofErr w:type="spellEnd"/>
+      <w:r>
+        <w:t>)</w:t>
       </w:r>
     </w:p>
     <w:p>
@@ -388,7 +663,15 @@
         <w:pStyle w:val="Style2"/>
       </w:pPr>
       <w:r>
-        <w:t>m(index,val)</w:t>
+        <w:t>m(</w:t>
+      </w:r>
+      <w:proofErr w:type="spellStart"/>
+      <w:r>
+        <w:t>index,val</w:t>
+      </w:r>
+      <w:proofErr w:type="spellEnd"/>
+      <w:r>
+        <w:t>)</w:t>
       </w:r>
     </w:p>
     <w:p>
@@ -411,137 +694,286 @@
       <w:pPr>
         <w:pStyle w:val="Style1"/>
       </w:pPr>
-      <w:r>
-        <w:t>ClearScene(color)</w:t>
+      <w:proofErr w:type="spellStart"/>
+      <w:r>
+        <w:t>ClearScene</w:t>
+      </w:r>
+      <w:proofErr w:type="spellEnd"/>
+      <w:r>
+        <w:t>(color)</w:t>
       </w:r>
     </w:p>
     <w:p>
       <w:pPr>
         <w:pStyle w:val="Style1"/>
       </w:pPr>
-      <w:r>
-        <w:t>CameraPerspective(fov,near,far,flipLH)</w:t>
+      <w:proofErr w:type="spellStart"/>
+      <w:r>
+        <w:t>CameraPerspective</w:t>
+      </w:r>
+      <w:proofErr w:type="spellEnd"/>
+      <w:r>
+        <w:t>(</w:t>
+      </w:r>
+      <w:proofErr w:type="spellStart"/>
+      <w:r>
+        <w:t>fov,near,far,flipLH</w:t>
+      </w:r>
+      <w:proofErr w:type="spellEnd"/>
+      <w:r>
+        <w:t>)</w:t>
       </w:r>
     </w:p>
     <w:p>
       <w:pPr>
         <w:pStyle w:val="Style1"/>
       </w:pPr>
-      <w:r>
-        <w:t>CameraOrthographic(w,h,near,fart,flipLH)</w:t>
+      <w:proofErr w:type="spellStart"/>
+      <w:r>
+        <w:t>CameraOrthographic</w:t>
+      </w:r>
+      <w:proofErr w:type="spellEnd"/>
+      <w:r>
+        <w:t>(</w:t>
+      </w:r>
+      <w:proofErr w:type="spellStart"/>
+      <w:r>
+        <w:t>w,h,near,fart,flipLH</w:t>
+      </w:r>
+      <w:proofErr w:type="spellEnd"/>
+      <w:r>
+        <w:t>)</w:t>
       </w:r>
     </w:p>
     <w:p>
       <w:pPr>
         <w:pStyle w:val="Style1"/>
       </w:pPr>
-      <w:r>
-        <w:t>BindTexture(tex)</w:t>
+      <w:proofErr w:type="spellStart"/>
+      <w:r>
+        <w:t>BindTexture</w:t>
+      </w:r>
+      <w:proofErr w:type="spellEnd"/>
+      <w:r>
+        <w:t>(</w:t>
+      </w:r>
+      <w:proofErr w:type="spellStart"/>
+      <w:r>
+        <w:t>tex</w:t>
+      </w:r>
+      <w:proofErr w:type="spellEnd"/>
+      <w:r>
+        <w:t>)</w:t>
       </w:r>
     </w:p>
     <w:p>
       <w:pPr>
         <w:pStyle w:val="Style1"/>
       </w:pPr>
-      <w:r>
-        <w:t>GetResolution()</w:t>
+      <w:proofErr w:type="spellStart"/>
+      <w:r>
+        <w:t>GetResolution</w:t>
+      </w:r>
+      <w:proofErr w:type="spellEnd"/>
+      <w:r>
+        <w:t>()</w:t>
       </w:r>
     </w:p>
     <w:p>
       <w:pPr>
         <w:pStyle w:val="Style1"/>
       </w:pPr>
-      <w:r>
-        <w:t>GetMatrix(kind)</w:t>
+      <w:proofErr w:type="spellStart"/>
+      <w:r>
+        <w:t>GetMatrix</w:t>
+      </w:r>
+      <w:proofErr w:type="spellEnd"/>
+      <w:r>
+        <w:t>(kind)</w:t>
       </w:r>
     </w:p>
     <w:p>
       <w:pPr>
         <w:pStyle w:val="Style1"/>
       </w:pPr>
-      <w:r>
-        <w:t>RenderState(kind,state)</w:t>
+      <w:proofErr w:type="spellStart"/>
+      <w:r>
+        <w:t>RenderState</w:t>
+      </w:r>
+      <w:proofErr w:type="spellEnd"/>
+      <w:r>
+        <w:t>(</w:t>
+      </w:r>
+      <w:proofErr w:type="spellStart"/>
+      <w:r>
+        <w:t>kind,state</w:t>
+      </w:r>
+      <w:proofErr w:type="spellEnd"/>
+      <w:r>
+        <w:t>)</w:t>
       </w:r>
     </w:p>
     <w:p>
       <w:pPr>
         <w:pStyle w:val="Style1"/>
       </w:pPr>
-      <w:r>
-        <w:t>ToggleWireframe(state)</w:t>
+      <w:proofErr w:type="spellStart"/>
+      <w:r>
+        <w:t>ToggleWireframe</w:t>
+      </w:r>
+      <w:proofErr w:type="spellEnd"/>
+      <w:r>
+        <w:t>(state)</w:t>
       </w:r>
     </w:p>
     <w:p>
       <w:pPr>
         <w:pStyle w:val="Style1"/>
       </w:pPr>
-      <w:r>
-        <w:t>SetFog(color,kind,start,end)</w:t>
+      <w:proofErr w:type="spellStart"/>
+      <w:r>
+        <w:t>SetFog</w:t>
+      </w:r>
+      <w:proofErr w:type="spellEnd"/>
+      <w:r>
+        <w:t>(</w:t>
+      </w:r>
+      <w:proofErr w:type="spellStart"/>
+      <w:r>
+        <w:t>color,kind,start,end</w:t>
+      </w:r>
+      <w:proofErr w:type="spellEnd"/>
+      <w:r>
+        <w:t>)</w:t>
       </w:r>
     </w:p>
     <w:p>
       <w:pPr>
         <w:pStyle w:val="Style1"/>
       </w:pPr>
+      <w:proofErr w:type="spellStart"/>
       <w:r>
         <w:lastRenderedPageBreak/>
-        <w:t>SetFog(color,kind,density)</w:t>
+        <w:t>SetFog</w:t>
+      </w:r>
+      <w:proofErr w:type="spellEnd"/>
+      <w:r>
+        <w:t>(</w:t>
+      </w:r>
+      <w:proofErr w:type="spellStart"/>
+      <w:r>
+        <w:t>color,kind,density</w:t>
+      </w:r>
+      <w:proofErr w:type="spellEnd"/>
+      <w:r>
+        <w:t>)</w:t>
       </w:r>
     </w:p>
     <w:p>
       <w:pPr>
         <w:pStyle w:val="Style1"/>
       </w:pPr>
-      <w:r>
-        <w:t>ClearFog()</w:t>
+      <w:proofErr w:type="spellStart"/>
+      <w:r>
+        <w:t>ClearFog</w:t>
+      </w:r>
+      <w:proofErr w:type="spellEnd"/>
+      <w:r>
+        <w:t>()</w:t>
       </w:r>
     </w:p>
     <w:p>
       <w:pPr>
         <w:pStyle w:val="Style1"/>
       </w:pPr>
-      <w:r>
-        <w:t>SamplerState(stage,kind,state)</w:t>
+      <w:proofErr w:type="spellStart"/>
+      <w:r>
+        <w:t>SamplerState</w:t>
+      </w:r>
+      <w:proofErr w:type="spellEnd"/>
+      <w:r>
+        <w:t>(</w:t>
+      </w:r>
+      <w:proofErr w:type="spellStart"/>
+      <w:r>
+        <w:t>stage,kind,state</w:t>
+      </w:r>
+      <w:proofErr w:type="spellEnd"/>
+      <w:r>
+        <w:t>)</w:t>
       </w:r>
     </w:p>
     <w:p>
       <w:pPr>
         <w:pStyle w:val="Style1"/>
       </w:pPr>
-      <w:r>
-        <w:t>EnableLighting(state)</w:t>
+      <w:proofErr w:type="spellStart"/>
+      <w:r>
+        <w:t>EnableLighting</w:t>
+      </w:r>
+      <w:proofErr w:type="spellEnd"/>
+      <w:r>
+        <w:t>(state)</w:t>
       </w:r>
     </w:p>
     <w:p>
       <w:pPr>
         <w:pStyle w:val="Style1"/>
       </w:pPr>
-      <w:r>
-        <w:t>AmbientColor(color)</w:t>
+      <w:proofErr w:type="spellStart"/>
+      <w:r>
+        <w:t>AmbientColor</w:t>
+      </w:r>
+      <w:proofErr w:type="spellEnd"/>
+      <w:r>
+        <w:t>(color)</w:t>
       </w:r>
     </w:p>
     <w:p>
       <w:pPr>
         <w:pStyle w:val="Style1"/>
       </w:pPr>
-      <w:r>
-        <w:t>ClearTarget()</w:t>
+      <w:proofErr w:type="spellStart"/>
+      <w:r>
+        <w:t>ClearTarget</w:t>
+      </w:r>
+      <w:proofErr w:type="spellEnd"/>
+      <w:r>
+        <w:t>()</w:t>
       </w:r>
     </w:p>
     <w:p>
       <w:pPr>
         <w:pStyle w:val="Style1"/>
       </w:pPr>
-      <w:r>
-        <w:t>DrawBox(mat,dims,color)</w:t>
+      <w:proofErr w:type="spellStart"/>
+      <w:r>
+        <w:t>DrawBox</w:t>
+      </w:r>
+      <w:proofErr w:type="spellEnd"/>
+      <w:r>
+        <w:t>(</w:t>
+      </w:r>
+      <w:proofErr w:type="spellStart"/>
+      <w:r>
+        <w:t>mat,dims,color</w:t>
+      </w:r>
+      <w:proofErr w:type="spellEnd"/>
+      <w:r>
+        <w:t>)</w:t>
       </w:r>
     </w:p>
     <w:p>
       <w:pPr>
         <w:pStyle w:val="Style1"/>
       </w:pPr>
-      <w:r>
-        <w:t>DrawQuad(x1,x2,y1,y</w:t>
+      <w:proofErr w:type="spellStart"/>
+      <w:r>
+        <w:t>DrawQuad</w:t>
+      </w:r>
+      <w:proofErr w:type="spellEnd"/>
+      <w:r>
+        <w:t>(x1,x2,y1,y</w:t>
       </w:r>
       <w:r>
         <w:t>2</w:t>
@@ -554,24 +986,47 @@
       <w:pPr>
         <w:pStyle w:val="Style1"/>
       </w:pPr>
-      <w:r>
-        <w:t>CullMode(mode)</w:t>
+      <w:proofErr w:type="spellStart"/>
+      <w:r>
+        <w:t>CullMode</w:t>
+      </w:r>
+      <w:proofErr w:type="spellEnd"/>
+      <w:r>
+        <w:t>(mode)</w:t>
       </w:r>
     </w:p>
     <w:p>
       <w:pPr>
         <w:pStyle w:val="Style1"/>
       </w:pPr>
-      <w:r>
-        <w:t>FillScreen(color,flipY)</w:t>
+      <w:proofErr w:type="spellStart"/>
+      <w:r>
+        <w:t>FillScreen</w:t>
+      </w:r>
+      <w:proofErr w:type="spellEnd"/>
+      <w:r>
+        <w:t>(</w:t>
+      </w:r>
+      <w:proofErr w:type="spellStart"/>
+      <w:r>
+        <w:t>color,flipY</w:t>
+      </w:r>
+      <w:proofErr w:type="spellEnd"/>
+      <w:r>
+        <w:t>)</w:t>
       </w:r>
     </w:p>
     <w:p>
       <w:pPr>
         <w:pStyle w:val="Style1"/>
       </w:pPr>
-      <w:r>
-        <w:t>RegisterFontFile(path)</w:t>
+      <w:proofErr w:type="spellStart"/>
+      <w:r>
+        <w:t>RegisterFontFile</w:t>
+      </w:r>
+      <w:proofErr w:type="spellEnd"/>
+      <w:r>
+        <w:t>(path)</w:t>
       </w:r>
     </w:p>
     <w:p>
@@ -596,7 +1051,23 @@
         <w:pStyle w:val="Style2"/>
       </w:pPr>
       <w:r>
-        <w:t>Scene(modelName,loadMaterials=true,optimizeMesh=false)</w:t>
+        <w:t>Scene(</w:t>
+      </w:r>
+      <w:proofErr w:type="spellStart"/>
+      <w:r>
+        <w:t>modelName,loadMaterials</w:t>
+      </w:r>
+      <w:proofErr w:type="spellEnd"/>
+      <w:r>
+        <w:t>=</w:t>
+      </w:r>
+      <w:proofErr w:type="spellStart"/>
+      <w:r>
+        <w:t>true,optimizeMesh</w:t>
+      </w:r>
+      <w:proofErr w:type="spellEnd"/>
+      <w:r>
+        <w:t>=false)</w:t>
       </w:r>
     </w:p>
     <w:p>
@@ -611,88 +1082,183 @@
       <w:pPr>
         <w:pStyle w:val="Style2"/>
       </w:pPr>
-      <w:r>
-        <w:t>drawSubset(index,mat)</w:t>
-      </w:r>
-    </w:p>
-    <w:p>
-      <w:pPr>
-        <w:pStyle w:val="Style2"/>
-      </w:pPr>
-      <w:r>
-        <w:t>loadModel(modelName,loadMaterials=true,optimizeMesh=false)</w:t>
-      </w:r>
-    </w:p>
-    <w:p>
-      <w:pPr>
-        <w:pStyle w:val="Style2"/>
-      </w:pPr>
-      <w:r>
-        <w:t>loadScene(modelName,loadMaterials=true,optimizeMesh=false)</w:t>
-      </w:r>
-    </w:p>
-    <w:p>
-      <w:pPr>
-        <w:pStyle w:val="Style2"/>
-      </w:pPr>
-      <w:r>
-        <w:t>getMeshes()</w:t>
-      </w:r>
-    </w:p>
-    <w:p>
-      <w:pPr>
-        <w:pStyle w:val="Style2"/>
-      </w:pPr>
-      <w:r>
-        <w:t>getLights()</w:t>
-      </w:r>
-    </w:p>
-    <w:p>
-      <w:pPr>
-        <w:pStyle w:val="Style2"/>
-      </w:pPr>
-      <w:r>
-        <w:t>getFlattenNodes()</w:t>
-      </w:r>
-    </w:p>
-    <w:p>
-      <w:pPr>
-        <w:pStyle w:val="Style2"/>
-      </w:pPr>
-      <w:r>
-        <w:t>getTargets()</w:t>
-      </w:r>
-    </w:p>
-    <w:p>
-      <w:pPr>
-        <w:pStyle w:val="Style2"/>
-      </w:pPr>
-      <w:r>
-        <w:t>findMesh(name)</w:t>
-      </w:r>
-    </w:p>
-    <w:p>
-      <w:pPr>
-        <w:pStyle w:val="Style2"/>
-      </w:pPr>
-      <w:r>
-        <w:t>findLight(name)</w:t>
-      </w:r>
-    </w:p>
-    <w:p>
-      <w:pPr>
-        <w:pStyle w:val="Style2"/>
-      </w:pPr>
-      <w:r>
-        <w:t>findTarget(name)</w:t>
-      </w:r>
-    </w:p>
-    <w:p>
-      <w:pPr>
-        <w:pStyle w:val="Style2"/>
-      </w:pPr>
-      <w:r>
-        <w:t>getRootNode()</w:t>
+      <w:proofErr w:type="spellStart"/>
+      <w:r>
+        <w:t>drawSubset</w:t>
+      </w:r>
+      <w:proofErr w:type="spellEnd"/>
+      <w:r>
+        <w:t>(</w:t>
+      </w:r>
+      <w:proofErr w:type="spellStart"/>
+      <w:r>
+        <w:t>index,mat</w:t>
+      </w:r>
+      <w:proofErr w:type="spellEnd"/>
+      <w:r>
+        <w:t>)</w:t>
+      </w:r>
+    </w:p>
+    <w:p>
+      <w:pPr>
+        <w:pStyle w:val="Style2"/>
+      </w:pPr>
+      <w:proofErr w:type="spellStart"/>
+      <w:r>
+        <w:t>loadModel</w:t>
+      </w:r>
+      <w:proofErr w:type="spellEnd"/>
+      <w:r>
+        <w:t>(</w:t>
+      </w:r>
+      <w:proofErr w:type="spellStart"/>
+      <w:r>
+        <w:t>modelName,loadMaterials</w:t>
+      </w:r>
+      <w:proofErr w:type="spellEnd"/>
+      <w:r>
+        <w:t>=</w:t>
+      </w:r>
+      <w:proofErr w:type="spellStart"/>
+      <w:r>
+        <w:t>true,optimizeMesh</w:t>
+      </w:r>
+      <w:proofErr w:type="spellEnd"/>
+      <w:r>
+        <w:t>=false)</w:t>
+      </w:r>
+    </w:p>
+    <w:p>
+      <w:pPr>
+        <w:pStyle w:val="Style2"/>
+      </w:pPr>
+      <w:proofErr w:type="spellStart"/>
+      <w:r>
+        <w:t>loadScene</w:t>
+      </w:r>
+      <w:proofErr w:type="spellEnd"/>
+      <w:r>
+        <w:t>(</w:t>
+      </w:r>
+      <w:proofErr w:type="spellStart"/>
+      <w:r>
+        <w:t>modelName,loadMaterials</w:t>
+      </w:r>
+      <w:proofErr w:type="spellEnd"/>
+      <w:r>
+        <w:t>=</w:t>
+      </w:r>
+      <w:proofErr w:type="spellStart"/>
+      <w:r>
+        <w:t>true,optimizeMesh</w:t>
+      </w:r>
+      <w:proofErr w:type="spellEnd"/>
+      <w:r>
+        <w:t>=false)</w:t>
+      </w:r>
+    </w:p>
+    <w:p>
+      <w:pPr>
+        <w:pStyle w:val="Style2"/>
+      </w:pPr>
+      <w:proofErr w:type="spellStart"/>
+      <w:r>
+        <w:t>getMeshes</w:t>
+      </w:r>
+      <w:proofErr w:type="spellEnd"/>
+      <w:r>
+        <w:t>()</w:t>
+      </w:r>
+    </w:p>
+    <w:p>
+      <w:pPr>
+        <w:pStyle w:val="Style2"/>
+      </w:pPr>
+      <w:proofErr w:type="spellStart"/>
+      <w:r>
+        <w:t>getLights</w:t>
+      </w:r>
+      <w:proofErr w:type="spellEnd"/>
+      <w:r>
+        <w:t>()</w:t>
+      </w:r>
+    </w:p>
+    <w:p>
+      <w:pPr>
+        <w:pStyle w:val="Style2"/>
+      </w:pPr>
+      <w:proofErr w:type="spellStart"/>
+      <w:r>
+        <w:t>getFlattenNodes</w:t>
+      </w:r>
+      <w:proofErr w:type="spellEnd"/>
+      <w:r>
+        <w:t>()</w:t>
+      </w:r>
+    </w:p>
+    <w:p>
+      <w:pPr>
+        <w:pStyle w:val="Style2"/>
+      </w:pPr>
+      <w:proofErr w:type="spellStart"/>
+      <w:r>
+        <w:t>getTargets</w:t>
+      </w:r>
+      <w:proofErr w:type="spellEnd"/>
+      <w:r>
+        <w:t>()</w:t>
+      </w:r>
+    </w:p>
+    <w:p>
+      <w:pPr>
+        <w:pStyle w:val="Style2"/>
+      </w:pPr>
+      <w:proofErr w:type="spellStart"/>
+      <w:r>
+        <w:t>findMesh</w:t>
+      </w:r>
+      <w:proofErr w:type="spellEnd"/>
+      <w:r>
+        <w:t>(name)</w:t>
+      </w:r>
+    </w:p>
+    <w:p>
+      <w:pPr>
+        <w:pStyle w:val="Style2"/>
+      </w:pPr>
+      <w:proofErr w:type="spellStart"/>
+      <w:r>
+        <w:t>findLight</w:t>
+      </w:r>
+      <w:proofErr w:type="spellEnd"/>
+      <w:r>
+        <w:t>(name)</w:t>
+      </w:r>
+    </w:p>
+    <w:p>
+      <w:pPr>
+        <w:pStyle w:val="Style2"/>
+      </w:pPr>
+      <w:proofErr w:type="spellStart"/>
+      <w:r>
+        <w:t>findTarget</w:t>
+      </w:r>
+      <w:proofErr w:type="spellEnd"/>
+      <w:r>
+        <w:t>(name)</w:t>
+      </w:r>
+    </w:p>
+    <w:p>
+      <w:pPr>
+        <w:pStyle w:val="Style2"/>
+      </w:pPr>
+      <w:proofErr w:type="spellStart"/>
+      <w:r>
+        <w:t>getRootNode</w:t>
+      </w:r>
+      <w:proofErr w:type="spellEnd"/>
+      <w:r>
+        <w:t>()</w:t>
       </w:r>
     </w:p>
     <w:p>
@@ -723,52 +1289,89 @@
       <w:pPr>
         <w:pStyle w:val="Style2"/>
       </w:pPr>
-      <w:r>
-        <w:t>getName()</w:t>
-      </w:r>
-      <w:r>
-        <w:br/>
-        <w:t>setName(name)</w:t>
-      </w:r>
-    </w:p>
-    <w:p>
-      <w:pPr>
-        <w:pStyle w:val="Style2"/>
-      </w:pPr>
-      <w:r>
-        <w:t>getTransform()</w:t>
-      </w:r>
-    </w:p>
-    <w:p>
-      <w:pPr>
-        <w:pStyle w:val="Style2"/>
-      </w:pPr>
-      <w:r>
-        <w:t>setTransform(mat)</w:t>
-      </w:r>
-    </w:p>
-    <w:p>
-      <w:pPr>
-        <w:pStyle w:val="Style2"/>
-      </w:pPr>
-      <w:r>
-        <w:t>getFinalTransform()</w:t>
-      </w:r>
-    </w:p>
-    <w:p>
-      <w:pPr>
-        <w:pStyle w:val="Style2"/>
-      </w:pPr>
-      <w:r>
-        <w:t>addNode(node)</w:t>
-      </w:r>
-    </w:p>
-    <w:p>
-      <w:pPr>
-        <w:pStyle w:val="Style2"/>
-      </w:pPr>
-      <w:r>
-        <w:t>addMesh(mesh)</w:t>
+      <w:proofErr w:type="spellStart"/>
+      <w:r>
+        <w:t>getName</w:t>
+      </w:r>
+      <w:proofErr w:type="spellEnd"/>
+      <w:r>
+        <w:t>()</w:t>
+      </w:r>
+      <w:r>
+        <w:br/>
+      </w:r>
+      <w:proofErr w:type="spellStart"/>
+      <w:r>
+        <w:t>setName</w:t>
+      </w:r>
+      <w:proofErr w:type="spellEnd"/>
+      <w:r>
+        <w:t>(name)</w:t>
+      </w:r>
+    </w:p>
+    <w:p>
+      <w:pPr>
+        <w:pStyle w:val="Style2"/>
+      </w:pPr>
+      <w:proofErr w:type="spellStart"/>
+      <w:r>
+        <w:t>getTransform</w:t>
+      </w:r>
+      <w:proofErr w:type="spellEnd"/>
+      <w:r>
+        <w:t>()</w:t>
+      </w:r>
+    </w:p>
+    <w:p>
+      <w:pPr>
+        <w:pStyle w:val="Style2"/>
+      </w:pPr>
+      <w:proofErr w:type="spellStart"/>
+      <w:r>
+        <w:t>setTransform</w:t>
+      </w:r>
+      <w:proofErr w:type="spellEnd"/>
+      <w:r>
+        <w:t>(mat)</w:t>
+      </w:r>
+    </w:p>
+    <w:p>
+      <w:pPr>
+        <w:pStyle w:val="Style2"/>
+      </w:pPr>
+      <w:proofErr w:type="spellStart"/>
+      <w:r>
+        <w:t>getFinalTransform</w:t>
+      </w:r>
+      <w:proofErr w:type="spellEnd"/>
+      <w:r>
+        <w:t>()</w:t>
+      </w:r>
+    </w:p>
+    <w:p>
+      <w:pPr>
+        <w:pStyle w:val="Style2"/>
+      </w:pPr>
+      <w:proofErr w:type="spellStart"/>
+      <w:r>
+        <w:t>addNode</w:t>
+      </w:r>
+      <w:proofErr w:type="spellEnd"/>
+      <w:r>
+        <w:t>(node)</w:t>
+      </w:r>
+    </w:p>
+    <w:p>
+      <w:pPr>
+        <w:pStyle w:val="Style2"/>
+      </w:pPr>
+      <w:proofErr w:type="spellStart"/>
+      <w:r>
+        <w:t>addMesh</w:t>
+      </w:r>
+      <w:proofErr w:type="spellEnd"/>
+      <w:r>
+        <w:t>(mesh)</w:t>
       </w:r>
     </w:p>
     <w:p>
@@ -783,72 +1386,135 @@
       <w:pPr>
         <w:pStyle w:val="Style2"/>
       </w:pPr>
-      <w:r>
-        <w:t>drawSubset(index, mat)</w:t>
-      </w:r>
-    </w:p>
-    <w:p>
-      <w:pPr>
-        <w:pStyle w:val="Style2"/>
-      </w:pPr>
-      <w:r>
-        <w:t>getMeshes()</w:t>
-      </w:r>
-      <w:r>
-        <w:br/>
-        <w:t>getMeshParts()</w:t>
-      </w:r>
-    </w:p>
-    <w:p>
-      <w:pPr>
-        <w:pStyle w:val="Style2"/>
-      </w:pPr>
-      <w:r>
-        <w:t>getLights()</w:t>
-      </w:r>
-    </w:p>
-    <w:p>
-      <w:pPr>
-        <w:pStyle w:val="Style2"/>
-      </w:pPr>
-      <w:r>
-        <w:t>getTargets()</w:t>
-      </w:r>
-      <w:r>
-        <w:br/>
-        <w:t>getNodes()</w:t>
-      </w:r>
-    </w:p>
-    <w:p>
-      <w:pPr>
-        <w:pStyle w:val="Style2"/>
-      </w:pPr>
-      <w:r>
-        <w:t>findMesh(name)</w:t>
-      </w:r>
-    </w:p>
-    <w:p>
-      <w:pPr>
-        <w:pStyle w:val="Style2"/>
-      </w:pPr>
-      <w:r>
-        <w:t>findLight(name)</w:t>
-      </w:r>
-    </w:p>
-    <w:p>
-      <w:pPr>
-        <w:pStyle w:val="Style2"/>
-      </w:pPr>
-      <w:r>
-        <w:t>findTarget(name)</w:t>
-      </w:r>
-      <w:r>
-        <w:br/>
-        <w:t>findNode(name)</w:t>
-      </w:r>
-      <w:r>
-        <w:br/>
-        <w:t>getMeta(name)</w:t>
+      <w:proofErr w:type="spellStart"/>
+      <w:r>
+        <w:t>drawSubset</w:t>
+      </w:r>
+      <w:proofErr w:type="spellEnd"/>
+      <w:r>
+        <w:t>(index, mat)</w:t>
+      </w:r>
+    </w:p>
+    <w:p>
+      <w:pPr>
+        <w:pStyle w:val="Style2"/>
+      </w:pPr>
+      <w:proofErr w:type="spellStart"/>
+      <w:r>
+        <w:t>getMeshes</w:t>
+      </w:r>
+      <w:proofErr w:type="spellEnd"/>
+      <w:r>
+        <w:t>()</w:t>
+      </w:r>
+      <w:r>
+        <w:br/>
+      </w:r>
+      <w:proofErr w:type="spellStart"/>
+      <w:r>
+        <w:t>getMeshParts</w:t>
+      </w:r>
+      <w:proofErr w:type="spellEnd"/>
+      <w:r>
+        <w:t>()</w:t>
+      </w:r>
+    </w:p>
+    <w:p>
+      <w:pPr>
+        <w:pStyle w:val="Style2"/>
+      </w:pPr>
+      <w:proofErr w:type="spellStart"/>
+      <w:r>
+        <w:t>getLights</w:t>
+      </w:r>
+      <w:proofErr w:type="spellEnd"/>
+      <w:r>
+        <w:t>()</w:t>
+      </w:r>
+    </w:p>
+    <w:p>
+      <w:pPr>
+        <w:pStyle w:val="Style2"/>
+      </w:pPr>
+      <w:proofErr w:type="spellStart"/>
+      <w:r>
+        <w:t>getTargets</w:t>
+      </w:r>
+      <w:proofErr w:type="spellEnd"/>
+      <w:r>
+        <w:t>()</w:t>
+      </w:r>
+      <w:r>
+        <w:br/>
+      </w:r>
+      <w:proofErr w:type="spellStart"/>
+      <w:r>
+        <w:t>getNodes</w:t>
+      </w:r>
+      <w:proofErr w:type="spellEnd"/>
+      <w:r>
+        <w:t>()</w:t>
+      </w:r>
+    </w:p>
+    <w:p>
+      <w:pPr>
+        <w:pStyle w:val="Style2"/>
+      </w:pPr>
+      <w:proofErr w:type="spellStart"/>
+      <w:r>
+        <w:t>findMesh</w:t>
+      </w:r>
+      <w:proofErr w:type="spellEnd"/>
+      <w:r>
+        <w:t>(name)</w:t>
+      </w:r>
+    </w:p>
+    <w:p>
+      <w:pPr>
+        <w:pStyle w:val="Style2"/>
+      </w:pPr>
+      <w:proofErr w:type="spellStart"/>
+      <w:r>
+        <w:t>findLight</w:t>
+      </w:r>
+      <w:proofErr w:type="spellEnd"/>
+      <w:r>
+        <w:t>(name)</w:t>
+      </w:r>
+    </w:p>
+    <w:p>
+      <w:pPr>
+        <w:pStyle w:val="Style2"/>
+      </w:pPr>
+      <w:proofErr w:type="spellStart"/>
+      <w:r>
+        <w:t>findTarget</w:t>
+      </w:r>
+      <w:proofErr w:type="spellEnd"/>
+      <w:r>
+        <w:t>(name)</w:t>
+      </w:r>
+      <w:r>
+        <w:br/>
+      </w:r>
+      <w:proofErr w:type="spellStart"/>
+      <w:r>
+        <w:t>findNode</w:t>
+      </w:r>
+      <w:proofErr w:type="spellEnd"/>
+      <w:r>
+        <w:t>(name)</w:t>
+      </w:r>
+      <w:r>
+        <w:br/>
+      </w:r>
+      <w:proofErr w:type="spellStart"/>
+      <w:r>
+        <w:t>getMeta</w:t>
+      </w:r>
+      <w:proofErr w:type="spellEnd"/>
+      <w:r>
+        <w:t>(name)</w:t>
       </w:r>
     </w:p>
     <w:p>
@@ -878,11 +1544,25 @@
       </w:r>
       <w:r>
         <w:br/>
-        <w:t>addFGroup(part)</w:t>
-      </w:r>
-      <w:r>
-        <w:br/>
-        <w:t>addPart(part)</w:t>
+      </w:r>
+      <w:proofErr w:type="spellStart"/>
+      <w:r>
+        <w:t>addFGroup</w:t>
+      </w:r>
+      <w:proofErr w:type="spellEnd"/>
+      <w:r>
+        <w:t>(part)</w:t>
+      </w:r>
+      <w:r>
+        <w:br/>
+      </w:r>
+      <w:proofErr w:type="spellStart"/>
+      <w:r>
+        <w:t>addPart</w:t>
+      </w:r>
+      <w:proofErr w:type="spellEnd"/>
+      <w:r>
+        <w:t>(part)</w:t>
       </w:r>
       <w:r>
         <w:br/>
@@ -894,11 +1574,25 @@
       </w:r>
       <w:r>
         <w:br/>
-        <w:t>getFGroups()</w:t>
-      </w:r>
-      <w:r>
-        <w:br/>
-        <w:t>getParts()</w:t>
+      </w:r>
+      <w:proofErr w:type="spellStart"/>
+      <w:r>
+        <w:t>getFGroups</w:t>
+      </w:r>
+      <w:proofErr w:type="spellEnd"/>
+      <w:r>
+        <w:t>()</w:t>
+      </w:r>
+      <w:r>
+        <w:br/>
+      </w:r>
+      <w:proofErr w:type="spellStart"/>
+      <w:r>
+        <w:t>getParts</w:t>
+      </w:r>
+      <w:proofErr w:type="spellEnd"/>
+      <w:r>
+        <w:t>()</w:t>
       </w:r>
       <w:r>
         <w:br/>
@@ -906,19 +1600,55 @@
       </w:r>
       <w:r>
         <w:br/>
-        <w:t>setName(name)</w:t>
-      </w:r>
-      <w:r>
-        <w:br/>
-        <w:t>getName()</w:t>
-      </w:r>
-      <w:r>
-        <w:br/>
-        <w:t>setMaterial(stage,tex)</w:t>
-      </w:r>
-      <w:r>
-        <w:br/>
-        <w:t>getMaterial(stage)</w:t>
+      </w:r>
+      <w:proofErr w:type="spellStart"/>
+      <w:r>
+        <w:t>setName</w:t>
+      </w:r>
+      <w:proofErr w:type="spellEnd"/>
+      <w:r>
+        <w:t>(name)</w:t>
+      </w:r>
+      <w:r>
+        <w:br/>
+      </w:r>
+      <w:proofErr w:type="spellStart"/>
+      <w:r>
+        <w:t>getName</w:t>
+      </w:r>
+      <w:proofErr w:type="spellEnd"/>
+      <w:r>
+        <w:t>()</w:t>
+      </w:r>
+      <w:r>
+        <w:br/>
+      </w:r>
+      <w:proofErr w:type="spellStart"/>
+      <w:r>
+        <w:t>setMaterial</w:t>
+      </w:r>
+      <w:proofErr w:type="spellEnd"/>
+      <w:r>
+        <w:t>(</w:t>
+      </w:r>
+      <w:proofErr w:type="spellStart"/>
+      <w:r>
+        <w:t>stage,tex</w:t>
+      </w:r>
+      <w:proofErr w:type="spellEnd"/>
+      <w:r>
+        <w:t>)</w:t>
+      </w:r>
+      <w:r>
+        <w:br/>
+      </w:r>
+      <w:proofErr w:type="spellStart"/>
+      <w:r>
+        <w:t>getMaterial</w:t>
+      </w:r>
+      <w:proofErr w:type="spellEnd"/>
+      <w:r>
+        <w:t>(stage)</w:t>
       </w:r>
     </w:p>
     <w:p>
@@ -926,15 +1656,25 @@
         <w:pStyle w:val="Heading2"/>
       </w:pPr>
       <w:r>
-        <w:t>part / facegroup</w:t>
-      </w:r>
-    </w:p>
-    <w:p>
-      <w:pPr>
-        <w:pStyle w:val="Style2"/>
-      </w:pPr>
-      <w:r>
-        <w:t>FaceGroup()</w:t>
+        <w:t xml:space="preserve">part / </w:t>
+      </w:r>
+      <w:proofErr w:type="spellStart"/>
+      <w:r>
+        <w:t>facegroup</w:t>
+      </w:r>
+      <w:proofErr w:type="spellEnd"/>
+    </w:p>
+    <w:p>
+      <w:pPr>
+        <w:pStyle w:val="Style2"/>
+      </w:pPr>
+      <w:proofErr w:type="spellStart"/>
+      <w:r>
+        <w:t>FaceGroup</w:t>
+      </w:r>
+      <w:proofErr w:type="spellEnd"/>
+      <w:r>
+        <w:t>()</w:t>
       </w:r>
       <w:r>
         <w:br/>
@@ -942,27 +1682,85 @@
       </w:r>
       <w:r>
         <w:br/>
-        <w:t>addVertex(vert)</w:t>
-      </w:r>
-      <w:r>
-        <w:br/>
-        <w:t>addIndex(index)</w:t>
-      </w:r>
-      <w:r>
-        <w:br/>
-        <w:t>addTriangle(a,b,c)</w:t>
-      </w:r>
-      <w:r>
-        <w:br/>
-        <w:t>setMaterial(stage,mat)</w:t>
-      </w:r>
-      <w:r>
-        <w:br/>
-        <w:t>getMaterial(stage)</w:t>
-      </w:r>
-      <w:r>
-        <w:br/>
-        <w:t>getMaterialStage()</w:t>
+      </w:r>
+      <w:proofErr w:type="spellStart"/>
+      <w:r>
+        <w:t>addVertex</w:t>
+      </w:r>
+      <w:proofErr w:type="spellEnd"/>
+      <w:r>
+        <w:t>(vert)</w:t>
+      </w:r>
+      <w:r>
+        <w:br/>
+      </w:r>
+      <w:proofErr w:type="spellStart"/>
+      <w:r>
+        <w:t>addIndex</w:t>
+      </w:r>
+      <w:proofErr w:type="spellEnd"/>
+      <w:r>
+        <w:t>(index)</w:t>
+      </w:r>
+      <w:r>
+        <w:br/>
+      </w:r>
+      <w:proofErr w:type="spellStart"/>
+      <w:r>
+        <w:t>addTriangle</w:t>
+      </w:r>
+      <w:proofErr w:type="spellEnd"/>
+      <w:r>
+        <w:t>(</w:t>
+      </w:r>
+      <w:proofErr w:type="spellStart"/>
+      <w:r>
+        <w:t>a,b,c</w:t>
+      </w:r>
+      <w:proofErr w:type="spellEnd"/>
+      <w:r>
+        <w:t>)</w:t>
+      </w:r>
+      <w:r>
+        <w:br/>
+      </w:r>
+      <w:proofErr w:type="spellStart"/>
+      <w:r>
+        <w:t>setMaterial</w:t>
+      </w:r>
+      <w:proofErr w:type="spellEnd"/>
+      <w:r>
+        <w:t>(</w:t>
+      </w:r>
+      <w:proofErr w:type="spellStart"/>
+      <w:r>
+        <w:t>stage,mat</w:t>
+      </w:r>
+      <w:proofErr w:type="spellEnd"/>
+      <w:r>
+        <w:t>)</w:t>
+      </w:r>
+      <w:r>
+        <w:br/>
+      </w:r>
+      <w:proofErr w:type="spellStart"/>
+      <w:r>
+        <w:t>getMaterial</w:t>
+      </w:r>
+      <w:proofErr w:type="spellEnd"/>
+      <w:r>
+        <w:t>(stage)</w:t>
+      </w:r>
+      <w:r>
+        <w:br/>
+      </w:r>
+      <w:proofErr w:type="spellStart"/>
+      <w:r>
+        <w:t>getMaterialStage</w:t>
+      </w:r>
+      <w:proofErr w:type="spellEnd"/>
+      <w:r>
+        <w:t>()</w:t>
       </w:r>
       <w:r>
         <w:br/>
@@ -975,9 +1773,14 @@
       <w:r>
         <w:br/>
       </w:r>
+      <w:proofErr w:type="spellStart"/>
       <w:r>
         <w:lastRenderedPageBreak/>
-        <w:t>calcNormals()</w:t>
+        <w:t>calcNormals</w:t>
+      </w:r>
+      <w:proofErr w:type="spellEnd"/>
+      <w:r>
+        <w:t>()</w:t>
       </w:r>
       <w:r>
         <w:br/>
@@ -985,11 +1788,25 @@
       </w:r>
       <w:r>
         <w:br/>
-        <w:t>getVertices()</w:t>
-      </w:r>
-      <w:r>
-        <w:br/>
-        <w:t>getIndices()</w:t>
+      </w:r>
+      <w:proofErr w:type="spellStart"/>
+      <w:r>
+        <w:t>getVertices</w:t>
+      </w:r>
+      <w:proofErr w:type="spellEnd"/>
+      <w:r>
+        <w:t>()</w:t>
+      </w:r>
+      <w:r>
+        <w:br/>
+      </w:r>
+      <w:proofErr w:type="spellStart"/>
+      <w:r>
+        <w:t>getIndices</w:t>
+      </w:r>
+      <w:proofErr w:type="spellEnd"/>
+      <w:r>
+        <w:t>()</w:t>
       </w:r>
     </w:p>
     <w:p>
@@ -1009,26 +1826,76 @@
       </w:r>
       <w:r>
         <w:br/>
-        <w:t>Material(textureName)</w:t>
-      </w:r>
-      <w:r>
-        <w:br/>
-        <w:t>Material(w,h</w:t>
-      </w:r>
+        <w:t>Material(</w:t>
+      </w:r>
+      <w:proofErr w:type="spellStart"/>
+      <w:r>
+        <w:t>textureName</w:t>
+      </w:r>
+      <w:proofErr w:type="spellEnd"/>
       <w:r>
         <w:t>)</w:t>
       </w:r>
       <w:r>
         <w:br/>
-        <w:t>setSamplerState(sampler,state)</w:t>
-      </w:r>
-      <w:r>
-        <w:br/>
-        <w:t>getSamplerState(sampler)</w:t>
-      </w:r>
-      <w:r>
-        <w:br/>
-        <w:t>loadFile(textureName)</w:t>
+        <w:t>Material(</w:t>
+      </w:r>
+      <w:proofErr w:type="spellStart"/>
+      <w:r>
+        <w:t>w,h</w:t>
+      </w:r>
+      <w:proofErr w:type="spellEnd"/>
+      <w:r>
+        <w:t>)</w:t>
+      </w:r>
+      <w:r>
+        <w:br/>
+      </w:r>
+      <w:proofErr w:type="spellStart"/>
+      <w:r>
+        <w:t>setSamplerState</w:t>
+      </w:r>
+      <w:proofErr w:type="spellEnd"/>
+      <w:r>
+        <w:t>(</w:t>
+      </w:r>
+      <w:proofErr w:type="spellStart"/>
+      <w:r>
+        <w:t>sampler,state</w:t>
+      </w:r>
+      <w:proofErr w:type="spellEnd"/>
+      <w:r>
+        <w:t>)</w:t>
+      </w:r>
+      <w:r>
+        <w:br/>
+      </w:r>
+      <w:proofErr w:type="spellStart"/>
+      <w:r>
+        <w:t>getSamplerState</w:t>
+      </w:r>
+      <w:proofErr w:type="spellEnd"/>
+      <w:r>
+        <w:t>(sampler)</w:t>
+      </w:r>
+      <w:r>
+        <w:br/>
+      </w:r>
+      <w:proofErr w:type="spellStart"/>
+      <w:r>
+        <w:t>loadFile</w:t>
+      </w:r>
+      <w:proofErr w:type="spellEnd"/>
+      <w:r>
+        <w:t>(</w:t>
+      </w:r>
+      <w:proofErr w:type="spellStart"/>
+      <w:r>
+        <w:t>textureName</w:t>
+      </w:r>
+      <w:proofErr w:type="spellEnd"/>
+      <w:r>
+        <w:t>)</w:t>
       </w:r>
       <w:r>
         <w:br/>
@@ -1040,43 +1907,137 @@
       </w:r>
       <w:r>
         <w:br/>
-        <w:t>getHandle(slot)</w:t>
-      </w:r>
-      <w:r>
-        <w:br/>
-        <w:t>setHandle(slot,texHandle)</w:t>
-      </w:r>
-      <w:r>
-        <w:br/>
-        <w:t>setDiffuse(color)</w:t>
-      </w:r>
-      <w:r>
-        <w:br/>
-        <w:t>setAmbient(color)</w:t>
-      </w:r>
-      <w:r>
-        <w:br/>
-        <w:t>setSpecular(color)</w:t>
-      </w:r>
-      <w:r>
-        <w:br/>
-        <w:t>setEmission(color)</w:t>
-      </w:r>
-      <w:r>
-        <w:br/>
-        <w:t>setPower(val)</w:t>
-      </w:r>
-      <w:r>
-        <w:br/>
-        <w:t>setOpacity(val)</w:t>
-      </w:r>
-      <w:r>
-        <w:br/>
-        <w:t>alphaIsTransparency(state)</w:t>
-      </w:r>
-      <w:r>
-        <w:br/>
-        <w:t>setShaded(state)</w:t>
+      </w:r>
+      <w:proofErr w:type="spellStart"/>
+      <w:r>
+        <w:t>getHandle</w:t>
+      </w:r>
+      <w:proofErr w:type="spellEnd"/>
+      <w:r>
+        <w:t>(slot)</w:t>
+      </w:r>
+      <w:r>
+        <w:br/>
+      </w:r>
+      <w:proofErr w:type="spellStart"/>
+      <w:r>
+        <w:t>setHandle</w:t>
+      </w:r>
+      <w:proofErr w:type="spellEnd"/>
+      <w:r>
+        <w:t>(</w:t>
+      </w:r>
+      <w:proofErr w:type="spellStart"/>
+      <w:r>
+        <w:t>slot,texHandle</w:t>
+      </w:r>
+      <w:proofErr w:type="spellEnd"/>
+      <w:r>
+        <w:t>)</w:t>
+      </w:r>
+      <w:r>
+        <w:br/>
+      </w:r>
+      <w:proofErr w:type="spellStart"/>
+      <w:r>
+        <w:t>setDiffuse</w:t>
+      </w:r>
+      <w:proofErr w:type="spellEnd"/>
+      <w:r>
+        <w:t>(color)</w:t>
+      </w:r>
+      <w:r>
+        <w:br/>
+      </w:r>
+      <w:proofErr w:type="spellStart"/>
+      <w:r>
+        <w:t>setAmbient</w:t>
+      </w:r>
+      <w:proofErr w:type="spellEnd"/>
+      <w:r>
+        <w:t>(color)</w:t>
+      </w:r>
+      <w:r>
+        <w:br/>
+      </w:r>
+      <w:proofErr w:type="spellStart"/>
+      <w:r>
+        <w:t>setSpecular</w:t>
+      </w:r>
+      <w:proofErr w:type="spellEnd"/>
+      <w:r>
+        <w:t>(color)</w:t>
+      </w:r>
+      <w:r>
+        <w:br/>
+      </w:r>
+      <w:proofErr w:type="spellStart"/>
+      <w:r>
+        <w:t>setEmission</w:t>
+      </w:r>
+      <w:proofErr w:type="spellEnd"/>
+      <w:r>
+        <w:t>(color)</w:t>
+      </w:r>
+      <w:r>
+        <w:br/>
+      </w:r>
+      <w:proofErr w:type="spellStart"/>
+      <w:r>
+        <w:t>setPower</w:t>
+      </w:r>
+      <w:proofErr w:type="spellEnd"/>
+      <w:r>
+        <w:t>(</w:t>
+      </w:r>
+      <w:proofErr w:type="spellStart"/>
+      <w:r>
+        <w:t>val</w:t>
+      </w:r>
+      <w:proofErr w:type="spellEnd"/>
+      <w:r>
+        <w:t>)</w:t>
+      </w:r>
+      <w:r>
+        <w:br/>
+      </w:r>
+      <w:proofErr w:type="spellStart"/>
+      <w:r>
+        <w:t>setOpacity</w:t>
+      </w:r>
+      <w:proofErr w:type="spellEnd"/>
+      <w:r>
+        <w:t>(</w:t>
+      </w:r>
+      <w:proofErr w:type="spellStart"/>
+      <w:r>
+        <w:t>val</w:t>
+      </w:r>
+      <w:proofErr w:type="spellEnd"/>
+      <w:r>
+        <w:t>)</w:t>
+      </w:r>
+      <w:r>
+        <w:br/>
+      </w:r>
+      <w:proofErr w:type="spellStart"/>
+      <w:r>
+        <w:t>alphaIsTransparency</w:t>
+      </w:r>
+      <w:proofErr w:type="spellEnd"/>
+      <w:r>
+        <w:t>(state)</w:t>
+      </w:r>
+      <w:r>
+        <w:br/>
+      </w:r>
+      <w:proofErr w:type="spellStart"/>
+      <w:r>
+        <w:t>setShaded</w:t>
+      </w:r>
+      <w:proofErr w:type="spellEnd"/>
+      <w:r>
+        <w:t>(state)</w:t>
       </w:r>
     </w:p>
     <w:p>
@@ -1092,7 +2053,15 @@
         <w:pStyle w:val="Style2"/>
       </w:pPr>
       <w:r>
-        <w:t>Vertex(x,y,z,su,tv,color,nx,ny,nz)</w:t>
+        <w:t>Vertex(</w:t>
+      </w:r>
+      <w:proofErr w:type="spellStart"/>
+      <w:r>
+        <w:t>x,y,z,su,tv,color,nx,ny,nz</w:t>
+      </w:r>
+      <w:proofErr w:type="spellEnd"/>
+      <w:r>
+        <w:t>)</w:t>
       </w:r>
       <w:r>
         <w:br/>
@@ -1112,11 +2081,37 @@
         <w:pStyle w:val="Style2"/>
       </w:pPr>
       <w:r>
-        <w:t>Font(fontFamily)</w:t>
-      </w:r>
-      <w:r>
-        <w:br/>
-        <w:t>drawText(color,text,x,y,w=0,h=0)</w:t>
+        <w:t>Font(</w:t>
+      </w:r>
+      <w:proofErr w:type="spellStart"/>
+      <w:r>
+        <w:t>fontFamily</w:t>
+      </w:r>
+      <w:r>
+        <w:t>,size,boldness,italic</w:t>
+      </w:r>
+      <w:proofErr w:type="spellEnd"/>
+      <w:r>
+        <w:t>)</w:t>
+      </w:r>
+      <w:r>
+        <w:br/>
+      </w:r>
+      <w:proofErr w:type="spellStart"/>
+      <w:r>
+        <w:t>drawText</w:t>
+      </w:r>
+      <w:proofErr w:type="spellEnd"/>
+      <w:r>
+        <w:t>(</w:t>
+      </w:r>
+      <w:proofErr w:type="spellStart"/>
+      <w:r>
+        <w:t>color,text,x,y,w</w:t>
+      </w:r>
+      <w:proofErr w:type="spellEnd"/>
+      <w:r>
+        <w:t>=0,h=0)</w:t>
       </w:r>
     </w:p>
     <w:p>
@@ -1131,20 +2126,62 @@
       <w:pPr>
         <w:pStyle w:val="Style2"/>
       </w:pPr>
-      <w:r>
-        <w:t>RenderTarget()</w:t>
-      </w:r>
-      <w:r>
-        <w:br/>
-        <w:t>RenderTarget(w,h)</w:t>
-      </w:r>
-      <w:r>
-        <w:br/>
-        <w:t>RenderTarget(w,h,hasDepth=false)</w:t>
-      </w:r>
-      <w:r>
-        <w:br/>
-        <w:t>getHandle()</w:t>
+      <w:proofErr w:type="spellStart"/>
+      <w:r>
+        <w:t>RenderTarget</w:t>
+      </w:r>
+      <w:proofErr w:type="spellEnd"/>
+      <w:r>
+        <w:t>()</w:t>
+      </w:r>
+      <w:r>
+        <w:br/>
+      </w:r>
+      <w:proofErr w:type="spellStart"/>
+      <w:r>
+        <w:t>RenderTarget</w:t>
+      </w:r>
+      <w:proofErr w:type="spellEnd"/>
+      <w:r>
+        <w:t>(</w:t>
+      </w:r>
+      <w:proofErr w:type="spellStart"/>
+      <w:r>
+        <w:t>w,h</w:t>
+      </w:r>
+      <w:proofErr w:type="spellEnd"/>
+      <w:r>
+        <w:t>)</w:t>
+      </w:r>
+      <w:r>
+        <w:br/>
+      </w:r>
+      <w:proofErr w:type="spellStart"/>
+      <w:r>
+        <w:t>RenderTarget</w:t>
+      </w:r>
+      <w:proofErr w:type="spellEnd"/>
+      <w:r>
+        <w:t>(</w:t>
+      </w:r>
+      <w:proofErr w:type="spellStart"/>
+      <w:r>
+        <w:t>w,h,hasDepth</w:t>
+      </w:r>
+      <w:proofErr w:type="spellEnd"/>
+      <w:r>
+        <w:t>=false)</w:t>
+      </w:r>
+      <w:r>
+        <w:br/>
+      </w:r>
+      <w:proofErr w:type="spellStart"/>
+      <w:r>
+        <w:t>getHandle</w:t>
+      </w:r>
+      <w:proofErr w:type="spellEnd"/>
+      <w:r>
+        <w:t>()</w:t>
       </w:r>
       <w:r>
         <w:br/>
@@ -1164,11 +2201,16 @@
         <w:pStyle w:val="Style2"/>
       </w:pPr>
       <w:r>
-        <w:t>Effect(effect</w:t>
+        <w:t>Effect(</w:t>
+      </w:r>
+      <w:proofErr w:type="spellStart"/>
+      <w:r>
+        <w:t>effect</w:t>
       </w:r>
       <w:r>
         <w:t>Path</w:t>
       </w:r>
+      <w:proofErr w:type="spellEnd"/>
       <w:r>
         <w:t>)</w:t>
       </w:r>
@@ -1182,11 +2224,25 @@
       </w:r>
       <w:r>
         <w:br/>
-        <w:t>beginPass(pass)</w:t>
-      </w:r>
-      <w:r>
-        <w:br/>
-        <w:t>endPass()</w:t>
+      </w:r>
+      <w:proofErr w:type="spellStart"/>
+      <w:r>
+        <w:t>beginPass</w:t>
+      </w:r>
+      <w:proofErr w:type="spellEnd"/>
+      <w:r>
+        <w:t>(pass)</w:t>
+      </w:r>
+      <w:r>
+        <w:br/>
+      </w:r>
+      <w:proofErr w:type="spellStart"/>
+      <w:r>
+        <w:t>endPass</w:t>
+      </w:r>
+      <w:proofErr w:type="spellEnd"/>
+      <w:r>
+        <w:t>()</w:t>
       </w:r>
       <w:r>
         <w:br/>
@@ -1194,42 +2250,163 @@
       </w:r>
       <w:r>
         <w:br/>
+      </w:r>
+      <w:proofErr w:type="spellStart"/>
+      <w:r>
         <w:t>set</w:t>
       </w:r>
       <w:r>
-        <w:t>Bool(name,val)</w:t>
-      </w:r>
-      <w:r>
-        <w:br/>
-        <w:t>setFloat(name,val)</w:t>
-      </w:r>
-      <w:r>
-        <w:br/>
-        <w:t>setMatrix(name,mat)</w:t>
-      </w:r>
-      <w:r>
-        <w:br/>
-        <w:t>setVector3(name,vec)</w:t>
-      </w:r>
-      <w:r>
-        <w:br/>
-        <w:t>setVector4(name,vec)</w:t>
-      </w:r>
-      <w:r>
-        <w:br/>
-        <w:t>setInteger(name,val)</w:t>
-      </w:r>
-      <w:r>
-        <w:br/>
-        <w:t>setTexture(name,texHandle)</w:t>
-      </w:r>
-      <w:r>
-        <w:br/>
-        <w:t>setTexture(name,slot,mat)</w:t>
-      </w:r>
-      <w:r>
-        <w:br/>
-        <w:t>setTexture(name,rtt)</w:t>
+        <w:t>Bool</w:t>
+      </w:r>
+      <w:proofErr w:type="spellEnd"/>
+      <w:r>
+        <w:t>(</w:t>
+      </w:r>
+      <w:proofErr w:type="spellStart"/>
+      <w:r>
+        <w:t>name,val</w:t>
+      </w:r>
+      <w:proofErr w:type="spellEnd"/>
+      <w:r>
+        <w:t>)</w:t>
+      </w:r>
+      <w:r>
+        <w:br/>
+      </w:r>
+      <w:proofErr w:type="spellStart"/>
+      <w:r>
+        <w:t>setFloat</w:t>
+      </w:r>
+      <w:proofErr w:type="spellEnd"/>
+      <w:r>
+        <w:t>(</w:t>
+      </w:r>
+      <w:proofErr w:type="spellStart"/>
+      <w:r>
+        <w:t>name,val</w:t>
+      </w:r>
+      <w:proofErr w:type="spellEnd"/>
+      <w:r>
+        <w:t>)</w:t>
+      </w:r>
+      <w:r>
+        <w:br/>
+      </w:r>
+      <w:proofErr w:type="spellStart"/>
+      <w:r>
+        <w:t>setMatrix</w:t>
+      </w:r>
+      <w:proofErr w:type="spellEnd"/>
+      <w:r>
+        <w:t>(</w:t>
+      </w:r>
+      <w:proofErr w:type="spellStart"/>
+      <w:r>
+        <w:t>name,mat</w:t>
+      </w:r>
+      <w:proofErr w:type="spellEnd"/>
+      <w:r>
+        <w:t>)</w:t>
+      </w:r>
+      <w:r>
+        <w:br/>
+        <w:t>setVector3(</w:t>
+      </w:r>
+      <w:proofErr w:type="spellStart"/>
+      <w:r>
+        <w:t>name,vec</w:t>
+      </w:r>
+      <w:proofErr w:type="spellEnd"/>
+      <w:r>
+        <w:t>)</w:t>
+      </w:r>
+      <w:r>
+        <w:br/>
+        <w:t>setVector4(</w:t>
+      </w:r>
+      <w:proofErr w:type="spellStart"/>
+      <w:r>
+        <w:t>name,vec</w:t>
+      </w:r>
+      <w:proofErr w:type="spellEnd"/>
+      <w:r>
+        <w:t>)</w:t>
+      </w:r>
+      <w:r>
+        <w:br/>
+      </w:r>
+      <w:proofErr w:type="spellStart"/>
+      <w:r>
+        <w:t>setInteger</w:t>
+      </w:r>
+      <w:proofErr w:type="spellEnd"/>
+      <w:r>
+        <w:t>(</w:t>
+      </w:r>
+      <w:proofErr w:type="spellStart"/>
+      <w:r>
+        <w:t>name,val</w:t>
+      </w:r>
+      <w:proofErr w:type="spellEnd"/>
+      <w:r>
+        <w:t>)</w:t>
+      </w:r>
+      <w:r>
+        <w:br/>
+      </w:r>
+      <w:proofErr w:type="spellStart"/>
+      <w:r>
+        <w:t>setTexture</w:t>
+      </w:r>
+      <w:proofErr w:type="spellEnd"/>
+      <w:r>
+        <w:t>(</w:t>
+      </w:r>
+      <w:proofErr w:type="spellStart"/>
+      <w:r>
+        <w:t>name,texHandle</w:t>
+      </w:r>
+      <w:proofErr w:type="spellEnd"/>
+      <w:r>
+        <w:t>)</w:t>
+      </w:r>
+      <w:r>
+        <w:br/>
+      </w:r>
+      <w:proofErr w:type="spellStart"/>
+      <w:r>
+        <w:t>setTexture</w:t>
+      </w:r>
+      <w:proofErr w:type="spellEnd"/>
+      <w:r>
+        <w:t>(</w:t>
+      </w:r>
+      <w:proofErr w:type="spellStart"/>
+      <w:r>
+        <w:t>name,slot,mat</w:t>
+      </w:r>
+      <w:proofErr w:type="spellEnd"/>
+      <w:r>
+        <w:t>)</w:t>
+      </w:r>
+      <w:r>
+        <w:br/>
+      </w:r>
+      <w:proofErr w:type="spellStart"/>
+      <w:r>
+        <w:t>setTexture</w:t>
+      </w:r>
+      <w:proofErr w:type="spellEnd"/>
+      <w:r>
+        <w:t>(</w:t>
+      </w:r>
+      <w:proofErr w:type="spellStart"/>
+      <w:r>
+        <w:t>name,rtt</w:t>
+      </w:r>
+      <w:proofErr w:type="spellEnd"/>
+      <w:r>
+        <w:t>)</w:t>
       </w:r>
     </w:p>
     <w:p>
@@ -1249,103 +2426,245 @@
       </w:r>
       <w:r>
         <w:br/>
-        <w:t>enable(state,slot)</w:t>
-      </w:r>
-      <w:r>
-        <w:br/>
-        <w:t>setPosition(vec)</w:t>
-      </w:r>
-      <w:r>
-        <w:br/>
-        <w:t>setDirection(vec)</w:t>
-      </w:r>
-    </w:p>
-    <w:p>
-      <w:pPr>
-        <w:pStyle w:val="Style2"/>
-      </w:pPr>
-      <w:r>
-        <w:t>setDiffuse(color)</w:t>
-      </w:r>
-    </w:p>
-    <w:p>
-      <w:pPr>
-        <w:pStyle w:val="Style2"/>
-      </w:pPr>
-      <w:r>
-        <w:t>setSpecular(color)</w:t>
-      </w:r>
-    </w:p>
-    <w:p>
-      <w:pPr>
-        <w:pStyle w:val="Style2"/>
-      </w:pPr>
-      <w:r>
-        <w:t>setAmbient(color)</w:t>
-      </w:r>
-    </w:p>
-    <w:p>
-      <w:pPr>
-        <w:pStyle w:val="Style2"/>
-      </w:pPr>
-      <w:r>
-        <w:t>setRange(val)</w:t>
-      </w:r>
-    </w:p>
-    <w:p>
-      <w:pPr>
-        <w:pStyle w:val="Style2"/>
-      </w:pPr>
-      <w:r>
-        <w:t>setFalloff(val)</w:t>
-      </w:r>
-    </w:p>
-    <w:p>
-      <w:pPr>
-        <w:pStyle w:val="Style2"/>
-      </w:pPr>
-      <w:r>
-        <w:t>setAttenuation(a,b,c)</w:t>
-      </w:r>
-    </w:p>
-    <w:p>
-      <w:pPr>
-        <w:pStyle w:val="Style2"/>
-      </w:pPr>
-      <w:r>
-        <w:t>setInnerAngle(val)</w:t>
-      </w:r>
-    </w:p>
-    <w:p>
-      <w:pPr>
-        <w:pStyle w:val="Style2"/>
-      </w:pPr>
-      <w:r>
-        <w:t>setOuterAngle(val)</w:t>
-      </w:r>
-      <w:r>
-        <w:br/>
-        <w:t>setType(kind)</w:t>
-      </w:r>
-    </w:p>
-    <w:p>
-      <w:pPr>
-        <w:pStyle w:val="Style2"/>
-      </w:pPr>
-      <w:r>
-        <w:t>setSlot(slot)</w:t>
-      </w:r>
-    </w:p>
-    <w:p>
-      <w:pPr>
-        <w:pStyle w:val="Style2"/>
-      </w:pPr>
-      <w:r>
-        <w:t>getType()</w:t>
-      </w:r>
-      <w:r>
-        <w:br/>
-        <w:t>getSlot()</w:t>
+        <w:t>enable(</w:t>
+      </w:r>
+      <w:proofErr w:type="spellStart"/>
+      <w:r>
+        <w:t>state,slot</w:t>
+      </w:r>
+      <w:proofErr w:type="spellEnd"/>
+      <w:r>
+        <w:t>)</w:t>
+      </w:r>
+      <w:r>
+        <w:br/>
+      </w:r>
+      <w:proofErr w:type="spellStart"/>
+      <w:r>
+        <w:t>setPosition</w:t>
+      </w:r>
+      <w:proofErr w:type="spellEnd"/>
+      <w:r>
+        <w:t>(</w:t>
+      </w:r>
+      <w:proofErr w:type="spellStart"/>
+      <w:r>
+        <w:t>vec</w:t>
+      </w:r>
+      <w:proofErr w:type="spellEnd"/>
+      <w:r>
+        <w:t>)</w:t>
+      </w:r>
+      <w:r>
+        <w:br/>
+      </w:r>
+      <w:proofErr w:type="spellStart"/>
+      <w:r>
+        <w:t>setDirection</w:t>
+      </w:r>
+      <w:proofErr w:type="spellEnd"/>
+      <w:r>
+        <w:t>(</w:t>
+      </w:r>
+      <w:proofErr w:type="spellStart"/>
+      <w:r>
+        <w:t>vec</w:t>
+      </w:r>
+      <w:proofErr w:type="spellEnd"/>
+      <w:r>
+        <w:t>)</w:t>
+      </w:r>
+    </w:p>
+    <w:p>
+      <w:pPr>
+        <w:pStyle w:val="Style2"/>
+      </w:pPr>
+      <w:proofErr w:type="spellStart"/>
+      <w:r>
+        <w:t>setDiffuse</w:t>
+      </w:r>
+      <w:proofErr w:type="spellEnd"/>
+      <w:r>
+        <w:t>(color)</w:t>
+      </w:r>
+    </w:p>
+    <w:p>
+      <w:pPr>
+        <w:pStyle w:val="Style2"/>
+      </w:pPr>
+      <w:proofErr w:type="spellStart"/>
+      <w:r>
+        <w:t>setSpecular</w:t>
+      </w:r>
+      <w:proofErr w:type="spellEnd"/>
+      <w:r>
+        <w:t>(color)</w:t>
+      </w:r>
+    </w:p>
+    <w:p>
+      <w:pPr>
+        <w:pStyle w:val="Style2"/>
+      </w:pPr>
+      <w:proofErr w:type="spellStart"/>
+      <w:r>
+        <w:t>setAmbient</w:t>
+      </w:r>
+      <w:proofErr w:type="spellEnd"/>
+      <w:r>
+        <w:t>(color)</w:t>
+      </w:r>
+    </w:p>
+    <w:p>
+      <w:pPr>
+        <w:pStyle w:val="Style2"/>
+      </w:pPr>
+      <w:proofErr w:type="spellStart"/>
+      <w:r>
+        <w:t>setRange</w:t>
+      </w:r>
+      <w:proofErr w:type="spellEnd"/>
+      <w:r>
+        <w:t>(</w:t>
+      </w:r>
+      <w:proofErr w:type="spellStart"/>
+      <w:r>
+        <w:t>val</w:t>
+      </w:r>
+      <w:proofErr w:type="spellEnd"/>
+      <w:r>
+        <w:t>)</w:t>
+      </w:r>
+    </w:p>
+    <w:p>
+      <w:pPr>
+        <w:pStyle w:val="Style2"/>
+      </w:pPr>
+      <w:proofErr w:type="spellStart"/>
+      <w:r>
+        <w:t>setFalloff</w:t>
+      </w:r>
+      <w:proofErr w:type="spellEnd"/>
+      <w:r>
+        <w:t>(</w:t>
+      </w:r>
+      <w:proofErr w:type="spellStart"/>
+      <w:r>
+        <w:t>val</w:t>
+      </w:r>
+      <w:proofErr w:type="spellEnd"/>
+      <w:r>
+        <w:t>)</w:t>
+      </w:r>
+    </w:p>
+    <w:p>
+      <w:pPr>
+        <w:pStyle w:val="Style2"/>
+      </w:pPr>
+      <w:proofErr w:type="spellStart"/>
+      <w:r>
+        <w:t>setAttenuation</w:t>
+      </w:r>
+      <w:proofErr w:type="spellEnd"/>
+      <w:r>
+        <w:t>(</w:t>
+      </w:r>
+      <w:proofErr w:type="spellStart"/>
+      <w:r>
+        <w:t>a,b,c</w:t>
+      </w:r>
+      <w:proofErr w:type="spellEnd"/>
+      <w:r>
+        <w:t>)</w:t>
+      </w:r>
+    </w:p>
+    <w:p>
+      <w:pPr>
+        <w:pStyle w:val="Style2"/>
+      </w:pPr>
+      <w:proofErr w:type="spellStart"/>
+      <w:r>
+        <w:t>setInnerAngle</w:t>
+      </w:r>
+      <w:proofErr w:type="spellEnd"/>
+      <w:r>
+        <w:t>(</w:t>
+      </w:r>
+      <w:proofErr w:type="spellStart"/>
+      <w:r>
+        <w:t>val</w:t>
+      </w:r>
+      <w:proofErr w:type="spellEnd"/>
+      <w:r>
+        <w:t>)</w:t>
+      </w:r>
+    </w:p>
+    <w:p>
+      <w:pPr>
+        <w:pStyle w:val="Style2"/>
+      </w:pPr>
+      <w:proofErr w:type="spellStart"/>
+      <w:r>
+        <w:t>setOuterAngle</w:t>
+      </w:r>
+      <w:proofErr w:type="spellEnd"/>
+      <w:r>
+        <w:t>(</w:t>
+      </w:r>
+      <w:proofErr w:type="spellStart"/>
+      <w:r>
+        <w:t>val</w:t>
+      </w:r>
+      <w:proofErr w:type="spellEnd"/>
+      <w:r>
+        <w:t>)</w:t>
+      </w:r>
+      <w:r>
+        <w:br/>
+      </w:r>
+      <w:proofErr w:type="spellStart"/>
+      <w:r>
+        <w:t>setType</w:t>
+      </w:r>
+      <w:proofErr w:type="spellEnd"/>
+      <w:r>
+        <w:t>(kind)</w:t>
+      </w:r>
+    </w:p>
+    <w:p>
+      <w:pPr>
+        <w:pStyle w:val="Style2"/>
+      </w:pPr>
+      <w:proofErr w:type="spellStart"/>
+      <w:r>
+        <w:t>setSlot</w:t>
+      </w:r>
+      <w:proofErr w:type="spellEnd"/>
+      <w:r>
+        <w:t>(slot)</w:t>
+      </w:r>
+    </w:p>
+    <w:p>
+      <w:pPr>
+        <w:pStyle w:val="Style2"/>
+      </w:pPr>
+      <w:proofErr w:type="spellStart"/>
+      <w:r>
+        <w:t>getType</w:t>
+      </w:r>
+      <w:proofErr w:type="spellEnd"/>
+      <w:r>
+        <w:t>()</w:t>
+      </w:r>
+      <w:r>
+        <w:br/>
+      </w:r>
+      <w:proofErr w:type="spellStart"/>
+      <w:r>
+        <w:t>getSlot</w:t>
+      </w:r>
+      <w:proofErr w:type="spellEnd"/>
+      <w:r>
+        <w:t>()</w:t>
       </w:r>
     </w:p>
     <w:p>
@@ -1360,39 +2679,77 @@
       <w:pPr>
         <w:pStyle w:val="Style1"/>
       </w:pPr>
-      <w:r>
-        <w:t>GetKey(key)</w:t>
-      </w:r>
-      <w:r>
-        <w:br/>
-        <w:t>GetKeyDown(key)</w:t>
-      </w:r>
-      <w:r>
-        <w:br/>
-      </w:r>
+      <w:proofErr w:type="spellStart"/>
+      <w:r>
+        <w:t>GetKey</w:t>
+      </w:r>
+      <w:proofErr w:type="spellEnd"/>
+      <w:r>
+        <w:t>(key)</w:t>
+      </w:r>
+      <w:r>
+        <w:br/>
+      </w:r>
+      <w:proofErr w:type="spellStart"/>
+      <w:r>
+        <w:t>GetKeyDown</w:t>
+      </w:r>
+      <w:proofErr w:type="spellEnd"/>
+      <w:r>
+        <w:t>(key)</w:t>
+      </w:r>
+      <w:r>
+        <w:br/>
+      </w:r>
+      <w:proofErr w:type="spellStart"/>
       <w:r>
         <w:lastRenderedPageBreak/>
-        <w:t>GetKeyUp(key)</w:t>
-      </w:r>
-      <w:r>
-        <w:br/>
-        <w:t>GetMouseXY()</w:t>
+        <w:t>GetKeyUp</w:t>
+      </w:r>
+      <w:proofErr w:type="spellEnd"/>
+      <w:r>
+        <w:t>(key)</w:t>
+      </w:r>
+      <w:r>
+        <w:br/>
+      </w:r>
+      <w:proofErr w:type="spellStart"/>
+      <w:r>
+        <w:t>GetMouseXY</w:t>
+      </w:r>
+      <w:proofErr w:type="spellEnd"/>
+      <w:r>
+        <w:t>()</w:t>
       </w:r>
     </w:p>
     <w:p>
       <w:pPr>
         <w:pStyle w:val="Style1"/>
       </w:pPr>
-      <w:r>
-        <w:t>GetMouseDelta()</w:t>
-      </w:r>
-      <w:r>
-        <w:br/>
-        <w:t>SetMouseXY(</w:t>
-      </w:r>
+      <w:proofErr w:type="spellStart"/>
+      <w:r>
+        <w:t>GetMouseDelta</w:t>
+      </w:r>
+      <w:proofErr w:type="spellEnd"/>
+      <w:r>
+        <w:t>()</w:t>
+      </w:r>
+      <w:r>
+        <w:br/>
+      </w:r>
+      <w:proofErr w:type="spellStart"/>
+      <w:r>
+        <w:t>SetMouseXY</w:t>
+      </w:r>
+      <w:proofErr w:type="spellEnd"/>
+      <w:r>
+        <w:t>(</w:t>
+      </w:r>
+      <w:proofErr w:type="spellStart"/>
       <w:r>
         <w:t>x,y</w:t>
       </w:r>
+      <w:proofErr w:type="spellEnd"/>
       <w:r>
         <w:t>)</w:t>
       </w:r>
@@ -1401,53 +2758,105 @@
       <w:pPr>
         <w:pStyle w:val="Style1"/>
       </w:pPr>
-      <w:r>
-        <w:t>GetMouse(button)</w:t>
-      </w:r>
-      <w:r>
-        <w:br/>
-        <w:t>GetMouseDown(button)</w:t>
+      <w:proofErr w:type="spellStart"/>
+      <w:r>
+        <w:t>GetMouse</w:t>
+      </w:r>
+      <w:proofErr w:type="spellEnd"/>
+      <w:r>
+        <w:t>(button)</w:t>
+      </w:r>
+      <w:r>
+        <w:br/>
+      </w:r>
+      <w:proofErr w:type="spellStart"/>
+      <w:r>
+        <w:t>GetMouseDown</w:t>
+      </w:r>
+      <w:proofErr w:type="spellEnd"/>
+      <w:r>
+        <w:t>(button)</w:t>
       </w:r>
     </w:p>
     <w:p>
       <w:pPr>
         <w:pStyle w:val="Style1"/>
       </w:pPr>
-      <w:r>
-        <w:t>GetMouseUp(button)</w:t>
+      <w:proofErr w:type="spellStart"/>
+      <w:r>
+        <w:t>GetMouseUp</w:t>
+      </w:r>
+      <w:proofErr w:type="spellEnd"/>
+      <w:r>
+        <w:t>(button)</w:t>
       </w:r>
     </w:p>
     <w:p>
       <w:pPr>
         <w:pStyle w:val="Style1"/>
       </w:pPr>
-      <w:r>
-        <w:t>IsCursorVisible()</w:t>
-      </w:r>
-      <w:r>
-        <w:br/>
-        <w:t>ShowCursor(state)</w:t>
-      </w:r>
-      <w:r>
-        <w:br/>
-        <w:t>GetCursorMode()</w:t>
-      </w:r>
-      <w:r>
-        <w:br/>
-        <w:t>SetCursorMode(mode)</w:t>
-      </w:r>
-      <w:r>
-        <w:br/>
-        <w:t>ShowCursor(state)</w:t>
+      <w:proofErr w:type="spellStart"/>
+      <w:r>
+        <w:t>IsCursorVisible</w:t>
+      </w:r>
+      <w:proofErr w:type="spellEnd"/>
+      <w:r>
+        <w:t>()</w:t>
+      </w:r>
+      <w:r>
+        <w:br/>
+      </w:r>
+      <w:proofErr w:type="spellStart"/>
+      <w:r>
+        <w:t>ShowCursor</w:t>
+      </w:r>
+      <w:proofErr w:type="spellEnd"/>
+      <w:r>
+        <w:t>(state)</w:t>
+      </w:r>
+      <w:r>
+        <w:br/>
+      </w:r>
+      <w:proofErr w:type="spellStart"/>
+      <w:r>
+        <w:t>GetCursorMode</w:t>
+      </w:r>
+      <w:proofErr w:type="spellEnd"/>
+      <w:r>
+        <w:t>()</w:t>
+      </w:r>
+      <w:r>
+        <w:br/>
+      </w:r>
+      <w:proofErr w:type="spellStart"/>
+      <w:r>
+        <w:t>SetCursorMode</w:t>
+      </w:r>
+      <w:proofErr w:type="spellEnd"/>
+      <w:r>
+        <w:t>(mode)</w:t>
+      </w:r>
+      <w:r>
+        <w:br/>
+      </w:r>
+      <w:proofErr w:type="spellStart"/>
+      <w:r>
+        <w:t>ShowCursor</w:t>
+      </w:r>
+      <w:proofErr w:type="spellEnd"/>
+      <w:r>
+        <w:t>(state)</w:t>
       </w:r>
     </w:p>
     <w:p>
       <w:pPr>
         <w:pStyle w:val="Heading1"/>
       </w:pPr>
+      <w:proofErr w:type="spellStart"/>
       <w:r>
         <w:t>globals</w:t>
       </w:r>
+      <w:proofErr w:type="spellEnd"/>
     </w:p>
     <w:p>
       <w:pPr>

</xml_diff>

<commit_message>
Prepare for 3D audio
</commit_message>
<xml_diff>
--- a/docs/neon86_cheatsheet.docx
+++ b/docs/neon86_cheatsheet.docx
@@ -24,11 +24,26 @@
         <w:pStyle w:val="Style1"/>
       </w:pPr>
       <w:r>
-        <w:t>color: Color(r,g,b,a=255)</w:t>
-      </w:r>
-      <w:r>
-        <w:br/>
-        <w:t>vec: Vector3 / Vector4</w:t>
+        <w:t>color: Color(</w:t>
+      </w:r>
+      <w:proofErr w:type="spellStart"/>
+      <w:r>
+        <w:t>r,g,b,a</w:t>
+      </w:r>
+      <w:proofErr w:type="spellEnd"/>
+      <w:r>
+        <w:t>=255)</w:t>
+      </w:r>
+      <w:r>
+        <w:br/>
+      </w:r>
+      <w:proofErr w:type="spellStart"/>
+      <w:r>
+        <w:t>vec</w:t>
+      </w:r>
+      <w:proofErr w:type="spellEnd"/>
+      <w:r>
+        <w:t>: Vector3 / Vector4</w:t>
       </w:r>
       <w:r>
         <w:br/>
@@ -36,19 +51,47 @@
       </w:r>
       <w:r>
         <w:br/>
-        <w:t>tex: Material / RTT / texture handle</w:t>
-      </w:r>
-      <w:r>
-        <w:br/>
-        <w:t>rtt: Render Target</w:t>
-      </w:r>
-      <w:r>
-        <w:br/>
-        <w:t>texHandle: texture handle</w:t>
-      </w:r>
-      <w:r>
-        <w:br/>
-        <w:t>eye,at,up: Vector3</w:t>
+      </w:r>
+      <w:proofErr w:type="spellStart"/>
+      <w:r>
+        <w:t>tex</w:t>
+      </w:r>
+      <w:proofErr w:type="spellEnd"/>
+      <w:r>
+        <w:t>: Material / RTT / texture handle</w:t>
+      </w:r>
+      <w:r>
+        <w:br/>
+      </w:r>
+      <w:proofErr w:type="spellStart"/>
+      <w:r>
+        <w:t>rtt</w:t>
+      </w:r>
+      <w:proofErr w:type="spellEnd"/>
+      <w:r>
+        <w:t>: Render Target</w:t>
+      </w:r>
+      <w:r>
+        <w:br/>
+      </w:r>
+      <w:proofErr w:type="spellStart"/>
+      <w:r>
+        <w:t>texHandle</w:t>
+      </w:r>
+      <w:proofErr w:type="spellEnd"/>
+      <w:r>
+        <w:t>: texture handle</w:t>
+      </w:r>
+      <w:r>
+        <w:br/>
+      </w:r>
+      <w:proofErr w:type="spellStart"/>
+      <w:r>
+        <w:t>eye,at,up</w:t>
+      </w:r>
+      <w:proofErr w:type="spellEnd"/>
+      <w:r>
+        <w:t>: Vector3</w:t>
       </w:r>
       <w:r>
         <w:br/>
@@ -59,11 +102,25 @@
       </w:r>
       <w:r>
         <w:br/>
-        <w:t>su,tv: UV coordinates (floats)</w:t>
-      </w:r>
-      <w:r>
-        <w:br/>
-        <w:t xml:space="preserve">nx,ny,nz: </w:t>
+      </w:r>
+      <w:proofErr w:type="spellStart"/>
+      <w:r>
+        <w:t>su,tv</w:t>
+      </w:r>
+      <w:proofErr w:type="spellEnd"/>
+      <w:r>
+        <w:t>: UV coordinates (floats)</w:t>
+      </w:r>
+      <w:r>
+        <w:br/>
+      </w:r>
+      <w:proofErr w:type="spellStart"/>
+      <w:r>
+        <w:t>nx,ny,nz</w:t>
+      </w:r>
+      <w:proofErr w:type="spellEnd"/>
+      <w:r>
+        <w:t xml:space="preserve">: </w:t>
       </w:r>
       <w:r>
         <w:t>normal</w:t>
@@ -100,7 +157,15 @@
         <w:pStyle w:val="Style1"/>
       </w:pPr>
       <w:r>
-        <w:t>_init()</w:t>
+        <w:t>_</w:t>
+      </w:r>
+      <w:proofErr w:type="spellStart"/>
+      <w:r>
+        <w:t>init</w:t>
+      </w:r>
+      <w:proofErr w:type="spellEnd"/>
+      <w:r>
+        <w:t>()</w:t>
       </w:r>
       <w:r>
         <w:br/>
@@ -137,46 +202,123 @@
       <w:pPr>
         <w:pStyle w:val="Style1"/>
       </w:pPr>
-      <w:r>
-        <w:t>ShowMessage(caption, text)</w:t>
-      </w:r>
-      <w:r>
-        <w:br/>
-        <w:t>LogString(text)</w:t>
-      </w:r>
-      <w:r>
-        <w:br/>
-        <w:t>ExitGame()</w:t>
-      </w:r>
-      <w:r>
-        <w:br/>
-        <w:t>RestartGame()</w:t>
-      </w:r>
-      <w:r>
-        <w:br/>
-        <w:t>IsDebugMode()</w:t>
-      </w:r>
-      <w:r>
-        <w:br/>
-        <w:t>SetFPS(fps)</w:t>
-      </w:r>
-      <w:r>
-        <w:br/>
-        <w:t>dofile(scriptName)</w:t>
-      </w:r>
-      <w:r>
-        <w:br/>
-        <w:t>loadfile(file</w:t>
+      <w:proofErr w:type="spellStart"/>
+      <w:r>
+        <w:t>ShowMessage</w:t>
+      </w:r>
+      <w:proofErr w:type="spellEnd"/>
+      <w:r>
+        <w:t>(caption, text)</w:t>
+      </w:r>
+      <w:r>
+        <w:br/>
+      </w:r>
+      <w:proofErr w:type="spellStart"/>
+      <w:r>
+        <w:t>LogString</w:t>
+      </w:r>
+      <w:proofErr w:type="spellEnd"/>
+      <w:r>
+        <w:t>(text)</w:t>
+      </w:r>
+      <w:r>
+        <w:br/>
+      </w:r>
+      <w:proofErr w:type="spellStart"/>
+      <w:r>
+        <w:t>ExitGame</w:t>
+      </w:r>
+      <w:proofErr w:type="spellEnd"/>
+      <w:r>
+        <w:t>()</w:t>
+      </w:r>
+      <w:r>
+        <w:br/>
+      </w:r>
+      <w:proofErr w:type="spellStart"/>
+      <w:r>
+        <w:t>RestartGame</w:t>
+      </w:r>
+      <w:proofErr w:type="spellEnd"/>
+      <w:r>
+        <w:t>()</w:t>
+      </w:r>
+      <w:r>
+        <w:br/>
+      </w:r>
+      <w:proofErr w:type="spellStart"/>
+      <w:r>
+        <w:t>IsDebugMode</w:t>
+      </w:r>
+      <w:proofErr w:type="spellEnd"/>
+      <w:r>
+        <w:t>()</w:t>
+      </w:r>
+      <w:r>
+        <w:br/>
+      </w:r>
+      <w:proofErr w:type="spellStart"/>
+      <w:r>
+        <w:t>SetFPS</w:t>
+      </w:r>
+      <w:proofErr w:type="spellEnd"/>
+      <w:r>
+        <w:t>(fps)</w:t>
+      </w:r>
+      <w:r>
+        <w:br/>
+      </w:r>
+      <w:proofErr w:type="spellStart"/>
+      <w:r>
+        <w:t>dofile</w:t>
+      </w:r>
+      <w:proofErr w:type="spellEnd"/>
+      <w:r>
+        <w:t>(</w:t>
+      </w:r>
+      <w:proofErr w:type="spellStart"/>
+      <w:r>
+        <w:t>scriptName</w:t>
+      </w:r>
+      <w:proofErr w:type="spellEnd"/>
+      <w:r>
+        <w:t>)</w:t>
+      </w:r>
+      <w:r>
+        <w:br/>
+      </w:r>
+      <w:proofErr w:type="spellStart"/>
+      <w:r>
+        <w:t>loadfile</w:t>
+      </w:r>
+      <w:proofErr w:type="spellEnd"/>
+      <w:r>
+        <w:t>(</w:t>
+      </w:r>
+      <w:proofErr w:type="spellStart"/>
+      <w:r>
+        <w:t>file</w:t>
       </w:r>
       <w:r>
         <w:t>N</w:t>
       </w:r>
       <w:r>
-        <w:t>ame)</w:t>
-      </w:r>
-      <w:r>
-        <w:br/>
-        <w:t>getTime()</w:t>
+        <w:t>ame</w:t>
+      </w:r>
+      <w:proofErr w:type="spellEnd"/>
+      <w:r>
+        <w:t>)</w:t>
+      </w:r>
+      <w:r>
+        <w:br/>
+      </w:r>
+      <w:proofErr w:type="spellStart"/>
+      <w:r>
+        <w:t>getTime</w:t>
+      </w:r>
+      <w:proofErr w:type="spellEnd"/>
+      <w:r>
+        <w:t>()</w:t>
       </w:r>
     </w:p>
     <w:p>
@@ -192,7 +334,15 @@
         <w:pStyle w:val="Style2"/>
       </w:pPr>
       <w:r>
-        <w:t>Sound(wavPath)</w:t>
+        <w:t>Sound(</w:t>
+      </w:r>
+      <w:proofErr w:type="spellStart"/>
+      <w:r>
+        <w:t>wavPath</w:t>
+      </w:r>
+      <w:proofErr w:type="spellEnd"/>
+      <w:r>
+        <w:t>)</w:t>
       </w:r>
       <w:r>
         <w:br/>
@@ -208,17 +358,55 @@
       </w:r>
       <w:r>
         <w:br/>
-        <w:t>setVolume(vol)</w:t>
-      </w:r>
-      <w:r>
-        <w:br/>
-      </w:r>
-      <w:r>
-        <w:t>setPan(val)</w:t>
-      </w:r>
-      <w:r>
-        <w:br/>
-        <w:t>setPos(val)</w:t>
+      </w:r>
+      <w:proofErr w:type="spellStart"/>
+      <w:r>
+        <w:t>setVolume</w:t>
+      </w:r>
+      <w:proofErr w:type="spellEnd"/>
+      <w:r>
+        <w:t>(vol)</w:t>
+      </w:r>
+      <w:r>
+        <w:br/>
+      </w:r>
+      <w:proofErr w:type="spellStart"/>
+      <w:r>
+        <w:t>setPan</w:t>
+      </w:r>
+      <w:proofErr w:type="spellEnd"/>
+      <w:r>
+        <w:t>(</w:t>
+      </w:r>
+      <w:proofErr w:type="spellStart"/>
+      <w:r>
+        <w:t>val</w:t>
+      </w:r>
+      <w:proofErr w:type="spellEnd"/>
+      <w:r>
+        <w:t>)</w:t>
+      </w:r>
+      <w:r>
+        <w:br/>
+      </w:r>
+      <w:proofErr w:type="spellStart"/>
+      <w:r>
+        <w:t>set</w:t>
+      </w:r>
+      <w:r>
+        <w:t>Cursor</w:t>
+      </w:r>
+      <w:proofErr w:type="spellEnd"/>
+      <w:r>
+        <w:t>(</w:t>
+      </w:r>
+      <w:proofErr w:type="spellStart"/>
+      <w:r>
+        <w:t>val</w:t>
+      </w:r>
+      <w:proofErr w:type="spellEnd"/>
+      <w:r>
+        <w:t>)</w:t>
       </w:r>
       <w:r>
         <w:br/>
@@ -226,23 +414,61 @@
       </w:r>
       <w:r>
         <w:br/>
-        <w:t>isLooping()</w:t>
-      </w:r>
-      <w:r>
-        <w:br/>
-        <w:t>isPlaying()</w:t>
-      </w:r>
-      <w:r>
-        <w:br/>
-        <w:t>getVolume()</w:t>
-      </w:r>
-      <w:r>
-        <w:br/>
-        <w:t>getPan()</w:t>
-      </w:r>
-      <w:r>
-        <w:br/>
-        <w:t>getPos()</w:t>
+      </w:r>
+      <w:proofErr w:type="spellStart"/>
+      <w:r>
+        <w:t>isLooping</w:t>
+      </w:r>
+      <w:proofErr w:type="spellEnd"/>
+      <w:r>
+        <w:t>()</w:t>
+      </w:r>
+      <w:r>
+        <w:br/>
+      </w:r>
+      <w:proofErr w:type="spellStart"/>
+      <w:r>
+        <w:t>isPlaying</w:t>
+      </w:r>
+      <w:proofErr w:type="spellEnd"/>
+      <w:r>
+        <w:t>()</w:t>
+      </w:r>
+      <w:r>
+        <w:br/>
+      </w:r>
+      <w:proofErr w:type="spellStart"/>
+      <w:r>
+        <w:t>getVolume</w:t>
+      </w:r>
+      <w:proofErr w:type="spellEnd"/>
+      <w:r>
+        <w:t>()</w:t>
+      </w:r>
+      <w:r>
+        <w:br/>
+      </w:r>
+      <w:proofErr w:type="spellStart"/>
+      <w:r>
+        <w:t>getPan</w:t>
+      </w:r>
+      <w:proofErr w:type="spellEnd"/>
+      <w:r>
+        <w:t>()</w:t>
+      </w:r>
+      <w:r>
+        <w:br/>
+      </w:r>
+      <w:proofErr w:type="spellStart"/>
+      <w:r>
+        <w:t>get</w:t>
+      </w:r>
+      <w:r>
+        <w:t>Cursor</w:t>
+      </w:r>
+      <w:proofErr w:type="spellEnd"/>
+      <w:r>
+        <w:t>()</w:t>
       </w:r>
     </w:p>
     <w:p>
@@ -258,17 +484,40 @@
         <w:pStyle w:val="Style1"/>
       </w:pPr>
       <w:r>
-        <w:t>Color(r,g,b</w:t>
-      </w:r>
-      <w:r>
-        <w:t>,a=255)</w:t>
-      </w:r>
-      <w:r>
-        <w:br/>
-        <w:t>ColorLinear(r,g,b</w:t>
-      </w:r>
-      <w:r>
-        <w:t>,a=1.0</w:t>
+        <w:t>Color(</w:t>
+      </w:r>
+      <w:proofErr w:type="spellStart"/>
+      <w:r>
+        <w:t>r,g,b</w:t>
+      </w:r>
+      <w:r>
+        <w:t>,a</w:t>
+      </w:r>
+      <w:proofErr w:type="spellEnd"/>
+      <w:r>
+        <w:t>=255)</w:t>
+      </w:r>
+      <w:r>
+        <w:br/>
+      </w:r>
+      <w:proofErr w:type="spellStart"/>
+      <w:r>
+        <w:t>ColorLinear</w:t>
+      </w:r>
+      <w:proofErr w:type="spellEnd"/>
+      <w:r>
+        <w:t>(</w:t>
+      </w:r>
+      <w:proofErr w:type="spellStart"/>
+      <w:r>
+        <w:t>r,g,b</w:t>
+      </w:r>
+      <w:r>
+        <w:t>,a</w:t>
+      </w:r>
+      <w:proofErr w:type="spellEnd"/>
+      <w:r>
+        <w:t>=1.0</w:t>
       </w:r>
       <w:r>
         <w:t>)</w:t>
@@ -279,7 +528,15 @@
       </w:r>
       <w:r>
         <w:br/>
-        <w:t>vec2str(vec)</w:t>
+        <w:t>vec2str(</w:t>
+      </w:r>
+      <w:proofErr w:type="spellStart"/>
+      <w:r>
+        <w:t>vec</w:t>
+      </w:r>
+      <w:proofErr w:type="spellEnd"/>
+      <w:r>
+        <w:t>)</w:t>
       </w:r>
     </w:p>
     <w:p>
@@ -308,19 +565,43 @@
         <w:br/>
       </w:r>
       <w:r>
-        <w:t>translate(x,y,z)</w:t>
-      </w:r>
-      <w:r>
-        <w:br/>
-      </w:r>
-      <w:r>
-        <w:t>rotate(x,y,z)</w:t>
-      </w:r>
-      <w:r>
-        <w:br/>
-      </w:r>
-      <w:r>
-        <w:t>scale(x,y,z)</w:t>
+        <w:t>translate(</w:t>
+      </w:r>
+      <w:proofErr w:type="spellStart"/>
+      <w:r>
+        <w:t>x,y,z</w:t>
+      </w:r>
+      <w:proofErr w:type="spellEnd"/>
+      <w:r>
+        <w:t>)</w:t>
+      </w:r>
+      <w:r>
+        <w:br/>
+      </w:r>
+      <w:r>
+        <w:t>rotate(</w:t>
+      </w:r>
+      <w:proofErr w:type="spellStart"/>
+      <w:r>
+        <w:t>x,y,z</w:t>
+      </w:r>
+      <w:proofErr w:type="spellEnd"/>
+      <w:r>
+        <w:t>)</w:t>
+      </w:r>
+      <w:r>
+        <w:br/>
+      </w:r>
+      <w:r>
+        <w:t>scale(</w:t>
+      </w:r>
+      <w:proofErr w:type="spellStart"/>
+      <w:r>
+        <w:t>x,y,z</w:t>
+      </w:r>
+      <w:proofErr w:type="spellEnd"/>
+      <w:r>
+        <w:t>)</w:t>
       </w:r>
       <w:r>
         <w:br/>
@@ -332,21 +613,60 @@
         <w:br/>
       </w:r>
       <w:r>
-        <w:t>shadow(planeVec,lightVec)</w:t>
-      </w:r>
-      <w:r>
-        <w:br/>
-      </w:r>
-      <w:r>
-        <w:t>reflect(planeVec)</w:t>
-      </w:r>
-      <w:r>
-        <w:br/>
-        <w:t>lookAt(eye,at,up)</w:t>
-      </w:r>
-      <w:r>
-        <w:br/>
-        <w:t>m(row,col)</w:t>
+        <w:t>shadow(</w:t>
+      </w:r>
+      <w:proofErr w:type="spellStart"/>
+      <w:r>
+        <w:t>planeVec,lightVec</w:t>
+      </w:r>
+      <w:proofErr w:type="spellEnd"/>
+      <w:r>
+        <w:t>)</w:t>
+      </w:r>
+      <w:r>
+        <w:br/>
+      </w:r>
+      <w:r>
+        <w:t>reflect(</w:t>
+      </w:r>
+      <w:proofErr w:type="spellStart"/>
+      <w:r>
+        <w:t>planeVec</w:t>
+      </w:r>
+      <w:proofErr w:type="spellEnd"/>
+      <w:r>
+        <w:t>)</w:t>
+      </w:r>
+      <w:r>
+        <w:br/>
+      </w:r>
+      <w:proofErr w:type="spellStart"/>
+      <w:r>
+        <w:t>lookAt</w:t>
+      </w:r>
+      <w:proofErr w:type="spellEnd"/>
+      <w:r>
+        <w:t>(</w:t>
+      </w:r>
+      <w:proofErr w:type="spellStart"/>
+      <w:r>
+        <w:t>eye,at,up</w:t>
+      </w:r>
+      <w:proofErr w:type="spellEnd"/>
+      <w:r>
+        <w:t>)</w:t>
+      </w:r>
+      <w:r>
+        <w:br/>
+        <w:t>m(</w:t>
+      </w:r>
+      <w:proofErr w:type="spellStart"/>
+      <w:r>
+        <w:t>row,col</w:t>
+      </w:r>
+      <w:proofErr w:type="spellEnd"/>
+      <w:r>
+        <w:t>)</w:t>
       </w:r>
       <w:r>
         <w:br/>
@@ -378,23 +698,47 @@
         <w:pStyle w:val="Style2"/>
       </w:pPr>
       <w:r>
-        <w:t>Vector3(x,y,z)</w:t>
-      </w:r>
-    </w:p>
-    <w:p>
-      <w:pPr>
-        <w:pStyle w:val="Style2"/>
-      </w:pPr>
-      <w:r>
-        <w:t>Vector4(x,y,z,w)</w:t>
-      </w:r>
-    </w:p>
-    <w:p>
-      <w:pPr>
-        <w:pStyle w:val="Style2"/>
-      </w:pPr>
-      <w:r>
-        <w:t>cross(vec)</w:t>
+        <w:t>Vector3(</w:t>
+      </w:r>
+      <w:proofErr w:type="spellStart"/>
+      <w:r>
+        <w:t>x,y,z</w:t>
+      </w:r>
+      <w:proofErr w:type="spellEnd"/>
+      <w:r>
+        <w:t>)</w:t>
+      </w:r>
+    </w:p>
+    <w:p>
+      <w:pPr>
+        <w:pStyle w:val="Style2"/>
+      </w:pPr>
+      <w:r>
+        <w:t>Vector4(</w:t>
+      </w:r>
+      <w:proofErr w:type="spellStart"/>
+      <w:r>
+        <w:t>x,y,z,w</w:t>
+      </w:r>
+      <w:proofErr w:type="spellEnd"/>
+      <w:r>
+        <w:t>)</w:t>
+      </w:r>
+    </w:p>
+    <w:p>
+      <w:pPr>
+        <w:pStyle w:val="Style2"/>
+      </w:pPr>
+      <w:r>
+        <w:t>cross(</w:t>
+      </w:r>
+      <w:proofErr w:type="spellStart"/>
+      <w:r>
+        <w:t>vec</w:t>
+      </w:r>
+      <w:proofErr w:type="spellEnd"/>
+      <w:r>
+        <w:t>)</w:t>
       </w:r>
     </w:p>
     <w:p>
@@ -425,8 +769,13 @@
       <w:pPr>
         <w:pStyle w:val="Style2"/>
       </w:pPr>
-      <w:r>
-        <w:t>magSq()</w:t>
+      <w:proofErr w:type="spellStart"/>
+      <w:r>
+        <w:t>magSq</w:t>
+      </w:r>
+      <w:proofErr w:type="spellEnd"/>
+      <w:r>
+        <w:t>()</w:t>
       </w:r>
     </w:p>
     <w:p>
@@ -436,8 +785,13 @@
       <w:r>
         <w:t>lerp(</w:t>
       </w:r>
-      <w:r>
-        <w:t>b,t)</w:t>
+      <w:proofErr w:type="spellStart"/>
+      <w:r>
+        <w:t>b,t</w:t>
+      </w:r>
+      <w:proofErr w:type="spellEnd"/>
+      <w:r>
+        <w:t>)</w:t>
       </w:r>
     </w:p>
     <w:p>
@@ -462,7 +816,15 @@
         <w:pStyle w:val="Style2"/>
       </w:pPr>
       <w:r>
-        <w:t>m(index,val)</w:t>
+        <w:t>m(</w:t>
+      </w:r>
+      <w:proofErr w:type="spellStart"/>
+      <w:r>
+        <w:t>index,val</w:t>
+      </w:r>
+      <w:proofErr w:type="spellEnd"/>
+      <w:r>
+        <w:t>)</w:t>
       </w:r>
     </w:p>
     <w:p>
@@ -485,140 +847,296 @@
       <w:pPr>
         <w:pStyle w:val="Style1"/>
       </w:pPr>
-      <w:r>
-        <w:t>ClearScene(color)</w:t>
+      <w:proofErr w:type="spellStart"/>
+      <w:r>
+        <w:t>ClearScene</w:t>
+      </w:r>
+      <w:proofErr w:type="spellEnd"/>
+      <w:r>
+        <w:t>(color)</w:t>
       </w:r>
     </w:p>
     <w:p>
       <w:pPr>
         <w:pStyle w:val="Style1"/>
       </w:pPr>
-      <w:r>
-        <w:t>CameraPerspective(fov,near,far,flipLH)</w:t>
+      <w:proofErr w:type="spellStart"/>
+      <w:r>
+        <w:t>CameraPerspective</w:t>
+      </w:r>
+      <w:proofErr w:type="spellEnd"/>
+      <w:r>
+        <w:t>(</w:t>
+      </w:r>
+      <w:proofErr w:type="spellStart"/>
+      <w:r>
+        <w:t>fov,near,far,flipLH</w:t>
+      </w:r>
+      <w:proofErr w:type="spellEnd"/>
+      <w:r>
+        <w:t>)</w:t>
       </w:r>
     </w:p>
     <w:p>
       <w:pPr>
         <w:pStyle w:val="Style1"/>
       </w:pPr>
-      <w:r>
-        <w:t>CameraOrthographic(w,h,near,fart,flipLH)</w:t>
+      <w:proofErr w:type="spellStart"/>
+      <w:r>
+        <w:t>CameraOrthographic</w:t>
+      </w:r>
+      <w:proofErr w:type="spellEnd"/>
+      <w:r>
+        <w:t>(</w:t>
+      </w:r>
+      <w:proofErr w:type="spellStart"/>
+      <w:r>
+        <w:t>w,h,near,fart,flipLH</w:t>
+      </w:r>
+      <w:proofErr w:type="spellEnd"/>
+      <w:r>
+        <w:t>)</w:t>
       </w:r>
     </w:p>
     <w:p>
       <w:pPr>
         <w:pStyle w:val="Style1"/>
       </w:pPr>
-      <w:r>
-        <w:t>BindTexture(tex)</w:t>
+      <w:proofErr w:type="spellStart"/>
+      <w:r>
+        <w:t>BindTexture</w:t>
+      </w:r>
+      <w:proofErr w:type="spellEnd"/>
+      <w:r>
+        <w:t>(</w:t>
+      </w:r>
+      <w:proofErr w:type="spellStart"/>
+      <w:r>
+        <w:t>tex</w:t>
+      </w:r>
+      <w:proofErr w:type="spellEnd"/>
+      <w:r>
+        <w:t>)</w:t>
       </w:r>
     </w:p>
     <w:p>
       <w:pPr>
         <w:pStyle w:val="Style1"/>
       </w:pPr>
-      <w:r>
-        <w:t>GetResolution()</w:t>
+      <w:proofErr w:type="spellStart"/>
+      <w:r>
+        <w:t>GetResolution</w:t>
+      </w:r>
+      <w:proofErr w:type="spellEnd"/>
+      <w:r>
+        <w:t>()</w:t>
       </w:r>
     </w:p>
     <w:p>
       <w:pPr>
         <w:pStyle w:val="Style1"/>
       </w:pPr>
-      <w:r>
-        <w:t>GetMatrix(kind)</w:t>
-      </w:r>
-      <w:r>
-        <w:br/>
-        <w:t>IsFocused()</w:t>
+      <w:proofErr w:type="spellStart"/>
+      <w:r>
+        <w:t>GetMatrix</w:t>
+      </w:r>
+      <w:proofErr w:type="spellEnd"/>
+      <w:r>
+        <w:t>(kind)</w:t>
+      </w:r>
+      <w:r>
+        <w:br/>
+      </w:r>
+      <w:proofErr w:type="spellStart"/>
+      <w:r>
+        <w:t>IsFocused</w:t>
+      </w:r>
+      <w:proofErr w:type="spellEnd"/>
+      <w:r>
+        <w:t>()</w:t>
       </w:r>
     </w:p>
     <w:p>
       <w:pPr>
         <w:pStyle w:val="Style1"/>
       </w:pPr>
-      <w:r>
-        <w:t>RenderState(kind,state)</w:t>
+      <w:proofErr w:type="spellStart"/>
+      <w:r>
+        <w:t>RenderState</w:t>
+      </w:r>
+      <w:proofErr w:type="spellEnd"/>
+      <w:r>
+        <w:t>(</w:t>
+      </w:r>
+      <w:proofErr w:type="spellStart"/>
+      <w:r>
+        <w:t>kind,state</w:t>
+      </w:r>
+      <w:proofErr w:type="spellEnd"/>
+      <w:r>
+        <w:t>)</w:t>
       </w:r>
     </w:p>
     <w:p>
       <w:pPr>
         <w:pStyle w:val="Style1"/>
       </w:pPr>
-      <w:r>
-        <w:t>ToggleWireframe(state)</w:t>
+      <w:proofErr w:type="spellStart"/>
+      <w:r>
+        <w:t>ToggleWireframe</w:t>
+      </w:r>
+      <w:proofErr w:type="spellEnd"/>
+      <w:r>
+        <w:t>(state)</w:t>
       </w:r>
     </w:p>
     <w:p>
       <w:pPr>
         <w:pStyle w:val="Style1"/>
       </w:pPr>
-      <w:r>
-        <w:t>SetFog(color,kind,start,end)</w:t>
+      <w:proofErr w:type="spellStart"/>
+      <w:r>
+        <w:t>SetFog</w:t>
+      </w:r>
+      <w:proofErr w:type="spellEnd"/>
+      <w:r>
+        <w:t>(</w:t>
+      </w:r>
+      <w:proofErr w:type="spellStart"/>
+      <w:r>
+        <w:t>color,kind,start,end</w:t>
+      </w:r>
+      <w:proofErr w:type="spellEnd"/>
+      <w:r>
+        <w:t>)</w:t>
       </w:r>
     </w:p>
     <w:p>
       <w:pPr>
         <w:pStyle w:val="Style1"/>
       </w:pPr>
-      <w:r>
-        <w:t>SetFog(color,kind,density)</w:t>
+      <w:proofErr w:type="spellStart"/>
+      <w:r>
+        <w:t>SetFog</w:t>
+      </w:r>
+      <w:proofErr w:type="spellEnd"/>
+      <w:r>
+        <w:t>(</w:t>
+      </w:r>
+      <w:proofErr w:type="spellStart"/>
+      <w:r>
+        <w:t>color,kind,density</w:t>
+      </w:r>
+      <w:proofErr w:type="spellEnd"/>
+      <w:r>
+        <w:t>)</w:t>
       </w:r>
     </w:p>
     <w:p>
       <w:pPr>
         <w:pStyle w:val="Style1"/>
       </w:pPr>
-      <w:r>
-        <w:t>ClearFog()</w:t>
+      <w:proofErr w:type="spellStart"/>
+      <w:r>
+        <w:t>ClearFog</w:t>
+      </w:r>
+      <w:proofErr w:type="spellEnd"/>
+      <w:r>
+        <w:t>()</w:t>
       </w:r>
     </w:p>
     <w:p>
       <w:pPr>
         <w:pStyle w:val="Style1"/>
       </w:pPr>
-      <w:r>
-        <w:t>SamplerState(stage,kind,state)</w:t>
+      <w:proofErr w:type="spellStart"/>
+      <w:r>
+        <w:t>SamplerState</w:t>
+      </w:r>
+      <w:proofErr w:type="spellEnd"/>
+      <w:r>
+        <w:t>(</w:t>
+      </w:r>
+      <w:proofErr w:type="spellStart"/>
+      <w:r>
+        <w:t>stage,kind,state</w:t>
+      </w:r>
+      <w:proofErr w:type="spellEnd"/>
+      <w:r>
+        <w:t>)</w:t>
       </w:r>
     </w:p>
     <w:p>
       <w:pPr>
         <w:pStyle w:val="Style1"/>
       </w:pPr>
-      <w:r>
-        <w:t>EnableLighting(state)</w:t>
+      <w:proofErr w:type="spellStart"/>
+      <w:r>
+        <w:t>EnableLighting</w:t>
+      </w:r>
+      <w:proofErr w:type="spellEnd"/>
+      <w:r>
+        <w:t>(state)</w:t>
       </w:r>
     </w:p>
     <w:p>
       <w:pPr>
         <w:pStyle w:val="Style1"/>
       </w:pPr>
-      <w:r>
-        <w:t>AmbientColor(color)</w:t>
+      <w:proofErr w:type="spellStart"/>
+      <w:r>
+        <w:t>AmbientColor</w:t>
+      </w:r>
+      <w:proofErr w:type="spellEnd"/>
+      <w:r>
+        <w:t>(color)</w:t>
       </w:r>
     </w:p>
     <w:p>
       <w:pPr>
         <w:pStyle w:val="Style1"/>
       </w:pPr>
-      <w:r>
-        <w:t>ClearTarget()</w:t>
+      <w:proofErr w:type="spellStart"/>
+      <w:r>
+        <w:t>ClearTarget</w:t>
+      </w:r>
+      <w:proofErr w:type="spellEnd"/>
+      <w:r>
+        <w:t>()</w:t>
       </w:r>
     </w:p>
     <w:p>
       <w:pPr>
         <w:pStyle w:val="Style1"/>
       </w:pPr>
-      <w:r>
-        <w:t>DrawBox(mat,dims,color)</w:t>
+      <w:proofErr w:type="spellStart"/>
+      <w:r>
+        <w:t>DrawBox</w:t>
+      </w:r>
+      <w:proofErr w:type="spellEnd"/>
+      <w:r>
+        <w:t>(</w:t>
+      </w:r>
+      <w:proofErr w:type="spellStart"/>
+      <w:r>
+        <w:t>mat,dims,color</w:t>
+      </w:r>
+      <w:proofErr w:type="spellEnd"/>
+      <w:r>
+        <w:t>)</w:t>
       </w:r>
     </w:p>
     <w:p>
       <w:pPr>
         <w:pStyle w:val="Style1"/>
       </w:pPr>
-      <w:r>
-        <w:t>DrawQuad(x1,x2,y1,y</w:t>
+      <w:proofErr w:type="spellStart"/>
+      <w:r>
+        <w:t>DrawQuad</w:t>
+      </w:r>
+      <w:proofErr w:type="spellEnd"/>
+      <w:r>
+        <w:t>(x1,x2,y1,y</w:t>
       </w:r>
       <w:r>
         <w:t>2</w:t>
@@ -632,31 +1150,61 @@
       </w:r>
       <w:r>
         <w:br/>
-        <w:t>DrawPolygon(v1,v2,v3)</w:t>
+      </w:r>
+      <w:proofErr w:type="spellStart"/>
+      <w:r>
+        <w:t>DrawPolygon</w:t>
+      </w:r>
+      <w:proofErr w:type="spellEnd"/>
+      <w:r>
+        <w:t>(v1,v2,v3)</w:t>
       </w:r>
     </w:p>
     <w:p>
       <w:pPr>
         <w:pStyle w:val="Style1"/>
       </w:pPr>
-      <w:r>
-        <w:t>CullMode(mode)</w:t>
+      <w:proofErr w:type="spellStart"/>
+      <w:r>
+        <w:t>CullMode</w:t>
+      </w:r>
+      <w:proofErr w:type="spellEnd"/>
+      <w:r>
+        <w:t>(mode)</w:t>
       </w:r>
     </w:p>
     <w:p>
       <w:pPr>
         <w:pStyle w:val="Style1"/>
       </w:pPr>
-      <w:r>
-        <w:t>FillScreen(color,flipY)</w:t>
+      <w:proofErr w:type="spellStart"/>
+      <w:r>
+        <w:t>FillScreen</w:t>
+      </w:r>
+      <w:proofErr w:type="spellEnd"/>
+      <w:r>
+        <w:t>(</w:t>
+      </w:r>
+      <w:proofErr w:type="spellStart"/>
+      <w:r>
+        <w:t>color,flipY</w:t>
+      </w:r>
+      <w:proofErr w:type="spellEnd"/>
+      <w:r>
+        <w:t>)</w:t>
       </w:r>
     </w:p>
     <w:p>
       <w:pPr>
         <w:pStyle w:val="Style1"/>
       </w:pPr>
-      <w:r>
-        <w:t>RegisterFontFile(path)</w:t>
+      <w:proofErr w:type="spellStart"/>
+      <w:r>
+        <w:t>RegisterFontFile</w:t>
+      </w:r>
+      <w:proofErr w:type="spellEnd"/>
+      <w:r>
+        <w:t>(path)</w:t>
       </w:r>
     </w:p>
     <w:p>
@@ -681,7 +1229,23 @@
         <w:pStyle w:val="Style2"/>
       </w:pPr>
       <w:r>
-        <w:t>Scene(modelName,loadMaterials=true,optimizeMesh=false)</w:t>
+        <w:t>Scene(</w:t>
+      </w:r>
+      <w:proofErr w:type="spellStart"/>
+      <w:r>
+        <w:t>modelName,loadMaterials</w:t>
+      </w:r>
+      <w:proofErr w:type="spellEnd"/>
+      <w:r>
+        <w:t>=</w:t>
+      </w:r>
+      <w:proofErr w:type="spellStart"/>
+      <w:r>
+        <w:t>true,optimizeMesh</w:t>
+      </w:r>
+      <w:proofErr w:type="spellEnd"/>
+      <w:r>
+        <w:t>=false)</w:t>
       </w:r>
     </w:p>
     <w:p>
@@ -696,88 +1260,183 @@
       <w:pPr>
         <w:pStyle w:val="Style2"/>
       </w:pPr>
-      <w:r>
-        <w:t>drawSubset(index,mat)</w:t>
-      </w:r>
-    </w:p>
-    <w:p>
-      <w:pPr>
-        <w:pStyle w:val="Style2"/>
-      </w:pPr>
-      <w:r>
-        <w:t>loadModel(modelName,loadMaterials=true,optimizeMesh=false)</w:t>
-      </w:r>
-    </w:p>
-    <w:p>
-      <w:pPr>
-        <w:pStyle w:val="Style2"/>
-      </w:pPr>
-      <w:r>
-        <w:t>loadScene(modelName,loadMaterials=true,optimizeMesh=false)</w:t>
-      </w:r>
-    </w:p>
-    <w:p>
-      <w:pPr>
-        <w:pStyle w:val="Style2"/>
-      </w:pPr>
-      <w:r>
-        <w:t>getMeshes()</w:t>
-      </w:r>
-    </w:p>
-    <w:p>
-      <w:pPr>
-        <w:pStyle w:val="Style2"/>
-      </w:pPr>
-      <w:r>
-        <w:t>getLights()</w:t>
-      </w:r>
-    </w:p>
-    <w:p>
-      <w:pPr>
-        <w:pStyle w:val="Style2"/>
-      </w:pPr>
-      <w:r>
-        <w:t>getFlattenNodes()</w:t>
-      </w:r>
-    </w:p>
-    <w:p>
-      <w:pPr>
-        <w:pStyle w:val="Style2"/>
-      </w:pPr>
-      <w:r>
-        <w:t>getTargets()</w:t>
-      </w:r>
-    </w:p>
-    <w:p>
-      <w:pPr>
-        <w:pStyle w:val="Style2"/>
-      </w:pPr>
-      <w:r>
-        <w:t>findMesh(name)</w:t>
-      </w:r>
-    </w:p>
-    <w:p>
-      <w:pPr>
-        <w:pStyle w:val="Style2"/>
-      </w:pPr>
-      <w:r>
-        <w:t>findLight(name)</w:t>
-      </w:r>
-    </w:p>
-    <w:p>
-      <w:pPr>
-        <w:pStyle w:val="Style2"/>
-      </w:pPr>
-      <w:r>
-        <w:t>findTarget(name)</w:t>
-      </w:r>
-    </w:p>
-    <w:p>
-      <w:pPr>
-        <w:pStyle w:val="Style2"/>
-      </w:pPr>
-      <w:r>
-        <w:t>getRootNode()</w:t>
+      <w:proofErr w:type="spellStart"/>
+      <w:r>
+        <w:t>drawSubset</w:t>
+      </w:r>
+      <w:proofErr w:type="spellEnd"/>
+      <w:r>
+        <w:t>(</w:t>
+      </w:r>
+      <w:proofErr w:type="spellStart"/>
+      <w:r>
+        <w:t>index,mat</w:t>
+      </w:r>
+      <w:proofErr w:type="spellEnd"/>
+      <w:r>
+        <w:t>)</w:t>
+      </w:r>
+    </w:p>
+    <w:p>
+      <w:pPr>
+        <w:pStyle w:val="Style2"/>
+      </w:pPr>
+      <w:proofErr w:type="spellStart"/>
+      <w:r>
+        <w:t>loadModel</w:t>
+      </w:r>
+      <w:proofErr w:type="spellEnd"/>
+      <w:r>
+        <w:t>(</w:t>
+      </w:r>
+      <w:proofErr w:type="spellStart"/>
+      <w:r>
+        <w:t>modelName,loadMaterials</w:t>
+      </w:r>
+      <w:proofErr w:type="spellEnd"/>
+      <w:r>
+        <w:t>=</w:t>
+      </w:r>
+      <w:proofErr w:type="spellStart"/>
+      <w:r>
+        <w:t>true,optimizeMesh</w:t>
+      </w:r>
+      <w:proofErr w:type="spellEnd"/>
+      <w:r>
+        <w:t>=false)</w:t>
+      </w:r>
+    </w:p>
+    <w:p>
+      <w:pPr>
+        <w:pStyle w:val="Style2"/>
+      </w:pPr>
+      <w:proofErr w:type="spellStart"/>
+      <w:r>
+        <w:t>loadScene</w:t>
+      </w:r>
+      <w:proofErr w:type="spellEnd"/>
+      <w:r>
+        <w:t>(</w:t>
+      </w:r>
+      <w:proofErr w:type="spellStart"/>
+      <w:r>
+        <w:t>modelName,loadMaterials</w:t>
+      </w:r>
+      <w:proofErr w:type="spellEnd"/>
+      <w:r>
+        <w:t>=</w:t>
+      </w:r>
+      <w:proofErr w:type="spellStart"/>
+      <w:r>
+        <w:t>true,optimizeMesh</w:t>
+      </w:r>
+      <w:proofErr w:type="spellEnd"/>
+      <w:r>
+        <w:t>=false)</w:t>
+      </w:r>
+    </w:p>
+    <w:p>
+      <w:pPr>
+        <w:pStyle w:val="Style2"/>
+      </w:pPr>
+      <w:proofErr w:type="spellStart"/>
+      <w:r>
+        <w:t>getMeshes</w:t>
+      </w:r>
+      <w:proofErr w:type="spellEnd"/>
+      <w:r>
+        <w:t>()</w:t>
+      </w:r>
+    </w:p>
+    <w:p>
+      <w:pPr>
+        <w:pStyle w:val="Style2"/>
+      </w:pPr>
+      <w:proofErr w:type="spellStart"/>
+      <w:r>
+        <w:t>getLights</w:t>
+      </w:r>
+      <w:proofErr w:type="spellEnd"/>
+      <w:r>
+        <w:t>()</w:t>
+      </w:r>
+    </w:p>
+    <w:p>
+      <w:pPr>
+        <w:pStyle w:val="Style2"/>
+      </w:pPr>
+      <w:proofErr w:type="spellStart"/>
+      <w:r>
+        <w:t>getFlattenNodes</w:t>
+      </w:r>
+      <w:proofErr w:type="spellEnd"/>
+      <w:r>
+        <w:t>()</w:t>
+      </w:r>
+    </w:p>
+    <w:p>
+      <w:pPr>
+        <w:pStyle w:val="Style2"/>
+      </w:pPr>
+      <w:proofErr w:type="spellStart"/>
+      <w:r>
+        <w:t>getTargets</w:t>
+      </w:r>
+      <w:proofErr w:type="spellEnd"/>
+      <w:r>
+        <w:t>()</w:t>
+      </w:r>
+    </w:p>
+    <w:p>
+      <w:pPr>
+        <w:pStyle w:val="Style2"/>
+      </w:pPr>
+      <w:proofErr w:type="spellStart"/>
+      <w:r>
+        <w:t>findMesh</w:t>
+      </w:r>
+      <w:proofErr w:type="spellEnd"/>
+      <w:r>
+        <w:t>(name)</w:t>
+      </w:r>
+    </w:p>
+    <w:p>
+      <w:pPr>
+        <w:pStyle w:val="Style2"/>
+      </w:pPr>
+      <w:proofErr w:type="spellStart"/>
+      <w:r>
+        <w:t>findLight</w:t>
+      </w:r>
+      <w:proofErr w:type="spellEnd"/>
+      <w:r>
+        <w:t>(name)</w:t>
+      </w:r>
+    </w:p>
+    <w:p>
+      <w:pPr>
+        <w:pStyle w:val="Style2"/>
+      </w:pPr>
+      <w:proofErr w:type="spellStart"/>
+      <w:r>
+        <w:t>findTarget</w:t>
+      </w:r>
+      <w:proofErr w:type="spellEnd"/>
+      <w:r>
+        <w:t>(name)</w:t>
+      </w:r>
+    </w:p>
+    <w:p>
+      <w:pPr>
+        <w:pStyle w:val="Style2"/>
+      </w:pPr>
+      <w:proofErr w:type="spellStart"/>
+      <w:r>
+        <w:t>getRootNode</w:t>
+      </w:r>
+      <w:proofErr w:type="spellEnd"/>
+      <w:r>
+        <w:t>()</w:t>
       </w:r>
     </w:p>
     <w:p>
@@ -808,52 +1467,89 @@
       <w:pPr>
         <w:pStyle w:val="Style2"/>
       </w:pPr>
-      <w:r>
-        <w:t>getName()</w:t>
-      </w:r>
-      <w:r>
-        <w:br/>
-        <w:t>setName(name)</w:t>
-      </w:r>
-    </w:p>
-    <w:p>
-      <w:pPr>
-        <w:pStyle w:val="Style2"/>
-      </w:pPr>
-      <w:r>
-        <w:t>getTransform()</w:t>
-      </w:r>
-    </w:p>
-    <w:p>
-      <w:pPr>
-        <w:pStyle w:val="Style2"/>
-      </w:pPr>
-      <w:r>
-        <w:t>setTransform(mat)</w:t>
-      </w:r>
-    </w:p>
-    <w:p>
-      <w:pPr>
-        <w:pStyle w:val="Style2"/>
-      </w:pPr>
-      <w:r>
-        <w:t>getFinalTransform()</w:t>
-      </w:r>
-    </w:p>
-    <w:p>
-      <w:pPr>
-        <w:pStyle w:val="Style2"/>
-      </w:pPr>
-      <w:r>
-        <w:t>addNode(node)</w:t>
-      </w:r>
-    </w:p>
-    <w:p>
-      <w:pPr>
-        <w:pStyle w:val="Style2"/>
-      </w:pPr>
-      <w:r>
-        <w:t>addMesh(mesh)</w:t>
+      <w:proofErr w:type="spellStart"/>
+      <w:r>
+        <w:t>getName</w:t>
+      </w:r>
+      <w:proofErr w:type="spellEnd"/>
+      <w:r>
+        <w:t>()</w:t>
+      </w:r>
+      <w:r>
+        <w:br/>
+      </w:r>
+      <w:proofErr w:type="spellStart"/>
+      <w:r>
+        <w:t>setName</w:t>
+      </w:r>
+      <w:proofErr w:type="spellEnd"/>
+      <w:r>
+        <w:t>(name)</w:t>
+      </w:r>
+    </w:p>
+    <w:p>
+      <w:pPr>
+        <w:pStyle w:val="Style2"/>
+      </w:pPr>
+      <w:proofErr w:type="spellStart"/>
+      <w:r>
+        <w:t>getTransform</w:t>
+      </w:r>
+      <w:proofErr w:type="spellEnd"/>
+      <w:r>
+        <w:t>()</w:t>
+      </w:r>
+    </w:p>
+    <w:p>
+      <w:pPr>
+        <w:pStyle w:val="Style2"/>
+      </w:pPr>
+      <w:proofErr w:type="spellStart"/>
+      <w:r>
+        <w:t>setTransform</w:t>
+      </w:r>
+      <w:proofErr w:type="spellEnd"/>
+      <w:r>
+        <w:t>(mat)</w:t>
+      </w:r>
+    </w:p>
+    <w:p>
+      <w:pPr>
+        <w:pStyle w:val="Style2"/>
+      </w:pPr>
+      <w:proofErr w:type="spellStart"/>
+      <w:r>
+        <w:t>getFinalTransform</w:t>
+      </w:r>
+      <w:proofErr w:type="spellEnd"/>
+      <w:r>
+        <w:t>()</w:t>
+      </w:r>
+    </w:p>
+    <w:p>
+      <w:pPr>
+        <w:pStyle w:val="Style2"/>
+      </w:pPr>
+      <w:proofErr w:type="spellStart"/>
+      <w:r>
+        <w:t>addNode</w:t>
+      </w:r>
+      <w:proofErr w:type="spellEnd"/>
+      <w:r>
+        <w:t>(node)</w:t>
+      </w:r>
+    </w:p>
+    <w:p>
+      <w:pPr>
+        <w:pStyle w:val="Style2"/>
+      </w:pPr>
+      <w:proofErr w:type="spellStart"/>
+      <w:r>
+        <w:t>addMesh</w:t>
+      </w:r>
+      <w:proofErr w:type="spellEnd"/>
+      <w:r>
+        <w:t>(mesh)</w:t>
       </w:r>
     </w:p>
     <w:p>
@@ -868,72 +1564,135 @@
       <w:pPr>
         <w:pStyle w:val="Style2"/>
       </w:pPr>
-      <w:r>
-        <w:t>drawSubset(index, mat)</w:t>
-      </w:r>
-    </w:p>
-    <w:p>
-      <w:pPr>
-        <w:pStyle w:val="Style2"/>
-      </w:pPr>
-      <w:r>
-        <w:t>getMeshes()</w:t>
-      </w:r>
-      <w:r>
-        <w:br/>
-        <w:t>getMeshParts()</w:t>
-      </w:r>
-    </w:p>
-    <w:p>
-      <w:pPr>
-        <w:pStyle w:val="Style2"/>
-      </w:pPr>
-      <w:r>
-        <w:t>getLights()</w:t>
-      </w:r>
-    </w:p>
-    <w:p>
-      <w:pPr>
-        <w:pStyle w:val="Style2"/>
-      </w:pPr>
-      <w:r>
-        <w:t>getTargets()</w:t>
-      </w:r>
-      <w:r>
-        <w:br/>
-        <w:t>getNodes()</w:t>
-      </w:r>
-    </w:p>
-    <w:p>
-      <w:pPr>
-        <w:pStyle w:val="Style2"/>
-      </w:pPr>
-      <w:r>
-        <w:t>findMesh(name)</w:t>
-      </w:r>
-    </w:p>
-    <w:p>
-      <w:pPr>
-        <w:pStyle w:val="Style2"/>
-      </w:pPr>
-      <w:r>
-        <w:t>findLight(name)</w:t>
-      </w:r>
-    </w:p>
-    <w:p>
-      <w:pPr>
-        <w:pStyle w:val="Style2"/>
-      </w:pPr>
-      <w:r>
-        <w:t>findTarget(name)</w:t>
-      </w:r>
-      <w:r>
-        <w:br/>
-        <w:t>findNode(name)</w:t>
-      </w:r>
-      <w:r>
-        <w:br/>
-        <w:t>getMeta(name)</w:t>
+      <w:proofErr w:type="spellStart"/>
+      <w:r>
+        <w:t>drawSubset</w:t>
+      </w:r>
+      <w:proofErr w:type="spellEnd"/>
+      <w:r>
+        <w:t>(index, mat)</w:t>
+      </w:r>
+    </w:p>
+    <w:p>
+      <w:pPr>
+        <w:pStyle w:val="Style2"/>
+      </w:pPr>
+      <w:proofErr w:type="spellStart"/>
+      <w:r>
+        <w:t>getMeshes</w:t>
+      </w:r>
+      <w:proofErr w:type="spellEnd"/>
+      <w:r>
+        <w:t>()</w:t>
+      </w:r>
+      <w:r>
+        <w:br/>
+      </w:r>
+      <w:proofErr w:type="spellStart"/>
+      <w:r>
+        <w:t>getMeshParts</w:t>
+      </w:r>
+      <w:proofErr w:type="spellEnd"/>
+      <w:r>
+        <w:t>()</w:t>
+      </w:r>
+    </w:p>
+    <w:p>
+      <w:pPr>
+        <w:pStyle w:val="Style2"/>
+      </w:pPr>
+      <w:proofErr w:type="spellStart"/>
+      <w:r>
+        <w:t>getLights</w:t>
+      </w:r>
+      <w:proofErr w:type="spellEnd"/>
+      <w:r>
+        <w:t>()</w:t>
+      </w:r>
+    </w:p>
+    <w:p>
+      <w:pPr>
+        <w:pStyle w:val="Style2"/>
+      </w:pPr>
+      <w:proofErr w:type="spellStart"/>
+      <w:r>
+        <w:t>getTargets</w:t>
+      </w:r>
+      <w:proofErr w:type="spellEnd"/>
+      <w:r>
+        <w:t>()</w:t>
+      </w:r>
+      <w:r>
+        <w:br/>
+      </w:r>
+      <w:proofErr w:type="spellStart"/>
+      <w:r>
+        <w:t>getNodes</w:t>
+      </w:r>
+      <w:proofErr w:type="spellEnd"/>
+      <w:r>
+        <w:t>()</w:t>
+      </w:r>
+    </w:p>
+    <w:p>
+      <w:pPr>
+        <w:pStyle w:val="Style2"/>
+      </w:pPr>
+      <w:proofErr w:type="spellStart"/>
+      <w:r>
+        <w:t>findMesh</w:t>
+      </w:r>
+      <w:proofErr w:type="spellEnd"/>
+      <w:r>
+        <w:t>(name)</w:t>
+      </w:r>
+    </w:p>
+    <w:p>
+      <w:pPr>
+        <w:pStyle w:val="Style2"/>
+      </w:pPr>
+      <w:proofErr w:type="spellStart"/>
+      <w:r>
+        <w:t>findLight</w:t>
+      </w:r>
+      <w:proofErr w:type="spellEnd"/>
+      <w:r>
+        <w:t>(name)</w:t>
+      </w:r>
+    </w:p>
+    <w:p>
+      <w:pPr>
+        <w:pStyle w:val="Style2"/>
+      </w:pPr>
+      <w:proofErr w:type="spellStart"/>
+      <w:r>
+        <w:t>findTarget</w:t>
+      </w:r>
+      <w:proofErr w:type="spellEnd"/>
+      <w:r>
+        <w:t>(name)</w:t>
+      </w:r>
+      <w:r>
+        <w:br/>
+      </w:r>
+      <w:proofErr w:type="spellStart"/>
+      <w:r>
+        <w:t>findNode</w:t>
+      </w:r>
+      <w:proofErr w:type="spellEnd"/>
+      <w:r>
+        <w:t>(name)</w:t>
+      </w:r>
+      <w:r>
+        <w:br/>
+      </w:r>
+      <w:proofErr w:type="spellStart"/>
+      <w:r>
+        <w:t>getMeta</w:t>
+      </w:r>
+      <w:proofErr w:type="spellEnd"/>
+      <w:r>
+        <w:t>(name)</w:t>
       </w:r>
     </w:p>
     <w:p>
@@ -963,11 +1722,25 @@
       </w:r>
       <w:r>
         <w:br/>
-        <w:t>addFGroup(part)</w:t>
-      </w:r>
-      <w:r>
-        <w:br/>
-        <w:t>addPart(part)</w:t>
+      </w:r>
+      <w:proofErr w:type="spellStart"/>
+      <w:r>
+        <w:t>addFGroup</w:t>
+      </w:r>
+      <w:proofErr w:type="spellEnd"/>
+      <w:r>
+        <w:t>(part)</w:t>
+      </w:r>
+      <w:r>
+        <w:br/>
+      </w:r>
+      <w:proofErr w:type="spellStart"/>
+      <w:r>
+        <w:t>addPart</w:t>
+      </w:r>
+      <w:proofErr w:type="spellEnd"/>
+      <w:r>
+        <w:t>(part)</w:t>
       </w:r>
       <w:r>
         <w:br/>
@@ -979,14 +1752,26 @@
       </w:r>
       <w:r>
         <w:br/>
-        <w:t>getFGroups()</w:t>
-      </w:r>
-      <w:r>
-        <w:br/>
-      </w:r>
+      </w:r>
+      <w:proofErr w:type="spellStart"/>
+      <w:r>
+        <w:t>getFGroups</w:t>
+      </w:r>
+      <w:proofErr w:type="spellEnd"/>
+      <w:r>
+        <w:t>()</w:t>
+      </w:r>
+      <w:r>
+        <w:br/>
+      </w:r>
+      <w:proofErr w:type="spellStart"/>
       <w:r>
         <w:lastRenderedPageBreak/>
-        <w:t>getParts()</w:t>
+        <w:t>getParts</w:t>
+      </w:r>
+      <w:proofErr w:type="spellEnd"/>
+      <w:r>
+        <w:t>()</w:t>
       </w:r>
       <w:r>
         <w:br/>
@@ -994,19 +1779,55 @@
       </w:r>
       <w:r>
         <w:br/>
-        <w:t>setName(name)</w:t>
-      </w:r>
-      <w:r>
-        <w:br/>
-        <w:t>getName()</w:t>
-      </w:r>
-      <w:r>
-        <w:br/>
-        <w:t>setMaterial(stage,tex)</w:t>
-      </w:r>
-      <w:r>
-        <w:br/>
-        <w:t>getMaterial(stage)</w:t>
+      </w:r>
+      <w:proofErr w:type="spellStart"/>
+      <w:r>
+        <w:t>setName</w:t>
+      </w:r>
+      <w:proofErr w:type="spellEnd"/>
+      <w:r>
+        <w:t>(name)</w:t>
+      </w:r>
+      <w:r>
+        <w:br/>
+      </w:r>
+      <w:proofErr w:type="spellStart"/>
+      <w:r>
+        <w:t>getName</w:t>
+      </w:r>
+      <w:proofErr w:type="spellEnd"/>
+      <w:r>
+        <w:t>()</w:t>
+      </w:r>
+      <w:r>
+        <w:br/>
+      </w:r>
+      <w:proofErr w:type="spellStart"/>
+      <w:r>
+        <w:t>setMaterial</w:t>
+      </w:r>
+      <w:proofErr w:type="spellEnd"/>
+      <w:r>
+        <w:t>(</w:t>
+      </w:r>
+      <w:proofErr w:type="spellStart"/>
+      <w:r>
+        <w:t>stage,tex</w:t>
+      </w:r>
+      <w:proofErr w:type="spellEnd"/>
+      <w:r>
+        <w:t>)</w:t>
+      </w:r>
+      <w:r>
+        <w:br/>
+      </w:r>
+      <w:proofErr w:type="spellStart"/>
+      <w:r>
+        <w:t>getMaterial</w:t>
+      </w:r>
+      <w:proofErr w:type="spellEnd"/>
+      <w:r>
+        <w:t>(stage)</w:t>
       </w:r>
     </w:p>
     <w:p>
@@ -1014,15 +1835,25 @@
         <w:pStyle w:val="Heading2"/>
       </w:pPr>
       <w:r>
-        <w:t>part / facegroup</w:t>
-      </w:r>
-    </w:p>
-    <w:p>
-      <w:pPr>
-        <w:pStyle w:val="Style2"/>
-      </w:pPr>
-      <w:r>
-        <w:t>FaceGroup()</w:t>
+        <w:t xml:space="preserve">part / </w:t>
+      </w:r>
+      <w:proofErr w:type="spellStart"/>
+      <w:r>
+        <w:t>facegroup</w:t>
+      </w:r>
+      <w:proofErr w:type="spellEnd"/>
+    </w:p>
+    <w:p>
+      <w:pPr>
+        <w:pStyle w:val="Style2"/>
+      </w:pPr>
+      <w:proofErr w:type="spellStart"/>
+      <w:r>
+        <w:t>FaceGroup</w:t>
+      </w:r>
+      <w:proofErr w:type="spellEnd"/>
+      <w:r>
+        <w:t>()</w:t>
       </w:r>
       <w:r>
         <w:br/>
@@ -1030,27 +1861,85 @@
       </w:r>
       <w:r>
         <w:br/>
-        <w:t>addVertex(vert)</w:t>
-      </w:r>
-      <w:r>
-        <w:br/>
-        <w:t>addIndex(index)</w:t>
-      </w:r>
-      <w:r>
-        <w:br/>
-        <w:t>addTriangle(a,b,c)</w:t>
-      </w:r>
-      <w:r>
-        <w:br/>
-        <w:t>setMaterial(stage,mat)</w:t>
-      </w:r>
-      <w:r>
-        <w:br/>
-        <w:t>getMaterial(stage)</w:t>
-      </w:r>
-      <w:r>
-        <w:br/>
-        <w:t>getMaterialStage()</w:t>
+      </w:r>
+      <w:proofErr w:type="spellStart"/>
+      <w:r>
+        <w:t>addVertex</w:t>
+      </w:r>
+      <w:proofErr w:type="spellEnd"/>
+      <w:r>
+        <w:t>(vert)</w:t>
+      </w:r>
+      <w:r>
+        <w:br/>
+      </w:r>
+      <w:proofErr w:type="spellStart"/>
+      <w:r>
+        <w:t>addIndex</w:t>
+      </w:r>
+      <w:proofErr w:type="spellEnd"/>
+      <w:r>
+        <w:t>(index)</w:t>
+      </w:r>
+      <w:r>
+        <w:br/>
+      </w:r>
+      <w:proofErr w:type="spellStart"/>
+      <w:r>
+        <w:t>addTriangle</w:t>
+      </w:r>
+      <w:proofErr w:type="spellEnd"/>
+      <w:r>
+        <w:t>(</w:t>
+      </w:r>
+      <w:proofErr w:type="spellStart"/>
+      <w:r>
+        <w:t>a,b,c</w:t>
+      </w:r>
+      <w:proofErr w:type="spellEnd"/>
+      <w:r>
+        <w:t>)</w:t>
+      </w:r>
+      <w:r>
+        <w:br/>
+      </w:r>
+      <w:proofErr w:type="spellStart"/>
+      <w:r>
+        <w:t>setMaterial</w:t>
+      </w:r>
+      <w:proofErr w:type="spellEnd"/>
+      <w:r>
+        <w:t>(</w:t>
+      </w:r>
+      <w:proofErr w:type="spellStart"/>
+      <w:r>
+        <w:t>stage,mat</w:t>
+      </w:r>
+      <w:proofErr w:type="spellEnd"/>
+      <w:r>
+        <w:t>)</w:t>
+      </w:r>
+      <w:r>
+        <w:br/>
+      </w:r>
+      <w:proofErr w:type="spellStart"/>
+      <w:r>
+        <w:t>getMaterial</w:t>
+      </w:r>
+      <w:proofErr w:type="spellEnd"/>
+      <w:r>
+        <w:t>(stage)</w:t>
+      </w:r>
+      <w:r>
+        <w:br/>
+      </w:r>
+      <w:proofErr w:type="spellStart"/>
+      <w:r>
+        <w:t>getMaterialStage</w:t>
+      </w:r>
+      <w:proofErr w:type="spellEnd"/>
+      <w:r>
+        <w:t>()</w:t>
       </w:r>
       <w:r>
         <w:br/>
@@ -1062,7 +1951,14 @@
       </w:r>
       <w:r>
         <w:br/>
-        <w:t>calcNormals()</w:t>
+      </w:r>
+      <w:proofErr w:type="spellStart"/>
+      <w:r>
+        <w:t>calcNormals</w:t>
+      </w:r>
+      <w:proofErr w:type="spellEnd"/>
+      <w:r>
+        <w:t>()</w:t>
       </w:r>
       <w:r>
         <w:br/>
@@ -1070,11 +1966,25 @@
       </w:r>
       <w:r>
         <w:br/>
-        <w:t>getVertices()</w:t>
-      </w:r>
-      <w:r>
-        <w:br/>
-        <w:t>getIndices()</w:t>
+      </w:r>
+      <w:proofErr w:type="spellStart"/>
+      <w:r>
+        <w:t>getVertices</w:t>
+      </w:r>
+      <w:proofErr w:type="spellEnd"/>
+      <w:r>
+        <w:t>()</w:t>
+      </w:r>
+      <w:r>
+        <w:br/>
+      </w:r>
+      <w:proofErr w:type="spellStart"/>
+      <w:r>
+        <w:t>getIndices</w:t>
+      </w:r>
+      <w:proofErr w:type="spellEnd"/>
+      <w:r>
+        <w:t>()</w:t>
       </w:r>
     </w:p>
     <w:p>
@@ -1094,26 +2004,76 @@
       </w:r>
       <w:r>
         <w:br/>
-        <w:t>Material(textureName)</w:t>
-      </w:r>
-      <w:r>
-        <w:br/>
-        <w:t>Material(w,h</w:t>
-      </w:r>
+        <w:t>Material(</w:t>
+      </w:r>
+      <w:proofErr w:type="spellStart"/>
+      <w:r>
+        <w:t>textureName</w:t>
+      </w:r>
+      <w:proofErr w:type="spellEnd"/>
       <w:r>
         <w:t>)</w:t>
       </w:r>
       <w:r>
         <w:br/>
-        <w:t>setSamplerState(sampler,state)</w:t>
-      </w:r>
-      <w:r>
-        <w:br/>
-        <w:t>getSamplerState(sampler)</w:t>
-      </w:r>
-      <w:r>
-        <w:br/>
-        <w:t>loadFile(textureName)</w:t>
+        <w:t>Material(</w:t>
+      </w:r>
+      <w:proofErr w:type="spellStart"/>
+      <w:r>
+        <w:t>w,h</w:t>
+      </w:r>
+      <w:proofErr w:type="spellEnd"/>
+      <w:r>
+        <w:t>)</w:t>
+      </w:r>
+      <w:r>
+        <w:br/>
+      </w:r>
+      <w:proofErr w:type="spellStart"/>
+      <w:r>
+        <w:t>setSamplerState</w:t>
+      </w:r>
+      <w:proofErr w:type="spellEnd"/>
+      <w:r>
+        <w:t>(</w:t>
+      </w:r>
+      <w:proofErr w:type="spellStart"/>
+      <w:r>
+        <w:t>sampler,state</w:t>
+      </w:r>
+      <w:proofErr w:type="spellEnd"/>
+      <w:r>
+        <w:t>)</w:t>
+      </w:r>
+      <w:r>
+        <w:br/>
+      </w:r>
+      <w:proofErr w:type="spellStart"/>
+      <w:r>
+        <w:t>getSamplerState</w:t>
+      </w:r>
+      <w:proofErr w:type="spellEnd"/>
+      <w:r>
+        <w:t>(sampler)</w:t>
+      </w:r>
+      <w:r>
+        <w:br/>
+      </w:r>
+      <w:proofErr w:type="spellStart"/>
+      <w:r>
+        <w:t>loadFile</w:t>
+      </w:r>
+      <w:proofErr w:type="spellEnd"/>
+      <w:r>
+        <w:t>(</w:t>
+      </w:r>
+      <w:proofErr w:type="spellStart"/>
+      <w:r>
+        <w:t>textureName</w:t>
+      </w:r>
+      <w:proofErr w:type="spellEnd"/>
+      <w:r>
+        <w:t>)</w:t>
       </w:r>
       <w:r>
         <w:br/>
@@ -1125,45 +2085,137 @@
       </w:r>
       <w:r>
         <w:br/>
-        <w:t>getHandle(slot)</w:t>
-      </w:r>
-      <w:r>
-        <w:br/>
-        <w:t>setHandle(slot,texHandle)</w:t>
-      </w:r>
-      <w:r>
-        <w:br/>
-        <w:t>setDiffuse(color)</w:t>
-      </w:r>
-      <w:r>
-        <w:br/>
-        <w:t>setAmbient(color)</w:t>
-      </w:r>
-      <w:r>
-        <w:br/>
-        <w:t>setSpecular(color)</w:t>
-      </w:r>
-      <w:r>
-        <w:br/>
-        <w:t>setEmission(color)</w:t>
-      </w:r>
-      <w:r>
-        <w:br/>
-        <w:t>setPower(val)</w:t>
-      </w:r>
-      <w:r>
-        <w:br/>
-      </w:r>
-      <w:r>
-        <w:t>setOpacity(val)</w:t>
-      </w:r>
-      <w:r>
-        <w:br/>
-        <w:t>alphaIsTransparency(state)</w:t>
-      </w:r>
-      <w:r>
-        <w:br/>
-        <w:t>setShaded(state)</w:t>
+      </w:r>
+      <w:proofErr w:type="spellStart"/>
+      <w:r>
+        <w:t>getHandle</w:t>
+      </w:r>
+      <w:proofErr w:type="spellEnd"/>
+      <w:r>
+        <w:t>(slot)</w:t>
+      </w:r>
+      <w:r>
+        <w:br/>
+      </w:r>
+      <w:proofErr w:type="spellStart"/>
+      <w:r>
+        <w:t>setHandle</w:t>
+      </w:r>
+      <w:proofErr w:type="spellEnd"/>
+      <w:r>
+        <w:t>(</w:t>
+      </w:r>
+      <w:proofErr w:type="spellStart"/>
+      <w:r>
+        <w:t>slot,texHandle</w:t>
+      </w:r>
+      <w:proofErr w:type="spellEnd"/>
+      <w:r>
+        <w:t>)</w:t>
+      </w:r>
+      <w:r>
+        <w:br/>
+      </w:r>
+      <w:proofErr w:type="spellStart"/>
+      <w:r>
+        <w:t>setDiffuse</w:t>
+      </w:r>
+      <w:proofErr w:type="spellEnd"/>
+      <w:r>
+        <w:t>(color)</w:t>
+      </w:r>
+      <w:r>
+        <w:br/>
+      </w:r>
+      <w:proofErr w:type="spellStart"/>
+      <w:r>
+        <w:t>setAmbient</w:t>
+      </w:r>
+      <w:proofErr w:type="spellEnd"/>
+      <w:r>
+        <w:t>(color)</w:t>
+      </w:r>
+      <w:r>
+        <w:br/>
+      </w:r>
+      <w:proofErr w:type="spellStart"/>
+      <w:r>
+        <w:t>setSpecular</w:t>
+      </w:r>
+      <w:proofErr w:type="spellEnd"/>
+      <w:r>
+        <w:t>(color)</w:t>
+      </w:r>
+      <w:r>
+        <w:br/>
+      </w:r>
+      <w:proofErr w:type="spellStart"/>
+      <w:r>
+        <w:t>setEmission</w:t>
+      </w:r>
+      <w:proofErr w:type="spellEnd"/>
+      <w:r>
+        <w:t>(color)</w:t>
+      </w:r>
+      <w:r>
+        <w:br/>
+      </w:r>
+      <w:proofErr w:type="spellStart"/>
+      <w:r>
+        <w:t>setPower</w:t>
+      </w:r>
+      <w:proofErr w:type="spellEnd"/>
+      <w:r>
+        <w:t>(</w:t>
+      </w:r>
+      <w:proofErr w:type="spellStart"/>
+      <w:r>
+        <w:t>val</w:t>
+      </w:r>
+      <w:proofErr w:type="spellEnd"/>
+      <w:r>
+        <w:t>)</w:t>
+      </w:r>
+      <w:r>
+        <w:br/>
+      </w:r>
+      <w:proofErr w:type="spellStart"/>
+      <w:r>
+        <w:t>setOpacity</w:t>
+      </w:r>
+      <w:proofErr w:type="spellEnd"/>
+      <w:r>
+        <w:t>(</w:t>
+      </w:r>
+      <w:proofErr w:type="spellStart"/>
+      <w:r>
+        <w:t>val</w:t>
+      </w:r>
+      <w:proofErr w:type="spellEnd"/>
+      <w:r>
+        <w:t>)</w:t>
+      </w:r>
+      <w:r>
+        <w:br/>
+      </w:r>
+      <w:proofErr w:type="spellStart"/>
+      <w:r>
+        <w:t>alphaIsTransparency</w:t>
+      </w:r>
+      <w:proofErr w:type="spellEnd"/>
+      <w:r>
+        <w:t>(state)</w:t>
+      </w:r>
+      <w:r>
+        <w:br/>
+      </w:r>
+      <w:proofErr w:type="spellStart"/>
+      <w:r>
+        <w:t>setShaded</w:t>
+      </w:r>
+      <w:proofErr w:type="spellEnd"/>
+      <w:r>
+        <w:t>(state)</w:t>
       </w:r>
     </w:p>
     <w:p>
@@ -1179,7 +2231,15 @@
         <w:pStyle w:val="Style2"/>
       </w:pPr>
       <w:r>
-        <w:t>Vertex(x,y,z,su,tv,color,nx,ny,nz)</w:t>
+        <w:t>Vertex(</w:t>
+      </w:r>
+      <w:proofErr w:type="spellStart"/>
+      <w:r>
+        <w:t>x,y,z,su,tv,color,nx,ny,nz</w:t>
+      </w:r>
+      <w:proofErr w:type="spellEnd"/>
+      <w:r>
+        <w:t>)</w:t>
       </w:r>
       <w:r>
         <w:br/>
@@ -1199,17 +2259,37 @@
         <w:pStyle w:val="Style2"/>
       </w:pPr>
       <w:r>
-        <w:t>Font(fontFamily</w:t>
+        <w:t>Font(</w:t>
+      </w:r>
+      <w:proofErr w:type="spellStart"/>
+      <w:r>
+        <w:t>fontFamily</w:t>
       </w:r>
       <w:r>
         <w:t>,size,boldness,italic</w:t>
       </w:r>
+      <w:proofErr w:type="spellEnd"/>
       <w:r>
         <w:t>)</w:t>
       </w:r>
       <w:r>
         <w:br/>
-        <w:t>drawText(color,text,x,y,w=0,h=0)</w:t>
+      </w:r>
+      <w:proofErr w:type="spellStart"/>
+      <w:r>
+        <w:t>drawText</w:t>
+      </w:r>
+      <w:proofErr w:type="spellEnd"/>
+      <w:r>
+        <w:t>(</w:t>
+      </w:r>
+      <w:proofErr w:type="spellStart"/>
+      <w:r>
+        <w:t>color,text,x,y,w</w:t>
+      </w:r>
+      <w:proofErr w:type="spellEnd"/>
+      <w:r>
+        <w:t>=0,h=0)</w:t>
       </w:r>
     </w:p>
     <w:p>
@@ -1224,20 +2304,62 @@
       <w:pPr>
         <w:pStyle w:val="Style2"/>
       </w:pPr>
-      <w:r>
-        <w:t>RenderTarget()</w:t>
-      </w:r>
-      <w:r>
-        <w:br/>
-        <w:t>RenderTarget(w,h)</w:t>
-      </w:r>
-      <w:r>
-        <w:br/>
-        <w:t>RenderTarget(w,h,hasDepth=false)</w:t>
-      </w:r>
-      <w:r>
-        <w:br/>
-        <w:t>getHandle()</w:t>
+      <w:proofErr w:type="spellStart"/>
+      <w:r>
+        <w:t>RenderTarget</w:t>
+      </w:r>
+      <w:proofErr w:type="spellEnd"/>
+      <w:r>
+        <w:t>()</w:t>
+      </w:r>
+      <w:r>
+        <w:br/>
+      </w:r>
+      <w:proofErr w:type="spellStart"/>
+      <w:r>
+        <w:t>RenderTarget</w:t>
+      </w:r>
+      <w:proofErr w:type="spellEnd"/>
+      <w:r>
+        <w:t>(</w:t>
+      </w:r>
+      <w:proofErr w:type="spellStart"/>
+      <w:r>
+        <w:t>w,h</w:t>
+      </w:r>
+      <w:proofErr w:type="spellEnd"/>
+      <w:r>
+        <w:t>)</w:t>
+      </w:r>
+      <w:r>
+        <w:br/>
+      </w:r>
+      <w:proofErr w:type="spellStart"/>
+      <w:r>
+        <w:t>RenderTarget</w:t>
+      </w:r>
+      <w:proofErr w:type="spellEnd"/>
+      <w:r>
+        <w:t>(</w:t>
+      </w:r>
+      <w:proofErr w:type="spellStart"/>
+      <w:r>
+        <w:t>w,h,hasDepth</w:t>
+      </w:r>
+      <w:proofErr w:type="spellEnd"/>
+      <w:r>
+        <w:t>=false)</w:t>
+      </w:r>
+      <w:r>
+        <w:br/>
+      </w:r>
+      <w:proofErr w:type="spellStart"/>
+      <w:r>
+        <w:t>getHandle</w:t>
+      </w:r>
+      <w:proofErr w:type="spellEnd"/>
+      <w:r>
+        <w:t>()</w:t>
       </w:r>
       <w:r>
         <w:br/>
@@ -1257,11 +2379,16 @@
         <w:pStyle w:val="Style2"/>
       </w:pPr>
       <w:r>
-        <w:t>Effect(effect</w:t>
+        <w:t>Effect(</w:t>
+      </w:r>
+      <w:proofErr w:type="spellStart"/>
+      <w:r>
+        <w:t>effect</w:t>
       </w:r>
       <w:r>
         <w:t>Path</w:t>
       </w:r>
+      <w:proofErr w:type="spellEnd"/>
       <w:r>
         <w:t>)</w:t>
       </w:r>
@@ -1275,11 +2402,25 @@
       </w:r>
       <w:r>
         <w:br/>
-        <w:t>beginPass(pass)</w:t>
-      </w:r>
-      <w:r>
-        <w:br/>
-        <w:t>endPass()</w:t>
+      </w:r>
+      <w:proofErr w:type="spellStart"/>
+      <w:r>
+        <w:t>beginPass</w:t>
+      </w:r>
+      <w:proofErr w:type="spellEnd"/>
+      <w:r>
+        <w:t>(pass)</w:t>
+      </w:r>
+      <w:r>
+        <w:br/>
+      </w:r>
+      <w:proofErr w:type="spellStart"/>
+      <w:r>
+        <w:t>endPass</w:t>
+      </w:r>
+      <w:proofErr w:type="spellEnd"/>
+      <w:r>
+        <w:t>()</w:t>
       </w:r>
       <w:r>
         <w:br/>
@@ -1287,42 +2428,163 @@
       </w:r>
       <w:r>
         <w:br/>
+      </w:r>
+      <w:proofErr w:type="spellStart"/>
+      <w:r>
         <w:t>set</w:t>
       </w:r>
       <w:r>
-        <w:t>Bool(name,val)</w:t>
-      </w:r>
-      <w:r>
-        <w:br/>
-        <w:t>setFloat(name,val)</w:t>
-      </w:r>
-      <w:r>
-        <w:br/>
-        <w:t>setMatrix(name,mat)</w:t>
-      </w:r>
-      <w:r>
-        <w:br/>
-        <w:t>setVector3(name,vec)</w:t>
-      </w:r>
-      <w:r>
-        <w:br/>
-        <w:t>setVector4(name,vec)</w:t>
-      </w:r>
-      <w:r>
-        <w:br/>
-        <w:t>setInteger(name,val)</w:t>
-      </w:r>
-      <w:r>
-        <w:br/>
-        <w:t>setTexture(name,texHandle)</w:t>
-      </w:r>
-      <w:r>
-        <w:br/>
-        <w:t>setTexture(name,slot,mat)</w:t>
-      </w:r>
-      <w:r>
-        <w:br/>
-        <w:t>setTexture(name,rtt)</w:t>
+        <w:t>Bool</w:t>
+      </w:r>
+      <w:proofErr w:type="spellEnd"/>
+      <w:r>
+        <w:t>(</w:t>
+      </w:r>
+      <w:proofErr w:type="spellStart"/>
+      <w:r>
+        <w:t>name,val</w:t>
+      </w:r>
+      <w:proofErr w:type="spellEnd"/>
+      <w:r>
+        <w:t>)</w:t>
+      </w:r>
+      <w:r>
+        <w:br/>
+      </w:r>
+      <w:proofErr w:type="spellStart"/>
+      <w:r>
+        <w:t>setFloat</w:t>
+      </w:r>
+      <w:proofErr w:type="spellEnd"/>
+      <w:r>
+        <w:t>(</w:t>
+      </w:r>
+      <w:proofErr w:type="spellStart"/>
+      <w:r>
+        <w:t>name,val</w:t>
+      </w:r>
+      <w:proofErr w:type="spellEnd"/>
+      <w:r>
+        <w:t>)</w:t>
+      </w:r>
+      <w:r>
+        <w:br/>
+      </w:r>
+      <w:proofErr w:type="spellStart"/>
+      <w:r>
+        <w:t>setMatrix</w:t>
+      </w:r>
+      <w:proofErr w:type="spellEnd"/>
+      <w:r>
+        <w:t>(</w:t>
+      </w:r>
+      <w:proofErr w:type="spellStart"/>
+      <w:r>
+        <w:t>name,mat</w:t>
+      </w:r>
+      <w:proofErr w:type="spellEnd"/>
+      <w:r>
+        <w:t>)</w:t>
+      </w:r>
+      <w:r>
+        <w:br/>
+        <w:t>setVector3(</w:t>
+      </w:r>
+      <w:proofErr w:type="spellStart"/>
+      <w:r>
+        <w:t>name,vec</w:t>
+      </w:r>
+      <w:proofErr w:type="spellEnd"/>
+      <w:r>
+        <w:t>)</w:t>
+      </w:r>
+      <w:r>
+        <w:br/>
+        <w:t>setVector4(</w:t>
+      </w:r>
+      <w:proofErr w:type="spellStart"/>
+      <w:r>
+        <w:t>name,vec</w:t>
+      </w:r>
+      <w:proofErr w:type="spellEnd"/>
+      <w:r>
+        <w:t>)</w:t>
+      </w:r>
+      <w:r>
+        <w:br/>
+      </w:r>
+      <w:proofErr w:type="spellStart"/>
+      <w:r>
+        <w:t>setInteger</w:t>
+      </w:r>
+      <w:proofErr w:type="spellEnd"/>
+      <w:r>
+        <w:t>(</w:t>
+      </w:r>
+      <w:proofErr w:type="spellStart"/>
+      <w:r>
+        <w:t>name,val</w:t>
+      </w:r>
+      <w:proofErr w:type="spellEnd"/>
+      <w:r>
+        <w:t>)</w:t>
+      </w:r>
+      <w:r>
+        <w:br/>
+      </w:r>
+      <w:proofErr w:type="spellStart"/>
+      <w:r>
+        <w:t>setTexture</w:t>
+      </w:r>
+      <w:proofErr w:type="spellEnd"/>
+      <w:r>
+        <w:t>(</w:t>
+      </w:r>
+      <w:proofErr w:type="spellStart"/>
+      <w:r>
+        <w:t>name,texHandle</w:t>
+      </w:r>
+      <w:proofErr w:type="spellEnd"/>
+      <w:r>
+        <w:t>)</w:t>
+      </w:r>
+      <w:r>
+        <w:br/>
+      </w:r>
+      <w:proofErr w:type="spellStart"/>
+      <w:r>
+        <w:t>setTexture</w:t>
+      </w:r>
+      <w:proofErr w:type="spellEnd"/>
+      <w:r>
+        <w:t>(</w:t>
+      </w:r>
+      <w:proofErr w:type="spellStart"/>
+      <w:r>
+        <w:t>name,slot,mat</w:t>
+      </w:r>
+      <w:proofErr w:type="spellEnd"/>
+      <w:r>
+        <w:t>)</w:t>
+      </w:r>
+      <w:r>
+        <w:br/>
+      </w:r>
+      <w:proofErr w:type="spellStart"/>
+      <w:r>
+        <w:t>setTexture</w:t>
+      </w:r>
+      <w:proofErr w:type="spellEnd"/>
+      <w:r>
+        <w:t>(</w:t>
+      </w:r>
+      <w:proofErr w:type="spellStart"/>
+      <w:r>
+        <w:t>name,rtt</w:t>
+      </w:r>
+      <w:proofErr w:type="spellEnd"/>
+      <w:r>
+        <w:t>)</w:t>
       </w:r>
     </w:p>
     <w:p>
@@ -1342,104 +2604,246 @@
       </w:r>
       <w:r>
         <w:br/>
-        <w:t>enable(state,slot)</w:t>
-      </w:r>
-      <w:r>
-        <w:br/>
-        <w:t>setPosition(vec)</w:t>
-      </w:r>
-      <w:r>
-        <w:br/>
-        <w:t>setDirection(vec)</w:t>
-      </w:r>
-    </w:p>
-    <w:p>
-      <w:pPr>
-        <w:pStyle w:val="Style2"/>
-      </w:pPr>
-      <w:r>
-        <w:t>setDiffuse(color)</w:t>
-      </w:r>
-    </w:p>
-    <w:p>
-      <w:pPr>
-        <w:pStyle w:val="Style2"/>
-      </w:pPr>
+        <w:t>enable(</w:t>
+      </w:r>
+      <w:proofErr w:type="spellStart"/>
+      <w:r>
+        <w:t>state,slot</w:t>
+      </w:r>
+      <w:proofErr w:type="spellEnd"/>
+      <w:r>
+        <w:t>)</w:t>
+      </w:r>
+      <w:r>
+        <w:br/>
+      </w:r>
+      <w:proofErr w:type="spellStart"/>
+      <w:r>
+        <w:t>setPosition</w:t>
+      </w:r>
+      <w:proofErr w:type="spellEnd"/>
+      <w:r>
+        <w:t>(</w:t>
+      </w:r>
+      <w:proofErr w:type="spellStart"/>
+      <w:r>
+        <w:t>vec</w:t>
+      </w:r>
+      <w:proofErr w:type="spellEnd"/>
+      <w:r>
+        <w:t>)</w:t>
+      </w:r>
+      <w:r>
+        <w:br/>
+      </w:r>
+      <w:proofErr w:type="spellStart"/>
+      <w:r>
+        <w:t>setDirection</w:t>
+      </w:r>
+      <w:proofErr w:type="spellEnd"/>
+      <w:r>
+        <w:t>(</w:t>
+      </w:r>
+      <w:proofErr w:type="spellStart"/>
+      <w:r>
+        <w:t>vec</w:t>
+      </w:r>
+      <w:proofErr w:type="spellEnd"/>
+      <w:r>
+        <w:t>)</w:t>
+      </w:r>
+    </w:p>
+    <w:p>
+      <w:pPr>
+        <w:pStyle w:val="Style2"/>
+      </w:pPr>
+      <w:proofErr w:type="spellStart"/>
+      <w:r>
+        <w:t>setDiffuse</w:t>
+      </w:r>
+      <w:proofErr w:type="spellEnd"/>
+      <w:r>
+        <w:t>(color)</w:t>
+      </w:r>
+    </w:p>
+    <w:p>
+      <w:pPr>
+        <w:pStyle w:val="Style2"/>
+      </w:pPr>
+      <w:proofErr w:type="spellStart"/>
       <w:r>
         <w:lastRenderedPageBreak/>
-        <w:t>setSpecular(color)</w:t>
-      </w:r>
-    </w:p>
-    <w:p>
-      <w:pPr>
-        <w:pStyle w:val="Style2"/>
-      </w:pPr>
-      <w:r>
-        <w:t>setAmbient(color)</w:t>
-      </w:r>
-    </w:p>
-    <w:p>
-      <w:pPr>
-        <w:pStyle w:val="Style2"/>
-      </w:pPr>
-      <w:r>
-        <w:t>setRange(val)</w:t>
-      </w:r>
-    </w:p>
-    <w:p>
-      <w:pPr>
-        <w:pStyle w:val="Style2"/>
-      </w:pPr>
-      <w:r>
-        <w:t>setFalloff(val)</w:t>
-      </w:r>
-    </w:p>
-    <w:p>
-      <w:pPr>
-        <w:pStyle w:val="Style2"/>
-      </w:pPr>
-      <w:r>
-        <w:t>setAttenuation(a,b,c)</w:t>
-      </w:r>
-    </w:p>
-    <w:p>
-      <w:pPr>
-        <w:pStyle w:val="Style2"/>
-      </w:pPr>
-      <w:r>
-        <w:t>setInnerAngle(val)</w:t>
-      </w:r>
-    </w:p>
-    <w:p>
-      <w:pPr>
-        <w:pStyle w:val="Style2"/>
-      </w:pPr>
-      <w:r>
-        <w:t>setOuterAngle(val)</w:t>
-      </w:r>
-      <w:r>
-        <w:br/>
-        <w:t>setType(kind)</w:t>
-      </w:r>
-    </w:p>
-    <w:p>
-      <w:pPr>
-        <w:pStyle w:val="Style2"/>
-      </w:pPr>
-      <w:r>
-        <w:t>setSlot(slot)</w:t>
-      </w:r>
-    </w:p>
-    <w:p>
-      <w:pPr>
-        <w:pStyle w:val="Style2"/>
-      </w:pPr>
-      <w:r>
-        <w:t>getType()</w:t>
-      </w:r>
-      <w:r>
-        <w:br/>
-        <w:t>getSlot()</w:t>
+        <w:t>setSpecular</w:t>
+      </w:r>
+      <w:proofErr w:type="spellEnd"/>
+      <w:r>
+        <w:t>(color)</w:t>
+      </w:r>
+    </w:p>
+    <w:p>
+      <w:pPr>
+        <w:pStyle w:val="Style2"/>
+      </w:pPr>
+      <w:proofErr w:type="spellStart"/>
+      <w:r>
+        <w:t>setAmbient</w:t>
+      </w:r>
+      <w:proofErr w:type="spellEnd"/>
+      <w:r>
+        <w:t>(color)</w:t>
+      </w:r>
+    </w:p>
+    <w:p>
+      <w:pPr>
+        <w:pStyle w:val="Style2"/>
+      </w:pPr>
+      <w:proofErr w:type="spellStart"/>
+      <w:r>
+        <w:t>setRange</w:t>
+      </w:r>
+      <w:proofErr w:type="spellEnd"/>
+      <w:r>
+        <w:t>(</w:t>
+      </w:r>
+      <w:proofErr w:type="spellStart"/>
+      <w:r>
+        <w:t>val</w:t>
+      </w:r>
+      <w:proofErr w:type="spellEnd"/>
+      <w:r>
+        <w:t>)</w:t>
+      </w:r>
+    </w:p>
+    <w:p>
+      <w:pPr>
+        <w:pStyle w:val="Style2"/>
+      </w:pPr>
+      <w:proofErr w:type="spellStart"/>
+      <w:r>
+        <w:t>setFalloff</w:t>
+      </w:r>
+      <w:proofErr w:type="spellEnd"/>
+      <w:r>
+        <w:t>(</w:t>
+      </w:r>
+      <w:proofErr w:type="spellStart"/>
+      <w:r>
+        <w:t>val</w:t>
+      </w:r>
+      <w:proofErr w:type="spellEnd"/>
+      <w:r>
+        <w:t>)</w:t>
+      </w:r>
+    </w:p>
+    <w:p>
+      <w:pPr>
+        <w:pStyle w:val="Style2"/>
+      </w:pPr>
+      <w:proofErr w:type="spellStart"/>
+      <w:r>
+        <w:t>setAttenuation</w:t>
+      </w:r>
+      <w:proofErr w:type="spellEnd"/>
+      <w:r>
+        <w:t>(</w:t>
+      </w:r>
+      <w:proofErr w:type="spellStart"/>
+      <w:r>
+        <w:t>a,b,c</w:t>
+      </w:r>
+      <w:proofErr w:type="spellEnd"/>
+      <w:r>
+        <w:t>)</w:t>
+      </w:r>
+    </w:p>
+    <w:p>
+      <w:pPr>
+        <w:pStyle w:val="Style2"/>
+      </w:pPr>
+      <w:proofErr w:type="spellStart"/>
+      <w:r>
+        <w:t>setInnerAngle</w:t>
+      </w:r>
+      <w:proofErr w:type="spellEnd"/>
+      <w:r>
+        <w:t>(</w:t>
+      </w:r>
+      <w:proofErr w:type="spellStart"/>
+      <w:r>
+        <w:t>val</w:t>
+      </w:r>
+      <w:proofErr w:type="spellEnd"/>
+      <w:r>
+        <w:t>)</w:t>
+      </w:r>
+    </w:p>
+    <w:p>
+      <w:pPr>
+        <w:pStyle w:val="Style2"/>
+      </w:pPr>
+      <w:proofErr w:type="spellStart"/>
+      <w:r>
+        <w:t>setOuterAngle</w:t>
+      </w:r>
+      <w:proofErr w:type="spellEnd"/>
+      <w:r>
+        <w:t>(</w:t>
+      </w:r>
+      <w:proofErr w:type="spellStart"/>
+      <w:r>
+        <w:t>val</w:t>
+      </w:r>
+      <w:proofErr w:type="spellEnd"/>
+      <w:r>
+        <w:t>)</w:t>
+      </w:r>
+      <w:r>
+        <w:br/>
+      </w:r>
+      <w:proofErr w:type="spellStart"/>
+      <w:r>
+        <w:t>setType</w:t>
+      </w:r>
+      <w:proofErr w:type="spellEnd"/>
+      <w:r>
+        <w:t>(kind)</w:t>
+      </w:r>
+    </w:p>
+    <w:p>
+      <w:pPr>
+        <w:pStyle w:val="Style2"/>
+      </w:pPr>
+      <w:proofErr w:type="spellStart"/>
+      <w:r>
+        <w:t>setSlot</w:t>
+      </w:r>
+      <w:proofErr w:type="spellEnd"/>
+      <w:r>
+        <w:t>(slot)</w:t>
+      </w:r>
+    </w:p>
+    <w:p>
+      <w:pPr>
+        <w:pStyle w:val="Style2"/>
+      </w:pPr>
+      <w:proofErr w:type="spellStart"/>
+      <w:r>
+        <w:t>getType</w:t>
+      </w:r>
+      <w:proofErr w:type="spellEnd"/>
+      <w:r>
+        <w:t>()</w:t>
+      </w:r>
+      <w:r>
+        <w:br/>
+      </w:r>
+      <w:proofErr w:type="spellStart"/>
+      <w:r>
+        <w:t>getSlot</w:t>
+      </w:r>
+      <w:proofErr w:type="spellEnd"/>
+      <w:r>
+        <w:t>()</w:t>
       </w:r>
     </w:p>
     <w:p>
@@ -1454,36 +2858,76 @@
       <w:pPr>
         <w:pStyle w:val="Style1"/>
       </w:pPr>
-      <w:r>
-        <w:t>GetKey(key)</w:t>
-      </w:r>
-      <w:r>
-        <w:br/>
-        <w:t>GetKeyDown(key)</w:t>
-      </w:r>
-      <w:r>
-        <w:br/>
-        <w:t>GetKeyUp(key)</w:t>
-      </w:r>
-      <w:r>
-        <w:br/>
-        <w:t>GetMouseXY()</w:t>
+      <w:proofErr w:type="spellStart"/>
+      <w:r>
+        <w:t>GetKey</w:t>
+      </w:r>
+      <w:proofErr w:type="spellEnd"/>
+      <w:r>
+        <w:t>(key)</w:t>
+      </w:r>
+      <w:r>
+        <w:br/>
+      </w:r>
+      <w:proofErr w:type="spellStart"/>
+      <w:r>
+        <w:t>GetKeyDown</w:t>
+      </w:r>
+      <w:proofErr w:type="spellEnd"/>
+      <w:r>
+        <w:t>(key)</w:t>
+      </w:r>
+      <w:r>
+        <w:br/>
+      </w:r>
+      <w:proofErr w:type="spellStart"/>
+      <w:r>
+        <w:t>GetKeyUp</w:t>
+      </w:r>
+      <w:proofErr w:type="spellEnd"/>
+      <w:r>
+        <w:t>(key)</w:t>
+      </w:r>
+      <w:r>
+        <w:br/>
+      </w:r>
+      <w:proofErr w:type="spellStart"/>
+      <w:r>
+        <w:t>GetMouseXY</w:t>
+      </w:r>
+      <w:proofErr w:type="spellEnd"/>
+      <w:r>
+        <w:t>()</w:t>
       </w:r>
     </w:p>
     <w:p>
       <w:pPr>
         <w:pStyle w:val="Style1"/>
       </w:pPr>
-      <w:r>
-        <w:t>GetMouseDelta()</w:t>
-      </w:r>
-      <w:r>
-        <w:br/>
-        <w:t>SetMouseXY(</w:t>
-      </w:r>
+      <w:proofErr w:type="spellStart"/>
+      <w:r>
+        <w:t>GetMouseDelta</w:t>
+      </w:r>
+      <w:proofErr w:type="spellEnd"/>
+      <w:r>
+        <w:t>()</w:t>
+      </w:r>
+      <w:r>
+        <w:br/>
+      </w:r>
+      <w:proofErr w:type="spellStart"/>
+      <w:r>
+        <w:t>SetMouseXY</w:t>
+      </w:r>
+      <w:proofErr w:type="spellEnd"/>
+      <w:r>
+        <w:t>(</w:t>
+      </w:r>
+      <w:proofErr w:type="spellStart"/>
       <w:r>
         <w:t>x,y</w:t>
       </w:r>
+      <w:proofErr w:type="spellEnd"/>
       <w:r>
         <w:t>)</w:t>
       </w:r>
@@ -1492,53 +2936,105 @@
       <w:pPr>
         <w:pStyle w:val="Style1"/>
       </w:pPr>
-      <w:r>
-        <w:t>GetMouse(button)</w:t>
-      </w:r>
-      <w:r>
-        <w:br/>
-        <w:t>GetMouseDown(button)</w:t>
+      <w:proofErr w:type="spellStart"/>
+      <w:r>
+        <w:t>GetMouse</w:t>
+      </w:r>
+      <w:proofErr w:type="spellEnd"/>
+      <w:r>
+        <w:t>(button)</w:t>
+      </w:r>
+      <w:r>
+        <w:br/>
+      </w:r>
+      <w:proofErr w:type="spellStart"/>
+      <w:r>
+        <w:t>GetMouseDown</w:t>
+      </w:r>
+      <w:proofErr w:type="spellEnd"/>
+      <w:r>
+        <w:t>(button)</w:t>
       </w:r>
     </w:p>
     <w:p>
       <w:pPr>
         <w:pStyle w:val="Style1"/>
       </w:pPr>
-      <w:r>
-        <w:t>GetMouseUp(button)</w:t>
+      <w:proofErr w:type="spellStart"/>
+      <w:r>
+        <w:t>GetMouseUp</w:t>
+      </w:r>
+      <w:proofErr w:type="spellEnd"/>
+      <w:r>
+        <w:t>(button)</w:t>
       </w:r>
     </w:p>
     <w:p>
       <w:pPr>
         <w:pStyle w:val="Style1"/>
       </w:pPr>
-      <w:r>
-        <w:t>IsCursorVisible()</w:t>
-      </w:r>
-      <w:r>
-        <w:br/>
-        <w:t>ShowCursor(state)</w:t>
-      </w:r>
-      <w:r>
-        <w:br/>
-        <w:t>GetCursorMode()</w:t>
-      </w:r>
-      <w:r>
-        <w:br/>
-        <w:t>SetCursorMode(mode)</w:t>
-      </w:r>
-      <w:r>
-        <w:br/>
-        <w:t>ShowCursor(state)</w:t>
+      <w:proofErr w:type="spellStart"/>
+      <w:r>
+        <w:t>IsCursorVisible</w:t>
+      </w:r>
+      <w:proofErr w:type="spellEnd"/>
+      <w:r>
+        <w:t>()</w:t>
+      </w:r>
+      <w:r>
+        <w:br/>
+      </w:r>
+      <w:proofErr w:type="spellStart"/>
+      <w:r>
+        <w:t>ShowCursor</w:t>
+      </w:r>
+      <w:proofErr w:type="spellEnd"/>
+      <w:r>
+        <w:t>(state)</w:t>
+      </w:r>
+      <w:r>
+        <w:br/>
+      </w:r>
+      <w:proofErr w:type="spellStart"/>
+      <w:r>
+        <w:t>GetCursorMode</w:t>
+      </w:r>
+      <w:proofErr w:type="spellEnd"/>
+      <w:r>
+        <w:t>()</w:t>
+      </w:r>
+      <w:r>
+        <w:br/>
+      </w:r>
+      <w:proofErr w:type="spellStart"/>
+      <w:r>
+        <w:t>SetCursorMode</w:t>
+      </w:r>
+      <w:proofErr w:type="spellEnd"/>
+      <w:r>
+        <w:t>(mode)</w:t>
+      </w:r>
+      <w:r>
+        <w:br/>
+      </w:r>
+      <w:proofErr w:type="spellStart"/>
+      <w:r>
+        <w:t>ShowCursor</w:t>
+      </w:r>
+      <w:proofErr w:type="spellEnd"/>
+      <w:r>
+        <w:t>(state)</w:t>
       </w:r>
     </w:p>
     <w:p>
       <w:pPr>
         <w:pStyle w:val="Heading1"/>
       </w:pPr>
+      <w:proofErr w:type="spellStart"/>
       <w:r>
         <w:t>globals</w:t>
       </w:r>
+      <w:proofErr w:type="spellEnd"/>
     </w:p>
     <w:p>
       <w:pPr>

</xml_diff>

<commit_message>
Add depth testing option to DrawQuadEx
</commit_message>
<xml_diff>
--- a/docs/neon86_cheatsheet.docx
+++ b/docs/neon86_cheatsheet.docx
@@ -24,11 +24,26 @@
         <w:pStyle w:val="Style1"/>
       </w:pPr>
       <w:r>
-        <w:t>color: Color(r,g,b,a=255)</w:t>
-      </w:r>
-      <w:r>
-        <w:br/>
-        <w:t>vec: Vector3 / Vector4</w:t>
+        <w:t>color: Color(</w:t>
+      </w:r>
+      <w:proofErr w:type="spellStart"/>
+      <w:r>
+        <w:t>r,g,b,a</w:t>
+      </w:r>
+      <w:proofErr w:type="spellEnd"/>
+      <w:r>
+        <w:t>=255)</w:t>
+      </w:r>
+      <w:r>
+        <w:br/>
+      </w:r>
+      <w:proofErr w:type="spellStart"/>
+      <w:r>
+        <w:t>vec</w:t>
+      </w:r>
+      <w:proofErr w:type="spellEnd"/>
+      <w:r>
+        <w:t>: Vector3 / Vector4</w:t>
       </w:r>
       <w:r>
         <w:br/>
@@ -36,19 +51,47 @@
       </w:r>
       <w:r>
         <w:br/>
-        <w:t>tex: Material / RTT / texture handle</w:t>
-      </w:r>
-      <w:r>
-        <w:br/>
-        <w:t>rtt: Render Target</w:t>
-      </w:r>
-      <w:r>
-        <w:br/>
-        <w:t>texHandle: texture handle</w:t>
-      </w:r>
-      <w:r>
-        <w:br/>
-        <w:t>eye,at,up: Vector3</w:t>
+      </w:r>
+      <w:proofErr w:type="spellStart"/>
+      <w:r>
+        <w:t>tex</w:t>
+      </w:r>
+      <w:proofErr w:type="spellEnd"/>
+      <w:r>
+        <w:t>: Material / RTT / texture handle</w:t>
+      </w:r>
+      <w:r>
+        <w:br/>
+      </w:r>
+      <w:proofErr w:type="spellStart"/>
+      <w:r>
+        <w:t>rtt</w:t>
+      </w:r>
+      <w:proofErr w:type="spellEnd"/>
+      <w:r>
+        <w:t>: Render Target</w:t>
+      </w:r>
+      <w:r>
+        <w:br/>
+      </w:r>
+      <w:proofErr w:type="spellStart"/>
+      <w:r>
+        <w:t>texHandle</w:t>
+      </w:r>
+      <w:proofErr w:type="spellEnd"/>
+      <w:r>
+        <w:t>: texture handle</w:t>
+      </w:r>
+      <w:r>
+        <w:br/>
+      </w:r>
+      <w:proofErr w:type="spellStart"/>
+      <w:r>
+        <w:t>eye,at,up</w:t>
+      </w:r>
+      <w:proofErr w:type="spellEnd"/>
+      <w:r>
+        <w:t>: Vector3</w:t>
       </w:r>
       <w:r>
         <w:br/>
@@ -59,11 +102,25 @@
       </w:r>
       <w:r>
         <w:br/>
-        <w:t>su,tv: UV coordinates (floats)</w:t>
-      </w:r>
-      <w:r>
-        <w:br/>
-        <w:t xml:space="preserve">nx,ny,nz: </w:t>
+      </w:r>
+      <w:proofErr w:type="spellStart"/>
+      <w:r>
+        <w:t>su,tv</w:t>
+      </w:r>
+      <w:proofErr w:type="spellEnd"/>
+      <w:r>
+        <w:t>: UV coordinates (floats)</w:t>
+      </w:r>
+      <w:r>
+        <w:br/>
+      </w:r>
+      <w:proofErr w:type="spellStart"/>
+      <w:r>
+        <w:t>nx,ny,nz</w:t>
+      </w:r>
+      <w:proofErr w:type="spellEnd"/>
+      <w:r>
+        <w:t xml:space="preserve">: </w:t>
       </w:r>
       <w:r>
         <w:t>normal</w:t>
@@ -104,7 +161,15 @@
         <w:pStyle w:val="Style1"/>
       </w:pPr>
       <w:r>
-        <w:t>_init()</w:t>
+        <w:t>_</w:t>
+      </w:r>
+      <w:proofErr w:type="spellStart"/>
+      <w:r>
+        <w:t>init</w:t>
+      </w:r>
+      <w:proofErr w:type="spellEnd"/>
+      <w:r>
+        <w:t>()</w:t>
       </w:r>
       <w:r>
         <w:br/>
@@ -130,7 +195,15 @@
       </w:r>
       <w:r>
         <w:br/>
-        <w:t>_charInput(</w:t>
+        <w:t>_</w:t>
+      </w:r>
+      <w:proofErr w:type="spellStart"/>
+      <w:r>
+        <w:t>charInput</w:t>
+      </w:r>
+      <w:proofErr w:type="spellEnd"/>
+      <w:r>
+        <w:t>(</w:t>
       </w:r>
       <w:r>
         <w:t>letter</w:t>
@@ -151,57 +224,156 @@
       <w:pPr>
         <w:pStyle w:val="Style1"/>
       </w:pPr>
-      <w:r>
-        <w:t>ShowMessage(caption, text)</w:t>
-      </w:r>
-      <w:r>
-        <w:br/>
-        <w:t>LogString(text)</w:t>
-      </w:r>
-      <w:r>
-        <w:br/>
-        <w:t>ExitGame()</w:t>
-      </w:r>
-      <w:r>
-        <w:br/>
-        <w:t>RestartGame()</w:t>
-      </w:r>
-      <w:r>
-        <w:br/>
-        <w:t>IsDebugMode()</w:t>
-      </w:r>
-      <w:r>
-        <w:br/>
-        <w:t>SetFPS(fps)</w:t>
-      </w:r>
-      <w:r>
-        <w:br/>
-        <w:t>dofile(scriptName)</w:t>
-      </w:r>
-      <w:r>
-        <w:br/>
-        <w:t>loadfile(file</w:t>
+      <w:proofErr w:type="spellStart"/>
+      <w:r>
+        <w:t>ShowMessage</w:t>
+      </w:r>
+      <w:proofErr w:type="spellEnd"/>
+      <w:r>
+        <w:t>(caption, text)</w:t>
+      </w:r>
+      <w:r>
+        <w:br/>
+      </w:r>
+      <w:proofErr w:type="spellStart"/>
+      <w:r>
+        <w:t>LogString</w:t>
+      </w:r>
+      <w:proofErr w:type="spellEnd"/>
+      <w:r>
+        <w:t>(text)</w:t>
+      </w:r>
+      <w:r>
+        <w:br/>
+      </w:r>
+      <w:proofErr w:type="spellStart"/>
+      <w:r>
+        <w:t>ExitGame</w:t>
+      </w:r>
+      <w:proofErr w:type="spellEnd"/>
+      <w:r>
+        <w:t>()</w:t>
+      </w:r>
+      <w:r>
+        <w:br/>
+      </w:r>
+      <w:proofErr w:type="spellStart"/>
+      <w:r>
+        <w:t>RestartGame</w:t>
+      </w:r>
+      <w:proofErr w:type="spellEnd"/>
+      <w:r>
+        <w:t>()</w:t>
+      </w:r>
+      <w:r>
+        <w:br/>
+      </w:r>
+      <w:proofErr w:type="spellStart"/>
+      <w:r>
+        <w:t>IsDebugMode</w:t>
+      </w:r>
+      <w:proofErr w:type="spellEnd"/>
+      <w:r>
+        <w:t>()</w:t>
+      </w:r>
+      <w:r>
+        <w:br/>
+      </w:r>
+      <w:proofErr w:type="spellStart"/>
+      <w:r>
+        <w:t>SetFPS</w:t>
+      </w:r>
+      <w:proofErr w:type="spellEnd"/>
+      <w:r>
+        <w:t>(fps)</w:t>
+      </w:r>
+      <w:r>
+        <w:br/>
+      </w:r>
+      <w:proofErr w:type="spellStart"/>
+      <w:r>
+        <w:t>dofile</w:t>
+      </w:r>
+      <w:proofErr w:type="spellEnd"/>
+      <w:r>
+        <w:t>(</w:t>
+      </w:r>
+      <w:proofErr w:type="spellStart"/>
+      <w:r>
+        <w:t>scriptName</w:t>
+      </w:r>
+      <w:proofErr w:type="spellEnd"/>
+      <w:r>
+        <w:t>)</w:t>
+      </w:r>
+      <w:r>
+        <w:br/>
+      </w:r>
+      <w:proofErr w:type="spellStart"/>
+      <w:r>
+        <w:t>loadfile</w:t>
+      </w:r>
+      <w:proofErr w:type="spellEnd"/>
+      <w:r>
+        <w:t>(</w:t>
+      </w:r>
+      <w:proofErr w:type="spellStart"/>
+      <w:r>
+        <w:t>file</w:t>
       </w:r>
       <w:r>
         <w:t>N</w:t>
       </w:r>
       <w:r>
-        <w:t>ame)</w:t>
-      </w:r>
-      <w:r>
-        <w:br/>
-        <w:t>getTime()</w:t>
-      </w:r>
-      <w:r>
-        <w:t>/GetTime()</w:t>
-      </w:r>
-      <w:r>
-        <w:br/>
-        <w:t>SaveState(data)</w:t>
-      </w:r>
-      <w:r>
-        <w:br/>
-        <w:t>LoadState()</w:t>
+        <w:t>ame</w:t>
+      </w:r>
+      <w:proofErr w:type="spellEnd"/>
+      <w:r>
+        <w:t>)</w:t>
+      </w:r>
+      <w:r>
+        <w:br/>
+      </w:r>
+      <w:proofErr w:type="spellStart"/>
+      <w:r>
+        <w:t>getTime</w:t>
+      </w:r>
+      <w:proofErr w:type="spellEnd"/>
+      <w:r>
+        <w:t>()</w:t>
+      </w:r>
+      <w:r>
+        <w:t>/</w:t>
+      </w:r>
+      <w:proofErr w:type="spellStart"/>
+      <w:r>
+        <w:t>GetTime</w:t>
+      </w:r>
+      <w:proofErr w:type="spellEnd"/>
+      <w:r>
+        <w:t>()</w:t>
+      </w:r>
+      <w:r>
+        <w:br/>
+      </w:r>
+      <w:proofErr w:type="spellStart"/>
+      <w:r>
+        <w:t>SaveState</w:t>
+      </w:r>
+      <w:proofErr w:type="spellEnd"/>
+      <w:r>
+        <w:t>(data)</w:t>
+      </w:r>
+      <w:r>
+        <w:br/>
+      </w:r>
+      <w:proofErr w:type="spellStart"/>
+      <w:r>
+        <w:t>LoadState</w:t>
+      </w:r>
+      <w:proofErr w:type="spellEnd"/>
+      <w:r>
+        <w:t>()</w:t>
       </w:r>
     </w:p>
     <w:p>
@@ -247,25 +419,74 @@
       </w:r>
       <w:r>
         <w:br/>
-        <w:t>setVolume(vol)</w:t>
-      </w:r>
-      <w:r>
-        <w:br/>
-        <w:t>setPan(val)</w:t>
-      </w:r>
-      <w:r>
-        <w:br/>
-        <w:t>setFrequency(val = -1)</w:t>
-      </w:r>
-      <w:r>
-        <w:br/>
+      </w:r>
+      <w:proofErr w:type="spellStart"/>
+      <w:r>
+        <w:t>setVolume</w:t>
+      </w:r>
+      <w:proofErr w:type="spellEnd"/>
+      <w:r>
+        <w:t>(vol)</w:t>
+      </w:r>
+      <w:r>
+        <w:br/>
+      </w:r>
+      <w:proofErr w:type="spellStart"/>
+      <w:r>
+        <w:t>setPan</w:t>
+      </w:r>
+      <w:proofErr w:type="spellEnd"/>
+      <w:r>
+        <w:t>(</w:t>
+      </w:r>
+      <w:proofErr w:type="spellStart"/>
+      <w:r>
+        <w:t>val</w:t>
+      </w:r>
+      <w:proofErr w:type="spellEnd"/>
+      <w:r>
+        <w:t>)</w:t>
+      </w:r>
+      <w:r>
+        <w:br/>
+      </w:r>
+      <w:proofErr w:type="spellStart"/>
+      <w:r>
+        <w:t>setFrequency</w:t>
+      </w:r>
+      <w:proofErr w:type="spellEnd"/>
+      <w:r>
+        <w:t>(</w:t>
+      </w:r>
+      <w:proofErr w:type="spellStart"/>
+      <w:r>
+        <w:t>val</w:t>
+      </w:r>
+      <w:proofErr w:type="spellEnd"/>
+      <w:r>
+        <w:t xml:space="preserve"> = -1)</w:t>
+      </w:r>
+      <w:r>
+        <w:br/>
+      </w:r>
+      <w:proofErr w:type="spellStart"/>
+      <w:r>
         <w:t>set</w:t>
       </w:r>
       <w:r>
         <w:t>Cursor</w:t>
       </w:r>
-      <w:r>
-        <w:t>(val)</w:t>
+      <w:proofErr w:type="spellEnd"/>
+      <w:r>
+        <w:t>(</w:t>
+      </w:r>
+      <w:proofErr w:type="spellStart"/>
+      <w:r>
+        <w:t>val</w:t>
+      </w:r>
+      <w:proofErr w:type="spellEnd"/>
+      <w:r>
+        <w:t>)</w:t>
       </w:r>
       <w:r>
         <w:br/>
@@ -273,37 +494,83 @@
       </w:r>
       <w:r>
         <w:br/>
-        <w:t>isLooping()</w:t>
-      </w:r>
-      <w:r>
-        <w:br/>
-        <w:t>isPlaying()</w:t>
-      </w:r>
-      <w:r>
-        <w:br/>
-        <w:t>getVolume()</w:t>
-      </w:r>
-      <w:r>
-        <w:br/>
-        <w:t>getPan()</w:t>
-      </w:r>
-      <w:r>
-        <w:br/>
-        <w:t>getFrequency()</w:t>
-      </w:r>
-      <w:r>
-        <w:br/>
+      </w:r>
+      <w:proofErr w:type="spellStart"/>
+      <w:r>
+        <w:t>isLooping</w:t>
+      </w:r>
+      <w:proofErr w:type="spellEnd"/>
+      <w:r>
+        <w:t>()</w:t>
+      </w:r>
+      <w:r>
+        <w:br/>
+      </w:r>
+      <w:proofErr w:type="spellStart"/>
+      <w:r>
+        <w:t>isPlaying</w:t>
+      </w:r>
+      <w:proofErr w:type="spellEnd"/>
+      <w:r>
+        <w:t>()</w:t>
+      </w:r>
+      <w:r>
+        <w:br/>
+      </w:r>
+      <w:proofErr w:type="spellStart"/>
+      <w:r>
+        <w:t>getVolume</w:t>
+      </w:r>
+      <w:proofErr w:type="spellEnd"/>
+      <w:r>
+        <w:t>()</w:t>
+      </w:r>
+      <w:r>
+        <w:br/>
+      </w:r>
+      <w:proofErr w:type="spellStart"/>
+      <w:r>
+        <w:t>getPan</w:t>
+      </w:r>
+      <w:proofErr w:type="spellEnd"/>
+      <w:r>
+        <w:t>()</w:t>
+      </w:r>
+      <w:r>
+        <w:br/>
+      </w:r>
+      <w:proofErr w:type="spellStart"/>
+      <w:r>
+        <w:t>getFrequency</w:t>
+      </w:r>
+      <w:proofErr w:type="spellEnd"/>
+      <w:r>
+        <w:t>()</w:t>
+      </w:r>
+      <w:r>
+        <w:br/>
+      </w:r>
+      <w:proofErr w:type="spellStart"/>
+      <w:r>
         <w:t>get</w:t>
       </w:r>
       <w:r>
         <w:t>Cursor</w:t>
       </w:r>
+      <w:proofErr w:type="spellEnd"/>
       <w:r>
         <w:t>()</w:t>
       </w:r>
       <w:r>
         <w:br/>
-        <w:t>getData()</w:t>
+      </w:r>
+      <w:proofErr w:type="spellStart"/>
+      <w:r>
+        <w:t>getData</w:t>
+      </w:r>
+      <w:proofErr w:type="spellEnd"/>
+      <w:r>
+        <w:t>()</w:t>
       </w:r>
     </w:p>
     <w:p>
@@ -319,17 +586,40 @@
         <w:pStyle w:val="Style1"/>
       </w:pPr>
       <w:r>
-        <w:t>Color(r,g,b</w:t>
-      </w:r>
-      <w:r>
-        <w:t>,a=255)</w:t>
-      </w:r>
-      <w:r>
-        <w:br/>
-        <w:t>ColorLinear(r,g,b</w:t>
-      </w:r>
-      <w:r>
-        <w:t>,a=1.0</w:t>
+        <w:t>Color(</w:t>
+      </w:r>
+      <w:proofErr w:type="spellStart"/>
+      <w:r>
+        <w:t>r,g,b</w:t>
+      </w:r>
+      <w:r>
+        <w:t>,a</w:t>
+      </w:r>
+      <w:proofErr w:type="spellEnd"/>
+      <w:r>
+        <w:t>=255)</w:t>
+      </w:r>
+      <w:r>
+        <w:br/>
+      </w:r>
+      <w:proofErr w:type="spellStart"/>
+      <w:r>
+        <w:t>ColorLinear</w:t>
+      </w:r>
+      <w:proofErr w:type="spellEnd"/>
+      <w:r>
+        <w:t>(</w:t>
+      </w:r>
+      <w:proofErr w:type="spellStart"/>
+      <w:r>
+        <w:t>r,g,b</w:t>
+      </w:r>
+      <w:r>
+        <w:t>,a</w:t>
+      </w:r>
+      <w:proofErr w:type="spellEnd"/>
+      <w:r>
+        <w:t>=1.0</w:t>
       </w:r>
       <w:r>
         <w:t>)</w:t>
@@ -340,7 +630,15 @@
       </w:r>
       <w:r>
         <w:br/>
-        <w:t>vec2str(vec)</w:t>
+        <w:t>vec2str(</w:t>
+      </w:r>
+      <w:proofErr w:type="spellStart"/>
+      <w:r>
+        <w:t>vec</w:t>
+      </w:r>
+      <w:proofErr w:type="spellEnd"/>
+      <w:r>
+        <w:t>)</w:t>
       </w:r>
     </w:p>
     <w:p>
@@ -369,19 +667,43 @@
         <w:br/>
       </w:r>
       <w:r>
-        <w:t>translate(x,y,z)</w:t>
-      </w:r>
-      <w:r>
-        <w:br/>
-      </w:r>
-      <w:r>
-        <w:t>rotate(x,y,z)</w:t>
-      </w:r>
-      <w:r>
-        <w:br/>
-      </w:r>
-      <w:r>
-        <w:t>scale(x,y,z)</w:t>
+        <w:t>translate(</w:t>
+      </w:r>
+      <w:proofErr w:type="spellStart"/>
+      <w:r>
+        <w:t>x,y,z</w:t>
+      </w:r>
+      <w:proofErr w:type="spellEnd"/>
+      <w:r>
+        <w:t>)</w:t>
+      </w:r>
+      <w:r>
+        <w:br/>
+      </w:r>
+      <w:r>
+        <w:t>rotate(</w:t>
+      </w:r>
+      <w:proofErr w:type="spellStart"/>
+      <w:r>
+        <w:t>x,y,z</w:t>
+      </w:r>
+      <w:proofErr w:type="spellEnd"/>
+      <w:r>
+        <w:t>)</w:t>
+      </w:r>
+      <w:r>
+        <w:br/>
+      </w:r>
+      <w:r>
+        <w:t>scale(</w:t>
+      </w:r>
+      <w:proofErr w:type="spellStart"/>
+      <w:r>
+        <w:t>x,y,z</w:t>
+      </w:r>
+      <w:proofErr w:type="spellEnd"/>
+      <w:r>
+        <w:t>)</w:t>
       </w:r>
       <w:r>
         <w:br/>
@@ -393,21 +715,60 @@
         <w:br/>
       </w:r>
       <w:r>
-        <w:t>shadow(planeVec,lightVec)</w:t>
-      </w:r>
-      <w:r>
-        <w:br/>
-      </w:r>
-      <w:r>
-        <w:t>reflect(planeVec)</w:t>
-      </w:r>
-      <w:r>
-        <w:br/>
-        <w:t>lookAt(eye,at,up)</w:t>
-      </w:r>
-      <w:r>
-        <w:br/>
-        <w:t>m(row,col)</w:t>
+        <w:t>shadow(</w:t>
+      </w:r>
+      <w:proofErr w:type="spellStart"/>
+      <w:r>
+        <w:t>planeVec,lightVec</w:t>
+      </w:r>
+      <w:proofErr w:type="spellEnd"/>
+      <w:r>
+        <w:t>)</w:t>
+      </w:r>
+      <w:r>
+        <w:br/>
+      </w:r>
+      <w:r>
+        <w:t>reflect(</w:t>
+      </w:r>
+      <w:proofErr w:type="spellStart"/>
+      <w:r>
+        <w:t>planeVec</w:t>
+      </w:r>
+      <w:proofErr w:type="spellEnd"/>
+      <w:r>
+        <w:t>)</w:t>
+      </w:r>
+      <w:r>
+        <w:br/>
+      </w:r>
+      <w:proofErr w:type="spellStart"/>
+      <w:r>
+        <w:t>lookAt</w:t>
+      </w:r>
+      <w:proofErr w:type="spellEnd"/>
+      <w:r>
+        <w:t>(</w:t>
+      </w:r>
+      <w:proofErr w:type="spellStart"/>
+      <w:r>
+        <w:t>eye,at,up</w:t>
+      </w:r>
+      <w:proofErr w:type="spellEnd"/>
+      <w:r>
+        <w:t>)</w:t>
+      </w:r>
+      <w:r>
+        <w:br/>
+        <w:t>m(</w:t>
+      </w:r>
+      <w:proofErr w:type="spellStart"/>
+      <w:r>
+        <w:t>row,col</w:t>
+      </w:r>
+      <w:proofErr w:type="spellEnd"/>
+      <w:r>
+        <w:t>)</w:t>
       </w:r>
       <w:r>
         <w:br/>
@@ -428,15 +789,53 @@
       </w:r>
       <w:r>
         <w:br/>
-        <w:t>persp(eye,atpos,up)</w:t>
-      </w:r>
-      <w:r>
-        <w:br/>
-        <w:t>ortho(w,h,near,far,flipLH)</w:t>
-      </w:r>
-      <w:r>
-        <w:br/>
-        <w:t>orthoEx(l,r,t,b,near,far,flipLH)</w:t>
+      </w:r>
+      <w:proofErr w:type="spellStart"/>
+      <w:r>
+        <w:t>persp</w:t>
+      </w:r>
+      <w:proofErr w:type="spellEnd"/>
+      <w:r>
+        <w:t>(</w:t>
+      </w:r>
+      <w:proofErr w:type="spellStart"/>
+      <w:r>
+        <w:t>eye,atpos,up</w:t>
+      </w:r>
+      <w:proofErr w:type="spellEnd"/>
+      <w:r>
+        <w:t>)</w:t>
+      </w:r>
+      <w:r>
+        <w:br/>
+        <w:t>ortho(</w:t>
+      </w:r>
+      <w:proofErr w:type="spellStart"/>
+      <w:r>
+        <w:t>w,h,near,far,flipLH</w:t>
+      </w:r>
+      <w:proofErr w:type="spellEnd"/>
+      <w:r>
+        <w:t>)</w:t>
+      </w:r>
+      <w:r>
+        <w:br/>
+      </w:r>
+      <w:proofErr w:type="spellStart"/>
+      <w:r>
+        <w:t>orthoEx</w:t>
+      </w:r>
+      <w:proofErr w:type="spellEnd"/>
+      <w:r>
+        <w:t>(</w:t>
+      </w:r>
+      <w:proofErr w:type="spellStart"/>
+      <w:r>
+        <w:t>l,r,t,b,near,far,flipLH</w:t>
+      </w:r>
+      <w:proofErr w:type="spellEnd"/>
+      <w:r>
+        <w:t>)</w:t>
       </w:r>
     </w:p>
     <w:p>
@@ -452,23 +851,47 @@
         <w:pStyle w:val="Style2"/>
       </w:pPr>
       <w:r>
-        <w:t>Vector3(x,y,z)</w:t>
-      </w:r>
-    </w:p>
-    <w:p>
-      <w:pPr>
-        <w:pStyle w:val="Style2"/>
-      </w:pPr>
-      <w:r>
-        <w:t>Vector4(x,y,z,w)</w:t>
-      </w:r>
-    </w:p>
-    <w:p>
-      <w:pPr>
-        <w:pStyle w:val="Style2"/>
-      </w:pPr>
-      <w:r>
-        <w:t>cross(vec)</w:t>
+        <w:t>Vector3(</w:t>
+      </w:r>
+      <w:proofErr w:type="spellStart"/>
+      <w:r>
+        <w:t>x,y,z</w:t>
+      </w:r>
+      <w:proofErr w:type="spellEnd"/>
+      <w:r>
+        <w:t>)</w:t>
+      </w:r>
+    </w:p>
+    <w:p>
+      <w:pPr>
+        <w:pStyle w:val="Style2"/>
+      </w:pPr>
+      <w:r>
+        <w:t>Vector4(</w:t>
+      </w:r>
+      <w:proofErr w:type="spellStart"/>
+      <w:r>
+        <w:t>x,y,z,w</w:t>
+      </w:r>
+      <w:proofErr w:type="spellEnd"/>
+      <w:r>
+        <w:t>)</w:t>
+      </w:r>
+    </w:p>
+    <w:p>
+      <w:pPr>
+        <w:pStyle w:val="Style2"/>
+      </w:pPr>
+      <w:r>
+        <w:t>cross(</w:t>
+      </w:r>
+      <w:proofErr w:type="spellStart"/>
+      <w:r>
+        <w:t>vec</w:t>
+      </w:r>
+      <w:proofErr w:type="spellEnd"/>
+      <w:r>
+        <w:t>)</w:t>
       </w:r>
     </w:p>
     <w:p>
@@ -499,8 +922,13 @@
       <w:pPr>
         <w:pStyle w:val="Style2"/>
       </w:pPr>
-      <w:r>
-        <w:t>magSq()</w:t>
+      <w:proofErr w:type="spellStart"/>
+      <w:r>
+        <w:t>magSq</w:t>
+      </w:r>
+      <w:proofErr w:type="spellEnd"/>
+      <w:r>
+        <w:t>()</w:t>
       </w:r>
     </w:p>
     <w:p>
@@ -510,8 +938,13 @@
       <w:r>
         <w:t>lerp(</w:t>
       </w:r>
-      <w:r>
-        <w:t>b,t)</w:t>
+      <w:proofErr w:type="spellStart"/>
+      <w:r>
+        <w:t>b,t</w:t>
+      </w:r>
+      <w:proofErr w:type="spellEnd"/>
+      <w:r>
+        <w:t>)</w:t>
       </w:r>
     </w:p>
     <w:p>
@@ -535,7 +968,15 @@
         <w:pStyle w:val="Style2"/>
       </w:pPr>
       <w:r>
-        <w:t>m(index,val)</w:t>
+        <w:t>m(</w:t>
+      </w:r>
+      <w:proofErr w:type="spellStart"/>
+      <w:r>
+        <w:t>index,val</w:t>
+      </w:r>
+      <w:proofErr w:type="spellEnd"/>
+      <w:r>
+        <w:t>)</w:t>
       </w:r>
     </w:p>
     <w:p>
@@ -558,148 +999,326 @@
       <w:pPr>
         <w:pStyle w:val="Style1"/>
       </w:pPr>
-      <w:r>
-        <w:t>ClearScene(color)</w:t>
+      <w:proofErr w:type="spellStart"/>
+      <w:r>
+        <w:t>ClearScene</w:t>
+      </w:r>
+      <w:proofErr w:type="spellEnd"/>
+      <w:r>
+        <w:t>(color)</w:t>
       </w:r>
     </w:p>
     <w:p>
       <w:pPr>
         <w:pStyle w:val="Style1"/>
       </w:pPr>
-      <w:r>
-        <w:t>CameraPerspective(fov,near,far,flipLH)</w:t>
+      <w:proofErr w:type="spellStart"/>
+      <w:r>
+        <w:t>CameraPerspective</w:t>
+      </w:r>
+      <w:proofErr w:type="spellEnd"/>
+      <w:r>
+        <w:t>(</w:t>
+      </w:r>
+      <w:proofErr w:type="spellStart"/>
+      <w:r>
+        <w:t>fov,near,far,flipLH</w:t>
+      </w:r>
+      <w:proofErr w:type="spellEnd"/>
+      <w:r>
+        <w:t>)</w:t>
       </w:r>
     </w:p>
     <w:p>
       <w:pPr>
         <w:pStyle w:val="Style1"/>
       </w:pPr>
-      <w:r>
-        <w:t>CameraOrthographic(w,h,near,far,flipLH)</w:t>
-      </w:r>
-      <w:r>
-        <w:br/>
-        <w:t>CameraOrthographicEx(l,r,t,p,near,far,flipLH)</w:t>
+      <w:proofErr w:type="spellStart"/>
+      <w:r>
+        <w:t>CameraOrthographic</w:t>
+      </w:r>
+      <w:proofErr w:type="spellEnd"/>
+      <w:r>
+        <w:t>(</w:t>
+      </w:r>
+      <w:proofErr w:type="spellStart"/>
+      <w:r>
+        <w:t>w,h,near,far,flipLH</w:t>
+      </w:r>
+      <w:proofErr w:type="spellEnd"/>
+      <w:r>
+        <w:t>)</w:t>
+      </w:r>
+      <w:r>
+        <w:br/>
+      </w:r>
+      <w:proofErr w:type="spellStart"/>
+      <w:r>
+        <w:t>CameraOrthographicEx</w:t>
+      </w:r>
+      <w:proofErr w:type="spellEnd"/>
+      <w:r>
+        <w:t>(</w:t>
+      </w:r>
+      <w:proofErr w:type="spellStart"/>
+      <w:r>
+        <w:t>l,r,t,p,near,far,flipLH</w:t>
+      </w:r>
+      <w:proofErr w:type="spellEnd"/>
+      <w:r>
+        <w:t>)</w:t>
       </w:r>
     </w:p>
     <w:p>
       <w:pPr>
         <w:pStyle w:val="Style1"/>
       </w:pPr>
-      <w:r>
-        <w:t>BindTexture(tex)</w:t>
+      <w:proofErr w:type="spellStart"/>
+      <w:r>
+        <w:t>BindTexture</w:t>
+      </w:r>
+      <w:proofErr w:type="spellEnd"/>
+      <w:r>
+        <w:t>(</w:t>
+      </w:r>
+      <w:proofErr w:type="spellStart"/>
+      <w:r>
+        <w:t>tex</w:t>
+      </w:r>
+      <w:proofErr w:type="spellEnd"/>
+      <w:r>
+        <w:t>)</w:t>
       </w:r>
     </w:p>
     <w:p>
       <w:pPr>
         <w:pStyle w:val="Style1"/>
       </w:pPr>
-      <w:r>
-        <w:t>GetResolution()</w:t>
+      <w:proofErr w:type="spellStart"/>
+      <w:r>
+        <w:t>GetResolution</w:t>
+      </w:r>
+      <w:proofErr w:type="spellEnd"/>
+      <w:r>
+        <w:t>()</w:t>
       </w:r>
     </w:p>
     <w:p>
       <w:pPr>
         <w:pStyle w:val="Style1"/>
       </w:pPr>
-      <w:r>
-        <w:t>GetMatrix(kind)</w:t>
-      </w:r>
-      <w:r>
-        <w:br/>
-        <w:t>IsFocused()</w:t>
+      <w:proofErr w:type="spellStart"/>
+      <w:r>
+        <w:t>GetMatrix</w:t>
+      </w:r>
+      <w:proofErr w:type="spellEnd"/>
+      <w:r>
+        <w:t>(kind)</w:t>
+      </w:r>
+      <w:r>
+        <w:br/>
+      </w:r>
+      <w:proofErr w:type="spellStart"/>
+      <w:r>
+        <w:t>IsFocused</w:t>
+      </w:r>
+      <w:proofErr w:type="spellEnd"/>
+      <w:r>
+        <w:t>()</w:t>
       </w:r>
     </w:p>
     <w:p>
       <w:pPr>
         <w:pStyle w:val="Style1"/>
       </w:pPr>
-      <w:r>
-        <w:t>RenderState(kind,state)</w:t>
+      <w:proofErr w:type="spellStart"/>
+      <w:r>
+        <w:t>RenderState</w:t>
+      </w:r>
+      <w:proofErr w:type="spellEnd"/>
+      <w:r>
+        <w:t>(</w:t>
+      </w:r>
+      <w:proofErr w:type="spellStart"/>
+      <w:r>
+        <w:t>kind,state</w:t>
+      </w:r>
+      <w:proofErr w:type="spellEnd"/>
+      <w:r>
+        <w:t>)</w:t>
       </w:r>
     </w:p>
     <w:p>
       <w:pPr>
         <w:pStyle w:val="Style1"/>
       </w:pPr>
-      <w:r>
-        <w:t>ToggleWireframe(state)</w:t>
+      <w:proofErr w:type="spellStart"/>
+      <w:r>
+        <w:t>ToggleWireframe</w:t>
+      </w:r>
+      <w:proofErr w:type="spellEnd"/>
+      <w:r>
+        <w:t>(state)</w:t>
       </w:r>
     </w:p>
     <w:p>
       <w:pPr>
         <w:pStyle w:val="Style1"/>
       </w:pPr>
-      <w:r>
-        <w:t>SetFog(color,kind,start,end)</w:t>
+      <w:proofErr w:type="spellStart"/>
+      <w:r>
+        <w:t>SetFog</w:t>
+      </w:r>
+      <w:proofErr w:type="spellEnd"/>
+      <w:r>
+        <w:t>(</w:t>
+      </w:r>
+      <w:proofErr w:type="spellStart"/>
+      <w:r>
+        <w:t>color,kind,start,end</w:t>
+      </w:r>
+      <w:proofErr w:type="spellEnd"/>
+      <w:r>
+        <w:t>)</w:t>
       </w:r>
     </w:p>
     <w:p>
       <w:pPr>
         <w:pStyle w:val="Style1"/>
       </w:pPr>
-      <w:r>
-        <w:t>SetFog(color,kind,density)</w:t>
+      <w:proofErr w:type="spellStart"/>
+      <w:r>
+        <w:t>SetFog</w:t>
+      </w:r>
+      <w:proofErr w:type="spellEnd"/>
+      <w:r>
+        <w:t>(</w:t>
+      </w:r>
+      <w:proofErr w:type="spellStart"/>
+      <w:r>
+        <w:t>color,kind,density</w:t>
+      </w:r>
+      <w:proofErr w:type="spellEnd"/>
+      <w:r>
+        <w:t>)</w:t>
       </w:r>
     </w:p>
     <w:p>
       <w:pPr>
         <w:pStyle w:val="Style1"/>
       </w:pPr>
-      <w:r>
-        <w:t>ClearFog()</w:t>
+      <w:proofErr w:type="spellStart"/>
+      <w:r>
+        <w:t>ClearFog</w:t>
+      </w:r>
+      <w:proofErr w:type="spellEnd"/>
+      <w:r>
+        <w:t>()</w:t>
       </w:r>
     </w:p>
     <w:p>
       <w:pPr>
         <w:pStyle w:val="Style1"/>
       </w:pPr>
-      <w:r>
-        <w:t>SamplerState(stage,kind,state)</w:t>
+      <w:proofErr w:type="spellStart"/>
+      <w:r>
+        <w:t>SamplerState</w:t>
+      </w:r>
+      <w:proofErr w:type="spellEnd"/>
+      <w:r>
+        <w:t>(</w:t>
+      </w:r>
+      <w:proofErr w:type="spellStart"/>
+      <w:r>
+        <w:t>stage,kind,state</w:t>
+      </w:r>
+      <w:proofErr w:type="spellEnd"/>
+      <w:r>
+        <w:t>)</w:t>
       </w:r>
     </w:p>
     <w:p>
       <w:pPr>
         <w:pStyle w:val="Style1"/>
       </w:pPr>
-      <w:r>
-        <w:t>EnableLighting(state)</w:t>
-      </w:r>
-      <w:r>
-        <w:br/>
-        <w:t>ToggleDepthTest(state)</w:t>
+      <w:proofErr w:type="spellStart"/>
+      <w:r>
+        <w:t>EnableLighting</w:t>
+      </w:r>
+      <w:proofErr w:type="spellEnd"/>
+      <w:r>
+        <w:t>(state)</w:t>
+      </w:r>
+      <w:r>
+        <w:br/>
+      </w:r>
+      <w:proofErr w:type="spellStart"/>
+      <w:r>
+        <w:t>ToggleDepthTest</w:t>
+      </w:r>
+      <w:proofErr w:type="spellEnd"/>
+      <w:r>
+        <w:t>(state)</w:t>
       </w:r>
     </w:p>
     <w:p>
       <w:pPr>
         <w:pStyle w:val="Style1"/>
       </w:pPr>
-      <w:r>
-        <w:t>AmbientColor(color)</w:t>
+      <w:proofErr w:type="spellStart"/>
+      <w:r>
+        <w:t>AmbientColor</w:t>
+      </w:r>
+      <w:proofErr w:type="spellEnd"/>
+      <w:r>
+        <w:t>(color)</w:t>
       </w:r>
     </w:p>
     <w:p>
       <w:pPr>
         <w:pStyle w:val="Style1"/>
       </w:pPr>
-      <w:r>
-        <w:t>ClearTarget()</w:t>
+      <w:proofErr w:type="spellStart"/>
+      <w:r>
+        <w:t>ClearTarget</w:t>
+      </w:r>
+      <w:proofErr w:type="spellEnd"/>
+      <w:r>
+        <w:t>()</w:t>
       </w:r>
     </w:p>
     <w:p>
       <w:pPr>
         <w:pStyle w:val="Style1"/>
       </w:pPr>
-      <w:r>
-        <w:t>DrawBox(mat,dims,color)</w:t>
+      <w:proofErr w:type="spellStart"/>
+      <w:r>
+        <w:t>DrawBox</w:t>
+      </w:r>
+      <w:proofErr w:type="spellEnd"/>
+      <w:r>
+        <w:t>(</w:t>
+      </w:r>
+      <w:proofErr w:type="spellStart"/>
+      <w:r>
+        <w:t>mat,dims,color</w:t>
+      </w:r>
+      <w:proofErr w:type="spellEnd"/>
+      <w:r>
+        <w:t>)</w:t>
       </w:r>
     </w:p>
     <w:p>
       <w:pPr>
         <w:pStyle w:val="Style1"/>
       </w:pPr>
-      <w:r>
-        <w:t>DrawQuad(x1,x2,y1,y</w:t>
+      <w:proofErr w:type="spellStart"/>
+      <w:r>
+        <w:t>DrawQuad</w:t>
+      </w:r>
+      <w:proofErr w:type="spellEnd"/>
+      <w:r>
+        <w:t>(x1,x2,y1,y</w:t>
       </w:r>
       <w:r>
         <w:t>2</w:t>
@@ -713,35 +1332,78 @@
       </w:r>
       <w:r>
         <w:br/>
-        <w:t>DrawQuadEx(vec3,color,flipY)</w:t>
-      </w:r>
-      <w:r>
-        <w:br/>
-        <w:t>DrawPolygon(v1,v2,v3)</w:t>
+      </w:r>
+      <w:proofErr w:type="spellStart"/>
+      <w:r>
+        <w:t>DrawQuadEx</w:t>
+      </w:r>
+      <w:proofErr w:type="spellEnd"/>
+      <w:r>
+        <w:t>(vec3,color,</w:t>
+      </w:r>
+      <w:r>
+        <w:t>usesDepth,</w:t>
+      </w:r>
+      <w:r>
+        <w:t>flipY)</w:t>
+      </w:r>
+      <w:r>
+        <w:br/>
+      </w:r>
+      <w:proofErr w:type="spellStart"/>
+      <w:r>
+        <w:t>DrawPolygon</w:t>
+      </w:r>
+      <w:proofErr w:type="spellEnd"/>
+      <w:r>
+        <w:t>(v1,v2,v3)</w:t>
       </w:r>
     </w:p>
     <w:p>
       <w:pPr>
         <w:pStyle w:val="Style1"/>
       </w:pPr>
-      <w:r>
-        <w:t>CullMode(mode)</w:t>
+      <w:proofErr w:type="spellStart"/>
+      <w:r>
+        <w:t>CullMode</w:t>
+      </w:r>
+      <w:proofErr w:type="spellEnd"/>
+      <w:r>
+        <w:t>(mode)</w:t>
       </w:r>
     </w:p>
     <w:p>
       <w:pPr>
         <w:pStyle w:val="Style1"/>
       </w:pPr>
-      <w:r>
-        <w:t>FillScreen(color,flipY)</w:t>
+      <w:proofErr w:type="spellStart"/>
+      <w:r>
+        <w:t>FillScreen</w:t>
+      </w:r>
+      <w:proofErr w:type="spellEnd"/>
+      <w:r>
+        <w:t>(</w:t>
+      </w:r>
+      <w:proofErr w:type="spellStart"/>
+      <w:r>
+        <w:t>color,flipY</w:t>
+      </w:r>
+      <w:proofErr w:type="spellEnd"/>
+      <w:r>
+        <w:t>)</w:t>
       </w:r>
     </w:p>
     <w:p>
       <w:pPr>
         <w:pStyle w:val="Style1"/>
       </w:pPr>
-      <w:r>
-        <w:t>RegisterFontFile(path)</w:t>
+      <w:proofErr w:type="spellStart"/>
+      <w:r>
+        <w:t>RegisterFontFile</w:t>
+      </w:r>
+      <w:proofErr w:type="spellEnd"/>
+      <w:r>
+        <w:t>(path)</w:t>
       </w:r>
     </w:p>
     <w:p>
@@ -766,7 +1428,23 @@
         <w:pStyle w:val="Style2"/>
       </w:pPr>
       <w:r>
-        <w:t>Scene(modelName,loadMaterials=true,optimizeMesh=false)</w:t>
+        <w:t>Scene(</w:t>
+      </w:r>
+      <w:proofErr w:type="spellStart"/>
+      <w:r>
+        <w:t>modelName,loadMaterials</w:t>
+      </w:r>
+      <w:proofErr w:type="spellEnd"/>
+      <w:r>
+        <w:t>=</w:t>
+      </w:r>
+      <w:proofErr w:type="spellStart"/>
+      <w:r>
+        <w:t>true,optimizeMesh</w:t>
+      </w:r>
+      <w:proofErr w:type="spellEnd"/>
+      <w:r>
+        <w:t>=false)</w:t>
       </w:r>
     </w:p>
     <w:p>
@@ -781,88 +1459,183 @@
       <w:pPr>
         <w:pStyle w:val="Style2"/>
       </w:pPr>
-      <w:r>
-        <w:t>drawSubset(index,mat)</w:t>
-      </w:r>
-    </w:p>
-    <w:p>
-      <w:pPr>
-        <w:pStyle w:val="Style2"/>
-      </w:pPr>
-      <w:r>
-        <w:t>loadModel(modelName,loadMaterials=true,optimizeMesh=false)</w:t>
-      </w:r>
-    </w:p>
-    <w:p>
-      <w:pPr>
-        <w:pStyle w:val="Style2"/>
-      </w:pPr>
-      <w:r>
-        <w:t>loadScene(modelName,loadMaterials=true,optimizeMesh=false)</w:t>
-      </w:r>
-    </w:p>
-    <w:p>
-      <w:pPr>
-        <w:pStyle w:val="Style2"/>
-      </w:pPr>
-      <w:r>
-        <w:t>getMeshes()</w:t>
-      </w:r>
-    </w:p>
-    <w:p>
-      <w:pPr>
-        <w:pStyle w:val="Style2"/>
-      </w:pPr>
-      <w:r>
-        <w:t>getLights()</w:t>
-      </w:r>
-    </w:p>
-    <w:p>
-      <w:pPr>
-        <w:pStyle w:val="Style2"/>
-      </w:pPr>
-      <w:r>
-        <w:t>getFlattenNodes()</w:t>
-      </w:r>
-    </w:p>
-    <w:p>
-      <w:pPr>
-        <w:pStyle w:val="Style2"/>
-      </w:pPr>
-      <w:r>
-        <w:t>getTargets()</w:t>
-      </w:r>
-    </w:p>
-    <w:p>
-      <w:pPr>
-        <w:pStyle w:val="Style2"/>
-      </w:pPr>
-      <w:r>
-        <w:t>findMesh(name)</w:t>
-      </w:r>
-    </w:p>
-    <w:p>
-      <w:pPr>
-        <w:pStyle w:val="Style2"/>
-      </w:pPr>
-      <w:r>
-        <w:t>findLight(name)</w:t>
-      </w:r>
-    </w:p>
-    <w:p>
-      <w:pPr>
-        <w:pStyle w:val="Style2"/>
-      </w:pPr>
-      <w:r>
-        <w:t>findTarget(name)</w:t>
-      </w:r>
-    </w:p>
-    <w:p>
-      <w:pPr>
-        <w:pStyle w:val="Style2"/>
-      </w:pPr>
-      <w:r>
-        <w:t>getRootNode()</w:t>
+      <w:proofErr w:type="spellStart"/>
+      <w:r>
+        <w:t>drawSubset</w:t>
+      </w:r>
+      <w:proofErr w:type="spellEnd"/>
+      <w:r>
+        <w:t>(</w:t>
+      </w:r>
+      <w:proofErr w:type="spellStart"/>
+      <w:r>
+        <w:t>index,mat</w:t>
+      </w:r>
+      <w:proofErr w:type="spellEnd"/>
+      <w:r>
+        <w:t>)</w:t>
+      </w:r>
+    </w:p>
+    <w:p>
+      <w:pPr>
+        <w:pStyle w:val="Style2"/>
+      </w:pPr>
+      <w:proofErr w:type="spellStart"/>
+      <w:r>
+        <w:t>loadModel</w:t>
+      </w:r>
+      <w:proofErr w:type="spellEnd"/>
+      <w:r>
+        <w:t>(</w:t>
+      </w:r>
+      <w:proofErr w:type="spellStart"/>
+      <w:r>
+        <w:t>modelName,loadMaterials</w:t>
+      </w:r>
+      <w:proofErr w:type="spellEnd"/>
+      <w:r>
+        <w:t>=</w:t>
+      </w:r>
+      <w:proofErr w:type="spellStart"/>
+      <w:r>
+        <w:t>true,optimizeMesh</w:t>
+      </w:r>
+      <w:proofErr w:type="spellEnd"/>
+      <w:r>
+        <w:t>=false)</w:t>
+      </w:r>
+    </w:p>
+    <w:p>
+      <w:pPr>
+        <w:pStyle w:val="Style2"/>
+      </w:pPr>
+      <w:proofErr w:type="spellStart"/>
+      <w:r>
+        <w:t>loadScene</w:t>
+      </w:r>
+      <w:proofErr w:type="spellEnd"/>
+      <w:r>
+        <w:t>(</w:t>
+      </w:r>
+      <w:proofErr w:type="spellStart"/>
+      <w:r>
+        <w:t>modelName,loadMaterials</w:t>
+      </w:r>
+      <w:proofErr w:type="spellEnd"/>
+      <w:r>
+        <w:t>=</w:t>
+      </w:r>
+      <w:proofErr w:type="spellStart"/>
+      <w:r>
+        <w:t>true,optimizeMesh</w:t>
+      </w:r>
+      <w:proofErr w:type="spellEnd"/>
+      <w:r>
+        <w:t>=false)</w:t>
+      </w:r>
+    </w:p>
+    <w:p>
+      <w:pPr>
+        <w:pStyle w:val="Style2"/>
+      </w:pPr>
+      <w:proofErr w:type="spellStart"/>
+      <w:r>
+        <w:t>getMeshes</w:t>
+      </w:r>
+      <w:proofErr w:type="spellEnd"/>
+      <w:r>
+        <w:t>()</w:t>
+      </w:r>
+    </w:p>
+    <w:p>
+      <w:pPr>
+        <w:pStyle w:val="Style2"/>
+      </w:pPr>
+      <w:proofErr w:type="spellStart"/>
+      <w:r>
+        <w:t>getLights</w:t>
+      </w:r>
+      <w:proofErr w:type="spellEnd"/>
+      <w:r>
+        <w:t>()</w:t>
+      </w:r>
+    </w:p>
+    <w:p>
+      <w:pPr>
+        <w:pStyle w:val="Style2"/>
+      </w:pPr>
+      <w:proofErr w:type="spellStart"/>
+      <w:r>
+        <w:t>getFlattenNodes</w:t>
+      </w:r>
+      <w:proofErr w:type="spellEnd"/>
+      <w:r>
+        <w:t>()</w:t>
+      </w:r>
+    </w:p>
+    <w:p>
+      <w:pPr>
+        <w:pStyle w:val="Style2"/>
+      </w:pPr>
+      <w:proofErr w:type="spellStart"/>
+      <w:r>
+        <w:t>getTargets</w:t>
+      </w:r>
+      <w:proofErr w:type="spellEnd"/>
+      <w:r>
+        <w:t>()</w:t>
+      </w:r>
+    </w:p>
+    <w:p>
+      <w:pPr>
+        <w:pStyle w:val="Style2"/>
+      </w:pPr>
+      <w:proofErr w:type="spellStart"/>
+      <w:r>
+        <w:t>findMesh</w:t>
+      </w:r>
+      <w:proofErr w:type="spellEnd"/>
+      <w:r>
+        <w:t>(name)</w:t>
+      </w:r>
+    </w:p>
+    <w:p>
+      <w:pPr>
+        <w:pStyle w:val="Style2"/>
+      </w:pPr>
+      <w:proofErr w:type="spellStart"/>
+      <w:r>
+        <w:t>findLight</w:t>
+      </w:r>
+      <w:proofErr w:type="spellEnd"/>
+      <w:r>
+        <w:t>(name)</w:t>
+      </w:r>
+    </w:p>
+    <w:p>
+      <w:pPr>
+        <w:pStyle w:val="Style2"/>
+      </w:pPr>
+      <w:proofErr w:type="spellStart"/>
+      <w:r>
+        <w:t>findTarget</w:t>
+      </w:r>
+      <w:proofErr w:type="spellEnd"/>
+      <w:r>
+        <w:t>(name)</w:t>
+      </w:r>
+    </w:p>
+    <w:p>
+      <w:pPr>
+        <w:pStyle w:val="Style2"/>
+      </w:pPr>
+      <w:proofErr w:type="spellStart"/>
+      <w:r>
+        <w:t>getRootNode</w:t>
+      </w:r>
+      <w:proofErr w:type="spellEnd"/>
+      <w:r>
+        <w:t>()</w:t>
       </w:r>
     </w:p>
     <w:p>
@@ -893,52 +1666,89 @@
       <w:pPr>
         <w:pStyle w:val="Style2"/>
       </w:pPr>
-      <w:r>
-        <w:t>getName()</w:t>
-      </w:r>
-      <w:r>
-        <w:br/>
-        <w:t>setName(name)</w:t>
-      </w:r>
-    </w:p>
-    <w:p>
-      <w:pPr>
-        <w:pStyle w:val="Style2"/>
-      </w:pPr>
-      <w:r>
-        <w:t>getTransform()</w:t>
-      </w:r>
-    </w:p>
-    <w:p>
-      <w:pPr>
-        <w:pStyle w:val="Style2"/>
-      </w:pPr>
-      <w:r>
-        <w:t>setTransform(mat)</w:t>
-      </w:r>
-    </w:p>
-    <w:p>
-      <w:pPr>
-        <w:pStyle w:val="Style2"/>
-      </w:pPr>
-      <w:r>
-        <w:t>getFinalTransform()</w:t>
-      </w:r>
-    </w:p>
-    <w:p>
-      <w:pPr>
-        <w:pStyle w:val="Style2"/>
-      </w:pPr>
-      <w:r>
-        <w:t>addNode(node)</w:t>
-      </w:r>
-    </w:p>
-    <w:p>
-      <w:pPr>
-        <w:pStyle w:val="Style2"/>
-      </w:pPr>
-      <w:r>
-        <w:t>addMesh(mesh)</w:t>
+      <w:proofErr w:type="spellStart"/>
+      <w:r>
+        <w:t>getName</w:t>
+      </w:r>
+      <w:proofErr w:type="spellEnd"/>
+      <w:r>
+        <w:t>()</w:t>
+      </w:r>
+      <w:r>
+        <w:br/>
+      </w:r>
+      <w:proofErr w:type="spellStart"/>
+      <w:r>
+        <w:t>setName</w:t>
+      </w:r>
+      <w:proofErr w:type="spellEnd"/>
+      <w:r>
+        <w:t>(name)</w:t>
+      </w:r>
+    </w:p>
+    <w:p>
+      <w:pPr>
+        <w:pStyle w:val="Style2"/>
+      </w:pPr>
+      <w:proofErr w:type="spellStart"/>
+      <w:r>
+        <w:t>getTransform</w:t>
+      </w:r>
+      <w:proofErr w:type="spellEnd"/>
+      <w:r>
+        <w:t>()</w:t>
+      </w:r>
+    </w:p>
+    <w:p>
+      <w:pPr>
+        <w:pStyle w:val="Style2"/>
+      </w:pPr>
+      <w:proofErr w:type="spellStart"/>
+      <w:r>
+        <w:t>setTransform</w:t>
+      </w:r>
+      <w:proofErr w:type="spellEnd"/>
+      <w:r>
+        <w:t>(mat)</w:t>
+      </w:r>
+    </w:p>
+    <w:p>
+      <w:pPr>
+        <w:pStyle w:val="Style2"/>
+      </w:pPr>
+      <w:proofErr w:type="spellStart"/>
+      <w:r>
+        <w:t>getFinalTransform</w:t>
+      </w:r>
+      <w:proofErr w:type="spellEnd"/>
+      <w:r>
+        <w:t>()</w:t>
+      </w:r>
+    </w:p>
+    <w:p>
+      <w:pPr>
+        <w:pStyle w:val="Style2"/>
+      </w:pPr>
+      <w:proofErr w:type="spellStart"/>
+      <w:r>
+        <w:t>addNode</w:t>
+      </w:r>
+      <w:proofErr w:type="spellEnd"/>
+      <w:r>
+        <w:t>(node)</w:t>
+      </w:r>
+    </w:p>
+    <w:p>
+      <w:pPr>
+        <w:pStyle w:val="Style2"/>
+      </w:pPr>
+      <w:proofErr w:type="spellStart"/>
+      <w:r>
+        <w:t>addMesh</w:t>
+      </w:r>
+      <w:proofErr w:type="spellEnd"/>
+      <w:r>
+        <w:t>(mesh)</w:t>
       </w:r>
     </w:p>
     <w:p>
@@ -953,216 +1763,698 @@
       <w:pPr>
         <w:pStyle w:val="Style2"/>
       </w:pPr>
-      <w:r>
-        <w:t>drawSubset(index, mat)</w:t>
-      </w:r>
-    </w:p>
-    <w:p>
-      <w:pPr>
-        <w:pStyle w:val="Style2"/>
-      </w:pPr>
-      <w:r>
-        <w:t>getMeshes()</w:t>
-      </w:r>
-      <w:r>
-        <w:br/>
-        <w:t>getMeshParts()</w:t>
-      </w:r>
-    </w:p>
-    <w:p>
-      <w:pPr>
-        <w:pStyle w:val="Style2"/>
-      </w:pPr>
+      <w:proofErr w:type="spellStart"/>
+      <w:r>
+        <w:t>drawSubset</w:t>
+      </w:r>
+      <w:proofErr w:type="spellEnd"/>
+      <w:r>
+        <w:t>(index, mat)</w:t>
+      </w:r>
+    </w:p>
+    <w:p>
+      <w:pPr>
+        <w:pStyle w:val="Style2"/>
+      </w:pPr>
+      <w:proofErr w:type="spellStart"/>
+      <w:r>
+        <w:t>getMeshes</w:t>
+      </w:r>
+      <w:proofErr w:type="spellEnd"/>
+      <w:r>
+        <w:t>()</w:t>
+      </w:r>
+      <w:r>
+        <w:br/>
+      </w:r>
+      <w:proofErr w:type="spellStart"/>
+      <w:r>
+        <w:t>getMeshParts</w:t>
+      </w:r>
+      <w:proofErr w:type="spellEnd"/>
+      <w:r>
+        <w:t>()</w:t>
+      </w:r>
+    </w:p>
+    <w:p>
+      <w:pPr>
+        <w:pStyle w:val="Style2"/>
+      </w:pPr>
+      <w:proofErr w:type="spellStart"/>
       <w:r>
         <w:lastRenderedPageBreak/>
-        <w:t>getLights()</w:t>
-      </w:r>
-    </w:p>
-    <w:p>
-      <w:pPr>
-        <w:pStyle w:val="Style2"/>
-      </w:pPr>
-      <w:r>
-        <w:t>getTargets()</w:t>
-      </w:r>
-      <w:r>
-        <w:br/>
-        <w:t>getNodes()</w:t>
-      </w:r>
-    </w:p>
-    <w:p>
-      <w:pPr>
-        <w:pStyle w:val="Style2"/>
-      </w:pPr>
-      <w:r>
-        <w:t>findMesh(name)</w:t>
-      </w:r>
-    </w:p>
-    <w:p>
-      <w:pPr>
-        <w:pStyle w:val="Style2"/>
-      </w:pPr>
-      <w:r>
-        <w:t>findLight(name)</w:t>
-      </w:r>
-    </w:p>
-    <w:p>
-      <w:pPr>
-        <w:pStyle w:val="Style2"/>
-      </w:pPr>
-      <w:r>
-        <w:t>findTarget(name)</w:t>
-      </w:r>
-      <w:r>
-        <w:br/>
-        <w:t>findNode(name)</w:t>
-      </w:r>
-      <w:r>
-        <w:br/>
-        <w:t>getMeta(name)</w:t>
+        <w:t>getLights</w:t>
+      </w:r>
+      <w:proofErr w:type="spellEnd"/>
+      <w:r>
+        <w:t>()</w:t>
+      </w:r>
+    </w:p>
+    <w:p>
+      <w:pPr>
+        <w:pStyle w:val="Style2"/>
+      </w:pPr>
+      <w:proofErr w:type="spellStart"/>
+      <w:r>
+        <w:t>getTargets</w:t>
+      </w:r>
+      <w:proofErr w:type="spellEnd"/>
+      <w:r>
+        <w:t>()</w:t>
+      </w:r>
+      <w:r>
+        <w:br/>
+      </w:r>
+      <w:proofErr w:type="spellStart"/>
+      <w:r>
+        <w:t>getNodes</w:t>
+      </w:r>
+      <w:proofErr w:type="spellEnd"/>
+      <w:r>
+        <w:t>()</w:t>
+      </w:r>
+    </w:p>
+    <w:p>
+      <w:pPr>
+        <w:pStyle w:val="Style2"/>
+      </w:pPr>
+      <w:proofErr w:type="spellStart"/>
+      <w:r>
+        <w:t>findMesh</w:t>
+      </w:r>
+      <w:proofErr w:type="spellEnd"/>
+      <w:r>
+        <w:t>(name)</w:t>
+      </w:r>
+    </w:p>
+    <w:p>
+      <w:pPr>
+        <w:pStyle w:val="Style2"/>
+      </w:pPr>
+      <w:proofErr w:type="spellStart"/>
+      <w:r>
+        <w:t>findLight</w:t>
+      </w:r>
+      <w:proofErr w:type="spellEnd"/>
+      <w:r>
+        <w:t>(name)</w:t>
+      </w:r>
+    </w:p>
+    <w:p>
+      <w:pPr>
+        <w:pStyle w:val="Style2"/>
+      </w:pPr>
+      <w:proofErr w:type="spellStart"/>
+      <w:r>
+        <w:t>findTarget</w:t>
+      </w:r>
+      <w:proofErr w:type="spellEnd"/>
+      <w:r>
+        <w:t>(name)</w:t>
+      </w:r>
+      <w:r>
+        <w:br/>
+      </w:r>
+      <w:proofErr w:type="spellStart"/>
+      <w:r>
+        <w:t>findNode</w:t>
+      </w:r>
+      <w:proofErr w:type="spellEnd"/>
+      <w:r>
+        <w:t>(name)</w:t>
+      </w:r>
+      <w:r>
+        <w:br/>
+      </w:r>
+      <w:proofErr w:type="spellStart"/>
+      <w:r>
+        <w:t>getMeta</w:t>
+      </w:r>
+      <w:proofErr w:type="spellEnd"/>
+      <w:r>
+        <w:t>(name)</w:t>
       </w:r>
     </w:p>
     <w:p>
       <w:pPr>
         <w:pStyle w:val="Heading2"/>
       </w:pPr>
+      <w:r>
+        <w:t>mesh</w:t>
+      </w:r>
+    </w:p>
+    <w:p>
+      <w:pPr>
+        <w:pStyle w:val="Style2"/>
+      </w:pPr>
+      <w:r>
+        <w:t>Mesh()</w:t>
+      </w:r>
+      <w:r>
+        <w:br/>
+      </w:r>
+      <w:proofErr w:type="spellStart"/>
+      <w:r>
+        <w:t>addFGroup</w:t>
+      </w:r>
+      <w:proofErr w:type="spellEnd"/>
+      <w:r>
+        <w:t>(part)</w:t>
+      </w:r>
+      <w:r>
+        <w:br/>
+      </w:r>
+      <w:proofErr w:type="spellStart"/>
+      <w:r>
+        <w:t>addPart</w:t>
+      </w:r>
+      <w:proofErr w:type="spellEnd"/>
+      <w:r>
+        <w:t>(part)</w:t>
+      </w:r>
+      <w:r>
+        <w:br/>
+        <w:t>draw(mat)</w:t>
+      </w:r>
+      <w:r>
+        <w:br/>
+        <w:t>clone()</w:t>
+      </w:r>
+      <w:r>
+        <w:br/>
+      </w:r>
+      <w:proofErr w:type="spellStart"/>
+      <w:r>
+        <w:t>getFGroups</w:t>
+      </w:r>
+      <w:proofErr w:type="spellEnd"/>
+      <w:r>
+        <w:t>()</w:t>
+      </w:r>
+      <w:r>
+        <w:br/>
+      </w:r>
+      <w:proofErr w:type="spellStart"/>
+      <w:r>
+        <w:t>getParts</w:t>
+      </w:r>
+      <w:proofErr w:type="spellEnd"/>
+      <w:r>
+        <w:t>()</w:t>
+      </w:r>
+      <w:r>
+        <w:br/>
+        <w:t>clear()</w:t>
+      </w:r>
+      <w:r>
+        <w:br/>
+      </w:r>
+      <w:proofErr w:type="spellStart"/>
+      <w:r>
+        <w:t>setName</w:t>
+      </w:r>
+      <w:proofErr w:type="spellEnd"/>
+      <w:r>
+        <w:t>(name)</w:t>
+      </w:r>
+      <w:r>
+        <w:br/>
+      </w:r>
+      <w:proofErr w:type="spellStart"/>
+      <w:r>
+        <w:t>getName</w:t>
+      </w:r>
+      <w:proofErr w:type="spellEnd"/>
+      <w:r>
+        <w:t>()</w:t>
+      </w:r>
+      <w:r>
+        <w:br/>
+      </w:r>
+      <w:proofErr w:type="spellStart"/>
+      <w:r>
+        <w:t>setMaterial</w:t>
+      </w:r>
+      <w:proofErr w:type="spellEnd"/>
+      <w:r>
+        <w:t>(</w:t>
+      </w:r>
+      <w:proofErr w:type="spellStart"/>
+      <w:r>
+        <w:t>tex</w:t>
+      </w:r>
+      <w:proofErr w:type="spellEnd"/>
+      <w:r>
+        <w:t>)</w:t>
+      </w:r>
+      <w:r>
+        <w:br/>
+      </w:r>
+      <w:proofErr w:type="spellStart"/>
+      <w:r>
+        <w:t>getMaterial</w:t>
+      </w:r>
+      <w:proofErr w:type="spellEnd"/>
+      <w:r>
+        <w:t>(</w:t>
+      </w:r>
+      <w:proofErr w:type="spellStart"/>
+      <w:r>
+        <w:t>matId</w:t>
+      </w:r>
+      <w:proofErr w:type="spellEnd"/>
+      <w:r>
+        <w:t>)</w:t>
+      </w:r>
     </w:p>
     <w:p>
       <w:pPr>
         <w:pStyle w:val="Heading2"/>
       </w:pPr>
+      <w:r>
+        <w:t xml:space="preserve">part / </w:t>
+      </w:r>
+      <w:proofErr w:type="spellStart"/>
+      <w:r>
+        <w:t>facegroup</w:t>
+      </w:r>
+      <w:proofErr w:type="spellEnd"/>
+    </w:p>
+    <w:p>
+      <w:pPr>
+        <w:pStyle w:val="Style2"/>
+      </w:pPr>
+      <w:proofErr w:type="spellStart"/>
+      <w:r>
+        <w:t>FaceGroup</w:t>
+      </w:r>
+      <w:proofErr w:type="spellEnd"/>
+      <w:r>
+        <w:t>()</w:t>
+      </w:r>
+      <w:r>
+        <w:br/>
+        <w:t>clone()</w:t>
+      </w:r>
+      <w:r>
+        <w:br/>
+      </w:r>
+      <w:proofErr w:type="spellStart"/>
+      <w:r>
+        <w:t>addVertex</w:t>
+      </w:r>
+      <w:proofErr w:type="spellEnd"/>
+      <w:r>
+        <w:t>(vert)</w:t>
+      </w:r>
+      <w:r>
+        <w:br/>
+      </w:r>
+      <w:proofErr w:type="spellStart"/>
+      <w:r>
+        <w:t>addIndex</w:t>
+      </w:r>
+      <w:proofErr w:type="spellEnd"/>
+      <w:r>
+        <w:t>(index)</w:t>
+      </w:r>
+      <w:r>
+        <w:br/>
+      </w:r>
+      <w:proofErr w:type="spellStart"/>
+      <w:r>
+        <w:t>addTriangle</w:t>
+      </w:r>
+      <w:proofErr w:type="spellEnd"/>
+      <w:r>
+        <w:t>(</w:t>
+      </w:r>
+      <w:proofErr w:type="spellStart"/>
+      <w:r>
+        <w:t>a,b,c</w:t>
+      </w:r>
+      <w:proofErr w:type="spellEnd"/>
+      <w:r>
+        <w:t>)</w:t>
+      </w:r>
+      <w:r>
+        <w:br/>
+      </w:r>
+      <w:proofErr w:type="spellStart"/>
+      <w:r>
+        <w:t>setMaterial</w:t>
+      </w:r>
+      <w:proofErr w:type="spellEnd"/>
+      <w:r>
+        <w:t>(mat)</w:t>
+      </w:r>
+      <w:r>
+        <w:br/>
+      </w:r>
+      <w:proofErr w:type="spellStart"/>
+      <w:r>
+        <w:t>getMaterial</w:t>
+      </w:r>
+      <w:proofErr w:type="spellEnd"/>
+      <w:r>
+        <w:t>()</w:t>
+      </w:r>
+      <w:r>
+        <w:t xml:space="preserve"> </w:t>
+      </w:r>
+      <w:r>
+        <w:br/>
+        <w:t>draw(mat)</w:t>
+      </w:r>
+      <w:r>
+        <w:br/>
+        <w:t>build()</w:t>
+      </w:r>
+      <w:r>
+        <w:br/>
+      </w:r>
+      <w:proofErr w:type="spellStart"/>
+      <w:r>
+        <w:t>calcNormals</w:t>
+      </w:r>
+      <w:proofErr w:type="spellEnd"/>
+      <w:r>
+        <w:t>()</w:t>
+      </w:r>
+      <w:r>
+        <w:br/>
+        <w:t>clear()</w:t>
+      </w:r>
+      <w:r>
+        <w:br/>
+      </w:r>
+      <w:proofErr w:type="spellStart"/>
+      <w:r>
+        <w:t>getVertices</w:t>
+      </w:r>
+      <w:proofErr w:type="spellEnd"/>
+      <w:r>
+        <w:t>()</w:t>
+      </w:r>
+      <w:r>
+        <w:br/>
+      </w:r>
+      <w:proofErr w:type="spellStart"/>
+      <w:r>
+        <w:t>getIndices</w:t>
+      </w:r>
+      <w:proofErr w:type="spellEnd"/>
+      <w:r>
+        <w:t>()</w:t>
+      </w:r>
     </w:p>
     <w:p>
       <w:pPr>
         <w:pStyle w:val="Heading2"/>
       </w:pPr>
       <w:r>
-        <w:t>mesh</w:t>
-      </w:r>
-    </w:p>
-    <w:p>
-      <w:pPr>
-        <w:pStyle w:val="Style2"/>
-      </w:pPr>
-      <w:r>
-        <w:t>Mesh()</w:t>
-      </w:r>
-      <w:r>
-        <w:br/>
-        <w:t>addFGroup(part)</w:t>
-      </w:r>
-      <w:r>
-        <w:br/>
-        <w:t>addPart(part)</w:t>
-      </w:r>
-      <w:r>
-        <w:br/>
-        <w:t>draw(mat)</w:t>
-      </w:r>
-      <w:r>
-        <w:br/>
-        <w:t>clone()</w:t>
-      </w:r>
-      <w:r>
-        <w:br/>
-        <w:t>getFGroups()</w:t>
-      </w:r>
-      <w:r>
-        <w:br/>
-        <w:t>getParts()</w:t>
-      </w:r>
-      <w:r>
-        <w:br/>
-        <w:t>clear()</w:t>
-      </w:r>
-      <w:r>
-        <w:br/>
-        <w:t>setName(name)</w:t>
-      </w:r>
-      <w:r>
-        <w:br/>
-        <w:t>getName()</w:t>
-      </w:r>
-      <w:r>
-        <w:br/>
-        <w:t>setMaterial(tex)</w:t>
-      </w:r>
-      <w:r>
-        <w:br/>
-        <w:t>getMaterial(</w:t>
-      </w:r>
-      <w:r>
-        <w:t>matId</w:t>
-      </w:r>
+        <w:t>material</w:t>
+      </w:r>
+    </w:p>
+    <w:p>
+      <w:pPr>
+        <w:pStyle w:val="Style2"/>
+      </w:pPr>
+      <w:r>
+        <w:t>Material()</w:t>
+      </w:r>
+      <w:r>
+        <w:br/>
+        <w:t>Material(</w:t>
+      </w:r>
+      <w:proofErr w:type="spellStart"/>
+      <w:r>
+        <w:t>textureName</w:t>
+      </w:r>
+      <w:proofErr w:type="spellEnd"/>
       <w:r>
         <w:t>)</w:t>
       </w:r>
+      <w:r>
+        <w:br/>
+        <w:t>Material(</w:t>
+      </w:r>
+      <w:proofErr w:type="spellStart"/>
+      <w:r>
+        <w:t>w,h</w:t>
+      </w:r>
+      <w:proofErr w:type="spellEnd"/>
+      <w:r>
+        <w:t>)</w:t>
+      </w:r>
+      <w:r>
+        <w:br/>
+      </w:r>
+      <w:proofErr w:type="spellStart"/>
+      <w:r>
+        <w:t>setSamplerState</w:t>
+      </w:r>
+      <w:proofErr w:type="spellEnd"/>
+      <w:r>
+        <w:t>(</w:t>
+      </w:r>
+      <w:proofErr w:type="spellStart"/>
+      <w:r>
+        <w:t>sampler,state</w:t>
+      </w:r>
+      <w:proofErr w:type="spellEnd"/>
+      <w:r>
+        <w:t>)</w:t>
+      </w:r>
+      <w:r>
+        <w:br/>
+      </w:r>
+      <w:proofErr w:type="spellStart"/>
+      <w:r>
+        <w:t>getSamplerState</w:t>
+      </w:r>
+      <w:proofErr w:type="spellEnd"/>
+      <w:r>
+        <w:t>(sampler)</w:t>
+      </w:r>
+      <w:r>
+        <w:br/>
+      </w:r>
+      <w:proofErr w:type="spellStart"/>
+      <w:r>
+        <w:t>loadFile</w:t>
+      </w:r>
+      <w:proofErr w:type="spellEnd"/>
+      <w:r>
+        <w:t>(</w:t>
+      </w:r>
+      <w:proofErr w:type="spellStart"/>
+      <w:r>
+        <w:t>textureName</w:t>
+      </w:r>
+      <w:proofErr w:type="spellEnd"/>
+      <w:r>
+        <w:t>)</w:t>
+      </w:r>
+      <w:r>
+        <w:br/>
+        <w:t>res()</w:t>
+      </w:r>
+      <w:r>
+        <w:br/>
+        <w:t>data()</w:t>
+      </w:r>
+      <w:r>
+        <w:br/>
+      </w:r>
+      <w:proofErr w:type="spellStart"/>
+      <w:r>
+        <w:t>getHandle</w:t>
+      </w:r>
+      <w:proofErr w:type="spellEnd"/>
+      <w:r>
+        <w:t>(slot)</w:t>
+      </w:r>
+      <w:r>
+        <w:br/>
+      </w:r>
+      <w:proofErr w:type="spellStart"/>
+      <w:r>
+        <w:t>setHandle</w:t>
+      </w:r>
+      <w:proofErr w:type="spellEnd"/>
+      <w:r>
+        <w:t>(</w:t>
+      </w:r>
+      <w:proofErr w:type="spellStart"/>
+      <w:r>
+        <w:t>slot,texHandle</w:t>
+      </w:r>
+      <w:proofErr w:type="spellEnd"/>
+      <w:r>
+        <w:t>)</w:t>
+      </w:r>
+      <w:r>
+        <w:br/>
+      </w:r>
+      <w:proofErr w:type="spellStart"/>
+      <w:r>
+        <w:t>setDiffuse</w:t>
+      </w:r>
+      <w:proofErr w:type="spellEnd"/>
+      <w:r>
+        <w:t>(color)</w:t>
+      </w:r>
+      <w:r>
+        <w:br/>
+      </w:r>
+      <w:proofErr w:type="spellStart"/>
+      <w:r>
+        <w:t>setAmbient</w:t>
+      </w:r>
+      <w:proofErr w:type="spellEnd"/>
+      <w:r>
+        <w:t>(color)</w:t>
+      </w:r>
+      <w:r>
+        <w:br/>
+      </w:r>
+      <w:proofErr w:type="spellStart"/>
+      <w:r>
+        <w:t>setSpecular</w:t>
+      </w:r>
+      <w:proofErr w:type="spellEnd"/>
+      <w:r>
+        <w:t>(color)</w:t>
+      </w:r>
+      <w:r>
+        <w:br/>
+      </w:r>
+      <w:proofErr w:type="spellStart"/>
+      <w:r>
+        <w:t>setEmission</w:t>
+      </w:r>
+      <w:proofErr w:type="spellEnd"/>
+      <w:r>
+        <w:t>(color)</w:t>
+      </w:r>
+      <w:r>
+        <w:br/>
+      </w:r>
+      <w:proofErr w:type="spellStart"/>
+      <w:r>
+        <w:t>setPower</w:t>
+      </w:r>
+      <w:proofErr w:type="spellEnd"/>
+      <w:r>
+        <w:t>(</w:t>
+      </w:r>
+      <w:proofErr w:type="spellStart"/>
+      <w:r>
+        <w:t>val</w:t>
+      </w:r>
+      <w:proofErr w:type="spellEnd"/>
+      <w:r>
+        <w:t>)</w:t>
+      </w:r>
+      <w:r>
+        <w:br/>
+      </w:r>
+      <w:proofErr w:type="spellStart"/>
+      <w:r>
+        <w:t>setOpacity</w:t>
+      </w:r>
+      <w:proofErr w:type="spellEnd"/>
+      <w:r>
+        <w:t>(</w:t>
+      </w:r>
+      <w:proofErr w:type="spellStart"/>
+      <w:r>
+        <w:t>val</w:t>
+      </w:r>
+      <w:proofErr w:type="spellEnd"/>
+      <w:r>
+        <w:t>)</w:t>
+      </w:r>
+      <w:r>
+        <w:br/>
+      </w:r>
+      <w:proofErr w:type="spellStart"/>
+      <w:r>
+        <w:t>alphaIsTransparency</w:t>
+      </w:r>
+      <w:proofErr w:type="spellEnd"/>
+      <w:r>
+        <w:t>(state)</w:t>
+      </w:r>
+      <w:r>
+        <w:br/>
+      </w:r>
+      <w:proofErr w:type="spellStart"/>
+      <w:r>
+        <w:t>alphaTest</w:t>
+      </w:r>
+      <w:proofErr w:type="spellEnd"/>
+      <w:r>
+        <w:t>(state)</w:t>
+      </w:r>
+      <w:r>
+        <w:br/>
+      </w:r>
+      <w:proofErr w:type="spellStart"/>
+      <w:r>
+        <w:t>setAlphaRef</w:t>
+      </w:r>
+      <w:proofErr w:type="spellEnd"/>
+      <w:r>
+        <w:t>(</w:t>
+      </w:r>
+      <w:proofErr w:type="spellStart"/>
+      <w:r>
+        <w:t>val</w:t>
+      </w:r>
+      <w:proofErr w:type="spellEnd"/>
+      <w:r>
+        <w:t>)</w:t>
+      </w:r>
+      <w:r>
+        <w:br/>
+      </w:r>
+      <w:proofErr w:type="spellStart"/>
+      <w:r>
+        <w:t>setShaded</w:t>
+      </w:r>
+      <w:proofErr w:type="spellEnd"/>
+      <w:r>
+        <w:t>(state)</w:t>
+      </w:r>
     </w:p>
     <w:p>
       <w:pPr>
         <w:pStyle w:val="Heading2"/>
       </w:pPr>
       <w:r>
-        <w:t>part / facegroup</w:t>
-      </w:r>
-    </w:p>
-    <w:p>
-      <w:pPr>
-        <w:pStyle w:val="Style2"/>
-      </w:pPr>
-      <w:r>
-        <w:t>FaceGroup()</w:t>
-      </w:r>
-      <w:r>
-        <w:br/>
-        <w:t>clone()</w:t>
-      </w:r>
-      <w:r>
-        <w:br/>
-        <w:t>addVertex(vert)</w:t>
-      </w:r>
-      <w:r>
-        <w:br/>
-        <w:t>addIndex(index)</w:t>
-      </w:r>
-      <w:r>
-        <w:br/>
-        <w:t>addTriangle(a,b,c)</w:t>
-      </w:r>
-      <w:r>
-        <w:br/>
-        <w:t>setMaterial(mat)</w:t>
-      </w:r>
-      <w:r>
-        <w:br/>
-        <w:t>getMaterial()</w:t>
-      </w:r>
-      <w:r>
-        <w:t xml:space="preserve"> </w:t>
-      </w:r>
-      <w:r>
-        <w:br/>
-        <w:t>draw(mat)</w:t>
-      </w:r>
-      <w:r>
-        <w:br/>
-        <w:t>build()</w:t>
-      </w:r>
-      <w:r>
-        <w:br/>
-        <w:t>calcNormals()</w:t>
-      </w:r>
-      <w:r>
-        <w:br/>
-        <w:t>clear()</w:t>
-      </w:r>
-      <w:r>
-        <w:br/>
-        <w:t>getVertices()</w:t>
-      </w:r>
-      <w:r>
-        <w:br/>
-        <w:t>getIndices()</w:t>
+        <w:t>Vertex</w:t>
+      </w:r>
+    </w:p>
+    <w:p>
+      <w:pPr>
+        <w:pStyle w:val="Style2"/>
+      </w:pPr>
+      <w:r>
+        <w:t>Vertex(</w:t>
+      </w:r>
+      <w:proofErr w:type="spellStart"/>
+      <w:r>
+        <w:t>x,y,z,su,tv,color,nx,ny,nz</w:t>
+      </w:r>
+      <w:proofErr w:type="spellEnd"/>
+      <w:r>
+        <w:t>)</w:t>
+      </w:r>
+      <w:r>
+        <w:br/>
+        <w:t>get()</w:t>
       </w:r>
     </w:p>
     <w:p>
@@ -1170,94 +2462,70 @@
         <w:pStyle w:val="Heading2"/>
       </w:pPr>
       <w:r>
-        <w:t>material</w:t>
-      </w:r>
-    </w:p>
-    <w:p>
-      <w:pPr>
-        <w:pStyle w:val="Style2"/>
-      </w:pPr>
-      <w:r>
-        <w:t>Material()</w:t>
-      </w:r>
-      <w:r>
-        <w:br/>
-        <w:t>Material(textureName)</w:t>
-      </w:r>
-      <w:r>
-        <w:br/>
-        <w:t>Material(w,h</w:t>
-      </w:r>
+        <w:t>font</w:t>
+      </w:r>
+    </w:p>
+    <w:p>
+      <w:pPr>
+        <w:pStyle w:val="Style2"/>
+      </w:pPr>
+      <w:r>
+        <w:t>Font(</w:t>
+      </w:r>
+      <w:proofErr w:type="spellStart"/>
+      <w:r>
+        <w:t>fontFamily</w:t>
+      </w:r>
+      <w:r>
+        <w:t>,size,boldness,italic</w:t>
+      </w:r>
+      <w:proofErr w:type="spellEnd"/>
       <w:r>
         <w:t>)</w:t>
       </w:r>
       <w:r>
         <w:br/>
-        <w:t>setSamplerState(sampler,state)</w:t>
-      </w:r>
-      <w:r>
-        <w:br/>
-        <w:t>getSamplerState(sampler)</w:t>
-      </w:r>
-      <w:r>
-        <w:br/>
-        <w:t>loadFile(textureName)</w:t>
-      </w:r>
-      <w:r>
-        <w:br/>
-        <w:t>res()</w:t>
-      </w:r>
-      <w:r>
-        <w:br/>
-        <w:t>data()</w:t>
-      </w:r>
-      <w:r>
-        <w:br/>
-        <w:t>getHandle(slot)</w:t>
-      </w:r>
-      <w:r>
-        <w:br/>
-        <w:t>setHandle(slot,texHandle)</w:t>
-      </w:r>
-      <w:r>
-        <w:br/>
-        <w:t>setDiffuse(color)</w:t>
-      </w:r>
-      <w:r>
-        <w:br/>
-        <w:t>setAmbient(color)</w:t>
-      </w:r>
-      <w:r>
-        <w:br/>
-        <w:t>setSpecular(color)</w:t>
-      </w:r>
-      <w:r>
-        <w:br/>
-        <w:t>setEmission(color)</w:t>
-      </w:r>
-      <w:r>
-        <w:br/>
-        <w:t>setPower(val)</w:t>
-      </w:r>
-      <w:r>
-        <w:br/>
-        <w:t>setOpacity(val)</w:t>
-      </w:r>
-      <w:r>
-        <w:br/>
-        <w:t>alphaIsTransparency(state)</w:t>
-      </w:r>
-      <w:r>
-        <w:br/>
-        <w:t>alphaTest(state)</w:t>
-      </w:r>
-      <w:r>
-        <w:br/>
-        <w:t>setAlphaRef(val)</w:t>
-      </w:r>
-      <w:r>
-        <w:br/>
-        <w:t>setShaded(state)</w:t>
+      </w:r>
+      <w:proofErr w:type="spellStart"/>
+      <w:r>
+        <w:t>drawText</w:t>
+      </w:r>
+      <w:proofErr w:type="spellEnd"/>
+      <w:r>
+        <w:t>(</w:t>
+      </w:r>
+      <w:proofErr w:type="spellStart"/>
+      <w:r>
+        <w:t>color,text,x,y,w</w:t>
+      </w:r>
+      <w:proofErr w:type="spellEnd"/>
+      <w:r>
+        <w:t>=0,h=0</w:t>
+      </w:r>
+      <w:r>
+        <w:t>,flags</w:t>
+      </w:r>
+      <w:r>
+        <w:t>)</w:t>
+      </w:r>
+      <w:r>
+        <w:br/>
+      </w:r>
+      <w:proofErr w:type="spellStart"/>
+      <w:r>
+        <w:t>measureText</w:t>
+      </w:r>
+      <w:proofErr w:type="spellEnd"/>
+      <w:r>
+        <w:t>(</w:t>
+      </w:r>
+      <w:proofErr w:type="spellStart"/>
+      <w:r>
+        <w:t>text,flags,width</w:t>
+      </w:r>
+      <w:proofErr w:type="spellEnd"/>
+      <w:r>
+        <w:t>)</w:t>
       </w:r>
     </w:p>
     <w:p>
@@ -1265,19 +2533,73 @@
         <w:pStyle w:val="Heading2"/>
       </w:pPr>
       <w:r>
-        <w:t>Vertex</w:t>
-      </w:r>
-    </w:p>
-    <w:p>
-      <w:pPr>
-        <w:pStyle w:val="Style2"/>
-      </w:pPr>
-      <w:r>
-        <w:t>Vertex(x,y,z,su,tv,color,nx,ny,nz)</w:t>
-      </w:r>
-      <w:r>
-        <w:br/>
-        <w:t>get()</w:t>
+        <w:t>render target</w:t>
+      </w:r>
+    </w:p>
+    <w:p>
+      <w:pPr>
+        <w:pStyle w:val="Style2"/>
+      </w:pPr>
+      <w:proofErr w:type="spellStart"/>
+      <w:r>
+        <w:t>RenderTarget</w:t>
+      </w:r>
+      <w:proofErr w:type="spellEnd"/>
+      <w:r>
+        <w:t>()</w:t>
+      </w:r>
+      <w:r>
+        <w:br/>
+      </w:r>
+      <w:proofErr w:type="spellStart"/>
+      <w:r>
+        <w:t>RenderTarget</w:t>
+      </w:r>
+      <w:proofErr w:type="spellEnd"/>
+      <w:r>
+        <w:t>(</w:t>
+      </w:r>
+      <w:proofErr w:type="spellStart"/>
+      <w:r>
+        <w:t>w,h</w:t>
+      </w:r>
+      <w:proofErr w:type="spellEnd"/>
+      <w:r>
+        <w:t>)</w:t>
+      </w:r>
+      <w:r>
+        <w:br/>
+      </w:r>
+      <w:proofErr w:type="spellStart"/>
+      <w:r>
+        <w:t>RenderTarget</w:t>
+      </w:r>
+      <w:proofErr w:type="spellEnd"/>
+      <w:r>
+        <w:t>(</w:t>
+      </w:r>
+      <w:proofErr w:type="spellStart"/>
+      <w:r>
+        <w:t>w,h,hasDepth</w:t>
+      </w:r>
+      <w:proofErr w:type="spellEnd"/>
+      <w:r>
+        <w:t>=false)</w:t>
+      </w:r>
+      <w:r>
+        <w:br/>
+      </w:r>
+      <w:proofErr w:type="spellStart"/>
+      <w:r>
+        <w:t>getHandle</w:t>
+      </w:r>
+      <w:proofErr w:type="spellEnd"/>
+      <w:r>
+        <w:t>()</w:t>
+      </w:r>
+      <w:r>
+        <w:br/>
+        <w:t>bind()</w:t>
       </w:r>
     </w:p>
     <w:p>
@@ -1285,74 +2607,6 @@
         <w:pStyle w:val="Heading2"/>
       </w:pPr>
       <w:r>
-        <w:t>font</w:t>
-      </w:r>
-    </w:p>
-    <w:p>
-      <w:pPr>
-        <w:pStyle w:val="Style2"/>
-      </w:pPr>
-      <w:r>
-        <w:t>Font(fontFamily</w:t>
-      </w:r>
-      <w:r>
-        <w:t>,size,boldness,italic</w:t>
-      </w:r>
-      <w:r>
-        <w:t>)</w:t>
-      </w:r>
-      <w:r>
-        <w:br/>
-        <w:t>drawText(color,text,x,y,w=0,h=0</w:t>
-      </w:r>
-      <w:r>
-        <w:t>,flags</w:t>
-      </w:r>
-      <w:r>
-        <w:t>)</w:t>
-      </w:r>
-      <w:r>
-        <w:br/>
-        <w:t>measureText(text,flags,width)</w:t>
-      </w:r>
-    </w:p>
-    <w:p>
-      <w:pPr>
-        <w:pStyle w:val="Heading2"/>
-      </w:pPr>
-      <w:r>
-        <w:t>render target</w:t>
-      </w:r>
-    </w:p>
-    <w:p>
-      <w:pPr>
-        <w:pStyle w:val="Style2"/>
-      </w:pPr>
-      <w:r>
-        <w:t>RenderTarget()</w:t>
-      </w:r>
-      <w:r>
-        <w:br/>
-        <w:t>RenderTarget(w,h)</w:t>
-      </w:r>
-      <w:r>
-        <w:br/>
-        <w:t>RenderTarget(w,h,hasDepth=false)</w:t>
-      </w:r>
-      <w:r>
-        <w:br/>
-        <w:t>getHandle()</w:t>
-      </w:r>
-      <w:r>
-        <w:br/>
-        <w:t>bind()</w:t>
-      </w:r>
-    </w:p>
-    <w:p>
-      <w:pPr>
-        <w:pStyle w:val="Heading2"/>
-      </w:pPr>
-      <w:r>
         <w:t>effect</w:t>
       </w:r>
     </w:p>
@@ -1361,11 +2615,16 @@
         <w:pStyle w:val="Style2"/>
       </w:pPr>
       <w:r>
-        <w:t>Effect(effect</w:t>
+        <w:t>Effect(</w:t>
+      </w:r>
+      <w:proofErr w:type="spellStart"/>
+      <w:r>
+        <w:t>effect</w:t>
       </w:r>
       <w:r>
         <w:t>Path</w:t>
       </w:r>
+      <w:proofErr w:type="spellEnd"/>
       <w:r>
         <w:t>)</w:t>
       </w:r>
@@ -1382,11 +2641,25 @@
       </w:r>
       <w:r>
         <w:br/>
-        <w:t>beginPass(pass)</w:t>
-      </w:r>
-      <w:r>
-        <w:br/>
-        <w:t>endPass()</w:t>
+      </w:r>
+      <w:proofErr w:type="spellStart"/>
+      <w:r>
+        <w:t>beginPass</w:t>
+      </w:r>
+      <w:proofErr w:type="spellEnd"/>
+      <w:r>
+        <w:t>(pass)</w:t>
+      </w:r>
+      <w:r>
+        <w:br/>
+      </w:r>
+      <w:proofErr w:type="spellStart"/>
+      <w:r>
+        <w:t>endPass</w:t>
+      </w:r>
+      <w:proofErr w:type="spellEnd"/>
+      <w:r>
+        <w:t>()</w:t>
       </w:r>
       <w:r>
         <w:br/>
@@ -1394,42 +2667,163 @@
       </w:r>
       <w:r>
         <w:br/>
+      </w:r>
+      <w:proofErr w:type="spellStart"/>
+      <w:r>
         <w:t>set</w:t>
       </w:r>
       <w:r>
-        <w:t>Bool(name,val)</w:t>
-      </w:r>
-      <w:r>
-        <w:br/>
-        <w:t>setFloat(name,val)</w:t>
-      </w:r>
-      <w:r>
-        <w:br/>
-        <w:t>setMatrix(name,mat)</w:t>
-      </w:r>
-      <w:r>
-        <w:br/>
-        <w:t>setVector3(name,vec)</w:t>
-      </w:r>
-      <w:r>
-        <w:br/>
-        <w:t>setVector4(name,vec)</w:t>
-      </w:r>
-      <w:r>
-        <w:br/>
-        <w:t>setInteger(name,val)</w:t>
-      </w:r>
-      <w:r>
-        <w:br/>
-        <w:t>setTexture(name,texHandle)</w:t>
-      </w:r>
-      <w:r>
-        <w:br/>
-        <w:t>setTexture(name,slot,mat)</w:t>
-      </w:r>
-      <w:r>
-        <w:br/>
-        <w:t>setTexture(name,rtt)</w:t>
+        <w:t>Bool</w:t>
+      </w:r>
+      <w:proofErr w:type="spellEnd"/>
+      <w:r>
+        <w:t>(</w:t>
+      </w:r>
+      <w:proofErr w:type="spellStart"/>
+      <w:r>
+        <w:t>name,val</w:t>
+      </w:r>
+      <w:proofErr w:type="spellEnd"/>
+      <w:r>
+        <w:t>)</w:t>
+      </w:r>
+      <w:r>
+        <w:br/>
+      </w:r>
+      <w:proofErr w:type="spellStart"/>
+      <w:r>
+        <w:t>setFloat</w:t>
+      </w:r>
+      <w:proofErr w:type="spellEnd"/>
+      <w:r>
+        <w:t>(</w:t>
+      </w:r>
+      <w:proofErr w:type="spellStart"/>
+      <w:r>
+        <w:t>name,val</w:t>
+      </w:r>
+      <w:proofErr w:type="spellEnd"/>
+      <w:r>
+        <w:t>)</w:t>
+      </w:r>
+      <w:r>
+        <w:br/>
+      </w:r>
+      <w:proofErr w:type="spellStart"/>
+      <w:r>
+        <w:t>setMatrix</w:t>
+      </w:r>
+      <w:proofErr w:type="spellEnd"/>
+      <w:r>
+        <w:t>(</w:t>
+      </w:r>
+      <w:proofErr w:type="spellStart"/>
+      <w:r>
+        <w:t>name,mat</w:t>
+      </w:r>
+      <w:proofErr w:type="spellEnd"/>
+      <w:r>
+        <w:t>)</w:t>
+      </w:r>
+      <w:r>
+        <w:br/>
+        <w:t>setVector3(</w:t>
+      </w:r>
+      <w:proofErr w:type="spellStart"/>
+      <w:r>
+        <w:t>name,vec</w:t>
+      </w:r>
+      <w:proofErr w:type="spellEnd"/>
+      <w:r>
+        <w:t>)</w:t>
+      </w:r>
+      <w:r>
+        <w:br/>
+        <w:t>setVector4(</w:t>
+      </w:r>
+      <w:proofErr w:type="spellStart"/>
+      <w:r>
+        <w:t>name,vec</w:t>
+      </w:r>
+      <w:proofErr w:type="spellEnd"/>
+      <w:r>
+        <w:t>)</w:t>
+      </w:r>
+      <w:r>
+        <w:br/>
+      </w:r>
+      <w:proofErr w:type="spellStart"/>
+      <w:r>
+        <w:t>setInteger</w:t>
+      </w:r>
+      <w:proofErr w:type="spellEnd"/>
+      <w:r>
+        <w:t>(</w:t>
+      </w:r>
+      <w:proofErr w:type="spellStart"/>
+      <w:r>
+        <w:t>name,val</w:t>
+      </w:r>
+      <w:proofErr w:type="spellEnd"/>
+      <w:r>
+        <w:t>)</w:t>
+      </w:r>
+      <w:r>
+        <w:br/>
+      </w:r>
+      <w:proofErr w:type="spellStart"/>
+      <w:r>
+        <w:t>setTexture</w:t>
+      </w:r>
+      <w:proofErr w:type="spellEnd"/>
+      <w:r>
+        <w:t>(</w:t>
+      </w:r>
+      <w:proofErr w:type="spellStart"/>
+      <w:r>
+        <w:t>name,texHandle</w:t>
+      </w:r>
+      <w:proofErr w:type="spellEnd"/>
+      <w:r>
+        <w:t>)</w:t>
+      </w:r>
+      <w:r>
+        <w:br/>
+      </w:r>
+      <w:proofErr w:type="spellStart"/>
+      <w:r>
+        <w:t>setTexture</w:t>
+      </w:r>
+      <w:proofErr w:type="spellEnd"/>
+      <w:r>
+        <w:t>(</w:t>
+      </w:r>
+      <w:proofErr w:type="spellStart"/>
+      <w:r>
+        <w:t>name,slot,mat</w:t>
+      </w:r>
+      <w:proofErr w:type="spellEnd"/>
+      <w:r>
+        <w:t>)</w:t>
+      </w:r>
+      <w:r>
+        <w:br/>
+      </w:r>
+      <w:proofErr w:type="spellStart"/>
+      <w:r>
+        <w:t>setTexture</w:t>
+      </w:r>
+      <w:proofErr w:type="spellEnd"/>
+      <w:r>
+        <w:t>(</w:t>
+      </w:r>
+      <w:proofErr w:type="spellStart"/>
+      <w:r>
+        <w:t>name,rtt</w:t>
+      </w:r>
+      <w:proofErr w:type="spellEnd"/>
+      <w:r>
+        <w:t>)</w:t>
       </w:r>
     </w:p>
     <w:p>
@@ -1449,103 +2843,245 @@
       </w:r>
       <w:r>
         <w:br/>
-        <w:t>enable(state,slot)</w:t>
-      </w:r>
-      <w:r>
-        <w:br/>
-        <w:t>setPosition(vec)</w:t>
-      </w:r>
-      <w:r>
-        <w:br/>
-        <w:t>setDirection(vec)</w:t>
-      </w:r>
-    </w:p>
-    <w:p>
-      <w:pPr>
-        <w:pStyle w:val="Style2"/>
-      </w:pPr>
-      <w:r>
-        <w:t>setDiffuse(color)</w:t>
-      </w:r>
-    </w:p>
-    <w:p>
-      <w:pPr>
-        <w:pStyle w:val="Style2"/>
-      </w:pPr>
-      <w:r>
-        <w:t>setSpecular(color)</w:t>
-      </w:r>
-    </w:p>
-    <w:p>
-      <w:pPr>
-        <w:pStyle w:val="Style2"/>
-      </w:pPr>
-      <w:r>
-        <w:t>setAmbient(color)</w:t>
-      </w:r>
-    </w:p>
-    <w:p>
-      <w:pPr>
-        <w:pStyle w:val="Style2"/>
-      </w:pPr>
-      <w:r>
-        <w:t>setRange(val)</w:t>
-      </w:r>
-    </w:p>
-    <w:p>
-      <w:pPr>
-        <w:pStyle w:val="Style2"/>
-      </w:pPr>
-      <w:r>
-        <w:t>setFalloff(val)</w:t>
-      </w:r>
-    </w:p>
-    <w:p>
-      <w:pPr>
-        <w:pStyle w:val="Style2"/>
-      </w:pPr>
-      <w:r>
-        <w:t>setAttenuation(a,b,c)</w:t>
-      </w:r>
-    </w:p>
-    <w:p>
-      <w:pPr>
-        <w:pStyle w:val="Style2"/>
-      </w:pPr>
-      <w:r>
-        <w:t>setInnerAngle(val)</w:t>
-      </w:r>
-    </w:p>
-    <w:p>
-      <w:pPr>
-        <w:pStyle w:val="Style2"/>
-      </w:pPr>
-      <w:r>
-        <w:t>setOuterAngle(val)</w:t>
-      </w:r>
-      <w:r>
-        <w:br/>
-        <w:t>setType(kind)</w:t>
-      </w:r>
-    </w:p>
-    <w:p>
-      <w:pPr>
-        <w:pStyle w:val="Style2"/>
-      </w:pPr>
-      <w:r>
-        <w:t>setSlot(slot)</w:t>
-      </w:r>
-    </w:p>
-    <w:p>
-      <w:pPr>
-        <w:pStyle w:val="Style2"/>
-      </w:pPr>
-      <w:r>
-        <w:t>getType()</w:t>
-      </w:r>
-      <w:r>
-        <w:br/>
-        <w:t>getSlot()</w:t>
+        <w:t>enable(</w:t>
+      </w:r>
+      <w:proofErr w:type="spellStart"/>
+      <w:r>
+        <w:t>state,slot</w:t>
+      </w:r>
+      <w:proofErr w:type="spellEnd"/>
+      <w:r>
+        <w:t>)</w:t>
+      </w:r>
+      <w:r>
+        <w:br/>
+      </w:r>
+      <w:proofErr w:type="spellStart"/>
+      <w:r>
+        <w:t>setPosition</w:t>
+      </w:r>
+      <w:proofErr w:type="spellEnd"/>
+      <w:r>
+        <w:t>(</w:t>
+      </w:r>
+      <w:proofErr w:type="spellStart"/>
+      <w:r>
+        <w:t>vec</w:t>
+      </w:r>
+      <w:proofErr w:type="spellEnd"/>
+      <w:r>
+        <w:t>)</w:t>
+      </w:r>
+      <w:r>
+        <w:br/>
+      </w:r>
+      <w:proofErr w:type="spellStart"/>
+      <w:r>
+        <w:t>setDirection</w:t>
+      </w:r>
+      <w:proofErr w:type="spellEnd"/>
+      <w:r>
+        <w:t>(</w:t>
+      </w:r>
+      <w:proofErr w:type="spellStart"/>
+      <w:r>
+        <w:t>vec</w:t>
+      </w:r>
+      <w:proofErr w:type="spellEnd"/>
+      <w:r>
+        <w:t>)</w:t>
+      </w:r>
+    </w:p>
+    <w:p>
+      <w:pPr>
+        <w:pStyle w:val="Style2"/>
+      </w:pPr>
+      <w:proofErr w:type="spellStart"/>
+      <w:r>
+        <w:t>setDiffuse</w:t>
+      </w:r>
+      <w:proofErr w:type="spellEnd"/>
+      <w:r>
+        <w:t>(color)</w:t>
+      </w:r>
+    </w:p>
+    <w:p>
+      <w:pPr>
+        <w:pStyle w:val="Style2"/>
+      </w:pPr>
+      <w:proofErr w:type="spellStart"/>
+      <w:r>
+        <w:t>setSpecular</w:t>
+      </w:r>
+      <w:proofErr w:type="spellEnd"/>
+      <w:r>
+        <w:t>(color)</w:t>
+      </w:r>
+    </w:p>
+    <w:p>
+      <w:pPr>
+        <w:pStyle w:val="Style2"/>
+      </w:pPr>
+      <w:proofErr w:type="spellStart"/>
+      <w:r>
+        <w:t>setAmbient</w:t>
+      </w:r>
+      <w:proofErr w:type="spellEnd"/>
+      <w:r>
+        <w:t>(color)</w:t>
+      </w:r>
+    </w:p>
+    <w:p>
+      <w:pPr>
+        <w:pStyle w:val="Style2"/>
+      </w:pPr>
+      <w:proofErr w:type="spellStart"/>
+      <w:r>
+        <w:t>setRange</w:t>
+      </w:r>
+      <w:proofErr w:type="spellEnd"/>
+      <w:r>
+        <w:t>(</w:t>
+      </w:r>
+      <w:proofErr w:type="spellStart"/>
+      <w:r>
+        <w:t>val</w:t>
+      </w:r>
+      <w:proofErr w:type="spellEnd"/>
+      <w:r>
+        <w:t>)</w:t>
+      </w:r>
+    </w:p>
+    <w:p>
+      <w:pPr>
+        <w:pStyle w:val="Style2"/>
+      </w:pPr>
+      <w:proofErr w:type="spellStart"/>
+      <w:r>
+        <w:t>setFalloff</w:t>
+      </w:r>
+      <w:proofErr w:type="spellEnd"/>
+      <w:r>
+        <w:t>(</w:t>
+      </w:r>
+      <w:proofErr w:type="spellStart"/>
+      <w:r>
+        <w:t>val</w:t>
+      </w:r>
+      <w:proofErr w:type="spellEnd"/>
+      <w:r>
+        <w:t>)</w:t>
+      </w:r>
+    </w:p>
+    <w:p>
+      <w:pPr>
+        <w:pStyle w:val="Style2"/>
+      </w:pPr>
+      <w:proofErr w:type="spellStart"/>
+      <w:r>
+        <w:t>setAttenuation</w:t>
+      </w:r>
+      <w:proofErr w:type="spellEnd"/>
+      <w:r>
+        <w:t>(</w:t>
+      </w:r>
+      <w:proofErr w:type="spellStart"/>
+      <w:r>
+        <w:t>a,b,c</w:t>
+      </w:r>
+      <w:proofErr w:type="spellEnd"/>
+      <w:r>
+        <w:t>)</w:t>
+      </w:r>
+    </w:p>
+    <w:p>
+      <w:pPr>
+        <w:pStyle w:val="Style2"/>
+      </w:pPr>
+      <w:proofErr w:type="spellStart"/>
+      <w:r>
+        <w:t>setInnerAngle</w:t>
+      </w:r>
+      <w:proofErr w:type="spellEnd"/>
+      <w:r>
+        <w:t>(</w:t>
+      </w:r>
+      <w:proofErr w:type="spellStart"/>
+      <w:r>
+        <w:t>val</w:t>
+      </w:r>
+      <w:proofErr w:type="spellEnd"/>
+      <w:r>
+        <w:t>)</w:t>
+      </w:r>
+    </w:p>
+    <w:p>
+      <w:pPr>
+        <w:pStyle w:val="Style2"/>
+      </w:pPr>
+      <w:proofErr w:type="spellStart"/>
+      <w:r>
+        <w:t>setOuterAngle</w:t>
+      </w:r>
+      <w:proofErr w:type="spellEnd"/>
+      <w:r>
+        <w:t>(</w:t>
+      </w:r>
+      <w:proofErr w:type="spellStart"/>
+      <w:r>
+        <w:t>val</w:t>
+      </w:r>
+      <w:proofErr w:type="spellEnd"/>
+      <w:r>
+        <w:t>)</w:t>
+      </w:r>
+      <w:r>
+        <w:br/>
+      </w:r>
+      <w:proofErr w:type="spellStart"/>
+      <w:r>
+        <w:t>setType</w:t>
+      </w:r>
+      <w:proofErr w:type="spellEnd"/>
+      <w:r>
+        <w:t>(kind)</w:t>
+      </w:r>
+    </w:p>
+    <w:p>
+      <w:pPr>
+        <w:pStyle w:val="Style2"/>
+      </w:pPr>
+      <w:proofErr w:type="spellStart"/>
+      <w:r>
+        <w:t>setSlot</w:t>
+      </w:r>
+      <w:proofErr w:type="spellEnd"/>
+      <w:r>
+        <w:t>(slot)</w:t>
+      </w:r>
+    </w:p>
+    <w:p>
+      <w:pPr>
+        <w:pStyle w:val="Style2"/>
+      </w:pPr>
+      <w:proofErr w:type="spellStart"/>
+      <w:r>
+        <w:t>getType</w:t>
+      </w:r>
+      <w:proofErr w:type="spellEnd"/>
+      <w:r>
+        <w:t>()</w:t>
+      </w:r>
+      <w:r>
+        <w:br/>
+      </w:r>
+      <w:proofErr w:type="spellStart"/>
+      <w:r>
+        <w:t>getSlot</w:t>
+      </w:r>
+      <w:proofErr w:type="spellEnd"/>
+      <w:r>
+        <w:t>()</w:t>
       </w:r>
     </w:p>
     <w:p>
@@ -1560,36 +3096,76 @@
       <w:pPr>
         <w:pStyle w:val="Style1"/>
       </w:pPr>
-      <w:r>
-        <w:t>GetKey(key)</w:t>
-      </w:r>
-      <w:r>
-        <w:br/>
-        <w:t>GetKeyDown(key)</w:t>
-      </w:r>
-      <w:r>
-        <w:br/>
-        <w:t>GetKeyUp(key)</w:t>
-      </w:r>
-      <w:r>
-        <w:br/>
-        <w:t>GetMouseXY()</w:t>
+      <w:proofErr w:type="spellStart"/>
+      <w:r>
+        <w:t>GetKey</w:t>
+      </w:r>
+      <w:proofErr w:type="spellEnd"/>
+      <w:r>
+        <w:t>(key)</w:t>
+      </w:r>
+      <w:r>
+        <w:br/>
+      </w:r>
+      <w:proofErr w:type="spellStart"/>
+      <w:r>
+        <w:t>GetKeyDown</w:t>
+      </w:r>
+      <w:proofErr w:type="spellEnd"/>
+      <w:r>
+        <w:t>(key)</w:t>
+      </w:r>
+      <w:r>
+        <w:br/>
+      </w:r>
+      <w:proofErr w:type="spellStart"/>
+      <w:r>
+        <w:t>GetKeyUp</w:t>
+      </w:r>
+      <w:proofErr w:type="spellEnd"/>
+      <w:r>
+        <w:t>(key)</w:t>
+      </w:r>
+      <w:r>
+        <w:br/>
+      </w:r>
+      <w:proofErr w:type="spellStart"/>
+      <w:r>
+        <w:t>GetMouseXY</w:t>
+      </w:r>
+      <w:proofErr w:type="spellEnd"/>
+      <w:r>
+        <w:t>()</w:t>
       </w:r>
     </w:p>
     <w:p>
       <w:pPr>
         <w:pStyle w:val="Style1"/>
       </w:pPr>
-      <w:r>
-        <w:t>GetMouseDelta()</w:t>
-      </w:r>
-      <w:r>
-        <w:br/>
-        <w:t>SetMouseXY(</w:t>
-      </w:r>
+      <w:proofErr w:type="spellStart"/>
+      <w:r>
+        <w:t>GetMouseDelta</w:t>
+      </w:r>
+      <w:proofErr w:type="spellEnd"/>
+      <w:r>
+        <w:t>()</w:t>
+      </w:r>
+      <w:r>
+        <w:br/>
+      </w:r>
+      <w:proofErr w:type="spellStart"/>
+      <w:r>
+        <w:t>SetMouseXY</w:t>
+      </w:r>
+      <w:proofErr w:type="spellEnd"/>
+      <w:r>
+        <w:t>(</w:t>
+      </w:r>
+      <w:proofErr w:type="spellStart"/>
       <w:r>
         <w:t>x,y</w:t>
       </w:r>
+      <w:proofErr w:type="spellEnd"/>
       <w:r>
         <w:t>)</w:t>
       </w:r>
@@ -1598,53 +3174,105 @@
       <w:pPr>
         <w:pStyle w:val="Style1"/>
       </w:pPr>
-      <w:r>
-        <w:t>GetMouse(button)</w:t>
-      </w:r>
-      <w:r>
-        <w:br/>
-        <w:t>GetMouseDown(button)</w:t>
+      <w:proofErr w:type="spellStart"/>
+      <w:r>
+        <w:t>GetMouse</w:t>
+      </w:r>
+      <w:proofErr w:type="spellEnd"/>
+      <w:r>
+        <w:t>(button)</w:t>
+      </w:r>
+      <w:r>
+        <w:br/>
+      </w:r>
+      <w:proofErr w:type="spellStart"/>
+      <w:r>
+        <w:t>GetMouseDown</w:t>
+      </w:r>
+      <w:proofErr w:type="spellEnd"/>
+      <w:r>
+        <w:t>(button)</w:t>
       </w:r>
     </w:p>
     <w:p>
       <w:pPr>
         <w:pStyle w:val="Style1"/>
       </w:pPr>
-      <w:r>
-        <w:t>GetMouseUp(button)</w:t>
+      <w:proofErr w:type="spellStart"/>
+      <w:r>
+        <w:t>GetMouseUp</w:t>
+      </w:r>
+      <w:proofErr w:type="spellEnd"/>
+      <w:r>
+        <w:t>(button)</w:t>
       </w:r>
     </w:p>
     <w:p>
       <w:pPr>
         <w:pStyle w:val="Style1"/>
       </w:pPr>
-      <w:r>
-        <w:t>IsCursorVisible()</w:t>
-      </w:r>
-      <w:r>
-        <w:br/>
-        <w:t>ShowCursor(state)</w:t>
-      </w:r>
-      <w:r>
-        <w:br/>
-        <w:t>GetCursorMode()</w:t>
-      </w:r>
-      <w:r>
-        <w:br/>
-        <w:t>SetCursorMode(mode)</w:t>
-      </w:r>
-      <w:r>
-        <w:br/>
-        <w:t>ShowCursor(state)</w:t>
+      <w:proofErr w:type="spellStart"/>
+      <w:r>
+        <w:t>IsCursorVisible</w:t>
+      </w:r>
+      <w:proofErr w:type="spellEnd"/>
+      <w:r>
+        <w:t>()</w:t>
+      </w:r>
+      <w:r>
+        <w:br/>
+      </w:r>
+      <w:proofErr w:type="spellStart"/>
+      <w:r>
+        <w:t>ShowCursor</w:t>
+      </w:r>
+      <w:proofErr w:type="spellEnd"/>
+      <w:r>
+        <w:t>(state)</w:t>
+      </w:r>
+      <w:r>
+        <w:br/>
+      </w:r>
+      <w:proofErr w:type="spellStart"/>
+      <w:r>
+        <w:t>GetCursorMode</w:t>
+      </w:r>
+      <w:proofErr w:type="spellEnd"/>
+      <w:r>
+        <w:t>()</w:t>
+      </w:r>
+      <w:r>
+        <w:br/>
+      </w:r>
+      <w:proofErr w:type="spellStart"/>
+      <w:r>
+        <w:t>SetCursorMode</w:t>
+      </w:r>
+      <w:proofErr w:type="spellEnd"/>
+      <w:r>
+        <w:t>(mode)</w:t>
+      </w:r>
+      <w:r>
+        <w:br/>
+      </w:r>
+      <w:proofErr w:type="spellStart"/>
+      <w:r>
+        <w:t>ShowCursor</w:t>
+      </w:r>
+      <w:proofErr w:type="spellEnd"/>
+      <w:r>
+        <w:t>(state)</w:t>
       </w:r>
     </w:p>
     <w:p>
       <w:pPr>
         <w:pStyle w:val="Heading1"/>
       </w:pPr>
+      <w:proofErr w:type="spellStart"/>
       <w:r>
         <w:t>globals</w:t>
       </w:r>
+      <w:proofErr w:type="spellEnd"/>
     </w:p>
     <w:p>
       <w:pPr>

</xml_diff>

<commit_message>
VM: Add getOwner() method
</commit_message>
<xml_diff>
--- a/docs/neon86_cheatsheet.docx
+++ b/docs/neon86_cheatsheet.docx
@@ -24,26 +24,11 @@
         <w:pStyle w:val="Style1"/>
       </w:pPr>
       <w:r>
-        <w:t>color: Color(</w:t>
-      </w:r>
-      <w:proofErr w:type="spellStart"/>
-      <w:r>
-        <w:t>r,g,b,a</w:t>
-      </w:r>
-      <w:proofErr w:type="spellEnd"/>
-      <w:r>
-        <w:t>=255)</w:t>
-      </w:r>
-      <w:r>
-        <w:br/>
-      </w:r>
-      <w:proofErr w:type="spellStart"/>
-      <w:r>
-        <w:t>vec</w:t>
-      </w:r>
-      <w:proofErr w:type="spellEnd"/>
-      <w:r>
-        <w:t>: Vector3 / Vector4</w:t>
+        <w:t>color: Color(r,g,b,a=255)</w:t>
+      </w:r>
+      <w:r>
+        <w:br/>
+        <w:t>vec: Vector3 / Vector4</w:t>
       </w:r>
       <w:r>
         <w:br/>
@@ -51,47 +36,19 @@
       </w:r>
       <w:r>
         <w:br/>
-      </w:r>
-      <w:proofErr w:type="spellStart"/>
-      <w:r>
-        <w:t>tex</w:t>
-      </w:r>
-      <w:proofErr w:type="spellEnd"/>
-      <w:r>
-        <w:t>: Material / RTT / texture handle</w:t>
-      </w:r>
-      <w:r>
-        <w:br/>
-      </w:r>
-      <w:proofErr w:type="spellStart"/>
-      <w:r>
-        <w:t>rtt</w:t>
-      </w:r>
-      <w:proofErr w:type="spellEnd"/>
-      <w:r>
-        <w:t>: Render Target</w:t>
-      </w:r>
-      <w:r>
-        <w:br/>
-      </w:r>
-      <w:proofErr w:type="spellStart"/>
-      <w:r>
-        <w:t>texHandle</w:t>
-      </w:r>
-      <w:proofErr w:type="spellEnd"/>
-      <w:r>
-        <w:t>: texture handle</w:t>
-      </w:r>
-      <w:r>
-        <w:br/>
-      </w:r>
-      <w:proofErr w:type="spellStart"/>
-      <w:r>
-        <w:t>eye,at,up</w:t>
-      </w:r>
-      <w:proofErr w:type="spellEnd"/>
-      <w:r>
-        <w:t>: Vector3</w:t>
+        <w:t>tex: Material / RTT / texture handle</w:t>
+      </w:r>
+      <w:r>
+        <w:br/>
+        <w:t>rtt: Render Target</w:t>
+      </w:r>
+      <w:r>
+        <w:br/>
+        <w:t>texHandle: texture handle</w:t>
+      </w:r>
+      <w:r>
+        <w:br/>
+        <w:t>eye,at,up: Vector3</w:t>
       </w:r>
       <w:r>
         <w:br/>
@@ -102,25 +59,11 @@
       </w:r>
       <w:r>
         <w:br/>
-      </w:r>
-      <w:proofErr w:type="spellStart"/>
-      <w:r>
-        <w:t>su,tv</w:t>
-      </w:r>
-      <w:proofErr w:type="spellEnd"/>
-      <w:r>
-        <w:t>: UV coordinates (floats)</w:t>
-      </w:r>
-      <w:r>
-        <w:br/>
-      </w:r>
-      <w:proofErr w:type="spellStart"/>
-      <w:r>
-        <w:t>nx,ny,nz</w:t>
-      </w:r>
-      <w:proofErr w:type="spellEnd"/>
-      <w:r>
-        <w:t xml:space="preserve">: </w:t>
+        <w:t>su,tv: UV coordinates (floats)</w:t>
+      </w:r>
+      <w:r>
+        <w:br/>
+        <w:t xml:space="preserve">nx,ny,nz: </w:t>
       </w:r>
       <w:r>
         <w:t>normal</w:t>
@@ -161,227 +104,218 @@
         <w:pStyle w:val="Style1"/>
       </w:pPr>
       <w:r>
+        <w:t>_init()</w:t>
+      </w:r>
+      <w:r>
+        <w:br/>
+        <w:t>_shutdown()</w:t>
+      </w:r>
+      <w:r>
+        <w:br/>
         <w:t>_</w:t>
       </w:r>
-      <w:proofErr w:type="spellStart"/>
-      <w:r>
-        <w:t>init</w:t>
-      </w:r>
-      <w:proofErr w:type="spellEnd"/>
+      <w:r>
+        <w:t>update</w:t>
+      </w:r>
+      <w:r>
+        <w:t>(dt)</w:t>
+      </w:r>
+      <w:r>
+        <w:br/>
+        <w:t>_render()</w:t>
+      </w:r>
+      <w:r>
+        <w:br/>
+        <w:t>_render2D()</w:t>
+      </w:r>
+      <w:r>
+        <w:br/>
+        <w:t>_charInput(</w:t>
+      </w:r>
+      <w:r>
+        <w:t>letter</w:t>
+      </w:r>
+      <w:r>
+        <w:t>)</w:t>
+      </w:r>
+    </w:p>
+    <w:p>
+      <w:pPr>
+        <w:pStyle w:val="Heading1"/>
+      </w:pPr>
+      <w:r>
+        <w:t>Base</w:t>
+      </w:r>
+    </w:p>
+    <w:p>
+      <w:pPr>
+        <w:pStyle w:val="Style1"/>
+      </w:pPr>
+      <w:r>
+        <w:t>ShowMessage(caption, text)</w:t>
+      </w:r>
+      <w:r>
+        <w:br/>
+        <w:t>LogString(text)</w:t>
+      </w:r>
+      <w:r>
+        <w:br/>
+        <w:t>ExitGame()</w:t>
+      </w:r>
+      <w:r>
+        <w:br/>
+        <w:t>RestartGame()</w:t>
+      </w:r>
+      <w:r>
+        <w:br/>
+        <w:t>IsDebugMode()</w:t>
+      </w:r>
+      <w:r>
+        <w:br/>
+        <w:t>SetFPS(fps)</w:t>
+      </w:r>
+      <w:r>
+        <w:br/>
+        <w:t>dofile(scriptName)</w:t>
+      </w:r>
+      <w:r>
+        <w:br/>
+        <w:t>loadfile(file</w:t>
+      </w:r>
+      <w:r>
+        <w:t>N</w:t>
+      </w:r>
+      <w:r>
+        <w:t>ame)</w:t>
+      </w:r>
+      <w:r>
+        <w:br/>
+        <w:t>getTime()</w:t>
+      </w:r>
+      <w:r>
+        <w:t>/GetTime()</w:t>
+      </w:r>
+      <w:r>
+        <w:br/>
+        <w:t>SaveState(data)</w:t>
+      </w:r>
+      <w:r>
+        <w:br/>
+        <w:t>LoadState()</w:t>
+      </w:r>
+    </w:p>
+    <w:p>
+      <w:pPr>
+        <w:pStyle w:val="Heading1"/>
+      </w:pPr>
+      <w:r>
+        <w:t>AUDIO</w:t>
+      </w:r>
+    </w:p>
+    <w:p>
+      <w:pPr>
+        <w:pStyle w:val="Heading2"/>
+      </w:pPr>
+      <w:r>
+        <w:t>Sound</w:t>
+      </w:r>
+    </w:p>
+    <w:p>
+      <w:pPr>
+        <w:pStyle w:val="Style2"/>
+      </w:pPr>
+      <w:r>
+        <w:t>Sound(</w:t>
+      </w:r>
+      <w:r>
+        <w:t>p</w:t>
+      </w:r>
+      <w:r>
+        <w:t>ath)</w:t>
+      </w:r>
+      <w:r>
+        <w:br/>
+        <w:t>play()</w:t>
+      </w:r>
+      <w:r>
+        <w:br/>
+        <w:t>pause()</w:t>
+      </w:r>
+      <w:r>
+        <w:br/>
+        <w:t>stop()</w:t>
+      </w:r>
+      <w:r>
+        <w:br/>
+        <w:t>setVolume(vol)</w:t>
+      </w:r>
+      <w:r>
+        <w:br/>
+        <w:t>setPan(val)</w:t>
+      </w:r>
+      <w:r>
+        <w:br/>
+        <w:t>setFrequency(val = -1)</w:t>
+      </w:r>
+      <w:r>
+        <w:br/>
+        <w:t>set</w:t>
+      </w:r>
+      <w:r>
+        <w:t>Cursor</w:t>
+      </w:r>
+      <w:r>
+        <w:t>(val)</w:t>
+      </w:r>
+      <w:r>
+        <w:br/>
+        <w:t>getPosition()</w:t>
+      </w:r>
+      <w:r>
+        <w:br/>
+        <w:t>setPosition(val)</w:t>
+      </w:r>
+      <w:r>
+        <w:br/>
+        <w:t>getTotalSize()</w:t>
+      </w:r>
+      <w:r>
+        <w:br/>
+        <w:t>loop(state)</w:t>
+      </w:r>
+      <w:r>
+        <w:br/>
+        <w:t>isLooping()</w:t>
+      </w:r>
+      <w:r>
+        <w:br/>
+        <w:t>isPlaying()</w:t>
+      </w:r>
+      <w:r>
+        <w:br/>
+        <w:t>getVolume()</w:t>
+      </w:r>
+      <w:r>
+        <w:br/>
+        <w:t>getPan()</w:t>
+      </w:r>
+      <w:r>
+        <w:br/>
+        <w:t>getFrequency()</w:t>
+      </w:r>
+      <w:r>
+        <w:br/>
+        <w:t>get</w:t>
+      </w:r>
+      <w:r>
+        <w:t>Cursor</w:t>
+      </w:r>
       <w:r>
         <w:t>()</w:t>
       </w:r>
       <w:r>
         <w:br/>
-        <w:t>_shutdown()</w:t>
-      </w:r>
-      <w:r>
-        <w:br/>
-        <w:t>_</w:t>
-      </w:r>
-      <w:r>
-        <w:t>update</w:t>
-      </w:r>
-      <w:r>
-        <w:t>(dt)</w:t>
-      </w:r>
-      <w:r>
-        <w:br/>
-        <w:t>_render()</w:t>
-      </w:r>
-      <w:r>
-        <w:br/>
-        <w:t>_render2D()</w:t>
-      </w:r>
-      <w:r>
-        <w:br/>
-        <w:t>_</w:t>
-      </w:r>
-      <w:proofErr w:type="spellStart"/>
-      <w:r>
-        <w:t>charInput</w:t>
-      </w:r>
-      <w:proofErr w:type="spellEnd"/>
-      <w:r>
-        <w:t>(</w:t>
-      </w:r>
-      <w:r>
-        <w:t>letter</w:t>
-      </w:r>
-      <w:r>
-        <w:t>)</w:t>
-      </w:r>
-    </w:p>
-    <w:p>
-      <w:pPr>
-        <w:pStyle w:val="Heading1"/>
-      </w:pPr>
-      <w:r>
-        <w:t>Base</w:t>
-      </w:r>
-    </w:p>
-    <w:p>
-      <w:pPr>
-        <w:pStyle w:val="Style1"/>
-      </w:pPr>
-      <w:proofErr w:type="spellStart"/>
-      <w:r>
-        <w:t>ShowMessage</w:t>
-      </w:r>
-      <w:proofErr w:type="spellEnd"/>
-      <w:r>
-        <w:t>(caption, text)</w:t>
-      </w:r>
-      <w:r>
-        <w:br/>
-      </w:r>
-      <w:proofErr w:type="spellStart"/>
-      <w:r>
-        <w:t>LogString</w:t>
-      </w:r>
-      <w:proofErr w:type="spellEnd"/>
-      <w:r>
-        <w:t>(text)</w:t>
-      </w:r>
-      <w:r>
-        <w:br/>
-      </w:r>
-      <w:proofErr w:type="spellStart"/>
-      <w:r>
-        <w:t>ExitGame</w:t>
-      </w:r>
-      <w:proofErr w:type="spellEnd"/>
-      <w:r>
-        <w:t>()</w:t>
-      </w:r>
-      <w:r>
-        <w:br/>
-      </w:r>
-      <w:proofErr w:type="spellStart"/>
-      <w:r>
-        <w:t>RestartGame</w:t>
-      </w:r>
-      <w:proofErr w:type="spellEnd"/>
-      <w:r>
-        <w:t>()</w:t>
-      </w:r>
-      <w:r>
-        <w:br/>
-      </w:r>
-      <w:proofErr w:type="spellStart"/>
-      <w:r>
-        <w:t>IsDebugMode</w:t>
-      </w:r>
-      <w:proofErr w:type="spellEnd"/>
-      <w:r>
-        <w:t>()</w:t>
-      </w:r>
-      <w:r>
-        <w:br/>
-      </w:r>
-      <w:proofErr w:type="spellStart"/>
-      <w:r>
-        <w:t>SetFPS</w:t>
-      </w:r>
-      <w:proofErr w:type="spellEnd"/>
-      <w:r>
-        <w:t>(fps)</w:t>
-      </w:r>
-      <w:r>
-        <w:br/>
-      </w:r>
-      <w:proofErr w:type="spellStart"/>
-      <w:r>
-        <w:t>dofile</w:t>
-      </w:r>
-      <w:proofErr w:type="spellEnd"/>
-      <w:r>
-        <w:t>(</w:t>
-      </w:r>
-      <w:proofErr w:type="spellStart"/>
-      <w:r>
-        <w:t>scriptName</w:t>
-      </w:r>
-      <w:proofErr w:type="spellEnd"/>
-      <w:r>
-        <w:t>)</w:t>
-      </w:r>
-      <w:r>
-        <w:br/>
-      </w:r>
-      <w:proofErr w:type="spellStart"/>
-      <w:r>
-        <w:t>loadfile</w:t>
-      </w:r>
-      <w:proofErr w:type="spellEnd"/>
-      <w:r>
-        <w:t>(</w:t>
-      </w:r>
-      <w:proofErr w:type="spellStart"/>
-      <w:r>
-        <w:t>file</w:t>
-      </w:r>
-      <w:r>
-        <w:t>N</w:t>
-      </w:r>
-      <w:r>
-        <w:t>ame</w:t>
-      </w:r>
-      <w:proofErr w:type="spellEnd"/>
-      <w:r>
-        <w:t>)</w:t>
-      </w:r>
-      <w:r>
-        <w:br/>
-      </w:r>
-      <w:proofErr w:type="spellStart"/>
-      <w:r>
-        <w:t>getTime</w:t>
-      </w:r>
-      <w:proofErr w:type="spellEnd"/>
-      <w:r>
-        <w:t>()</w:t>
-      </w:r>
-      <w:r>
-        <w:t>/</w:t>
-      </w:r>
-      <w:proofErr w:type="spellStart"/>
-      <w:r>
-        <w:t>GetTime</w:t>
-      </w:r>
-      <w:proofErr w:type="spellEnd"/>
-      <w:r>
-        <w:t>()</w:t>
-      </w:r>
-      <w:r>
-        <w:br/>
-      </w:r>
-      <w:proofErr w:type="spellStart"/>
-      <w:r>
-        <w:t>SaveState</w:t>
-      </w:r>
-      <w:proofErr w:type="spellEnd"/>
-      <w:r>
-        <w:t>(data)</w:t>
-      </w:r>
-      <w:r>
-        <w:br/>
-      </w:r>
-      <w:proofErr w:type="spellStart"/>
-      <w:r>
-        <w:t>LoadState</w:t>
-      </w:r>
-      <w:proofErr w:type="spellEnd"/>
-      <w:r>
-        <w:t>()</w:t>
-      </w:r>
-    </w:p>
-    <w:p>
-      <w:pPr>
-        <w:pStyle w:val="Heading1"/>
-      </w:pPr>
-      <w:r>
-        <w:t>AUDIO</w:t>
+        <w:t>getData()</w:t>
       </w:r>
     </w:p>
     <w:p>
@@ -389,21 +323,15 @@
         <w:pStyle w:val="Heading2"/>
       </w:pPr>
       <w:r>
-        <w:t>Sound</w:t>
-      </w:r>
-    </w:p>
-    <w:p>
-      <w:pPr>
-        <w:pStyle w:val="Style2"/>
-      </w:pPr>
-      <w:r>
-        <w:t>Sound(</w:t>
-      </w:r>
-      <w:r>
-        <w:t>p</w:t>
-      </w:r>
-      <w:r>
-        <w:t>ath)</w:t>
+        <w:t>Music</w:t>
+      </w:r>
+    </w:p>
+    <w:p>
+      <w:pPr>
+        <w:pStyle w:val="Style2"/>
+      </w:pPr>
+      <w:r>
+        <w:t>Sound(path)</w:t>
       </w:r>
       <w:r>
         <w:br/>
@@ -419,331 +347,35 @@
       </w:r>
       <w:r>
         <w:br/>
-      </w:r>
-      <w:proofErr w:type="spellStart"/>
-      <w:r>
-        <w:t>setVolume</w:t>
-      </w:r>
-      <w:proofErr w:type="spellEnd"/>
-      <w:r>
-        <w:t>(vol)</w:t>
-      </w:r>
-      <w:r>
-        <w:br/>
-      </w:r>
-      <w:proofErr w:type="spellStart"/>
-      <w:r>
-        <w:t>setPan</w:t>
-      </w:r>
-      <w:proofErr w:type="spellEnd"/>
-      <w:r>
-        <w:t>(</w:t>
-      </w:r>
-      <w:proofErr w:type="spellStart"/>
-      <w:r>
-        <w:t>val</w:t>
-      </w:r>
-      <w:proofErr w:type="spellEnd"/>
-      <w:r>
-        <w:t>)</w:t>
-      </w:r>
-      <w:r>
-        <w:br/>
-      </w:r>
-      <w:proofErr w:type="spellStart"/>
-      <w:r>
-        <w:t>setFrequency</w:t>
-      </w:r>
-      <w:proofErr w:type="spellEnd"/>
-      <w:r>
-        <w:t>(</w:t>
-      </w:r>
-      <w:proofErr w:type="spellStart"/>
-      <w:r>
-        <w:t>val</w:t>
-      </w:r>
-      <w:proofErr w:type="spellEnd"/>
-      <w:r>
-        <w:t xml:space="preserve"> = -1)</w:t>
-      </w:r>
-      <w:r>
-        <w:br/>
-      </w:r>
-      <w:proofErr w:type="spellStart"/>
-      <w:r>
-        <w:t>set</w:t>
-      </w:r>
-      <w:r>
-        <w:t>Cursor</w:t>
-      </w:r>
-      <w:proofErr w:type="spellEnd"/>
-      <w:r>
-        <w:t>(</w:t>
-      </w:r>
-      <w:proofErr w:type="spellStart"/>
-      <w:r>
-        <w:t>val</w:t>
-      </w:r>
-      <w:proofErr w:type="spellEnd"/>
-      <w:r>
-        <w:t>)</w:t>
-      </w:r>
-      <w:r>
-        <w:br/>
-      </w:r>
-      <w:proofErr w:type="spellStart"/>
-      <w:r>
-        <w:t>getPosition</w:t>
-      </w:r>
-      <w:proofErr w:type="spellEnd"/>
-      <w:r>
-        <w:t>()</w:t>
-      </w:r>
-      <w:r>
-        <w:br/>
-      </w:r>
-      <w:proofErr w:type="spellStart"/>
-      <w:r>
-        <w:t>setPosition</w:t>
-      </w:r>
-      <w:proofErr w:type="spellEnd"/>
-      <w:r>
-        <w:t>(</w:t>
-      </w:r>
-      <w:proofErr w:type="spellStart"/>
-      <w:r>
-        <w:t>val</w:t>
-      </w:r>
-      <w:proofErr w:type="spellEnd"/>
-      <w:r>
-        <w:t>)</w:t>
-      </w:r>
-      <w:r>
-        <w:br/>
-      </w:r>
-      <w:proofErr w:type="spellStart"/>
-      <w:r>
-        <w:t>getTotalSize</w:t>
-      </w:r>
-      <w:proofErr w:type="spellEnd"/>
-      <w:r>
-        <w:t>()</w:t>
-      </w:r>
-      <w:r>
-        <w:br/>
-        <w:t>loop(state)</w:t>
-      </w:r>
-      <w:r>
-        <w:br/>
-      </w:r>
-      <w:proofErr w:type="spellStart"/>
-      <w:r>
-        <w:t>isLooping</w:t>
-      </w:r>
-      <w:proofErr w:type="spellEnd"/>
-      <w:r>
-        <w:t>()</w:t>
-      </w:r>
-      <w:r>
-        <w:br/>
-      </w:r>
-      <w:proofErr w:type="spellStart"/>
-      <w:r>
-        <w:t>isPlaying</w:t>
-      </w:r>
-      <w:proofErr w:type="spellEnd"/>
-      <w:r>
-        <w:t>()</w:t>
-      </w:r>
-      <w:r>
-        <w:br/>
-      </w:r>
-      <w:proofErr w:type="spellStart"/>
-      <w:r>
-        <w:t>getVolume</w:t>
-      </w:r>
-      <w:proofErr w:type="spellEnd"/>
-      <w:r>
-        <w:t>()</w:t>
-      </w:r>
-      <w:r>
-        <w:br/>
-      </w:r>
-      <w:proofErr w:type="spellStart"/>
-      <w:r>
-        <w:t>getPan</w:t>
-      </w:r>
-      <w:proofErr w:type="spellEnd"/>
-      <w:r>
-        <w:t>()</w:t>
-      </w:r>
-      <w:r>
-        <w:br/>
-      </w:r>
-      <w:proofErr w:type="spellStart"/>
-      <w:r>
-        <w:t>getFrequency</w:t>
-      </w:r>
-      <w:proofErr w:type="spellEnd"/>
-      <w:r>
-        <w:t>()</w:t>
-      </w:r>
-      <w:r>
-        <w:br/>
-      </w:r>
-      <w:proofErr w:type="spellStart"/>
-      <w:r>
-        <w:t>get</w:t>
-      </w:r>
-      <w:r>
-        <w:t>Cursor</w:t>
-      </w:r>
-      <w:proofErr w:type="spellEnd"/>
-      <w:r>
-        <w:t>()</w:t>
-      </w:r>
-      <w:r>
-        <w:br/>
-      </w:r>
-      <w:proofErr w:type="spellStart"/>
-      <w:r>
-        <w:t>getData</w:t>
-      </w:r>
-      <w:proofErr w:type="spellEnd"/>
-      <w:r>
-        <w:t>()</w:t>
-      </w:r>
-    </w:p>
-    <w:p>
-      <w:pPr>
-        <w:pStyle w:val="Heading2"/>
-      </w:pPr>
-      <w:r>
-        <w:t>Music</w:t>
-      </w:r>
-    </w:p>
-    <w:p>
-      <w:pPr>
-        <w:pStyle w:val="Style2"/>
-      </w:pPr>
-      <w:r>
-        <w:t>Sound(path)</w:t>
-      </w:r>
-      <w:r>
-        <w:br/>
-        <w:t>play()</w:t>
-      </w:r>
-      <w:r>
-        <w:br/>
-        <w:t>pause()</w:t>
-      </w:r>
-      <w:r>
-        <w:br/>
-        <w:t>stop()</w:t>
-      </w:r>
-      <w:r>
-        <w:br/>
-      </w:r>
-      <w:proofErr w:type="spellStart"/>
-      <w:r>
-        <w:t>setVolume</w:t>
-      </w:r>
-      <w:proofErr w:type="spellEnd"/>
-      <w:r>
-        <w:t>(vol)</w:t>
-      </w:r>
-      <w:r>
-        <w:br/>
-      </w:r>
-      <w:proofErr w:type="spellStart"/>
-      <w:r>
-        <w:t>setPan</w:t>
-      </w:r>
-      <w:proofErr w:type="spellEnd"/>
-      <w:r>
-        <w:t>(</w:t>
-      </w:r>
-      <w:proofErr w:type="spellStart"/>
-      <w:r>
-        <w:t>val</w:t>
-      </w:r>
-      <w:proofErr w:type="spellEnd"/>
-      <w:r>
-        <w:t xml:space="preserve">) </w:t>
-      </w:r>
-      <w:r>
-        <w:br/>
-      </w:r>
-      <w:proofErr w:type="spellStart"/>
-      <w:r>
-        <w:t>isPlaying</w:t>
-      </w:r>
-      <w:proofErr w:type="spellEnd"/>
-      <w:r>
-        <w:t>()</w:t>
-      </w:r>
-      <w:r>
-        <w:br/>
-      </w:r>
-      <w:proofErr w:type="spellStart"/>
-      <w:r>
-        <w:t>getVolume</w:t>
-      </w:r>
-      <w:proofErr w:type="spellEnd"/>
-      <w:r>
-        <w:t>()</w:t>
-      </w:r>
-      <w:r>
-        <w:br/>
-      </w:r>
-      <w:proofErr w:type="spellStart"/>
-      <w:r>
-        <w:t>getPosition</w:t>
-      </w:r>
-      <w:proofErr w:type="spellEnd"/>
-      <w:r>
-        <w:t>()</w:t>
-      </w:r>
-      <w:r>
-        <w:br/>
-      </w:r>
-      <w:proofErr w:type="spellStart"/>
-      <w:r>
-        <w:t>setPosition</w:t>
-      </w:r>
-      <w:proofErr w:type="spellEnd"/>
-      <w:r>
-        <w:t>(</w:t>
-      </w:r>
-      <w:proofErr w:type="spellStart"/>
-      <w:r>
-        <w:t>val</w:t>
-      </w:r>
-      <w:proofErr w:type="spellEnd"/>
-      <w:r>
-        <w:t>)</w:t>
-      </w:r>
-      <w:r>
-        <w:br/>
-      </w:r>
-      <w:proofErr w:type="spellStart"/>
-      <w:r>
-        <w:t>getTotalSize</w:t>
-      </w:r>
-      <w:proofErr w:type="spellEnd"/>
-      <w:r>
-        <w:t>()</w:t>
-      </w:r>
-      <w:r>
-        <w:br/>
-      </w:r>
-      <w:proofErr w:type="spellStart"/>
-      <w:r>
-        <w:t>getPan</w:t>
-      </w:r>
-      <w:proofErr w:type="spellEnd"/>
-      <w:r>
-        <w:t>()</w:t>
+        <w:t>setVolume(vol)</w:t>
+      </w:r>
+      <w:r>
+        <w:br/>
+        <w:t xml:space="preserve">setPan(val) </w:t>
+      </w:r>
+      <w:r>
+        <w:br/>
+        <w:t>isPlaying()</w:t>
+      </w:r>
+      <w:r>
+        <w:br/>
+        <w:t>getVolume()</w:t>
+      </w:r>
+      <w:r>
+        <w:br/>
+        <w:t>getPosition()</w:t>
+      </w:r>
+      <w:r>
+        <w:br/>
+        <w:t>setPosition(val)</w:t>
+      </w:r>
+      <w:r>
+        <w:br/>
+        <w:t>getTotalSize()</w:t>
+      </w:r>
+      <w:r>
+        <w:br/>
+        <w:t>getPan()</w:t>
       </w:r>
     </w:p>
     <w:p>
@@ -760,81 +392,28 @@
         <w:pStyle w:val="Style1"/>
       </w:pPr>
       <w:r>
-        <w:t>Color(</w:t>
-      </w:r>
-      <w:proofErr w:type="spellStart"/>
-      <w:r>
-        <w:t>r,g,b</w:t>
-      </w:r>
-      <w:r>
-        <w:t>,a</w:t>
-      </w:r>
-      <w:proofErr w:type="spellEnd"/>
-      <w:r>
-        <w:t>=255)</w:t>
-      </w:r>
-      <w:r>
-        <w:br/>
-      </w:r>
-      <w:proofErr w:type="spellStart"/>
-      <w:r>
-        <w:t>ColorLinear</w:t>
-      </w:r>
-      <w:proofErr w:type="spellEnd"/>
-      <w:r>
-        <w:t>(</w:t>
-      </w:r>
-      <w:proofErr w:type="spellStart"/>
-      <w:r>
-        <w:t>r,g,b</w:t>
-      </w:r>
-      <w:r>
-        <w:t>,a</w:t>
-      </w:r>
-      <w:proofErr w:type="spellEnd"/>
-      <w:r>
-        <w:t>=1.0</w:t>
+        <w:t>Color(r,g,b</w:t>
+      </w:r>
+      <w:r>
+        <w:t>,a=255)</w:t>
+      </w:r>
+      <w:r>
+        <w:br/>
+        <w:t>ColorLinear(r,g,b</w:t>
+      </w:r>
+      <w:r>
+        <w:t>,a=1.0</w:t>
       </w:r>
       <w:r>
         <w:t>)</w:t>
       </w:r>
       <w:r>
         <w:br/>
-      </w:r>
-      <w:proofErr w:type="spellStart"/>
-      <w:r>
-        <w:t>WorldToScreen</w:t>
-      </w:r>
-      <w:proofErr w:type="spellEnd"/>
-      <w:r>
-        <w:t>(</w:t>
-      </w:r>
-      <w:proofErr w:type="spellStart"/>
-      <w:r>
-        <w:t>pos,view,proj</w:t>
-      </w:r>
-      <w:proofErr w:type="spellEnd"/>
-      <w:r>
-        <w:t>)</w:t>
-      </w:r>
-      <w:r>
-        <w:br/>
-      </w:r>
-      <w:proofErr w:type="spellStart"/>
-      <w:r>
-        <w:t>ScreenToWorld</w:t>
-      </w:r>
-      <w:proofErr w:type="spellEnd"/>
-      <w:r>
-        <w:t>(</w:t>
-      </w:r>
-      <w:proofErr w:type="spellStart"/>
-      <w:r>
-        <w:t>pos,view,proj</w:t>
-      </w:r>
-      <w:proofErr w:type="spellEnd"/>
-      <w:r>
-        <w:t>)</w:t>
+        <w:t>WorldToScreen(pos,view,proj)</w:t>
+      </w:r>
+      <w:r>
+        <w:br/>
+        <w:t>ScreenToWorld(pos,view,proj)</w:t>
       </w:r>
       <w:r>
         <w:br/>
@@ -842,15 +421,7 @@
       </w:r>
       <w:r>
         <w:br/>
-        <w:t>vec2str(</w:t>
-      </w:r>
-      <w:proofErr w:type="spellStart"/>
-      <w:r>
-        <w:t>vec</w:t>
-      </w:r>
-      <w:proofErr w:type="spellEnd"/>
-      <w:r>
-        <w:t>)</w:t>
+        <w:t>vec2str(vec)</w:t>
       </w:r>
     </w:p>
     <w:p>
@@ -879,43 +450,19 @@
         <w:br/>
       </w:r>
       <w:r>
-        <w:t>translate(</w:t>
-      </w:r>
-      <w:proofErr w:type="spellStart"/>
-      <w:r>
-        <w:t>x,y,z</w:t>
-      </w:r>
-      <w:proofErr w:type="spellEnd"/>
-      <w:r>
-        <w:t>)</w:t>
-      </w:r>
-      <w:r>
-        <w:br/>
-      </w:r>
-      <w:r>
-        <w:t>rotate(</w:t>
-      </w:r>
-      <w:proofErr w:type="spellStart"/>
-      <w:r>
-        <w:t>x,y,z</w:t>
-      </w:r>
-      <w:proofErr w:type="spellEnd"/>
-      <w:r>
-        <w:t>)</w:t>
-      </w:r>
-      <w:r>
-        <w:br/>
-      </w:r>
-      <w:r>
-        <w:t>scale(</w:t>
-      </w:r>
-      <w:proofErr w:type="spellStart"/>
-      <w:r>
-        <w:t>x,y,z</w:t>
-      </w:r>
-      <w:proofErr w:type="spellEnd"/>
-      <w:r>
-        <w:t>)</w:t>
+        <w:t>translate(x,y,z)</w:t>
+      </w:r>
+      <w:r>
+        <w:br/>
+      </w:r>
+      <w:r>
+        <w:t>rotate(x,y,z)</w:t>
+      </w:r>
+      <w:r>
+        <w:br/>
+      </w:r>
+      <w:r>
+        <w:t>scale(x,y,z)</w:t>
       </w:r>
       <w:r>
         <w:br/>
@@ -927,60 +474,21 @@
         <w:br/>
       </w:r>
       <w:r>
-        <w:t>shadow(</w:t>
-      </w:r>
-      <w:proofErr w:type="spellStart"/>
-      <w:r>
-        <w:t>planeVec,lightVec</w:t>
-      </w:r>
-      <w:proofErr w:type="spellEnd"/>
-      <w:r>
-        <w:t>)</w:t>
-      </w:r>
-      <w:r>
-        <w:br/>
-      </w:r>
-      <w:r>
-        <w:t>reflect(</w:t>
-      </w:r>
-      <w:proofErr w:type="spellStart"/>
-      <w:r>
-        <w:t>planeVec</w:t>
-      </w:r>
-      <w:proofErr w:type="spellEnd"/>
-      <w:r>
-        <w:t>)</w:t>
-      </w:r>
-      <w:r>
-        <w:br/>
-      </w:r>
-      <w:proofErr w:type="spellStart"/>
-      <w:r>
-        <w:t>lookAt</w:t>
-      </w:r>
-      <w:proofErr w:type="spellEnd"/>
-      <w:r>
-        <w:t>(</w:t>
-      </w:r>
-      <w:proofErr w:type="spellStart"/>
-      <w:r>
-        <w:t>eye,at,up</w:t>
-      </w:r>
-      <w:proofErr w:type="spellEnd"/>
-      <w:r>
-        <w:t>)</w:t>
-      </w:r>
-      <w:r>
-        <w:br/>
-        <w:t>m(</w:t>
-      </w:r>
-      <w:proofErr w:type="spellStart"/>
-      <w:r>
-        <w:t>row,col</w:t>
-      </w:r>
-      <w:proofErr w:type="spellEnd"/>
-      <w:r>
-        <w:t>)</w:t>
+        <w:t>shadow(planeVec,lightVec)</w:t>
+      </w:r>
+      <w:r>
+        <w:br/>
+      </w:r>
+      <w:r>
+        <w:t>reflect(planeVec)</w:t>
+      </w:r>
+      <w:r>
+        <w:br/>
+        <w:t>lookAt(eye,at,up)</w:t>
+      </w:r>
+      <w:r>
+        <w:br/>
+        <w:t>m(row,col)</w:t>
       </w:r>
       <w:r>
         <w:br/>
@@ -1000,53 +508,15 @@
       </w:r>
       <w:r>
         <w:br/>
-      </w:r>
-      <w:proofErr w:type="spellStart"/>
-      <w:r>
-        <w:t>persp</w:t>
-      </w:r>
-      <w:proofErr w:type="spellEnd"/>
-      <w:r>
-        <w:t>(</w:t>
-      </w:r>
-      <w:proofErr w:type="spellStart"/>
-      <w:r>
-        <w:t>eye,atpos,up</w:t>
-      </w:r>
-      <w:proofErr w:type="spellEnd"/>
-      <w:r>
-        <w:t>)</w:t>
-      </w:r>
-      <w:r>
-        <w:br/>
-        <w:t>ortho(</w:t>
-      </w:r>
-      <w:proofErr w:type="spellStart"/>
-      <w:r>
-        <w:t>w,h,near,far,flipLH</w:t>
-      </w:r>
-      <w:proofErr w:type="spellEnd"/>
-      <w:r>
-        <w:t>)</w:t>
-      </w:r>
-      <w:r>
-        <w:br/>
-      </w:r>
-      <w:proofErr w:type="spellStart"/>
-      <w:r>
-        <w:t>orthoEx</w:t>
-      </w:r>
-      <w:proofErr w:type="spellEnd"/>
-      <w:r>
-        <w:t>(</w:t>
-      </w:r>
-      <w:proofErr w:type="spellStart"/>
-      <w:r>
-        <w:t>l,r,t,b,near,far,flipLH</w:t>
-      </w:r>
-      <w:proofErr w:type="spellEnd"/>
-      <w:r>
-        <w:t>)</w:t>
+        <w:t>persp(eye,atpos,up)</w:t>
+      </w:r>
+      <w:r>
+        <w:br/>
+        <w:t>ortho(w,h,near,far,flipLH)</w:t>
+      </w:r>
+      <w:r>
+        <w:br/>
+        <w:t>orthoEx(l,r,t,b,near,far,flipLH)</w:t>
       </w:r>
     </w:p>
     <w:p>
@@ -1062,47 +532,23 @@
         <w:pStyle w:val="Style2"/>
       </w:pPr>
       <w:r>
-        <w:t>Vector3(</w:t>
-      </w:r>
-      <w:proofErr w:type="spellStart"/>
-      <w:r>
-        <w:t>x,y,z</w:t>
-      </w:r>
-      <w:proofErr w:type="spellEnd"/>
-      <w:r>
-        <w:t>)</w:t>
-      </w:r>
-    </w:p>
-    <w:p>
-      <w:pPr>
-        <w:pStyle w:val="Style2"/>
-      </w:pPr>
-      <w:r>
-        <w:t>Vector4(</w:t>
-      </w:r>
-      <w:proofErr w:type="spellStart"/>
-      <w:r>
-        <w:t>x,y,z,w</w:t>
-      </w:r>
-      <w:proofErr w:type="spellEnd"/>
-      <w:r>
-        <w:t>)</w:t>
-      </w:r>
-    </w:p>
-    <w:p>
-      <w:pPr>
-        <w:pStyle w:val="Style2"/>
-      </w:pPr>
-      <w:r>
-        <w:t>cross(</w:t>
-      </w:r>
-      <w:proofErr w:type="spellStart"/>
-      <w:r>
-        <w:t>vec</w:t>
-      </w:r>
-      <w:proofErr w:type="spellEnd"/>
-      <w:r>
-        <w:t>)</w:t>
+        <w:t>Vector3(x,y,z)</w:t>
+      </w:r>
+    </w:p>
+    <w:p>
+      <w:pPr>
+        <w:pStyle w:val="Style2"/>
+      </w:pPr>
+      <w:r>
+        <w:t>Vector4(x,y,z,w)</w:t>
+      </w:r>
+    </w:p>
+    <w:p>
+      <w:pPr>
+        <w:pStyle w:val="Style2"/>
+      </w:pPr>
+      <w:r>
+        <w:t>cross(vec)</w:t>
       </w:r>
     </w:p>
     <w:p>
@@ -1133,13 +579,8 @@
       <w:pPr>
         <w:pStyle w:val="Style2"/>
       </w:pPr>
-      <w:proofErr w:type="spellStart"/>
-      <w:r>
-        <w:t>magSq</w:t>
-      </w:r>
-      <w:proofErr w:type="spellEnd"/>
-      <w:r>
-        <w:t>()</w:t>
+      <w:r>
+        <w:t>magSq()</w:t>
       </w:r>
     </w:p>
     <w:p>
@@ -1149,13 +590,8 @@
       <w:r>
         <w:t>lerp(</w:t>
       </w:r>
-      <w:proofErr w:type="spellStart"/>
-      <w:r>
-        <w:t>b,t</w:t>
-      </w:r>
-      <w:proofErr w:type="spellEnd"/>
-      <w:r>
-        <w:t>)</w:t>
+      <w:r>
+        <w:t>b,t)</w:t>
       </w:r>
     </w:p>
     <w:p>
@@ -1179,15 +615,7 @@
         <w:pStyle w:val="Style2"/>
       </w:pPr>
       <w:r>
-        <w:t>m(</w:t>
-      </w:r>
-      <w:proofErr w:type="spellStart"/>
-      <w:r>
-        <w:t>index,val</w:t>
-      </w:r>
-      <w:proofErr w:type="spellEnd"/>
-      <w:r>
-        <w:t>)</w:t>
+        <w:t>m(index,val)</w:t>
       </w:r>
     </w:p>
     <w:p>
@@ -1210,326 +638,148 @@
       <w:pPr>
         <w:pStyle w:val="Style1"/>
       </w:pPr>
-      <w:proofErr w:type="spellStart"/>
-      <w:r>
-        <w:t>ClearScene</w:t>
-      </w:r>
-      <w:proofErr w:type="spellEnd"/>
-      <w:r>
-        <w:t>(color)</w:t>
+      <w:r>
+        <w:t>ClearScene(color)</w:t>
       </w:r>
     </w:p>
     <w:p>
       <w:pPr>
         <w:pStyle w:val="Style1"/>
       </w:pPr>
-      <w:proofErr w:type="spellStart"/>
-      <w:r>
-        <w:t>CameraPerspective</w:t>
-      </w:r>
-      <w:proofErr w:type="spellEnd"/>
-      <w:r>
-        <w:t>(</w:t>
-      </w:r>
-      <w:proofErr w:type="spellStart"/>
-      <w:r>
-        <w:t>fov,near,far,flipLH</w:t>
-      </w:r>
-      <w:proofErr w:type="spellEnd"/>
-      <w:r>
-        <w:t>)</w:t>
+      <w:r>
+        <w:t>CameraPerspective(fov,near,far,flipLH)</w:t>
       </w:r>
     </w:p>
     <w:p>
       <w:pPr>
         <w:pStyle w:val="Style1"/>
       </w:pPr>
-      <w:proofErr w:type="spellStart"/>
-      <w:r>
-        <w:t>CameraOrthographic</w:t>
-      </w:r>
-      <w:proofErr w:type="spellEnd"/>
-      <w:r>
-        <w:t>(</w:t>
-      </w:r>
-      <w:proofErr w:type="spellStart"/>
-      <w:r>
-        <w:t>w,h,near,far,flipLH</w:t>
-      </w:r>
-      <w:proofErr w:type="spellEnd"/>
-      <w:r>
-        <w:t>)</w:t>
-      </w:r>
-      <w:r>
-        <w:br/>
-      </w:r>
-      <w:proofErr w:type="spellStart"/>
-      <w:r>
-        <w:t>CameraOrthographicEx</w:t>
-      </w:r>
-      <w:proofErr w:type="spellEnd"/>
-      <w:r>
-        <w:t>(</w:t>
-      </w:r>
-      <w:proofErr w:type="spellStart"/>
-      <w:r>
-        <w:t>l,r,t,p,near,far,flipLH</w:t>
-      </w:r>
-      <w:proofErr w:type="spellEnd"/>
-      <w:r>
-        <w:t>)</w:t>
+      <w:r>
+        <w:t>CameraOrthographic(w,h,near,far,flipLH)</w:t>
+      </w:r>
+      <w:r>
+        <w:br/>
+        <w:t>CameraOrthographicEx(l,r,t,p,near,far,flipLH)</w:t>
       </w:r>
     </w:p>
     <w:p>
       <w:pPr>
         <w:pStyle w:val="Style1"/>
       </w:pPr>
-      <w:proofErr w:type="spellStart"/>
-      <w:r>
-        <w:t>BindTexture</w:t>
-      </w:r>
-      <w:proofErr w:type="spellEnd"/>
-      <w:r>
-        <w:t>(</w:t>
-      </w:r>
-      <w:proofErr w:type="spellStart"/>
-      <w:r>
-        <w:t>tex</w:t>
-      </w:r>
-      <w:proofErr w:type="spellEnd"/>
-      <w:r>
-        <w:t>)</w:t>
+      <w:r>
+        <w:t>BindTexture(tex)</w:t>
       </w:r>
     </w:p>
     <w:p>
       <w:pPr>
         <w:pStyle w:val="Style1"/>
       </w:pPr>
-      <w:proofErr w:type="spellStart"/>
-      <w:r>
-        <w:t>GetResolution</w:t>
-      </w:r>
-      <w:proofErr w:type="spellEnd"/>
-      <w:r>
-        <w:t>()</w:t>
+      <w:r>
+        <w:t>GetResolution()</w:t>
       </w:r>
     </w:p>
     <w:p>
       <w:pPr>
         <w:pStyle w:val="Style1"/>
       </w:pPr>
-      <w:proofErr w:type="spellStart"/>
-      <w:r>
-        <w:t>GetMatrix</w:t>
-      </w:r>
-      <w:proofErr w:type="spellEnd"/>
-      <w:r>
-        <w:t>(kind)</w:t>
-      </w:r>
-      <w:r>
-        <w:br/>
-      </w:r>
-      <w:proofErr w:type="spellStart"/>
-      <w:r>
-        <w:t>IsFocused</w:t>
-      </w:r>
-      <w:proofErr w:type="spellEnd"/>
-      <w:r>
-        <w:t>()</w:t>
+      <w:r>
+        <w:t>GetMatrix(kind)</w:t>
+      </w:r>
+      <w:r>
+        <w:br/>
+        <w:t>IsFocused()</w:t>
       </w:r>
     </w:p>
     <w:p>
       <w:pPr>
         <w:pStyle w:val="Style1"/>
       </w:pPr>
-      <w:proofErr w:type="spellStart"/>
-      <w:r>
-        <w:t>RenderState</w:t>
-      </w:r>
-      <w:proofErr w:type="spellEnd"/>
-      <w:r>
-        <w:t>(</w:t>
-      </w:r>
-      <w:proofErr w:type="spellStart"/>
-      <w:r>
-        <w:t>kind,state</w:t>
-      </w:r>
-      <w:proofErr w:type="spellEnd"/>
-      <w:r>
-        <w:t>)</w:t>
+      <w:r>
+        <w:t>RenderState(kind,state)</w:t>
       </w:r>
     </w:p>
     <w:p>
       <w:pPr>
         <w:pStyle w:val="Style1"/>
       </w:pPr>
-      <w:proofErr w:type="spellStart"/>
-      <w:r>
-        <w:t>ToggleWireframe</w:t>
-      </w:r>
-      <w:proofErr w:type="spellEnd"/>
-      <w:r>
-        <w:t>(state)</w:t>
+      <w:r>
+        <w:t>ToggleWireframe(state)</w:t>
       </w:r>
     </w:p>
     <w:p>
       <w:pPr>
         <w:pStyle w:val="Style1"/>
       </w:pPr>
-      <w:proofErr w:type="spellStart"/>
-      <w:r>
-        <w:t>SetFog</w:t>
-      </w:r>
-      <w:proofErr w:type="spellEnd"/>
-      <w:r>
-        <w:t>(</w:t>
-      </w:r>
-      <w:proofErr w:type="spellStart"/>
-      <w:r>
-        <w:t>color,kind,start,end</w:t>
-      </w:r>
-      <w:proofErr w:type="spellEnd"/>
-      <w:r>
-        <w:t>)</w:t>
+      <w:r>
+        <w:t>SetFog(color,kind,start,end)</w:t>
       </w:r>
     </w:p>
     <w:p>
       <w:pPr>
         <w:pStyle w:val="Style1"/>
       </w:pPr>
-      <w:proofErr w:type="spellStart"/>
-      <w:r>
-        <w:t>SetFog</w:t>
-      </w:r>
-      <w:proofErr w:type="spellEnd"/>
-      <w:r>
-        <w:t>(</w:t>
-      </w:r>
-      <w:proofErr w:type="spellStart"/>
-      <w:r>
-        <w:t>color,kind,density</w:t>
-      </w:r>
-      <w:proofErr w:type="spellEnd"/>
-      <w:r>
-        <w:t>)</w:t>
+      <w:r>
+        <w:t>SetFog(color,kind,density)</w:t>
       </w:r>
     </w:p>
     <w:p>
       <w:pPr>
         <w:pStyle w:val="Style1"/>
       </w:pPr>
-      <w:proofErr w:type="spellStart"/>
-      <w:r>
-        <w:t>ClearFog</w:t>
-      </w:r>
-      <w:proofErr w:type="spellEnd"/>
-      <w:r>
-        <w:t>()</w:t>
+      <w:r>
+        <w:t>ClearFog()</w:t>
       </w:r>
     </w:p>
     <w:p>
       <w:pPr>
         <w:pStyle w:val="Style1"/>
       </w:pPr>
-      <w:proofErr w:type="spellStart"/>
-      <w:r>
-        <w:t>SamplerState</w:t>
-      </w:r>
-      <w:proofErr w:type="spellEnd"/>
-      <w:r>
-        <w:t>(</w:t>
-      </w:r>
-      <w:proofErr w:type="spellStart"/>
-      <w:r>
-        <w:t>stage,kind,state</w:t>
-      </w:r>
-      <w:proofErr w:type="spellEnd"/>
-      <w:r>
-        <w:t>)</w:t>
+      <w:r>
+        <w:t>SamplerState(stage,kind,state)</w:t>
       </w:r>
     </w:p>
     <w:p>
       <w:pPr>
         <w:pStyle w:val="Style1"/>
       </w:pPr>
-      <w:proofErr w:type="spellStart"/>
-      <w:r>
-        <w:t>EnableLighting</w:t>
-      </w:r>
-      <w:proofErr w:type="spellEnd"/>
-      <w:r>
-        <w:t>(state)</w:t>
-      </w:r>
-      <w:r>
-        <w:br/>
-      </w:r>
-      <w:proofErr w:type="spellStart"/>
-      <w:r>
-        <w:t>ToggleDepthTest</w:t>
-      </w:r>
-      <w:proofErr w:type="spellEnd"/>
-      <w:r>
-        <w:t>(state)</w:t>
+      <w:r>
+        <w:t>EnableLighting(state)</w:t>
+      </w:r>
+      <w:r>
+        <w:br/>
+        <w:t>ToggleDepthTest(state)</w:t>
       </w:r>
     </w:p>
     <w:p>
       <w:pPr>
         <w:pStyle w:val="Style1"/>
       </w:pPr>
-      <w:proofErr w:type="spellStart"/>
-      <w:r>
-        <w:t>AmbientColor</w:t>
-      </w:r>
-      <w:proofErr w:type="spellEnd"/>
-      <w:r>
-        <w:t>(color)</w:t>
+      <w:r>
+        <w:t>AmbientColor(color)</w:t>
       </w:r>
     </w:p>
     <w:p>
       <w:pPr>
         <w:pStyle w:val="Style1"/>
       </w:pPr>
-      <w:proofErr w:type="spellStart"/>
-      <w:r>
-        <w:t>ClearTarget</w:t>
-      </w:r>
-      <w:proofErr w:type="spellEnd"/>
-      <w:r>
-        <w:t>()</w:t>
+      <w:r>
+        <w:t>ClearTarget()</w:t>
       </w:r>
     </w:p>
     <w:p>
       <w:pPr>
         <w:pStyle w:val="Style1"/>
       </w:pPr>
-      <w:proofErr w:type="spellStart"/>
-      <w:r>
-        <w:t>DrawBox</w:t>
-      </w:r>
-      <w:proofErr w:type="spellEnd"/>
-      <w:r>
-        <w:t>(</w:t>
-      </w:r>
-      <w:proofErr w:type="spellStart"/>
-      <w:r>
-        <w:t>mat,dims,color</w:t>
-      </w:r>
-      <w:proofErr w:type="spellEnd"/>
-      <w:r>
-        <w:t>)</w:t>
+      <w:r>
+        <w:t>DrawBox(mat,dims,color)</w:t>
       </w:r>
     </w:p>
     <w:p>
       <w:pPr>
         <w:pStyle w:val="Style1"/>
       </w:pPr>
-      <w:proofErr w:type="spellStart"/>
-      <w:r>
-        <w:t>DrawQuad</w:t>
-      </w:r>
-      <w:proofErr w:type="spellEnd"/>
-      <w:r>
-        <w:t>(x1,x2,y1,y</w:t>
+      <w:r>
+        <w:t>DrawQuad(x1,x2,y1,y</w:t>
       </w:r>
       <w:r>
         <w:t>2</w:t>
@@ -1543,14 +793,7 @@
       </w:r>
       <w:r>
         <w:br/>
-      </w:r>
-      <w:proofErr w:type="spellStart"/>
-      <w:r>
-        <w:t>DrawQuadEx</w:t>
-      </w:r>
-      <w:proofErr w:type="spellEnd"/>
-      <w:r>
-        <w:t>(vec3,color,</w:t>
+        <w:t>DrawQuadEx(vec3,color,</w:t>
       </w:r>
       <w:r>
         <w:t>usesDepth,</w:t>
@@ -1560,61 +803,31 @@
       </w:r>
       <w:r>
         <w:br/>
-      </w:r>
-      <w:proofErr w:type="spellStart"/>
-      <w:r>
-        <w:t>DrawPolygon</w:t>
-      </w:r>
-      <w:proofErr w:type="spellEnd"/>
-      <w:r>
-        <w:t>(v1,v2,v3)</w:t>
+        <w:t>DrawPolygon(v1,v2,v3)</w:t>
       </w:r>
     </w:p>
     <w:p>
       <w:pPr>
         <w:pStyle w:val="Style1"/>
       </w:pPr>
-      <w:proofErr w:type="spellStart"/>
-      <w:r>
-        <w:t>CullMode</w:t>
-      </w:r>
-      <w:proofErr w:type="spellEnd"/>
-      <w:r>
-        <w:t>(mode)</w:t>
+      <w:r>
+        <w:t>CullMode(mode)</w:t>
       </w:r>
     </w:p>
     <w:p>
       <w:pPr>
         <w:pStyle w:val="Style1"/>
       </w:pPr>
-      <w:proofErr w:type="spellStart"/>
-      <w:r>
-        <w:t>FillScreen</w:t>
-      </w:r>
-      <w:proofErr w:type="spellEnd"/>
-      <w:r>
-        <w:t>(</w:t>
-      </w:r>
-      <w:proofErr w:type="spellStart"/>
-      <w:r>
-        <w:t>color,flipY</w:t>
-      </w:r>
-      <w:proofErr w:type="spellEnd"/>
-      <w:r>
-        <w:t>)</w:t>
+      <w:r>
+        <w:t>FillScreen(color,flipY)</w:t>
       </w:r>
     </w:p>
     <w:p>
       <w:pPr>
         <w:pStyle w:val="Style1"/>
       </w:pPr>
-      <w:proofErr w:type="spellStart"/>
-      <w:r>
-        <w:t>RegisterFontFile</w:t>
-      </w:r>
-      <w:proofErr w:type="spellEnd"/>
-      <w:r>
-        <w:t>(path)</w:t>
+      <w:r>
+        <w:t>RegisterFontFile(path)</w:t>
       </w:r>
     </w:p>
     <w:p>
@@ -1639,23 +852,7 @@
         <w:pStyle w:val="Style2"/>
       </w:pPr>
       <w:r>
-        <w:t>Scene(</w:t>
-      </w:r>
-      <w:proofErr w:type="spellStart"/>
-      <w:r>
-        <w:t>modelName,loadMaterials</w:t>
-      </w:r>
-      <w:proofErr w:type="spellEnd"/>
-      <w:r>
-        <w:t>=</w:t>
-      </w:r>
-      <w:proofErr w:type="spellStart"/>
-      <w:r>
-        <w:t>true,optimizeMesh</w:t>
-      </w:r>
-      <w:proofErr w:type="spellEnd"/>
-      <w:r>
-        <w:t>=false)</w:t>
+        <w:t>Scene(modelName,loadMaterials=true,optimizeMesh=false)</w:t>
       </w:r>
     </w:p>
     <w:p>
@@ -1670,184 +867,482 @@
       <w:pPr>
         <w:pStyle w:val="Style2"/>
       </w:pPr>
-      <w:proofErr w:type="spellStart"/>
-      <w:r>
-        <w:t>drawSubset</w:t>
-      </w:r>
-      <w:proofErr w:type="spellEnd"/>
-      <w:r>
-        <w:t>(</w:t>
-      </w:r>
-      <w:proofErr w:type="spellStart"/>
-      <w:r>
-        <w:t>index,mat</w:t>
-      </w:r>
-      <w:proofErr w:type="spellEnd"/>
+      <w:r>
+        <w:t>drawSubset(index,mat)</w:t>
+      </w:r>
+    </w:p>
+    <w:p>
+      <w:pPr>
+        <w:pStyle w:val="Style2"/>
+      </w:pPr>
+      <w:r>
+        <w:t>loadModel(modelName,loadMaterials=true,optimizeMesh=false)</w:t>
+      </w:r>
+    </w:p>
+    <w:p>
+      <w:pPr>
+        <w:pStyle w:val="Style2"/>
+      </w:pPr>
+      <w:r>
+        <w:t>loadScene(modelName,loadMaterials=true,optimizeMesh=false)</w:t>
+      </w:r>
+    </w:p>
+    <w:p>
+      <w:pPr>
+        <w:pStyle w:val="Style2"/>
+      </w:pPr>
+      <w:r>
+        <w:t>getMeshes()</w:t>
+      </w:r>
+    </w:p>
+    <w:p>
+      <w:pPr>
+        <w:pStyle w:val="Style2"/>
+      </w:pPr>
+      <w:r>
+        <w:t>getLights()</w:t>
+      </w:r>
+    </w:p>
+    <w:p>
+      <w:pPr>
+        <w:pStyle w:val="Style2"/>
+      </w:pPr>
+      <w:r>
+        <w:lastRenderedPageBreak/>
+        <w:t>getFlattenNodes()</w:t>
+      </w:r>
+    </w:p>
+    <w:p>
+      <w:pPr>
+        <w:pStyle w:val="Style2"/>
+      </w:pPr>
+      <w:r>
+        <w:t>getTargets()</w:t>
+      </w:r>
+    </w:p>
+    <w:p>
+      <w:pPr>
+        <w:pStyle w:val="Style2"/>
+      </w:pPr>
+      <w:r>
+        <w:t>findMesh(name)</w:t>
+      </w:r>
+    </w:p>
+    <w:p>
+      <w:pPr>
+        <w:pStyle w:val="Style2"/>
+      </w:pPr>
+      <w:r>
+        <w:t>findLight(name)</w:t>
+      </w:r>
+    </w:p>
+    <w:p>
+      <w:pPr>
+        <w:pStyle w:val="Style2"/>
+      </w:pPr>
+      <w:r>
+        <w:t>findTarget(name)</w:t>
+      </w:r>
+    </w:p>
+    <w:p>
+      <w:pPr>
+        <w:pStyle w:val="Style2"/>
+      </w:pPr>
+      <w:r>
+        <w:t>getRootNode()</w:t>
+      </w:r>
+    </w:p>
+    <w:p>
+      <w:pPr>
+        <w:pStyle w:val="Heading2"/>
+      </w:pPr>
+      <w:r>
+        <w:t>NODE</w:t>
+      </w:r>
+    </w:p>
+    <w:p>
+      <w:pPr>
+        <w:pStyle w:val="Style2"/>
+      </w:pPr>
+      <w:r>
+        <w:t>Node()</w:t>
+      </w:r>
+    </w:p>
+    <w:p>
+      <w:pPr>
+        <w:pStyle w:val="Style2"/>
+      </w:pPr>
+      <w:r>
+        <w:t>clone()</w:t>
+      </w:r>
+    </w:p>
+    <w:p>
+      <w:pPr>
+        <w:pStyle w:val="Style2"/>
+      </w:pPr>
+      <w:r>
+        <w:t>getName()</w:t>
+      </w:r>
+      <w:r>
+        <w:br/>
+        <w:t>setName(name)</w:t>
+      </w:r>
+    </w:p>
+    <w:p>
+      <w:pPr>
+        <w:pStyle w:val="Style2"/>
+      </w:pPr>
+      <w:r>
+        <w:t>getTransform()</w:t>
+      </w:r>
+    </w:p>
+    <w:p>
+      <w:pPr>
+        <w:pStyle w:val="Style2"/>
+      </w:pPr>
+      <w:r>
+        <w:t>setTransform(mat)</w:t>
+      </w:r>
+    </w:p>
+    <w:p>
+      <w:pPr>
+        <w:pStyle w:val="Style2"/>
+      </w:pPr>
+      <w:r>
+        <w:t>getFinalTransform()</w:t>
+      </w:r>
+    </w:p>
+    <w:p>
+      <w:pPr>
+        <w:pStyle w:val="Style2"/>
+      </w:pPr>
+      <w:r>
+        <w:t>addNode(node)</w:t>
+      </w:r>
+    </w:p>
+    <w:p>
+      <w:pPr>
+        <w:pStyle w:val="Style2"/>
+      </w:pPr>
+      <w:r>
+        <w:t>addMesh(mesh)</w:t>
+      </w:r>
+    </w:p>
+    <w:p>
+      <w:pPr>
+        <w:pStyle w:val="Style2"/>
+      </w:pPr>
+      <w:r>
+        <w:t>draw(mat)</w:t>
+      </w:r>
+    </w:p>
+    <w:p>
+      <w:pPr>
+        <w:pStyle w:val="Style2"/>
+      </w:pPr>
+      <w:r>
+        <w:t>drawSubset(index, mat)</w:t>
+      </w:r>
+    </w:p>
+    <w:p>
+      <w:pPr>
+        <w:pStyle w:val="Style2"/>
+      </w:pPr>
+      <w:r>
+        <w:t>getMeshes()</w:t>
+      </w:r>
+      <w:r>
+        <w:br/>
+        <w:t>getMeshParts()</w:t>
+      </w:r>
+    </w:p>
+    <w:p>
+      <w:pPr>
+        <w:pStyle w:val="Style2"/>
+      </w:pPr>
+      <w:r>
+        <w:t>getLights()</w:t>
+      </w:r>
+    </w:p>
+    <w:p>
+      <w:pPr>
+        <w:pStyle w:val="Style2"/>
+      </w:pPr>
+      <w:r>
+        <w:t>getTargets()</w:t>
+      </w:r>
+      <w:r>
+        <w:br/>
+        <w:t>getNodes()</w:t>
+      </w:r>
+    </w:p>
+    <w:p>
+      <w:pPr>
+        <w:pStyle w:val="Style2"/>
+      </w:pPr>
+      <w:r>
+        <w:t>findMesh(name)</w:t>
+      </w:r>
+    </w:p>
+    <w:p>
+      <w:pPr>
+        <w:pStyle w:val="Style2"/>
+      </w:pPr>
+      <w:r>
+        <w:t>findLight(name)</w:t>
+      </w:r>
+    </w:p>
+    <w:p>
+      <w:pPr>
+        <w:pStyle w:val="Style2"/>
+      </w:pPr>
+      <w:r>
+        <w:t>findTarget(name)</w:t>
+      </w:r>
+      <w:r>
+        <w:br/>
+        <w:t>findNode(name)</w:t>
+      </w:r>
+      <w:r>
+        <w:br/>
+        <w:t>getMeta(name)</w:t>
+      </w:r>
+    </w:p>
+    <w:p>
+      <w:pPr>
+        <w:pStyle w:val="Heading2"/>
+      </w:pPr>
+      <w:r>
+        <w:t>mesh</w:t>
+      </w:r>
+    </w:p>
+    <w:p>
+      <w:pPr>
+        <w:pStyle w:val="Style2"/>
+      </w:pPr>
+      <w:r>
+        <w:t>Mesh()</w:t>
+      </w:r>
+      <w:r>
+        <w:br/>
+        <w:t>addFGroup(part)</w:t>
+      </w:r>
+      <w:r>
+        <w:br/>
+        <w:t>addPart(part)</w:t>
+      </w:r>
+      <w:r>
+        <w:br/>
+        <w:t>draw(mat)</w:t>
+      </w:r>
+      <w:r>
+        <w:br/>
+        <w:t>clone()</w:t>
+      </w:r>
+      <w:r>
+        <w:br/>
+        <w:t>getFGroups()</w:t>
+      </w:r>
+      <w:r>
+        <w:br/>
+        <w:t>getParts()</w:t>
+      </w:r>
+      <w:r>
+        <w:br/>
+        <w:t>clear()</w:t>
+      </w:r>
+      <w:r>
+        <w:br/>
+      </w:r>
+      <w:r>
+        <w:t>setName(name)</w:t>
+      </w:r>
+      <w:r>
+        <w:br/>
+        <w:t>getName()</w:t>
+      </w:r>
+      <w:r>
+        <w:br/>
+        <w:t>setMaterial(tex)</w:t>
+      </w:r>
+      <w:r>
+        <w:br/>
+        <w:t>getMaterial(</w:t>
+      </w:r>
+      <w:r>
+        <w:t>matId</w:t>
+      </w:r>
       <w:r>
         <w:t>)</w:t>
       </w:r>
-    </w:p>
-    <w:p>
-      <w:pPr>
-        <w:pStyle w:val="Style2"/>
-      </w:pPr>
-      <w:proofErr w:type="spellStart"/>
-      <w:r>
-        <w:t>loadModel</w:t>
-      </w:r>
-      <w:proofErr w:type="spellEnd"/>
-      <w:r>
-        <w:t>(</w:t>
-      </w:r>
-      <w:proofErr w:type="spellStart"/>
-      <w:r>
-        <w:t>modelName,loadMaterials</w:t>
-      </w:r>
-      <w:proofErr w:type="spellEnd"/>
-      <w:r>
-        <w:t>=</w:t>
-      </w:r>
-      <w:proofErr w:type="spellStart"/>
-      <w:r>
-        <w:t>true,optimizeMesh</w:t>
-      </w:r>
-      <w:proofErr w:type="spellEnd"/>
-      <w:r>
-        <w:t>=false)</w:t>
-      </w:r>
-    </w:p>
-    <w:p>
-      <w:pPr>
-        <w:pStyle w:val="Style2"/>
-      </w:pPr>
-      <w:proofErr w:type="spellStart"/>
-      <w:r>
-        <w:t>loadScene</w:t>
-      </w:r>
-      <w:proofErr w:type="spellEnd"/>
-      <w:r>
-        <w:t>(</w:t>
-      </w:r>
-      <w:proofErr w:type="spellStart"/>
-      <w:r>
-        <w:t>modelName,loadMaterials</w:t>
-      </w:r>
-      <w:proofErr w:type="spellEnd"/>
-      <w:r>
-        <w:t>=</w:t>
-      </w:r>
-      <w:proofErr w:type="spellStart"/>
-      <w:r>
-        <w:t>true,optimizeMesh</w:t>
-      </w:r>
-      <w:proofErr w:type="spellEnd"/>
-      <w:r>
-        <w:t>=false)</w:t>
-      </w:r>
-    </w:p>
-    <w:p>
-      <w:pPr>
-        <w:pStyle w:val="Style2"/>
-      </w:pPr>
-      <w:proofErr w:type="spellStart"/>
-      <w:r>
-        <w:t>getMeshes</w:t>
-      </w:r>
-      <w:proofErr w:type="spellEnd"/>
-      <w:r>
-        <w:t>()</w:t>
-      </w:r>
-    </w:p>
-    <w:p>
-      <w:pPr>
-        <w:pStyle w:val="Style2"/>
-      </w:pPr>
-      <w:proofErr w:type="spellStart"/>
-      <w:r>
-        <w:t>getLights</w:t>
-      </w:r>
-      <w:proofErr w:type="spellEnd"/>
-      <w:r>
-        <w:t>()</w:t>
-      </w:r>
-    </w:p>
-    <w:p>
-      <w:pPr>
-        <w:pStyle w:val="Style2"/>
-      </w:pPr>
-      <w:proofErr w:type="spellStart"/>
+      <w:r>
+        <w:br/>
+        <w:t>getOwner()</w:t>
+      </w:r>
+    </w:p>
+    <w:p>
+      <w:pPr>
+        <w:pStyle w:val="Heading2"/>
+      </w:pPr>
+      <w:r>
+        <w:t>part / facegroup</w:t>
+      </w:r>
+    </w:p>
+    <w:p>
+      <w:pPr>
+        <w:pStyle w:val="Style2"/>
+      </w:pPr>
+      <w:r>
+        <w:t>FaceGroup()</w:t>
+      </w:r>
+      <w:r>
+        <w:br/>
+        <w:t>clone()</w:t>
+      </w:r>
+      <w:r>
+        <w:br/>
+        <w:t>addVertex(vert)</w:t>
+      </w:r>
+      <w:r>
+        <w:br/>
+        <w:t>addIndex(index)</w:t>
+      </w:r>
+      <w:r>
+        <w:br/>
+        <w:t>addTriangle(a,b,c)</w:t>
+      </w:r>
+      <w:r>
+        <w:br/>
+        <w:t>setMaterial(mat)</w:t>
+      </w:r>
+      <w:r>
+        <w:br/>
+        <w:t>getMaterial()</w:t>
+      </w:r>
+      <w:r>
+        <w:t xml:space="preserve"> </w:t>
+      </w:r>
+      <w:r>
+        <w:br/>
+        <w:t>draw(mat)</w:t>
+      </w:r>
+      <w:r>
+        <w:br/>
+        <w:t>build()</w:t>
+      </w:r>
+      <w:r>
+        <w:br/>
+        <w:t>calcNormals()</w:t>
+      </w:r>
+      <w:r>
+        <w:br/>
+        <w:t>clear()</w:t>
+      </w:r>
+      <w:r>
+        <w:br/>
+        <w:t>getVertices()</w:t>
+      </w:r>
+      <w:r>
+        <w:br/>
+        <w:t>getIndices()</w:t>
+      </w:r>
+    </w:p>
+    <w:p>
+      <w:pPr>
+        <w:pStyle w:val="Heading2"/>
+      </w:pPr>
+      <w:r>
+        <w:t>material</w:t>
+      </w:r>
+    </w:p>
+    <w:p>
+      <w:pPr>
+        <w:pStyle w:val="Style2"/>
+      </w:pPr>
+      <w:r>
+        <w:t>Material()</w:t>
+      </w:r>
+      <w:r>
+        <w:br/>
+        <w:t>Material(textureName)</w:t>
+      </w:r>
+      <w:r>
+        <w:br/>
+        <w:t>Material(w,h</w:t>
+      </w:r>
+      <w:r>
+        <w:t>)</w:t>
+      </w:r>
+      <w:r>
+        <w:br/>
+        <w:t>setSamplerState(sampler,state)</w:t>
+      </w:r>
+      <w:r>
+        <w:br/>
+        <w:t>getSamplerState(sampler)</w:t>
+      </w:r>
+      <w:r>
+        <w:br/>
+        <w:t>loadFile(textureName)</w:t>
+      </w:r>
+      <w:r>
+        <w:br/>
+        <w:t>res()</w:t>
+      </w:r>
+      <w:r>
+        <w:br/>
+        <w:t>data()</w:t>
+      </w:r>
+      <w:r>
+        <w:br/>
+        <w:t>getHandle(slot)</w:t>
+      </w:r>
+      <w:r>
+        <w:br/>
+        <w:t>setHandle(slot,texHandle)</w:t>
+      </w:r>
+      <w:r>
+        <w:br/>
+        <w:t>setDiffuse(color)</w:t>
+      </w:r>
+      <w:r>
+        <w:br/>
+        <w:t>setAmbient(color)</w:t>
+      </w:r>
+      <w:r>
+        <w:br/>
+        <w:t>setSpecular(color)</w:t>
+      </w:r>
+      <w:r>
+        <w:br/>
+        <w:t>setEmission(color)</w:t>
+      </w:r>
+      <w:r>
+        <w:br/>
+        <w:t>setPower(val)</w:t>
+      </w:r>
+      <w:r>
+        <w:br/>
+        <w:t>setOpacity(val)</w:t>
+      </w:r>
+      <w:r>
+        <w:br/>
+        <w:t>alphaIsTransparency(state)</w:t>
+      </w:r>
+      <w:r>
+        <w:br/>
+      </w:r>
       <w:r>
         <w:lastRenderedPageBreak/>
-        <w:t>getFlattenNodes</w:t>
-      </w:r>
-      <w:proofErr w:type="spellEnd"/>
-      <w:r>
-        <w:t>()</w:t>
-      </w:r>
-    </w:p>
-    <w:p>
-      <w:pPr>
-        <w:pStyle w:val="Style2"/>
-      </w:pPr>
-      <w:proofErr w:type="spellStart"/>
-      <w:r>
-        <w:t>getTargets</w:t>
-      </w:r>
-      <w:proofErr w:type="spellEnd"/>
-      <w:r>
-        <w:t>()</w:t>
-      </w:r>
-    </w:p>
-    <w:p>
-      <w:pPr>
-        <w:pStyle w:val="Style2"/>
-      </w:pPr>
-      <w:proofErr w:type="spellStart"/>
-      <w:r>
-        <w:t>findMesh</w:t>
-      </w:r>
-      <w:proofErr w:type="spellEnd"/>
-      <w:r>
-        <w:t>(name)</w:t>
-      </w:r>
-    </w:p>
-    <w:p>
-      <w:pPr>
-        <w:pStyle w:val="Style2"/>
-      </w:pPr>
-      <w:proofErr w:type="spellStart"/>
-      <w:r>
-        <w:t>findLight</w:t>
-      </w:r>
-      <w:proofErr w:type="spellEnd"/>
-      <w:r>
-        <w:t>(name)</w:t>
-      </w:r>
-    </w:p>
-    <w:p>
-      <w:pPr>
-        <w:pStyle w:val="Style2"/>
-      </w:pPr>
-      <w:proofErr w:type="spellStart"/>
-      <w:r>
-        <w:t>findTarget</w:t>
-      </w:r>
-      <w:proofErr w:type="spellEnd"/>
-      <w:r>
-        <w:t>(name)</w:t>
-      </w:r>
-    </w:p>
-    <w:p>
-      <w:pPr>
-        <w:pStyle w:val="Style2"/>
-      </w:pPr>
-      <w:proofErr w:type="spellStart"/>
-      <w:r>
-        <w:t>getRootNode</w:t>
-      </w:r>
-      <w:proofErr w:type="spellEnd"/>
-      <w:r>
-        <w:t>()</w:t>
+        <w:t>alphaTest(state)</w:t>
+      </w:r>
+      <w:r>
+        <w:br/>
+        <w:t>setAlphaRef(val)</w:t>
+      </w:r>
+      <w:r>
+        <w:br/>
+        <w:t>setShaded(state)</w:t>
       </w:r>
     </w:p>
     <w:p>
@@ -1855,255 +1350,19 @@
         <w:pStyle w:val="Heading2"/>
       </w:pPr>
       <w:r>
-        <w:t>NODE</w:t>
-      </w:r>
-    </w:p>
-    <w:p>
-      <w:pPr>
-        <w:pStyle w:val="Style2"/>
-      </w:pPr>
-      <w:r>
-        <w:t>Node()</w:t>
-      </w:r>
-    </w:p>
-    <w:p>
-      <w:pPr>
-        <w:pStyle w:val="Style2"/>
-      </w:pPr>
-      <w:r>
-        <w:t>clone()</w:t>
-      </w:r>
-    </w:p>
-    <w:p>
-      <w:pPr>
-        <w:pStyle w:val="Style2"/>
-      </w:pPr>
-      <w:proofErr w:type="spellStart"/>
-      <w:r>
-        <w:t>getName</w:t>
-      </w:r>
-      <w:proofErr w:type="spellEnd"/>
-      <w:r>
-        <w:t>()</w:t>
-      </w:r>
-      <w:r>
-        <w:br/>
-      </w:r>
-      <w:proofErr w:type="spellStart"/>
-      <w:r>
-        <w:t>setName</w:t>
-      </w:r>
-      <w:proofErr w:type="spellEnd"/>
-      <w:r>
-        <w:t>(name)</w:t>
-      </w:r>
-    </w:p>
-    <w:p>
-      <w:pPr>
-        <w:pStyle w:val="Style2"/>
-      </w:pPr>
-      <w:proofErr w:type="spellStart"/>
-      <w:r>
-        <w:t>getTransform</w:t>
-      </w:r>
-      <w:proofErr w:type="spellEnd"/>
-      <w:r>
-        <w:t>()</w:t>
-      </w:r>
-    </w:p>
-    <w:p>
-      <w:pPr>
-        <w:pStyle w:val="Style2"/>
-      </w:pPr>
-      <w:proofErr w:type="spellStart"/>
-      <w:r>
-        <w:t>setTransform</w:t>
-      </w:r>
-      <w:proofErr w:type="spellEnd"/>
-      <w:r>
-        <w:t>(mat)</w:t>
-      </w:r>
-    </w:p>
-    <w:p>
-      <w:pPr>
-        <w:pStyle w:val="Style2"/>
-      </w:pPr>
-      <w:proofErr w:type="spellStart"/>
-      <w:r>
-        <w:t>getFinalTransform</w:t>
-      </w:r>
-      <w:proofErr w:type="spellEnd"/>
-      <w:r>
-        <w:t>()</w:t>
-      </w:r>
-    </w:p>
-    <w:p>
-      <w:pPr>
-        <w:pStyle w:val="Style2"/>
-      </w:pPr>
-      <w:proofErr w:type="spellStart"/>
-      <w:r>
-        <w:t>addNode</w:t>
-      </w:r>
-      <w:proofErr w:type="spellEnd"/>
-      <w:r>
-        <w:t>(node)</w:t>
-      </w:r>
-    </w:p>
-    <w:p>
-      <w:pPr>
-        <w:pStyle w:val="Style2"/>
-      </w:pPr>
-      <w:proofErr w:type="spellStart"/>
-      <w:r>
-        <w:t>addMesh</w:t>
-      </w:r>
-      <w:proofErr w:type="spellEnd"/>
-      <w:r>
-        <w:t>(mesh)</w:t>
-      </w:r>
-    </w:p>
-    <w:p>
-      <w:pPr>
-        <w:pStyle w:val="Style2"/>
-      </w:pPr>
-      <w:r>
-        <w:t>draw(mat)</w:t>
-      </w:r>
-    </w:p>
-    <w:p>
-      <w:pPr>
-        <w:pStyle w:val="Style2"/>
-      </w:pPr>
-      <w:proofErr w:type="spellStart"/>
-      <w:r>
-        <w:t>drawSubset</w:t>
-      </w:r>
-      <w:proofErr w:type="spellEnd"/>
-      <w:r>
-        <w:t>(index, mat)</w:t>
-      </w:r>
-    </w:p>
-    <w:p>
-      <w:pPr>
-        <w:pStyle w:val="Style2"/>
-      </w:pPr>
-      <w:proofErr w:type="spellStart"/>
-      <w:r>
-        <w:t>getMeshes</w:t>
-      </w:r>
-      <w:proofErr w:type="spellEnd"/>
-      <w:r>
-        <w:t>()</w:t>
-      </w:r>
-      <w:r>
-        <w:br/>
-      </w:r>
-      <w:proofErr w:type="spellStart"/>
-      <w:r>
-        <w:t>getMeshParts</w:t>
-      </w:r>
-      <w:proofErr w:type="spellEnd"/>
-      <w:r>
-        <w:t>()</w:t>
-      </w:r>
-    </w:p>
-    <w:p>
-      <w:pPr>
-        <w:pStyle w:val="Style2"/>
-      </w:pPr>
-      <w:proofErr w:type="spellStart"/>
-      <w:r>
-        <w:t>getLights</w:t>
-      </w:r>
-      <w:proofErr w:type="spellEnd"/>
-      <w:r>
-        <w:t>()</w:t>
-      </w:r>
-    </w:p>
-    <w:p>
-      <w:pPr>
-        <w:pStyle w:val="Style2"/>
-      </w:pPr>
-      <w:proofErr w:type="spellStart"/>
-      <w:r>
-        <w:t>getTargets</w:t>
-      </w:r>
-      <w:proofErr w:type="spellEnd"/>
-      <w:r>
-        <w:t>()</w:t>
-      </w:r>
-      <w:r>
-        <w:br/>
-      </w:r>
-      <w:proofErr w:type="spellStart"/>
-      <w:r>
-        <w:t>getNodes</w:t>
-      </w:r>
-      <w:proofErr w:type="spellEnd"/>
-      <w:r>
-        <w:t>()</w:t>
-      </w:r>
-    </w:p>
-    <w:p>
-      <w:pPr>
-        <w:pStyle w:val="Style2"/>
-      </w:pPr>
-      <w:proofErr w:type="spellStart"/>
-      <w:r>
-        <w:t>findMesh</w:t>
-      </w:r>
-      <w:proofErr w:type="spellEnd"/>
-      <w:r>
-        <w:t>(name)</w:t>
-      </w:r>
-    </w:p>
-    <w:p>
-      <w:pPr>
-        <w:pStyle w:val="Style2"/>
-      </w:pPr>
-      <w:proofErr w:type="spellStart"/>
-      <w:r>
-        <w:t>findLight</w:t>
-      </w:r>
-      <w:proofErr w:type="spellEnd"/>
-      <w:r>
-        <w:t>(name)</w:t>
-      </w:r>
-    </w:p>
-    <w:p>
-      <w:pPr>
-        <w:pStyle w:val="Style2"/>
-      </w:pPr>
-      <w:proofErr w:type="spellStart"/>
-      <w:r>
-        <w:t>findTarget</w:t>
-      </w:r>
-      <w:proofErr w:type="spellEnd"/>
-      <w:r>
-        <w:t>(name)</w:t>
-      </w:r>
-      <w:r>
-        <w:br/>
-      </w:r>
-      <w:proofErr w:type="spellStart"/>
-      <w:r>
-        <w:t>findNode</w:t>
-      </w:r>
-      <w:proofErr w:type="spellEnd"/>
-      <w:r>
-        <w:t>(name)</w:t>
-      </w:r>
-      <w:r>
-        <w:br/>
-      </w:r>
-      <w:proofErr w:type="spellStart"/>
-      <w:r>
-        <w:t>getMeta</w:t>
-      </w:r>
-      <w:proofErr w:type="spellEnd"/>
-      <w:r>
-        <w:t>(name)</w:t>
+        <w:t>Vertex</w:t>
+      </w:r>
+    </w:p>
+    <w:p>
+      <w:pPr>
+        <w:pStyle w:val="Style2"/>
+      </w:pPr>
+      <w:r>
+        <w:t>Vertex(x,y,z,su,tv,color,nx,ny,nz)</w:t>
+      </w:r>
+      <w:r>
+        <w:br/>
+        <w:t>get()</w:t>
       </w:r>
     </w:p>
     <w:p>
@@ -2111,272 +1370,148 @@
         <w:pStyle w:val="Heading2"/>
       </w:pPr>
       <w:r>
-        <w:t>mesh</w:t>
-      </w:r>
-    </w:p>
-    <w:p>
-      <w:pPr>
-        <w:pStyle w:val="Style2"/>
-      </w:pPr>
-      <w:r>
-        <w:t>Mesh()</w:t>
-      </w:r>
-      <w:r>
-        <w:br/>
-      </w:r>
-      <w:proofErr w:type="spellStart"/>
-      <w:r>
-        <w:t>addFGroup</w:t>
-      </w:r>
-      <w:proofErr w:type="spellEnd"/>
-      <w:r>
-        <w:t>(part)</w:t>
-      </w:r>
-      <w:r>
-        <w:br/>
-      </w:r>
-      <w:proofErr w:type="spellStart"/>
-      <w:r>
-        <w:t>addPart</w:t>
-      </w:r>
-      <w:proofErr w:type="spellEnd"/>
-      <w:r>
-        <w:t>(part)</w:t>
-      </w:r>
-      <w:r>
-        <w:br/>
-        <w:t>draw(mat)</w:t>
-      </w:r>
-      <w:r>
-        <w:br/>
-        <w:t>clone()</w:t>
-      </w:r>
-      <w:r>
-        <w:br/>
-      </w:r>
-      <w:proofErr w:type="spellStart"/>
-      <w:r>
-        <w:t>getFGroups</w:t>
-      </w:r>
-      <w:proofErr w:type="spellEnd"/>
-      <w:r>
-        <w:t>()</w:t>
-      </w:r>
-      <w:r>
-        <w:br/>
-      </w:r>
-      <w:proofErr w:type="spellStart"/>
-      <w:r>
-        <w:t>getParts</w:t>
-      </w:r>
-      <w:proofErr w:type="spellEnd"/>
-      <w:r>
-        <w:t>()</w:t>
-      </w:r>
-      <w:r>
-        <w:br/>
-        <w:t>clear()</w:t>
-      </w:r>
-      <w:r>
-        <w:br/>
-      </w:r>
-      <w:proofErr w:type="spellStart"/>
-      <w:r>
-        <w:t>setName</w:t>
-      </w:r>
-      <w:proofErr w:type="spellEnd"/>
-      <w:r>
-        <w:t>(name)</w:t>
-      </w:r>
-      <w:r>
-        <w:br/>
-      </w:r>
-      <w:proofErr w:type="spellStart"/>
-      <w:r>
-        <w:t>getName</w:t>
-      </w:r>
-      <w:proofErr w:type="spellEnd"/>
-      <w:r>
-        <w:t>()</w:t>
-      </w:r>
-      <w:r>
-        <w:br/>
-      </w:r>
-      <w:proofErr w:type="spellStart"/>
-      <w:r>
-        <w:t>setMaterial</w:t>
-      </w:r>
-      <w:proofErr w:type="spellEnd"/>
-      <w:r>
-        <w:t>(</w:t>
-      </w:r>
-      <w:proofErr w:type="spellStart"/>
-      <w:r>
-        <w:t>tex</w:t>
-      </w:r>
-      <w:proofErr w:type="spellEnd"/>
+        <w:t>font</w:t>
+      </w:r>
+    </w:p>
+    <w:p>
+      <w:pPr>
+        <w:pStyle w:val="Style2"/>
+      </w:pPr>
+      <w:r>
+        <w:t>Font(fontFamily</w:t>
+      </w:r>
+      <w:r>
+        <w:t>,size,boldness,italic</w:t>
+      </w:r>
       <w:r>
         <w:t>)</w:t>
       </w:r>
       <w:r>
         <w:br/>
-      </w:r>
-      <w:proofErr w:type="spellStart"/>
-      <w:r>
-        <w:t>getMaterial</w:t>
-      </w:r>
-      <w:proofErr w:type="spellEnd"/>
-      <w:r>
-        <w:t>(</w:t>
-      </w:r>
-      <w:proofErr w:type="spellStart"/>
-      <w:r>
-        <w:t>matId</w:t>
-      </w:r>
-      <w:proofErr w:type="spellEnd"/>
+        <w:t>drawText(color,text,x,y,w=0,h=0</w:t>
+      </w:r>
+      <w:r>
+        <w:t>,flags</w:t>
+      </w:r>
       <w:r>
         <w:t>)</w:t>
       </w:r>
+      <w:r>
+        <w:br/>
+        <w:t>measureText(text,flags,width)</w:t>
+      </w:r>
     </w:p>
     <w:p>
       <w:pPr>
         <w:pStyle w:val="Heading2"/>
       </w:pPr>
       <w:r>
-        <w:t xml:space="preserve">part / </w:t>
-      </w:r>
-      <w:proofErr w:type="spellStart"/>
-      <w:r>
-        <w:t>facegroup</w:t>
-      </w:r>
-      <w:proofErr w:type="spellEnd"/>
-    </w:p>
-    <w:p>
-      <w:pPr>
-        <w:pStyle w:val="Style2"/>
-      </w:pPr>
-      <w:proofErr w:type="spellStart"/>
-      <w:r>
-        <w:t>FaceGroup</w:t>
-      </w:r>
-      <w:proofErr w:type="spellEnd"/>
-      <w:r>
-        <w:t>()</w:t>
-      </w:r>
-      <w:r>
-        <w:br/>
-        <w:t>clone()</w:t>
-      </w:r>
-      <w:r>
-        <w:br/>
-      </w:r>
-      <w:proofErr w:type="spellStart"/>
-      <w:r>
-        <w:t>addVertex</w:t>
-      </w:r>
-      <w:proofErr w:type="spellEnd"/>
-      <w:r>
-        <w:t>(vert)</w:t>
-      </w:r>
-      <w:r>
-        <w:br/>
-      </w:r>
-      <w:proofErr w:type="spellStart"/>
-      <w:r>
-        <w:t>addIndex</w:t>
-      </w:r>
-      <w:proofErr w:type="spellEnd"/>
-      <w:r>
-        <w:t>(index)</w:t>
-      </w:r>
-      <w:r>
-        <w:br/>
-      </w:r>
-      <w:proofErr w:type="spellStart"/>
-      <w:r>
-        <w:t>addTriangle</w:t>
-      </w:r>
-      <w:proofErr w:type="spellEnd"/>
-      <w:r>
-        <w:t>(</w:t>
-      </w:r>
-      <w:proofErr w:type="spellStart"/>
-      <w:r>
-        <w:t>a,b,c</w:t>
-      </w:r>
-      <w:proofErr w:type="spellEnd"/>
+        <w:t>render target</w:t>
+      </w:r>
+    </w:p>
+    <w:p>
+      <w:pPr>
+        <w:pStyle w:val="Style2"/>
+      </w:pPr>
+      <w:r>
+        <w:t>RenderTarget()</w:t>
+      </w:r>
+      <w:r>
+        <w:br/>
+        <w:t>RenderTarget(w,h)</w:t>
+      </w:r>
+      <w:r>
+        <w:br/>
+        <w:t>RenderTarget(w,h,hasDepth=false)</w:t>
+      </w:r>
+      <w:r>
+        <w:br/>
+        <w:t>getHandle()</w:t>
+      </w:r>
+      <w:r>
+        <w:br/>
+        <w:t>bind()</w:t>
+      </w:r>
+    </w:p>
+    <w:p>
+      <w:pPr>
+        <w:pStyle w:val="Heading2"/>
+      </w:pPr>
+      <w:r>
+        <w:t>effect</w:t>
+      </w:r>
+    </w:p>
+    <w:p>
+      <w:pPr>
+        <w:pStyle w:val="Style2"/>
+      </w:pPr>
+      <w:r>
+        <w:t>Effect(effect</w:t>
+      </w:r>
+      <w:r>
+        <w:t>Path</w:t>
+      </w:r>
       <w:r>
         <w:t>)</w:t>
       </w:r>
       <w:r>
         <w:br/>
-      </w:r>
-      <w:proofErr w:type="spellStart"/>
-      <w:r>
-        <w:t>setMaterial</w:t>
-      </w:r>
-      <w:proofErr w:type="spellEnd"/>
-      <w:r>
-        <w:t>(mat)</w:t>
-      </w:r>
-      <w:r>
-        <w:br/>
-      </w:r>
-      <w:proofErr w:type="spellStart"/>
-      <w:r>
-        <w:t>getMaterial</w:t>
-      </w:r>
-      <w:proofErr w:type="spellEnd"/>
-      <w:r>
-        <w:t>()</w:t>
-      </w:r>
-      <w:r>
-        <w:t xml:space="preserve"> </w:t>
-      </w:r>
-      <w:r>
-        <w:br/>
-        <w:t>draw(mat)</w:t>
-      </w:r>
-      <w:r>
-        <w:br/>
-        <w:t>build()</w:t>
-      </w:r>
-      <w:r>
-        <w:br/>
-      </w:r>
-      <w:proofErr w:type="spellStart"/>
-      <w:r>
-        <w:t>calcNormals</w:t>
-      </w:r>
-      <w:proofErr w:type="spellEnd"/>
-      <w:r>
-        <w:t>()</w:t>
-      </w:r>
-      <w:r>
-        <w:br/>
-        <w:t>clear()</w:t>
-      </w:r>
-      <w:r>
-        <w:br/>
-      </w:r>
-      <w:proofErr w:type="spellStart"/>
-      <w:r>
-        <w:t>getVertices</w:t>
-      </w:r>
-      <w:proofErr w:type="spellEnd"/>
-      <w:r>
-        <w:t>()</w:t>
-      </w:r>
-      <w:r>
-        <w:br/>
-      </w:r>
-      <w:proofErr w:type="spellStart"/>
-      <w:r>
-        <w:t>getIndices</w:t>
-      </w:r>
-      <w:proofErr w:type="spellEnd"/>
-      <w:r>
-        <w:t>()</w:t>
+        <w:t>begin(technique)</w:t>
+      </w:r>
+      <w:r>
+        <w:br/>
+        <w:t>end(),flush()</w:t>
+      </w:r>
+      <w:r>
+        <w:br/>
+        <w:t>beginPass(pass)</w:t>
+      </w:r>
+      <w:r>
+        <w:br/>
+        <w:t>endPass()</w:t>
+      </w:r>
+      <w:r>
+        <w:br/>
+        <w:t>commit()</w:t>
+      </w:r>
+      <w:r>
+        <w:br/>
+        <w:t>set</w:t>
+      </w:r>
+      <w:r>
+        <w:t>Bool(name,val)</w:t>
+      </w:r>
+      <w:r>
+        <w:br/>
+        <w:t>setFloat(name,val)</w:t>
+      </w:r>
+      <w:r>
+        <w:br/>
+        <w:t>setMatrix(name,mat)</w:t>
+      </w:r>
+      <w:r>
+        <w:br/>
+        <w:t>setVector3(name,vec)</w:t>
+      </w:r>
+      <w:r>
+        <w:br/>
+        <w:t>setVector4(name,vec)</w:t>
+      </w:r>
+      <w:r>
+        <w:br/>
+        <w:t>setInteger(name,val)</w:t>
+      </w:r>
+      <w:r>
+        <w:br/>
+        <w:t>setTexture(name,texHandle)</w:t>
+      </w:r>
+      <w:r>
+        <w:br/>
+        <w:t>setTexture(name,slot,mat)</w:t>
+      </w:r>
+      <w:r>
+        <w:br/>
+        <w:t>setTexture(name,rtt)</w:t>
       </w:r>
     </w:p>
     <w:p>
@@ -2384,1161 +1519,276 @@
         <w:pStyle w:val="Heading2"/>
       </w:pPr>
       <w:r>
-        <w:t>material</w:t>
-      </w:r>
-    </w:p>
-    <w:p>
-      <w:pPr>
-        <w:pStyle w:val="Style2"/>
-      </w:pPr>
-      <w:r>
-        <w:t>Material()</w:t>
-      </w:r>
-      <w:r>
-        <w:br/>
-        <w:t>Material(</w:t>
-      </w:r>
-      <w:proofErr w:type="spellStart"/>
-      <w:r>
-        <w:t>textureName</w:t>
-      </w:r>
-      <w:proofErr w:type="spellEnd"/>
+        <w:t>light</w:t>
+      </w:r>
+    </w:p>
+    <w:p>
+      <w:pPr>
+        <w:pStyle w:val="Style2"/>
+      </w:pPr>
+      <w:r>
+        <w:t>Light(slot)</w:t>
+      </w:r>
+      <w:r>
+        <w:br/>
+        <w:t>enable(state,slot)</w:t>
+      </w:r>
+      <w:r>
+        <w:br/>
+        <w:t>setPosition(vec)</w:t>
+      </w:r>
+      <w:r>
+        <w:br/>
+        <w:t>setDirection(vec)</w:t>
+      </w:r>
+    </w:p>
+    <w:p>
+      <w:pPr>
+        <w:pStyle w:val="Style2"/>
+      </w:pPr>
+      <w:r>
+        <w:t>setDiffuse(color)</w:t>
+      </w:r>
+    </w:p>
+    <w:p>
+      <w:pPr>
+        <w:pStyle w:val="Style2"/>
+      </w:pPr>
+      <w:r>
+        <w:t>setSpecular(color)</w:t>
+      </w:r>
+    </w:p>
+    <w:p>
+      <w:pPr>
+        <w:pStyle w:val="Style2"/>
+      </w:pPr>
+      <w:r>
+        <w:t>setAmbient(color)</w:t>
+      </w:r>
+    </w:p>
+    <w:p>
+      <w:pPr>
+        <w:pStyle w:val="Style2"/>
+      </w:pPr>
+      <w:r>
+        <w:t>setRange(val)</w:t>
+      </w:r>
+    </w:p>
+    <w:p>
+      <w:pPr>
+        <w:pStyle w:val="Style2"/>
+      </w:pPr>
+      <w:r>
+        <w:t>setFalloff(val)</w:t>
+      </w:r>
+    </w:p>
+    <w:p>
+      <w:pPr>
+        <w:pStyle w:val="Style2"/>
+      </w:pPr>
+      <w:r>
+        <w:t>setAttenuation(a,b,c)</w:t>
+      </w:r>
+    </w:p>
+    <w:p>
+      <w:pPr>
+        <w:pStyle w:val="Style2"/>
+      </w:pPr>
+      <w:r>
+        <w:t>setInnerAngle(val)</w:t>
+      </w:r>
+    </w:p>
+    <w:p>
+      <w:pPr>
+        <w:pStyle w:val="Style2"/>
+      </w:pPr>
+      <w:r>
+        <w:t>setOuterAngle(val)</w:t>
+      </w:r>
+      <w:r>
+        <w:br/>
+        <w:t>setType(kind)</w:t>
+      </w:r>
+    </w:p>
+    <w:p>
+      <w:pPr>
+        <w:pStyle w:val="Style2"/>
+      </w:pPr>
+      <w:r>
+        <w:t>setSlot(slot)</w:t>
+      </w:r>
+    </w:p>
+    <w:p>
+      <w:pPr>
+        <w:pStyle w:val="Style2"/>
+      </w:pPr>
+      <w:r>
+        <w:t>getType()</w:t>
+      </w:r>
+      <w:r>
+        <w:br/>
+        <w:t>getSlot()</w:t>
+      </w:r>
+      <w:r>
+        <w:br/>
+        <w:t>getOwner()</w:t>
+      </w:r>
+    </w:p>
+    <w:p>
+      <w:pPr>
+        <w:pStyle w:val="Heading1"/>
+      </w:pPr>
+      <w:r>
+        <w:t>input</w:t>
+      </w:r>
+    </w:p>
+    <w:p>
+      <w:pPr>
+        <w:pStyle w:val="Style1"/>
+      </w:pPr>
+      <w:r>
+        <w:t>GetKey(key)</w:t>
+      </w:r>
+      <w:r>
+        <w:br/>
+        <w:t>GetKeyDown(key)</w:t>
+      </w:r>
+      <w:r>
+        <w:br/>
+        <w:t>GetKeyUp(key)</w:t>
+      </w:r>
+      <w:r>
+        <w:br/>
+        <w:t>GetMouseXY()</w:t>
+      </w:r>
+    </w:p>
+    <w:p>
+      <w:pPr>
+        <w:pStyle w:val="Style1"/>
+      </w:pPr>
+      <w:r>
+        <w:t>GetMouseDelta()</w:t>
+      </w:r>
+      <w:r>
+        <w:br/>
+        <w:t>SetMouseXY(</w:t>
+      </w:r>
+      <w:r>
+        <w:t>x,y</w:t>
+      </w:r>
       <w:r>
         <w:t>)</w:t>
       </w:r>
-      <w:r>
-        <w:br/>
-        <w:t>Material(</w:t>
-      </w:r>
-      <w:proofErr w:type="spellStart"/>
-      <w:r>
-        <w:t>w,h</w:t>
-      </w:r>
-      <w:proofErr w:type="spellEnd"/>
-      <w:r>
-        <w:t>)</w:t>
-      </w:r>
-      <w:r>
-        <w:br/>
-      </w:r>
-      <w:proofErr w:type="spellStart"/>
-      <w:r>
-        <w:t>setSamplerState</w:t>
-      </w:r>
-      <w:proofErr w:type="spellEnd"/>
-      <w:r>
-        <w:t>(</w:t>
-      </w:r>
-      <w:proofErr w:type="spellStart"/>
-      <w:r>
-        <w:t>sampler,state</w:t>
-      </w:r>
-      <w:proofErr w:type="spellEnd"/>
-      <w:r>
-        <w:t>)</w:t>
-      </w:r>
-      <w:r>
-        <w:br/>
-      </w:r>
-      <w:proofErr w:type="spellStart"/>
-      <w:r>
-        <w:t>getSamplerState</w:t>
-      </w:r>
-      <w:proofErr w:type="spellEnd"/>
-      <w:r>
-        <w:t>(sampler)</w:t>
-      </w:r>
-      <w:r>
-        <w:br/>
-      </w:r>
-      <w:proofErr w:type="spellStart"/>
-      <w:r>
-        <w:t>loadFile</w:t>
-      </w:r>
-      <w:proofErr w:type="spellEnd"/>
-      <w:r>
-        <w:t>(</w:t>
-      </w:r>
-      <w:proofErr w:type="spellStart"/>
-      <w:r>
-        <w:t>textureName</w:t>
-      </w:r>
-      <w:proofErr w:type="spellEnd"/>
-      <w:r>
-        <w:t>)</w:t>
-      </w:r>
-      <w:r>
-        <w:br/>
-        <w:t>res()</w:t>
-      </w:r>
-      <w:r>
-        <w:br/>
-        <w:t>data()</w:t>
-      </w:r>
-      <w:r>
-        <w:br/>
-      </w:r>
-      <w:proofErr w:type="spellStart"/>
-      <w:r>
-        <w:t>getHandle</w:t>
-      </w:r>
-      <w:proofErr w:type="spellEnd"/>
-      <w:r>
-        <w:t>(slot)</w:t>
-      </w:r>
-      <w:r>
-        <w:br/>
-      </w:r>
-      <w:proofErr w:type="spellStart"/>
-      <w:r>
-        <w:t>setHandle</w:t>
-      </w:r>
-      <w:proofErr w:type="spellEnd"/>
-      <w:r>
-        <w:t>(</w:t>
-      </w:r>
-      <w:proofErr w:type="spellStart"/>
-      <w:r>
-        <w:t>slot,texHandle</w:t>
-      </w:r>
-      <w:proofErr w:type="spellEnd"/>
-      <w:r>
-        <w:t>)</w:t>
-      </w:r>
-      <w:r>
-        <w:br/>
-      </w:r>
-      <w:proofErr w:type="spellStart"/>
-      <w:r>
-        <w:t>setDiffuse</w:t>
-      </w:r>
-      <w:proofErr w:type="spellEnd"/>
-      <w:r>
-        <w:t>(color)</w:t>
-      </w:r>
-      <w:r>
-        <w:br/>
-      </w:r>
-      <w:proofErr w:type="spellStart"/>
-      <w:r>
-        <w:t>setAmbient</w:t>
-      </w:r>
-      <w:proofErr w:type="spellEnd"/>
-      <w:r>
-        <w:t>(color)</w:t>
-      </w:r>
-      <w:r>
-        <w:br/>
-      </w:r>
-      <w:proofErr w:type="spellStart"/>
-      <w:r>
-        <w:t>setSpecular</w:t>
-      </w:r>
-      <w:proofErr w:type="spellEnd"/>
-      <w:r>
-        <w:t>(color)</w:t>
-      </w:r>
-      <w:r>
-        <w:br/>
-      </w:r>
-      <w:proofErr w:type="spellStart"/>
-      <w:r>
-        <w:t>setEmission</w:t>
-      </w:r>
-      <w:proofErr w:type="spellEnd"/>
-      <w:r>
-        <w:t>(color)</w:t>
-      </w:r>
-      <w:r>
-        <w:br/>
-      </w:r>
-      <w:proofErr w:type="spellStart"/>
-      <w:r>
-        <w:t>setPower</w:t>
-      </w:r>
-      <w:proofErr w:type="spellEnd"/>
-      <w:r>
-        <w:t>(</w:t>
-      </w:r>
-      <w:proofErr w:type="spellStart"/>
-      <w:r>
-        <w:t>val</w:t>
-      </w:r>
-      <w:proofErr w:type="spellEnd"/>
-      <w:r>
-        <w:t>)</w:t>
-      </w:r>
-      <w:r>
-        <w:br/>
-      </w:r>
-      <w:proofErr w:type="spellStart"/>
-      <w:r>
-        <w:t>setOpacity</w:t>
-      </w:r>
-      <w:proofErr w:type="spellEnd"/>
-      <w:r>
-        <w:t>(</w:t>
-      </w:r>
-      <w:proofErr w:type="spellStart"/>
-      <w:r>
-        <w:t>val</w:t>
-      </w:r>
-      <w:proofErr w:type="spellEnd"/>
-      <w:r>
-        <w:t>)</w:t>
-      </w:r>
-      <w:r>
-        <w:br/>
-      </w:r>
-      <w:proofErr w:type="spellStart"/>
-      <w:r>
-        <w:t>alphaIsTransparency</w:t>
-      </w:r>
-      <w:proofErr w:type="spellEnd"/>
-      <w:r>
-        <w:t>(state)</w:t>
-      </w:r>
-      <w:r>
-        <w:br/>
-      </w:r>
-      <w:proofErr w:type="spellStart"/>
-      <w:r>
-        <w:t>alphaTest</w:t>
-      </w:r>
-      <w:proofErr w:type="spellEnd"/>
-      <w:r>
-        <w:t>(state)</w:t>
-      </w:r>
-      <w:r>
-        <w:br/>
-      </w:r>
-      <w:proofErr w:type="spellStart"/>
+    </w:p>
+    <w:p>
+      <w:pPr>
+        <w:pStyle w:val="Style1"/>
+      </w:pPr>
+      <w:r>
+        <w:t>GetMouse(button)</w:t>
+      </w:r>
+      <w:r>
+        <w:br/>
+        <w:t>GetMouseDown(button)</w:t>
+      </w:r>
+    </w:p>
+    <w:p>
+      <w:pPr>
+        <w:pStyle w:val="Style1"/>
+      </w:pPr>
+      <w:r>
+        <w:t>GetMouseUp(button)</w:t>
+      </w:r>
+    </w:p>
+    <w:p>
+      <w:pPr>
+        <w:pStyle w:val="Style1"/>
+      </w:pPr>
+      <w:r>
+        <w:t>IsCursorVisible()</w:t>
+      </w:r>
+      <w:r>
+        <w:br/>
+        <w:t>ShowCursor(state)</w:t>
+      </w:r>
+      <w:r>
+        <w:br/>
+        <w:t>GetCursorMode()</w:t>
+      </w:r>
+      <w:r>
+        <w:br/>
+        <w:t>SetCursorMode(mode)</w:t>
+      </w:r>
+      <w:r>
+        <w:br/>
+        <w:t>ShowCursor(state)</w:t>
+      </w:r>
+    </w:p>
+    <w:p>
+      <w:pPr>
+        <w:pStyle w:val="Heading1"/>
+      </w:pPr>
+      <w:r>
+        <w:t>globals</w:t>
+      </w:r>
+    </w:p>
+    <w:p>
+      <w:pPr>
+        <w:pStyle w:val="Heading2"/>
+      </w:pPr>
+      <w:r>
+        <w:t>renderer</w:t>
+      </w:r>
+    </w:p>
+    <w:p>
+      <w:pPr>
+        <w:pStyle w:val="Style2"/>
+      </w:pPr>
+      <w:r>
+        <w:t>PR</w:t>
+      </w:r>
+      <w:r>
+        <w:t>IMITIVEKIND_POINTLIST</w:t>
+      </w:r>
+    </w:p>
+    <w:p>
+      <w:pPr>
+        <w:pStyle w:val="Style2"/>
+      </w:pPr>
+      <w:r>
+        <w:t>PRIMITIVEKIND_LINELIST</w:t>
+      </w:r>
+    </w:p>
+    <w:p>
+      <w:pPr>
+        <w:pStyle w:val="Style2"/>
+      </w:pPr>
+      <w:r>
+        <w:t>PRIMITIVEKIND_LINESTRIP</w:t>
+      </w:r>
+    </w:p>
+    <w:p>
+      <w:pPr>
+        <w:pStyle w:val="Style2"/>
+      </w:pPr>
+      <w:r>
+        <w:t>PRIMITIVEKIND_TRIANGLELIST</w:t>
+      </w:r>
+    </w:p>
+    <w:p>
+      <w:pPr>
+        <w:pStyle w:val="Style2"/>
+      </w:pPr>
+      <w:r>
+        <w:t>PRIMITIVEKIND_TRIANGLESTRIP</w:t>
+      </w:r>
+    </w:p>
+    <w:p>
+      <w:pPr>
+        <w:pStyle w:val="Style2"/>
+      </w:pPr>
       <w:r>
         <w:lastRenderedPageBreak/>
-        <w:t>setAlphaRef</w:t>
-      </w:r>
-      <w:proofErr w:type="spellEnd"/>
-      <w:r>
-        <w:t>(</w:t>
-      </w:r>
-      <w:proofErr w:type="spellStart"/>
-      <w:r>
-        <w:t>val</w:t>
-      </w:r>
-      <w:proofErr w:type="spellEnd"/>
-      <w:r>
-        <w:t>)</w:t>
-      </w:r>
-      <w:r>
-        <w:br/>
-      </w:r>
-      <w:proofErr w:type="spellStart"/>
-      <w:r>
-        <w:t>setShaded</w:t>
-      </w:r>
-      <w:proofErr w:type="spellEnd"/>
-      <w:r>
-        <w:t>(state)</w:t>
-      </w:r>
-    </w:p>
-    <w:p>
-      <w:pPr>
-        <w:pStyle w:val="Heading2"/>
-      </w:pPr>
-      <w:r>
-        <w:t>Vertex</w:t>
-      </w:r>
-    </w:p>
-    <w:p>
-      <w:pPr>
-        <w:pStyle w:val="Style2"/>
-      </w:pPr>
-      <w:r>
-        <w:t>Vertex(</w:t>
-      </w:r>
-      <w:proofErr w:type="spellStart"/>
-      <w:r>
-        <w:t>x,y,z,su,tv,color,nx,ny,nz</w:t>
-      </w:r>
-      <w:proofErr w:type="spellEnd"/>
-      <w:r>
-        <w:t>)</w:t>
-      </w:r>
-      <w:r>
-        <w:br/>
-        <w:t>get()</w:t>
-      </w:r>
-    </w:p>
-    <w:p>
-      <w:pPr>
-        <w:pStyle w:val="Heading2"/>
-      </w:pPr>
-      <w:r>
-        <w:t>font</w:t>
-      </w:r>
-    </w:p>
-    <w:p>
-      <w:pPr>
-        <w:pStyle w:val="Style2"/>
-      </w:pPr>
-      <w:r>
-        <w:t>Font(</w:t>
-      </w:r>
-      <w:proofErr w:type="spellStart"/>
-      <w:r>
-        <w:t>fontFamily</w:t>
-      </w:r>
-      <w:r>
-        <w:t>,size,boldness,italic</w:t>
-      </w:r>
-      <w:proofErr w:type="spellEnd"/>
-      <w:r>
-        <w:t>)</w:t>
-      </w:r>
-      <w:r>
-        <w:br/>
-      </w:r>
-      <w:proofErr w:type="spellStart"/>
-      <w:r>
-        <w:t>drawText</w:t>
-      </w:r>
-      <w:proofErr w:type="spellEnd"/>
-      <w:r>
-        <w:t>(</w:t>
-      </w:r>
-      <w:proofErr w:type="spellStart"/>
-      <w:r>
-        <w:t>color,text,x,y,w</w:t>
-      </w:r>
-      <w:proofErr w:type="spellEnd"/>
-      <w:r>
-        <w:t>=0,h=0</w:t>
-      </w:r>
-      <w:r>
-        <w:t>,flags</w:t>
-      </w:r>
-      <w:r>
-        <w:t>)</w:t>
-      </w:r>
-      <w:r>
-        <w:br/>
-      </w:r>
-      <w:proofErr w:type="spellStart"/>
-      <w:r>
-        <w:t>measureText</w:t>
-      </w:r>
-      <w:proofErr w:type="spellEnd"/>
-      <w:r>
-        <w:t>(</w:t>
-      </w:r>
-      <w:proofErr w:type="spellStart"/>
-      <w:r>
-        <w:t>text,flags,width</w:t>
-      </w:r>
-      <w:proofErr w:type="spellEnd"/>
-      <w:r>
-        <w:t>)</w:t>
-      </w:r>
-    </w:p>
-    <w:p>
-      <w:pPr>
-        <w:pStyle w:val="Heading2"/>
-      </w:pPr>
-      <w:r>
-        <w:t>render target</w:t>
-      </w:r>
-    </w:p>
-    <w:p>
-      <w:pPr>
-        <w:pStyle w:val="Style2"/>
-      </w:pPr>
-      <w:proofErr w:type="spellStart"/>
-      <w:r>
-        <w:t>RenderTarget</w:t>
-      </w:r>
-      <w:proofErr w:type="spellEnd"/>
-      <w:r>
-        <w:t>()</w:t>
-      </w:r>
-      <w:r>
-        <w:br/>
-      </w:r>
-      <w:proofErr w:type="spellStart"/>
-      <w:r>
-        <w:t>RenderTarget</w:t>
-      </w:r>
-      <w:proofErr w:type="spellEnd"/>
-      <w:r>
-        <w:t>(</w:t>
-      </w:r>
-      <w:proofErr w:type="spellStart"/>
-      <w:r>
-        <w:t>w,h</w:t>
-      </w:r>
-      <w:proofErr w:type="spellEnd"/>
-      <w:r>
-        <w:t>)</w:t>
-      </w:r>
-      <w:r>
-        <w:br/>
-      </w:r>
-      <w:proofErr w:type="spellStart"/>
-      <w:r>
-        <w:t>RenderTarget</w:t>
-      </w:r>
-      <w:proofErr w:type="spellEnd"/>
-      <w:r>
-        <w:t>(</w:t>
-      </w:r>
-      <w:proofErr w:type="spellStart"/>
-      <w:r>
-        <w:t>w,h,hasDepth</w:t>
-      </w:r>
-      <w:proofErr w:type="spellEnd"/>
-      <w:r>
-        <w:t>=false)</w:t>
-      </w:r>
-      <w:r>
-        <w:br/>
-      </w:r>
-      <w:proofErr w:type="spellStart"/>
-      <w:r>
-        <w:t>getHandle</w:t>
-      </w:r>
-      <w:proofErr w:type="spellEnd"/>
-      <w:r>
-        <w:t>()</w:t>
-      </w:r>
-      <w:r>
-        <w:br/>
-        <w:t>bind()</w:t>
-      </w:r>
-    </w:p>
-    <w:p>
-      <w:pPr>
-        <w:pStyle w:val="Heading2"/>
-      </w:pPr>
-      <w:r>
-        <w:t>effect</w:t>
-      </w:r>
-    </w:p>
-    <w:p>
-      <w:pPr>
-        <w:pStyle w:val="Style2"/>
-      </w:pPr>
-      <w:r>
-        <w:t>Effect(</w:t>
-      </w:r>
-      <w:proofErr w:type="spellStart"/>
-      <w:r>
-        <w:t>effect</w:t>
-      </w:r>
-      <w:r>
-        <w:t>Path</w:t>
-      </w:r>
-      <w:proofErr w:type="spellEnd"/>
-      <w:r>
-        <w:t>)</w:t>
-      </w:r>
-      <w:r>
-        <w:br/>
-        <w:t>begin(technique)</w:t>
-      </w:r>
-      <w:r>
-        <w:br/>
-        <w:t>end(),flush()</w:t>
-      </w:r>
-      <w:r>
-        <w:br/>
-      </w:r>
-      <w:proofErr w:type="spellStart"/>
-      <w:r>
-        <w:t>beginPass</w:t>
-      </w:r>
-      <w:proofErr w:type="spellEnd"/>
-      <w:r>
-        <w:t>(pass)</w:t>
-      </w:r>
-      <w:r>
-        <w:br/>
-      </w:r>
-      <w:proofErr w:type="spellStart"/>
-      <w:r>
-        <w:t>endPass</w:t>
-      </w:r>
-      <w:proofErr w:type="spellEnd"/>
-      <w:r>
-        <w:t>()</w:t>
-      </w:r>
-      <w:r>
-        <w:br/>
-        <w:t>commit()</w:t>
-      </w:r>
-      <w:r>
-        <w:br/>
-      </w:r>
-      <w:proofErr w:type="spellStart"/>
-      <w:r>
-        <w:t>set</w:t>
-      </w:r>
-      <w:r>
-        <w:t>Bool</w:t>
-      </w:r>
-      <w:proofErr w:type="spellEnd"/>
-      <w:r>
-        <w:t>(</w:t>
-      </w:r>
-      <w:proofErr w:type="spellStart"/>
-      <w:r>
-        <w:t>name,val</w:t>
-      </w:r>
-      <w:proofErr w:type="spellEnd"/>
-      <w:r>
-        <w:t>)</w:t>
-      </w:r>
-      <w:r>
-        <w:br/>
-      </w:r>
-      <w:proofErr w:type="spellStart"/>
-      <w:r>
-        <w:t>setFloat</w:t>
-      </w:r>
-      <w:proofErr w:type="spellEnd"/>
-      <w:r>
-        <w:t>(</w:t>
-      </w:r>
-      <w:proofErr w:type="spellStart"/>
-      <w:r>
-        <w:t>name,val</w:t>
-      </w:r>
-      <w:proofErr w:type="spellEnd"/>
-      <w:r>
-        <w:t>)</w:t>
-      </w:r>
-      <w:r>
-        <w:br/>
-      </w:r>
-      <w:proofErr w:type="spellStart"/>
-      <w:r>
-        <w:t>setMatrix</w:t>
-      </w:r>
-      <w:proofErr w:type="spellEnd"/>
-      <w:r>
-        <w:t>(</w:t>
-      </w:r>
-      <w:proofErr w:type="spellStart"/>
-      <w:r>
-        <w:t>name,mat</w:t>
-      </w:r>
-      <w:proofErr w:type="spellEnd"/>
-      <w:r>
-        <w:t>)</w:t>
-      </w:r>
-      <w:r>
-        <w:br/>
-        <w:t>setVector3(</w:t>
-      </w:r>
-      <w:proofErr w:type="spellStart"/>
-      <w:r>
-        <w:t>name,vec</w:t>
-      </w:r>
-      <w:proofErr w:type="spellEnd"/>
-      <w:r>
-        <w:t>)</w:t>
-      </w:r>
-      <w:r>
-        <w:br/>
-        <w:t>setVector4(</w:t>
-      </w:r>
-      <w:proofErr w:type="spellStart"/>
-      <w:r>
-        <w:t>name,vec</w:t>
-      </w:r>
-      <w:proofErr w:type="spellEnd"/>
-      <w:r>
-        <w:t>)</w:t>
-      </w:r>
-      <w:r>
-        <w:br/>
-      </w:r>
-      <w:proofErr w:type="spellStart"/>
-      <w:r>
-        <w:t>setInteger</w:t>
-      </w:r>
-      <w:proofErr w:type="spellEnd"/>
-      <w:r>
-        <w:t>(</w:t>
-      </w:r>
-      <w:proofErr w:type="spellStart"/>
-      <w:r>
-        <w:t>name,val</w:t>
-      </w:r>
-      <w:proofErr w:type="spellEnd"/>
-      <w:r>
-        <w:t>)</w:t>
-      </w:r>
-      <w:r>
-        <w:br/>
-      </w:r>
-      <w:proofErr w:type="spellStart"/>
-      <w:r>
-        <w:t>setTexture</w:t>
-      </w:r>
-      <w:proofErr w:type="spellEnd"/>
-      <w:r>
-        <w:t>(</w:t>
-      </w:r>
-      <w:proofErr w:type="spellStart"/>
-      <w:r>
-        <w:t>name,texHandle</w:t>
-      </w:r>
-      <w:proofErr w:type="spellEnd"/>
-      <w:r>
-        <w:t>)</w:t>
-      </w:r>
-      <w:r>
-        <w:br/>
-      </w:r>
-      <w:proofErr w:type="spellStart"/>
-      <w:r>
-        <w:t>setTexture</w:t>
-      </w:r>
-      <w:proofErr w:type="spellEnd"/>
-      <w:r>
-        <w:t>(</w:t>
-      </w:r>
-      <w:proofErr w:type="spellStart"/>
-      <w:r>
-        <w:t>name,slot,mat</w:t>
-      </w:r>
-      <w:proofErr w:type="spellEnd"/>
-      <w:r>
-        <w:t>)</w:t>
-      </w:r>
-      <w:r>
-        <w:br/>
-      </w:r>
-      <w:proofErr w:type="spellStart"/>
-      <w:r>
-        <w:t>setTexture</w:t>
-      </w:r>
-      <w:proofErr w:type="spellEnd"/>
-      <w:r>
-        <w:t>(</w:t>
-      </w:r>
-      <w:proofErr w:type="spellStart"/>
-      <w:r>
-        <w:t>name,rtt</w:t>
-      </w:r>
-      <w:proofErr w:type="spellEnd"/>
-      <w:r>
-        <w:t>)</w:t>
-      </w:r>
-    </w:p>
-    <w:p>
-      <w:pPr>
-        <w:pStyle w:val="Heading2"/>
-      </w:pPr>
-      <w:r>
-        <w:t>light</w:t>
-      </w:r>
-    </w:p>
-    <w:p>
-      <w:pPr>
-        <w:pStyle w:val="Style2"/>
-      </w:pPr>
-      <w:r>
-        <w:t>Light(slot)</w:t>
-      </w:r>
-      <w:r>
-        <w:br/>
-        <w:t>enable(</w:t>
-      </w:r>
-      <w:proofErr w:type="spellStart"/>
-      <w:r>
-        <w:t>state,slot</w:t>
-      </w:r>
-      <w:proofErr w:type="spellEnd"/>
-      <w:r>
-        <w:t>)</w:t>
-      </w:r>
-      <w:r>
-        <w:br/>
-      </w:r>
-      <w:proofErr w:type="spellStart"/>
-      <w:r>
-        <w:t>setPosition</w:t>
-      </w:r>
-      <w:proofErr w:type="spellEnd"/>
-      <w:r>
-        <w:t>(</w:t>
-      </w:r>
-      <w:proofErr w:type="spellStart"/>
-      <w:r>
-        <w:t>vec</w:t>
-      </w:r>
-      <w:proofErr w:type="spellEnd"/>
-      <w:r>
-        <w:t>)</w:t>
-      </w:r>
-      <w:r>
-        <w:br/>
-      </w:r>
-      <w:proofErr w:type="spellStart"/>
-      <w:r>
-        <w:t>setDirection</w:t>
-      </w:r>
-      <w:proofErr w:type="spellEnd"/>
-      <w:r>
-        <w:t>(</w:t>
-      </w:r>
-      <w:proofErr w:type="spellStart"/>
-      <w:r>
-        <w:t>vec</w:t>
-      </w:r>
-      <w:proofErr w:type="spellEnd"/>
-      <w:r>
-        <w:t>)</w:t>
-      </w:r>
-    </w:p>
-    <w:p>
-      <w:pPr>
-        <w:pStyle w:val="Style2"/>
-      </w:pPr>
-      <w:proofErr w:type="spellStart"/>
-      <w:r>
-        <w:t>setDiffuse</w:t>
-      </w:r>
-      <w:proofErr w:type="spellEnd"/>
-      <w:r>
-        <w:t>(color)</w:t>
-      </w:r>
-    </w:p>
-    <w:p>
-      <w:pPr>
-        <w:pStyle w:val="Style2"/>
-      </w:pPr>
-      <w:proofErr w:type="spellStart"/>
-      <w:r>
-        <w:t>setSpecular</w:t>
-      </w:r>
-      <w:proofErr w:type="spellEnd"/>
-      <w:r>
-        <w:t>(color)</w:t>
-      </w:r>
-    </w:p>
-    <w:p>
-      <w:pPr>
-        <w:pStyle w:val="Style2"/>
-      </w:pPr>
-      <w:proofErr w:type="spellStart"/>
-      <w:r>
-        <w:t>setAmbient</w:t>
-      </w:r>
-      <w:proofErr w:type="spellEnd"/>
-      <w:r>
-        <w:t>(color)</w:t>
-      </w:r>
-    </w:p>
-    <w:p>
-      <w:pPr>
-        <w:pStyle w:val="Style2"/>
-      </w:pPr>
-      <w:proofErr w:type="spellStart"/>
-      <w:r>
-        <w:t>setRange</w:t>
-      </w:r>
-      <w:proofErr w:type="spellEnd"/>
-      <w:r>
-        <w:t>(</w:t>
-      </w:r>
-      <w:proofErr w:type="spellStart"/>
-      <w:r>
-        <w:t>val</w:t>
-      </w:r>
-      <w:proofErr w:type="spellEnd"/>
-      <w:r>
-        <w:t>)</w:t>
-      </w:r>
-    </w:p>
-    <w:p>
-      <w:pPr>
-        <w:pStyle w:val="Style2"/>
-      </w:pPr>
-      <w:proofErr w:type="spellStart"/>
-      <w:r>
-        <w:t>setFalloff</w:t>
-      </w:r>
-      <w:proofErr w:type="spellEnd"/>
-      <w:r>
-        <w:t>(</w:t>
-      </w:r>
-      <w:proofErr w:type="spellStart"/>
-      <w:r>
-        <w:t>val</w:t>
-      </w:r>
-      <w:proofErr w:type="spellEnd"/>
-      <w:r>
-        <w:t>)</w:t>
-      </w:r>
-    </w:p>
-    <w:p>
-      <w:pPr>
-        <w:pStyle w:val="Style2"/>
-      </w:pPr>
-      <w:proofErr w:type="spellStart"/>
-      <w:r>
-        <w:t>setAttenuation</w:t>
-      </w:r>
-      <w:proofErr w:type="spellEnd"/>
-      <w:r>
-        <w:t>(</w:t>
-      </w:r>
-      <w:proofErr w:type="spellStart"/>
-      <w:r>
-        <w:t>a,b,c</w:t>
-      </w:r>
-      <w:proofErr w:type="spellEnd"/>
-      <w:r>
-        <w:t>)</w:t>
-      </w:r>
-    </w:p>
-    <w:p>
-      <w:pPr>
-        <w:pStyle w:val="Style2"/>
-      </w:pPr>
-      <w:proofErr w:type="spellStart"/>
-      <w:r>
-        <w:t>setInnerAngle</w:t>
-      </w:r>
-      <w:proofErr w:type="spellEnd"/>
-      <w:r>
-        <w:t>(</w:t>
-      </w:r>
-      <w:proofErr w:type="spellStart"/>
-      <w:r>
-        <w:t>val</w:t>
-      </w:r>
-      <w:proofErr w:type="spellEnd"/>
-      <w:r>
-        <w:t>)</w:t>
-      </w:r>
-    </w:p>
-    <w:p>
-      <w:pPr>
-        <w:pStyle w:val="Style2"/>
-      </w:pPr>
-      <w:proofErr w:type="spellStart"/>
-      <w:r>
-        <w:t>setOuterAngle</w:t>
-      </w:r>
-      <w:proofErr w:type="spellEnd"/>
-      <w:r>
-        <w:t>(</w:t>
-      </w:r>
-      <w:proofErr w:type="spellStart"/>
-      <w:r>
-        <w:t>val</w:t>
-      </w:r>
-      <w:proofErr w:type="spellEnd"/>
-      <w:r>
-        <w:t>)</w:t>
-      </w:r>
-      <w:r>
-        <w:br/>
-      </w:r>
-      <w:proofErr w:type="spellStart"/>
-      <w:r>
-        <w:t>setType</w:t>
-      </w:r>
-      <w:proofErr w:type="spellEnd"/>
-      <w:r>
-        <w:t>(kind)</w:t>
-      </w:r>
-    </w:p>
-    <w:p>
-      <w:pPr>
-        <w:pStyle w:val="Style2"/>
-      </w:pPr>
-      <w:proofErr w:type="spellStart"/>
-      <w:r>
-        <w:t>setSlot</w:t>
-      </w:r>
-      <w:proofErr w:type="spellEnd"/>
-      <w:r>
-        <w:t>(slot)</w:t>
-      </w:r>
-    </w:p>
-    <w:p>
-      <w:pPr>
-        <w:pStyle w:val="Style2"/>
-      </w:pPr>
-      <w:proofErr w:type="spellStart"/>
-      <w:r>
-        <w:t>getType</w:t>
-      </w:r>
-      <w:proofErr w:type="spellEnd"/>
-      <w:r>
-        <w:t>()</w:t>
-      </w:r>
-      <w:r>
-        <w:br/>
-      </w:r>
-      <w:proofErr w:type="spellStart"/>
-      <w:r>
-        <w:t>getSlot</w:t>
-      </w:r>
-      <w:proofErr w:type="spellEnd"/>
-      <w:r>
-        <w:t>()</w:t>
-      </w:r>
-    </w:p>
-    <w:p>
-      <w:pPr>
-        <w:pStyle w:val="Heading1"/>
-      </w:pPr>
-      <w:r>
-        <w:t>input</w:t>
-      </w:r>
-    </w:p>
-    <w:p>
-      <w:pPr>
-        <w:pStyle w:val="Style1"/>
-      </w:pPr>
-      <w:proofErr w:type="spellStart"/>
-      <w:r>
-        <w:t>GetKey</w:t>
-      </w:r>
-      <w:proofErr w:type="spellEnd"/>
-      <w:r>
-        <w:t>(key)</w:t>
-      </w:r>
-      <w:r>
-        <w:br/>
-      </w:r>
-      <w:proofErr w:type="spellStart"/>
-      <w:r>
-        <w:t>GetKeyDown</w:t>
-      </w:r>
-      <w:proofErr w:type="spellEnd"/>
-      <w:r>
-        <w:t>(key)</w:t>
-      </w:r>
-      <w:r>
-        <w:br/>
-      </w:r>
-      <w:proofErr w:type="spellStart"/>
-      <w:r>
-        <w:t>GetKeyUp</w:t>
-      </w:r>
-      <w:proofErr w:type="spellEnd"/>
-      <w:r>
-        <w:t>(key)</w:t>
-      </w:r>
-      <w:r>
-        <w:br/>
-      </w:r>
-      <w:proofErr w:type="spellStart"/>
-      <w:r>
-        <w:t>GetMouseXY</w:t>
-      </w:r>
-      <w:proofErr w:type="spellEnd"/>
-      <w:r>
-        <w:t>()</w:t>
-      </w:r>
-    </w:p>
-    <w:p>
-      <w:pPr>
-        <w:pStyle w:val="Style1"/>
-      </w:pPr>
-      <w:proofErr w:type="spellStart"/>
-      <w:r>
-        <w:t>GetMouseDelta</w:t>
-      </w:r>
-      <w:proofErr w:type="spellEnd"/>
-      <w:r>
-        <w:t>()</w:t>
-      </w:r>
-      <w:r>
-        <w:br/>
-      </w:r>
-      <w:proofErr w:type="spellStart"/>
-      <w:r>
-        <w:t>SetMouseXY</w:t>
-      </w:r>
-      <w:proofErr w:type="spellEnd"/>
-      <w:r>
-        <w:t>(</w:t>
-      </w:r>
-      <w:proofErr w:type="spellStart"/>
-      <w:r>
-        <w:t>x,y</w:t>
-      </w:r>
-      <w:proofErr w:type="spellEnd"/>
-      <w:r>
-        <w:t>)</w:t>
-      </w:r>
-    </w:p>
-    <w:p>
-      <w:pPr>
-        <w:pStyle w:val="Style1"/>
-      </w:pPr>
-      <w:proofErr w:type="spellStart"/>
-      <w:r>
-        <w:t>GetMouse</w:t>
-      </w:r>
-      <w:proofErr w:type="spellEnd"/>
-      <w:r>
-        <w:t>(button)</w:t>
-      </w:r>
-      <w:r>
-        <w:br/>
-      </w:r>
-      <w:proofErr w:type="spellStart"/>
-      <w:r>
-        <w:t>GetMouseDown</w:t>
-      </w:r>
-      <w:proofErr w:type="spellEnd"/>
-      <w:r>
-        <w:t>(button)</w:t>
-      </w:r>
-    </w:p>
-    <w:p>
-      <w:pPr>
-        <w:pStyle w:val="Style1"/>
-      </w:pPr>
-      <w:proofErr w:type="spellStart"/>
-      <w:r>
-        <w:t>GetMouseUp</w:t>
-      </w:r>
-      <w:proofErr w:type="spellEnd"/>
-      <w:r>
-        <w:t>(button)</w:t>
-      </w:r>
-    </w:p>
-    <w:p>
-      <w:pPr>
-        <w:pStyle w:val="Style1"/>
-      </w:pPr>
-      <w:proofErr w:type="spellStart"/>
-      <w:r>
-        <w:t>IsCursorVisible</w:t>
-      </w:r>
-      <w:proofErr w:type="spellEnd"/>
-      <w:r>
-        <w:t>()</w:t>
-      </w:r>
-      <w:r>
-        <w:br/>
-      </w:r>
-      <w:proofErr w:type="spellStart"/>
-      <w:r>
-        <w:t>ShowCursor</w:t>
-      </w:r>
-      <w:proofErr w:type="spellEnd"/>
-      <w:r>
-        <w:t>(state)</w:t>
-      </w:r>
-      <w:r>
-        <w:br/>
-      </w:r>
-      <w:proofErr w:type="spellStart"/>
-      <w:r>
-        <w:t>GetCursorMode</w:t>
-      </w:r>
-      <w:proofErr w:type="spellEnd"/>
-      <w:r>
-        <w:t>()</w:t>
-      </w:r>
-      <w:r>
-        <w:br/>
-      </w:r>
-      <w:proofErr w:type="spellStart"/>
-      <w:r>
-        <w:t>SetCursorMode</w:t>
-      </w:r>
-      <w:proofErr w:type="spellEnd"/>
-      <w:r>
-        <w:t>(mode)</w:t>
-      </w:r>
-      <w:r>
-        <w:br/>
-      </w:r>
-      <w:proofErr w:type="spellStart"/>
-      <w:r>
-        <w:t>ShowCursor</w:t>
-      </w:r>
-      <w:proofErr w:type="spellEnd"/>
-      <w:r>
-        <w:t>(state)</w:t>
-      </w:r>
-    </w:p>
-    <w:p>
-      <w:pPr>
-        <w:pStyle w:val="Heading1"/>
-      </w:pPr>
-      <w:proofErr w:type="spellStart"/>
-      <w:r>
-        <w:t>globals</w:t>
-      </w:r>
-      <w:proofErr w:type="spellEnd"/>
-    </w:p>
-    <w:p>
-      <w:pPr>
-        <w:pStyle w:val="Heading2"/>
-      </w:pPr>
-      <w:r>
-        <w:t>renderer</w:t>
-      </w:r>
-    </w:p>
-    <w:p>
-      <w:pPr>
-        <w:pStyle w:val="Style2"/>
-      </w:pPr>
-      <w:r>
-        <w:t>PR</w:t>
-      </w:r>
-      <w:r>
-        <w:t>IMITIVEKIND_POINTLIST</w:t>
-      </w:r>
-    </w:p>
-    <w:p>
-      <w:pPr>
-        <w:pStyle w:val="Style2"/>
-      </w:pPr>
-      <w:r>
-        <w:t>PRIMITIVEKIND_LINELIST</w:t>
-      </w:r>
-    </w:p>
-    <w:p>
-      <w:pPr>
-        <w:pStyle w:val="Style2"/>
-      </w:pPr>
-      <w:r>
-        <w:t>PRIMITIVEKIND_LINESTRIP</w:t>
-      </w:r>
-    </w:p>
-    <w:p>
-      <w:pPr>
-        <w:pStyle w:val="Style2"/>
-      </w:pPr>
-      <w:r>
-        <w:t>PRIMITIVEKIND_TRIANGLELIST</w:t>
-      </w:r>
-    </w:p>
-    <w:p>
-      <w:pPr>
-        <w:pStyle w:val="Style2"/>
-      </w:pPr>
-      <w:r>
-        <w:t>PRIMITIVEKIND_TRIANGLESTRIP</w:t>
-      </w:r>
-    </w:p>
-    <w:p>
-      <w:pPr>
-        <w:pStyle w:val="Style2"/>
-      </w:pPr>
-      <w:r>
         <w:t>PRIMITIVEKIND_TRIANGLEFAN</w:t>
       </w:r>
     </w:p>
@@ -3547,7 +1797,6 @@
         <w:pStyle w:val="Style2"/>
       </w:pPr>
       <w:r>
-        <w:lastRenderedPageBreak/>
         <w:br/>
         <w:t>MATRIXKIND_VIEW</w:t>
       </w:r>

</xml_diff>